<commit_message>
Weitergearbeitet an Dokumentation und Praesentation
</commit_message>
<xml_diff>
--- a/documentation/Dokumentation_Hashi_TeamSG.docx
+++ b/documentation/Dokumentation_Hashi_TeamSG.docx
@@ -514,6 +514,9 @@
       <w:r>
         <w:t>Das MVC-Pattern trennt das Game in die Komponenten Model (Verarbeitung/Datenhaltung), View (Anzeige Spielfeld) und Controller (Eingaben im Spielfeld).</w:t>
       </w:r>
+      <w:r>
+        <w:t xml:space="preserve"> Dies repräsentiert sich auch im strukturellen Aufbau der Packages im Projekt: Controller, Graph, und Model.</w:t>
+      </w:r>
     </w:p>
     <w:p>
       <w:pPr>
@@ -565,8 +568,6 @@
       <w:r>
         <w:t xml:space="preserve"> über die Factory auch die aktuelle Instanz beendet, und eine Neue erzeugt werden. Diese Funktion wird beim Erstellen einer neuen Spielvorlage gebraucht.</w:t>
       </w:r>
-      <w:bookmarkStart w:id="0" w:name="_GoBack"/>
-      <w:bookmarkEnd w:id="0"/>
     </w:p>
     <w:p>
       <w:pPr>
@@ -576,7 +577,15 @@
         <w:t>Template</w:t>
       </w:r>
     </w:p>
-    <w:p/>
+    <w:p>
+      <w:r>
+        <w:t xml:space="preserve">Die abstrakte Klasse «GameFieldController» hat zwei abstrakte Methoden «removeBridge» und «addBridge». Diese zwei Methoden werden von den erbenden Klassen «GameFieldPlayController» und </w:t>
+      </w:r>
+      <w:r>
+        <w:lastRenderedPageBreak/>
+        <w:t>«GameFieldDesignerController» überschrieben. Dadurch ist ein dynamisches Wechseln der Implementation der beiden Methoden möglich.</w:t>
+      </w:r>
+    </w:p>
     <w:p>
       <w:pPr>
         <w:pStyle w:val="berschrift2"/>
@@ -590,7 +599,6 @@
         <w:rPr>
           <w:highlight w:val="yellow"/>
         </w:rPr>
-        <w:lastRenderedPageBreak/>
         <w:t>Funktion gegeben durch GraphDas-Bibliothek</w:t>
       </w:r>
     </w:p>
@@ -601,6 +609,14 @@
       </w:pPr>
       <w:r>
         <w:t>Erfahrungen</w:t>
+      </w:r>
+    </w:p>
+    <w:p>
+      <w:pPr>
+        <w:pStyle w:val="berschrift2"/>
+      </w:pPr>
+      <w:r>
+        <w:t>Scrum</w:t>
       </w:r>
     </w:p>
     <w:p>
@@ -695,7 +711,43 @@
         <w:t>sehr interessant. Wir denken, dass die Projektentwicklung mit Scrum noch verbessert werden kann, wenn man intensiv geschult wird und das erlernte auch tagtäglich im Berufsleben anwenden kann.</w:t>
       </w:r>
     </w:p>
-    <w:p/>
+    <w:p>
+      <w:pPr>
+        <w:pStyle w:val="berschrift2"/>
+      </w:pPr>
+      <w:r>
+        <w:t>Git</w:t>
+      </w:r>
+    </w:p>
+    <w:p>
+      <w:r>
+        <w:t>Für unser Projekt verwendeten wir GIT als verteiltes Versionskontrollsystem. Dieses ist für Studenten gratis. Wir haben festgestellt, dass das System sehr gut funktioniert. Das ein- und auschecken ist einfach und erfüllt seinen Zweck. Allerdings muss auch hier beachtet werden, dass das Mergen (Zusammenführen zweier verschiedener Dateiversionen)</w:t>
+      </w:r>
+      <w:r>
+        <w:t xml:space="preserve"> unpraktisch ist und zu Fehlern führt. Deshalb haben wir darauf geachtet, dass nicht zwei Personen gleichzeitig an einer Datei arbeiten.</w:t>
+      </w:r>
+    </w:p>
+    <w:p>
+      <w:pPr>
+        <w:pStyle w:val="berschrift2"/>
+      </w:pPr>
+      <w:r>
+        <w:t>FXML</w:t>
+      </w:r>
+    </w:p>
+    <w:p>
+      <w:r>
+        <w:t>Zur Darstellung der Benutzeroberfläche verwendeten wir FXML. Diese Erweiterung von Java ermöglicht die komplette Abtrennung des GUI’s von der Funktionalität.</w:t>
+      </w:r>
+    </w:p>
+    <w:p>
+      <w:r>
+        <w:lastRenderedPageBreak/>
+        <w:t>Leider haben wir festgestellt, dass beim Einlesen der XML Datei, welche die Oberfläche beschreibt, starke Geschwindigkeitseinbussen auftreten. Daher haben wir den kritischen Teil in unseren Code eingebettet. Die Beschreibung erfolgt aber in der gleichen Art wie in der XML Datei.</w:t>
+      </w:r>
+      <w:bookmarkStart w:id="0" w:name="_GoBack"/>
+      <w:bookmarkEnd w:id="0"/>
+    </w:p>
     <w:p>
       <w:pPr>
         <w:pStyle w:val="berschrift1"/>
@@ -780,11 +832,7 @@
         <w:t xml:space="preserve"> in einer geordneten Liste, dem Product Backlog </w:t>
       </w:r>
       <w:r>
-        <w:t xml:space="preserve">abgelegt. Die Einträge werden Anfangs aus den User Stories abgeleitet </w:t>
-      </w:r>
-      <w:r>
-        <w:lastRenderedPageBreak/>
-        <w:t xml:space="preserve">und hinsichtlich ihrer Priorität bewertet. Der Product Backlog ist niemals vollständig. Er entwickelt sich ständig weiter. </w:t>
+        <w:t xml:space="preserve">abgelegt. Die Einträge werden Anfangs aus den User Stories abgeleitet und hinsichtlich ihrer Priorität bewertet. Der Product Backlog ist niemals vollständig. Er entwickelt sich ständig weiter. </w:t>
       </w:r>
     </w:p>
     <w:p>
@@ -983,7 +1031,7 @@
         <w:noProof/>
         <w:lang w:val="de-DE"/>
       </w:rPr>
-      <w:t>3</w:t>
+      <w:t>5</w:t>
     </w:r>
     <w:r>
       <w:rPr>
@@ -1026,7 +1074,7 @@
         <w:noProof/>
         <w:lang w:val="de-DE"/>
       </w:rPr>
-      <w:t>5</w:t>
+      <w:t>6</w:t>
     </w:r>
     <w:r>
       <w:rPr>
@@ -1207,6 +1255,7 @@
     <w:lsdException w:name="HTML Sample" w:semiHidden="1" w:unhideWhenUsed="1"/>
     <w:lsdException w:name="HTML Typewriter" w:semiHidden="1" w:unhideWhenUsed="1"/>
     <w:lsdException w:name="HTML Variable" w:semiHidden="1" w:unhideWhenUsed="1"/>
+    <w:lsdException w:name="Normal Table" w:semiHidden="1" w:unhideWhenUsed="1"/>
     <w:lsdException w:name="annotation subject" w:semiHidden="1" w:unhideWhenUsed="1"/>
     <w:lsdException w:name="No List" w:semiHidden="1" w:unhideWhenUsed="1"/>
     <w:lsdException w:name="Outline List 1" w:semiHidden="1" w:unhideWhenUsed="1"/>
@@ -1253,8 +1302,10 @@
     <w:lsdException w:name="Table Subtle 2" w:semiHidden="1" w:unhideWhenUsed="1"/>
     <w:lsdException w:name="Table Web 1" w:semiHidden="1" w:unhideWhenUsed="1"/>
     <w:lsdException w:name="Table Web 2" w:semiHidden="1" w:unhideWhenUsed="1"/>
+    <w:lsdException w:name="Table Web 3" w:semiHidden="1" w:unhideWhenUsed="1"/>
     <w:lsdException w:name="Balloon Text" w:semiHidden="1" w:unhideWhenUsed="1"/>
     <w:lsdException w:name="Table Grid" w:uiPriority="39"/>
+    <w:lsdException w:name="Table Theme" w:semiHidden="1" w:unhideWhenUsed="1"/>
     <w:lsdException w:name="Placeholder Text" w:semiHidden="1"/>
     <w:lsdException w:name="No Spacing" w:uiPriority="1" w:qFormat="1"/>
     <w:lsdException w:name="Light Shading" w:uiPriority="60"/>
@@ -2481,7 +2532,7 @@
 </file>
 
 <file path=customXml/itemProps1.xml><?xml version="1.0" encoding="utf-8"?>
-<ds:datastoreItem xmlns:ds="http://schemas.openxmlformats.org/officeDocument/2006/customXml" ds:itemID="{2B427A38-340C-4322-A184-990C63D38514}">
+<ds:datastoreItem xmlns:ds="http://schemas.openxmlformats.org/officeDocument/2006/customXml" ds:itemID="{9450B35F-E844-41F1-BC1F-3248C91CF5C6}">
   <ds:schemaRefs>
     <ds:schemaRef ds:uri="http://schemas.openxmlformats.org/officeDocument/2006/bibliography"/>
   </ds:schemaRefs>

</xml_diff>

<commit_message>
Dokumentation überarbeite und erweitert. (Design-Patterns, Git und JavaFX)
</commit_message>
<xml_diff>
--- a/documentation/Dokumentation_Hashi_TeamSG.docx
+++ b/documentation/Dokumentation_Hashi_TeamSG.docx
@@ -28,18 +28,68 @@
     </w:p>
     <w:p>
       <w:r>
-        <w:t>Das Logikrätsel Hashi soll in einer Gruppenarbeit implementiert werden. Der Ablauf des Projekts erfolgt nach dem Prozessmodell Scrum.</w:t>
+        <w:t xml:space="preserve">Das Logikrätsel </w:t>
+      </w:r>
+      <w:proofErr w:type="spellStart"/>
+      <w:r>
+        <w:t>Hashi</w:t>
+      </w:r>
+      <w:proofErr w:type="spellEnd"/>
+      <w:r>
+        <w:t xml:space="preserve"> soll in einer Gruppenarbeit implementiert werden. Der Ablauf des Projekts erfolgt nach dem Prozessmodell </w:t>
+      </w:r>
+      <w:proofErr w:type="spellStart"/>
+      <w:r>
+        <w:t>Scrum</w:t>
+      </w:r>
+      <w:proofErr w:type="spellEnd"/>
+      <w:r>
+        <w:t>.</w:t>
       </w:r>
       <w:r>
         <w:br/>
-        <w:t xml:space="preserve">Beim Scrum werden zuerst die Projektrollen (Product Owner, </w:t>
-      </w:r>
-      <w:r>
-        <w:t xml:space="preserve">Scrum </w:t>
-      </w:r>
-      <w:r>
-        <w:t>Team, Scrum</w:t>
-      </w:r>
+        <w:t xml:space="preserve">Beim </w:t>
+      </w:r>
+      <w:proofErr w:type="spellStart"/>
+      <w:r>
+        <w:t>Scrum</w:t>
+      </w:r>
+      <w:proofErr w:type="spellEnd"/>
+      <w:r>
+        <w:t xml:space="preserve"> werden zuerst die Projektrollen (</w:t>
+      </w:r>
+      <w:proofErr w:type="spellStart"/>
+      <w:r>
+        <w:t>Product</w:t>
+      </w:r>
+      <w:proofErr w:type="spellEnd"/>
+      <w:r>
+        <w:t xml:space="preserve"> </w:t>
+      </w:r>
+      <w:proofErr w:type="spellStart"/>
+      <w:r>
+        <w:t>Owner</w:t>
+      </w:r>
+      <w:proofErr w:type="spellEnd"/>
+      <w:r>
+        <w:t xml:space="preserve">, </w:t>
+      </w:r>
+      <w:proofErr w:type="spellStart"/>
+      <w:r>
+        <w:t>Scrum</w:t>
+      </w:r>
+      <w:proofErr w:type="spellEnd"/>
+      <w:r>
+        <w:t xml:space="preserve"> </w:t>
+      </w:r>
+      <w:r>
+        <w:t xml:space="preserve">Team, </w:t>
+      </w:r>
+      <w:proofErr w:type="spellStart"/>
+      <w:r>
+        <w:t>Scrum</w:t>
+      </w:r>
+      <w:proofErr w:type="spellEnd"/>
       <w:r>
         <w:t xml:space="preserve"> Master) definiert.</w:t>
       </w:r>
@@ -47,14 +97,86 @@
         <w:br/>
       </w:r>
       <w:r>
-        <w:t>Der Product Owner definiert die Produktanforderungen in Form von User Stories, priorisiert diese und legt sie im Produ</w:t>
-      </w:r>
-      <w:r>
-        <w:t>ct Backlog ab. In einer Sitzung, dem Sprint Planning Meeting, werden die nächsten in Angriff genommenen User Stories in den Sprint Backlog übernommen und während dem Sprint vom Team abgearbeitet. Der Product Backlog wird ständig aktuell gehalten.</w:t>
+        <w:t xml:space="preserve">Der </w:t>
+      </w:r>
+      <w:proofErr w:type="spellStart"/>
+      <w:r>
+        <w:t>Product</w:t>
+      </w:r>
+      <w:proofErr w:type="spellEnd"/>
+      <w:r>
+        <w:t xml:space="preserve"> </w:t>
+      </w:r>
+      <w:proofErr w:type="spellStart"/>
+      <w:r>
+        <w:t>Owner</w:t>
+      </w:r>
+      <w:proofErr w:type="spellEnd"/>
+      <w:r>
+        <w:t xml:space="preserve"> definiert die Produktanforderungen in Form von User Stories, priorisiert diese und legt sie im </w:t>
+      </w:r>
+      <w:proofErr w:type="spellStart"/>
+      <w:r>
+        <w:t>Produ</w:t>
+      </w:r>
+      <w:r>
+        <w:t>ct</w:t>
+      </w:r>
+      <w:proofErr w:type="spellEnd"/>
+      <w:r>
+        <w:t xml:space="preserve"> </w:t>
+      </w:r>
+      <w:proofErr w:type="spellStart"/>
+      <w:r>
+        <w:t>Backlog</w:t>
+      </w:r>
+      <w:proofErr w:type="spellEnd"/>
+      <w:r>
+        <w:t xml:space="preserve"> ab. In einer Sitzung, dem Sprint </w:t>
+      </w:r>
+      <w:proofErr w:type="spellStart"/>
+      <w:r>
+        <w:t>Planning</w:t>
+      </w:r>
+      <w:proofErr w:type="spellEnd"/>
+      <w:r>
+        <w:t xml:space="preserve"> Meeting, werden die nächsten in Angriff genommenen User Stories in den Sprint </w:t>
+      </w:r>
+      <w:proofErr w:type="spellStart"/>
+      <w:r>
+        <w:t>Backlog</w:t>
+      </w:r>
+      <w:proofErr w:type="spellEnd"/>
+      <w:r>
+        <w:t xml:space="preserve"> übernommen und während dem Sprint vom Team abgearbeitet. Der </w:t>
+      </w:r>
+      <w:proofErr w:type="spellStart"/>
+      <w:r>
+        <w:t>Product</w:t>
+      </w:r>
+      <w:proofErr w:type="spellEnd"/>
+      <w:r>
+        <w:t xml:space="preserve"> </w:t>
+      </w:r>
+      <w:proofErr w:type="spellStart"/>
+      <w:r>
+        <w:t>Backlog</w:t>
+      </w:r>
+      <w:proofErr w:type="spellEnd"/>
+      <w:r>
+        <w:t xml:space="preserve"> wird ständig aktuell gehalten.</w:t>
       </w:r>
       <w:r>
         <w:br/>
-        <w:t>Am Ende wird ein Sprint Review durchgeführt, d.h. die inkrementierten Softwarebestandteile werden getestet und abgenommen. Dabei werden nur vollständige und fehlerfreie Arbeitsergebnisse akzeptiert. Nicht erfüllte User Stories gehen zurück in den Backlog.</w:t>
+        <w:t xml:space="preserve">Am Ende wird ein Sprint Review durchgeführt, d.h. die inkrementierten Softwarebestandteile werden getestet und abgenommen. Dabei werden nur vollständige und fehlerfreie Arbeitsergebnisse akzeptiert. Nicht erfüllte User Stories gehen zurück in den </w:t>
+      </w:r>
+      <w:proofErr w:type="spellStart"/>
+      <w:r>
+        <w:t>Backlog</w:t>
+      </w:r>
+      <w:proofErr w:type="spellEnd"/>
+      <w:r>
+        <w:t>.</w:t>
       </w:r>
       <w:r>
         <w:br/>
@@ -116,9 +238,19 @@
             <w:tcW w:w="2263" w:type="dxa"/>
           </w:tcPr>
           <w:p>
+            <w:proofErr w:type="spellStart"/>
             <w:r>
-              <w:t>Product Owner</w:t>
+              <w:t>Product</w:t>
             </w:r>
+            <w:proofErr w:type="spellEnd"/>
+            <w:r>
+              <w:t xml:space="preserve"> </w:t>
+            </w:r>
+            <w:proofErr w:type="spellStart"/>
+            <w:r>
+              <w:t>Owner</w:t>
+            </w:r>
+            <w:proofErr w:type="spellEnd"/>
           </w:p>
         </w:tc>
         <w:tc>
@@ -142,8 +274,13 @@
             <w:tcW w:w="2263" w:type="dxa"/>
           </w:tcPr>
           <w:p>
+            <w:proofErr w:type="spellStart"/>
             <w:r>
-              <w:t>Scrum Master</w:t>
+              <w:t>Scrum</w:t>
+            </w:r>
+            <w:proofErr w:type="spellEnd"/>
+            <w:r>
+              <w:t xml:space="preserve"> Master</w:t>
             </w:r>
           </w:p>
         </w:tc>
@@ -265,7 +402,21 @@
         <w:rPr>
           <w:highlight w:val="yellow"/>
         </w:rPr>
-        <w:t>Im Package «graph» wird</w:t>
+        <w:t>Im Package «</w:t>
+      </w:r>
+      <w:proofErr w:type="spellStart"/>
+      <w:r>
+        <w:rPr>
+          <w:highlight w:val="yellow"/>
+        </w:rPr>
+        <w:t>graph</w:t>
+      </w:r>
+      <w:proofErr w:type="spellEnd"/>
+      <w:r>
+        <w:rPr>
+          <w:highlight w:val="yellow"/>
+        </w:rPr>
+        <w:t>» wird</w:t>
       </w:r>
       <w:r>
         <w:t xml:space="preserve"> </w:t>
@@ -515,7 +666,63 @@
         <w:t>Das MVC-Pattern trennt das Game in die Komponenten Model (Verarbeitung/Datenhaltung), View (Anzeige Spielfeld) und Controller (Eingaben im Spielfeld).</w:t>
       </w:r>
       <w:r>
-        <w:t xml:space="preserve"> Dies repräsentiert sich auch im strukturellen Aufbau der Packages im Projekt: Controller, Graph, und Model.</w:t>
+        <w:t xml:space="preserve"> Dies repräsentiert sich auch im strukturellen Aufbau der Packages im Projekt: </w:t>
+      </w:r>
+      <w:r>
+        <w:t xml:space="preserve">Controller </w:t>
+      </w:r>
+      <w:r>
+        <w:t>und Model.</w:t>
+      </w:r>
+      <w:r>
+        <w:t xml:space="preserve"> Für die </w:t>
+      </w:r>
+      <w:r>
+        <w:t>A</w:t>
+      </w:r>
+      <w:r>
+        <w:t>nzeige, das View im MV</w:t>
+      </w:r>
+      <w:r>
+        <w:t xml:space="preserve">C, haben wir </w:t>
+      </w:r>
+      <w:proofErr w:type="spellStart"/>
+      <w:r>
+        <w:t>JavaFX</w:t>
+      </w:r>
+      <w:proofErr w:type="spellEnd"/>
+      <w:r>
+        <w:t xml:space="preserve"> benutzt. </w:t>
+      </w:r>
+      <w:r>
+        <w:t xml:space="preserve">Die Oberfläche kann als </w:t>
+      </w:r>
+      <w:r>
+        <w:t>Java-Klasse programmiert werden, j</w:t>
+      </w:r>
+      <w:r>
+        <w:t>edoch ist es als FXML-File und einiges einfacher</w:t>
+      </w:r>
+      <w:r>
+        <w:t xml:space="preserve">, siehe </w:t>
+      </w:r>
+      <w:r>
+        <w:fldChar w:fldCharType="begin"/>
+      </w:r>
+      <w:r>
+        <w:instrText xml:space="preserve"> REF _Ref452887601 \h </w:instrText>
+      </w:r>
+      <w:r>
+        <w:fldChar w:fldCharType="separate"/>
+      </w:r>
+      <w:r>
+        <w:t>FXML</w:t>
+      </w:r>
+      <w:r>
+        <w:fldChar w:fldCharType="end"/>
+      </w:r>
+      <w:r>
+        <w:t>. FXML-Files werden nicht in Packages zugeordnet warum auch ein entsprechendes Package fehlt. Alle Views sind jedoch in einem eigenen Ordner abgelegt.</w:t>
       </w:r>
     </w:p>
     <w:p>
@@ -528,10 +735,66 @@
     </w:p>
     <w:p>
       <w:r>
-        <w:t>Das Decorator-Pattern wird für die Undo/Redo Funktion verwendet.</w:t>
-      </w:r>
-      <w:r>
-        <w:t xml:space="preserve"> Die Klasse «VersionedGraphDas» erweitert die Klasse «BaseGraphDas» um die Undo/Redo Funktionalität.</w:t>
+        <w:t xml:space="preserve">Das </w:t>
+      </w:r>
+      <w:proofErr w:type="spellStart"/>
+      <w:r>
+        <w:t>Decorator</w:t>
+      </w:r>
+      <w:proofErr w:type="spellEnd"/>
+      <w:r>
+        <w:t xml:space="preserve">-Pattern wird für die </w:t>
+      </w:r>
+      <w:proofErr w:type="spellStart"/>
+      <w:r>
+        <w:t>Undo</w:t>
+      </w:r>
+      <w:proofErr w:type="spellEnd"/>
+      <w:r>
+        <w:t>/</w:t>
+      </w:r>
+      <w:proofErr w:type="spellStart"/>
+      <w:r>
+        <w:t>Redo</w:t>
+      </w:r>
+      <w:proofErr w:type="spellEnd"/>
+      <w:r>
+        <w:t xml:space="preserve"> Funktion verwendet.</w:t>
+      </w:r>
+      <w:r>
+        <w:t xml:space="preserve"> Die Klasse «</w:t>
+      </w:r>
+      <w:proofErr w:type="spellStart"/>
+      <w:r>
+        <w:t>VersionedGraphDas</w:t>
+      </w:r>
+      <w:proofErr w:type="spellEnd"/>
+      <w:r>
+        <w:t>» erweitert die Klasse «</w:t>
+      </w:r>
+      <w:proofErr w:type="spellStart"/>
+      <w:r>
+        <w:t>BaseGraphDas</w:t>
+      </w:r>
+      <w:proofErr w:type="spellEnd"/>
+      <w:r>
+        <w:t xml:space="preserve">» um die </w:t>
+      </w:r>
+      <w:proofErr w:type="spellStart"/>
+      <w:r>
+        <w:t>Undo</w:t>
+      </w:r>
+      <w:proofErr w:type="spellEnd"/>
+      <w:r>
+        <w:t>/</w:t>
+      </w:r>
+      <w:proofErr w:type="spellStart"/>
+      <w:r>
+        <w:t>Redo</w:t>
+      </w:r>
+      <w:proofErr w:type="spellEnd"/>
+      <w:r>
+        <w:t xml:space="preserve"> Funktionalität.</w:t>
       </w:r>
     </w:p>
     <w:p>
@@ -544,13 +807,141 @@
     </w:p>
     <w:p>
       <w:r>
-        <w:t>Die Klassen «AddBridgeOperation», «RemoveBridgeOperation», «AddSolutionBridgeOperation» und «RemoveSolutionBridgeOperation»</w:t>
-      </w:r>
-      <w:r>
-        <w:t xml:space="preserve"> sind Kommandos und implementieren jeweils eine undo() und redo() Methode. Die ausgeführten Kommandos werden dann in der Klasse «VersionedGraphDas» in zwei separaten Stacks gespeichert</w:t>
-      </w:r>
-      <w:r>
-        <w:t xml:space="preserve">. Ein Stack beinhaltet alle Undo-Kommandos, der Andere alle Redo-Kommandos. Eine Lösung mit nur einem Stack war nicht möglich, weil alle Redu-Kommandos gelöscht werden müssen sobald man nach Undo-Kommandos einen anderen Weg eingeschlagen hat. </w:t>
+        <w:t>Die Klassen «</w:t>
+      </w:r>
+      <w:proofErr w:type="spellStart"/>
+      <w:r>
+        <w:t>AddBridgeOperation</w:t>
+      </w:r>
+      <w:proofErr w:type="spellEnd"/>
+      <w:r>
+        <w:t>», «</w:t>
+      </w:r>
+      <w:proofErr w:type="spellStart"/>
+      <w:r>
+        <w:t>RemoveBridgeOperation</w:t>
+      </w:r>
+      <w:proofErr w:type="spellEnd"/>
+      <w:r>
+        <w:t>», «</w:t>
+      </w:r>
+      <w:proofErr w:type="spellStart"/>
+      <w:r>
+        <w:t>AddSolutionBridgeOperation</w:t>
+      </w:r>
+      <w:proofErr w:type="spellEnd"/>
+      <w:r>
+        <w:t>» und «</w:t>
+      </w:r>
+      <w:proofErr w:type="spellStart"/>
+      <w:r>
+        <w:t>RemoveSolutionBridgeOperation</w:t>
+      </w:r>
+      <w:proofErr w:type="spellEnd"/>
+      <w:r>
+        <w:t>»</w:t>
+      </w:r>
+      <w:r>
+        <w:t xml:space="preserve"> sind Kommandos und implementieren jeweils eine </w:t>
+      </w:r>
+      <w:proofErr w:type="spellStart"/>
+      <w:proofErr w:type="gramStart"/>
+      <w:r>
+        <w:t>undo</w:t>
+      </w:r>
+      <w:proofErr w:type="spellEnd"/>
+      <w:r>
+        <w:t>(</w:t>
+      </w:r>
+      <w:proofErr w:type="gramEnd"/>
+      <w:r>
+        <w:t xml:space="preserve">) und </w:t>
+      </w:r>
+      <w:proofErr w:type="spellStart"/>
+      <w:r>
+        <w:t>redo</w:t>
+      </w:r>
+      <w:proofErr w:type="spellEnd"/>
+      <w:r>
+        <w:t>() Methode. Die ausgeführten Kommandos werden dann in der Klasse «</w:t>
+      </w:r>
+      <w:proofErr w:type="spellStart"/>
+      <w:r>
+        <w:t>VersionedGraphDas</w:t>
+      </w:r>
+      <w:proofErr w:type="spellEnd"/>
+      <w:r>
+        <w:t>» in zwei separaten Stacks gespeichert</w:t>
+      </w:r>
+      <w:r>
+        <w:t xml:space="preserve">. Ein Stack beinhaltet alle </w:t>
+      </w:r>
+      <w:proofErr w:type="spellStart"/>
+      <w:r>
+        <w:t>Undo</w:t>
+      </w:r>
+      <w:proofErr w:type="spellEnd"/>
+      <w:r>
+        <w:t xml:space="preserve">-Kommandos, der Andere alle </w:t>
+      </w:r>
+      <w:proofErr w:type="spellStart"/>
+      <w:r>
+        <w:t>Redo</w:t>
+      </w:r>
+      <w:proofErr w:type="spellEnd"/>
+      <w:r>
+        <w:t>-Kommandos</w:t>
+      </w:r>
+      <w:r>
+        <w:t xml:space="preserve">. Wird nach dem </w:t>
+      </w:r>
+      <w:proofErr w:type="spellStart"/>
+      <w:r>
+        <w:t>undo</w:t>
+      </w:r>
+      <w:proofErr w:type="spellEnd"/>
+      <w:r>
+        <w:t xml:space="preserve"> eine andere Brücke gezeichnet, kann einfach der </w:t>
+      </w:r>
+      <w:proofErr w:type="spellStart"/>
+      <w:r>
+        <w:t>redo</w:t>
+      </w:r>
+      <w:proofErr w:type="spellEnd"/>
+      <w:r>
+        <w:t>-Stack geleert werden</w:t>
+      </w:r>
+      <w:r>
+        <w:t xml:space="preserve">. Ob </w:t>
+      </w:r>
+      <w:proofErr w:type="spellStart"/>
+      <w:r>
+        <w:t>undo</w:t>
+      </w:r>
+      <w:proofErr w:type="spellEnd"/>
+      <w:r>
+        <w:t xml:space="preserve"> und </w:t>
+      </w:r>
+      <w:proofErr w:type="spellStart"/>
+      <w:r>
+        <w:t>redo</w:t>
+      </w:r>
+      <w:proofErr w:type="spellEnd"/>
+      <w:r>
+        <w:t xml:space="preserve"> Funktionen überhaupt möglich sind, lässt sich einfach durch Abfrage der </w:t>
+      </w:r>
+      <w:proofErr w:type="spellStart"/>
+      <w:proofErr w:type="gramStart"/>
+      <w:r>
+        <w:t>isEmpty</w:t>
+      </w:r>
+      <w:proofErr w:type="spellEnd"/>
+      <w:r>
+        <w:t>(</w:t>
+      </w:r>
+      <w:proofErr w:type="gramEnd"/>
+      <w:r>
+        <w:t>)-Funktion klären</w:t>
       </w:r>
     </w:p>
     <w:p>
@@ -563,7 +954,47 @@
     </w:p>
     <w:p>
       <w:r>
-        <w:t>Für die Klasse «GraphDas» benötigten wir eine Factory «GraphDasFactory». Diese gibt beim Aufruf der Methode «getGraphDas» eine Instanz von GraphDas, sofern eine existiert, zurück. Gibt es noch keine Instanz, wird eine erstellt. Dies stellt sicher, dass nur eine GraphDas-Instanz existiert, die das Datensystem des aktuellen Spielfelds repräsentiert. Zudem kann</w:t>
+        <w:t>Für die Klasse «</w:t>
+      </w:r>
+      <w:proofErr w:type="spellStart"/>
+      <w:r>
+        <w:t>GraphDas</w:t>
+      </w:r>
+      <w:proofErr w:type="spellEnd"/>
+      <w:r>
+        <w:t>» benötigten wir eine Factory «</w:t>
+      </w:r>
+      <w:proofErr w:type="spellStart"/>
+      <w:r>
+        <w:t>GraphDasFactory</w:t>
+      </w:r>
+      <w:proofErr w:type="spellEnd"/>
+      <w:r>
+        <w:t>». Diese gibt beim Aufruf der Methode «</w:t>
+      </w:r>
+      <w:proofErr w:type="spellStart"/>
+      <w:r>
+        <w:t>getGraphDas</w:t>
+      </w:r>
+      <w:proofErr w:type="spellEnd"/>
+      <w:r>
+        <w:t xml:space="preserve">» eine Instanz von </w:t>
+      </w:r>
+      <w:proofErr w:type="spellStart"/>
+      <w:r>
+        <w:t>GraphDas</w:t>
+      </w:r>
+      <w:proofErr w:type="spellEnd"/>
+      <w:r>
+        <w:t xml:space="preserve">, sofern eine existiert, zurück. Gibt es noch keine Instanz, wird eine erstellt. Dies stellt sicher, dass nur eine </w:t>
+      </w:r>
+      <w:proofErr w:type="spellStart"/>
+      <w:r>
+        <w:t>GraphDas</w:t>
+      </w:r>
+      <w:proofErr w:type="spellEnd"/>
+      <w:r>
+        <w:t>-Instanz existiert, die das Datensystem des aktuellen Spielfelds repräsentiert. Zudem kann</w:t>
       </w:r>
       <w:r>
         <w:t xml:space="preserve"> über die Factory auch die aktuelle Instanz beendet, und eine Neue erzeugt werden. Diese Funktion wird beim Erstellen einer neuen Spielvorlage gebraucht.</w:t>
@@ -579,11 +1010,48 @@
     </w:p>
     <w:p>
       <w:r>
-        <w:t xml:space="preserve">Die abstrakte Klasse «GameFieldController» hat zwei abstrakte Methoden «removeBridge» und «addBridge». Diese zwei Methoden werden von den erbenden Klassen «GameFieldPlayController» und </w:t>
-      </w:r>
-      <w:r>
         <w:lastRenderedPageBreak/>
-        <w:t>«GameFieldDesignerController» überschrieben. Dadurch ist ein dynamisches Wechseln der Implementation der beiden Methoden möglich.</w:t>
+        <w:t>Die abstrakte Klasse «</w:t>
+      </w:r>
+      <w:proofErr w:type="spellStart"/>
+      <w:r>
+        <w:t>GameFieldController</w:t>
+      </w:r>
+      <w:proofErr w:type="spellEnd"/>
+      <w:r>
+        <w:t>» hat zwei abstrakte Methoden «</w:t>
+      </w:r>
+      <w:proofErr w:type="spellStart"/>
+      <w:r>
+        <w:t>removeBridge</w:t>
+      </w:r>
+      <w:proofErr w:type="spellEnd"/>
+      <w:r>
+        <w:t>» und «</w:t>
+      </w:r>
+      <w:proofErr w:type="spellStart"/>
+      <w:r>
+        <w:t>addBridge</w:t>
+      </w:r>
+      <w:proofErr w:type="spellEnd"/>
+      <w:r>
+        <w:t>». Diese zwei Methoden werden von den erbenden Klassen «</w:t>
+      </w:r>
+      <w:proofErr w:type="spellStart"/>
+      <w:r>
+        <w:t>GameFieldPlayController</w:t>
+      </w:r>
+      <w:proofErr w:type="spellEnd"/>
+      <w:r>
+        <w:t>» und «</w:t>
+      </w:r>
+      <w:proofErr w:type="spellStart"/>
+      <w:r>
+        <w:t>GameFieldDesignerController</w:t>
+      </w:r>
+      <w:proofErr w:type="spellEnd"/>
+      <w:r>
+        <w:t>» überschrieben. Dadurch ist ein dynamisches Wechseln der Implementation der beiden Methoden möglich.</w:t>
       </w:r>
     </w:p>
     <w:p>
@@ -599,7 +1067,21 @@
         <w:rPr>
           <w:highlight w:val="yellow"/>
         </w:rPr>
-        <w:t>Funktion gegeben durch GraphDas-Bibliothek</w:t>
+        <w:t xml:space="preserve">Funktion gegeben durch </w:t>
+      </w:r>
+      <w:proofErr w:type="spellStart"/>
+      <w:r>
+        <w:rPr>
+          <w:highlight w:val="yellow"/>
+        </w:rPr>
+        <w:t>GraphDas</w:t>
+      </w:r>
+      <w:proofErr w:type="spellEnd"/>
+      <w:r>
+        <w:rPr>
+          <w:highlight w:val="yellow"/>
+        </w:rPr>
+        <w:t>-Bibliothek</w:t>
       </w:r>
     </w:p>
     <w:p/>
@@ -624,7 +1106,23 @@
         <w:t xml:space="preserve">Aller Anfang ist schwer. Das haben wir auch bei der </w:t>
       </w:r>
       <w:r>
-        <w:t>Abwicklung des Hashi-Projektes mit dem Scrum-Prozessmodell erfahren. Was sich in der Theorie simple anhört</w:t>
+        <w:t xml:space="preserve">Abwicklung des </w:t>
+      </w:r>
+      <w:proofErr w:type="spellStart"/>
+      <w:r>
+        <w:t>Hashi</w:t>
+      </w:r>
+      <w:proofErr w:type="spellEnd"/>
+      <w:r>
+        <w:t xml:space="preserve">-Projektes mit dem </w:t>
+      </w:r>
+      <w:proofErr w:type="spellStart"/>
+      <w:r>
+        <w:t>Scrum</w:t>
+      </w:r>
+      <w:proofErr w:type="spellEnd"/>
+      <w:r>
+        <w:t>-Prozessmodell erfahren. Was sich in der Theorie simple anhört</w:t>
       </w:r>
       <w:r>
         <w:t>e</w:t>
@@ -635,7 +1133,15 @@
     </w:p>
     <w:p>
       <w:r>
-        <w:t xml:space="preserve">Obwohl man bei der Realisierung eines Projektes mit Scrum relativ frei ist, war eine </w:t>
+        <w:t xml:space="preserve">Obwohl man bei der Realisierung eines Projektes mit </w:t>
+      </w:r>
+      <w:proofErr w:type="spellStart"/>
+      <w:r>
+        <w:t>Scrum</w:t>
+      </w:r>
+      <w:proofErr w:type="spellEnd"/>
+      <w:r>
+        <w:t xml:space="preserve"> relativ frei ist, war eine </w:t>
       </w:r>
       <w:r>
         <w:t>grobe</w:t>
@@ -671,18 +1177,74 @@
         <w:t>. Hier sehen wir einen klaren Vorteil v</w:t>
       </w:r>
       <w:r>
-        <w:t>on Scrum.</w:t>
+        <w:t xml:space="preserve">on </w:t>
+      </w:r>
+      <w:proofErr w:type="spellStart"/>
+      <w:r>
+        <w:t>Scrum</w:t>
+      </w:r>
+      <w:proofErr w:type="spellEnd"/>
+      <w:r>
+        <w:t>.</w:t>
       </w:r>
       <w:r>
         <w:br/>
-        <w:t xml:space="preserve">Etwas unklar war die Erstellung des Product und Sprint Backlogs. </w:t>
-      </w:r>
-      <w:r>
-        <w:t>Wir wussten nicht genau, wie exakt die verschiedenen Items ausgearbeitet werden müssen, somit waren sie anfangs recht schwammig definiert. Dadurch konnten die ersten Sprints nicht ganz fertig abgearbeitet werden. Diese Items haben wir dann feiner unterteilt. Der Product Backlog hat sich dadurch stetig vergrössert.</w:t>
+        <w:t xml:space="preserve">Etwas unklar war die Erstellung des </w:t>
+      </w:r>
+      <w:proofErr w:type="spellStart"/>
+      <w:r>
+        <w:t>Product</w:t>
+      </w:r>
+      <w:proofErr w:type="spellEnd"/>
+      <w:r>
+        <w:t xml:space="preserve"> und Sprint </w:t>
+      </w:r>
+      <w:proofErr w:type="spellStart"/>
+      <w:r>
+        <w:t>Backlogs</w:t>
+      </w:r>
+      <w:proofErr w:type="spellEnd"/>
+      <w:r>
+        <w:t xml:space="preserve">. </w:t>
+      </w:r>
+      <w:r>
+        <w:t xml:space="preserve">Wir wussten nicht genau, wie exakt die verschiedenen Items ausgearbeitet werden müssen, somit waren sie anfangs recht schwammig definiert. Dadurch konnten die ersten Sprints nicht ganz fertig abgearbeitet werden. Diese Items haben wir dann feiner unterteilt. Der </w:t>
+      </w:r>
+      <w:proofErr w:type="spellStart"/>
+      <w:r>
+        <w:t>Product</w:t>
+      </w:r>
+      <w:proofErr w:type="spellEnd"/>
+      <w:r>
+        <w:t xml:space="preserve"> </w:t>
+      </w:r>
+      <w:proofErr w:type="spellStart"/>
+      <w:r>
+        <w:t>Backlog</w:t>
+      </w:r>
+      <w:proofErr w:type="spellEnd"/>
+      <w:r>
+        <w:t xml:space="preserve"> hat sich dadurch stetig vergrössert.</w:t>
       </w:r>
       <w:r>
         <w:br/>
-        <w:t xml:space="preserve">Wenn man Scrum konsequent anwenden würde, hätte man jeden Tag das sogenannte «Daily Scrum Meeting», in dem das Entwicklerteam seine Aktivitäten synchronisiert und an der Planung für die nächsten 24 Stunden arbeitet. </w:t>
+        <w:t xml:space="preserve">Wenn man </w:t>
+      </w:r>
+      <w:proofErr w:type="spellStart"/>
+      <w:r>
+        <w:t>Scrum</w:t>
+      </w:r>
+      <w:proofErr w:type="spellEnd"/>
+      <w:r>
+        <w:t xml:space="preserve"> konsequent anwenden würde, hätte man jeden Tag das sogenannte «Daily </w:t>
+      </w:r>
+      <w:proofErr w:type="spellStart"/>
+      <w:r>
+        <w:t>Scrum</w:t>
+      </w:r>
+      <w:proofErr w:type="spellEnd"/>
+      <w:r>
+        <w:t xml:space="preserve"> Meeting», in dem das Entwicklerteam seine Aktivitäten synchronisiert und an der Planung für die nächsten 24 Stunden arbeitet. </w:t>
       </w:r>
       <w:r>
         <w:t xml:space="preserve">Da wir nicht täglich an unserem Projekt arbeiteten und unser Team </w:t>
@@ -705,10 +1267,26 @@
         <w:t>Rückblickend war d</w:t>
       </w:r>
       <w:r>
-        <w:t xml:space="preserve">ie Projektabwicklung mit Scrum </w:t>
-      </w:r>
-      <w:r>
-        <w:t>sehr interessant. Wir denken, dass die Projektentwicklung mit Scrum noch verbessert werden kann, wenn man intensiv geschult wird und das erlernte auch tagtäglich im Berufsleben anwenden kann.</w:t>
+        <w:t xml:space="preserve">ie Projektabwicklung mit </w:t>
+      </w:r>
+      <w:proofErr w:type="spellStart"/>
+      <w:r>
+        <w:t>Scrum</w:t>
+      </w:r>
+      <w:proofErr w:type="spellEnd"/>
+      <w:r>
+        <w:t xml:space="preserve"> </w:t>
+      </w:r>
+      <w:r>
+        <w:t xml:space="preserve">sehr interessant. Wir denken, dass die Projektentwicklung mit </w:t>
+      </w:r>
+      <w:proofErr w:type="spellStart"/>
+      <w:r>
+        <w:t>Scrum</w:t>
+      </w:r>
+      <w:proofErr w:type="spellEnd"/>
+      <w:r>
+        <w:t xml:space="preserve"> noch verbessert werden kann, wenn man intensiv geschult wird und das erlernte auch tagtäglich im Berufsleben anwenden kann.</w:t>
       </w:r>
     </w:p>
     <w:p>
@@ -721,32 +1299,195 @@
     </w:p>
     <w:p>
       <w:r>
-        <w:t>Für unser Projekt verwendeten wir GIT als verteiltes Versionskontrollsystem. Dieses ist für Studenten gratis. Wir haben festgestellt, dass das System sehr gut funktioniert. Das ein- und auschecken ist einfach und erfüllt seinen Zweck. Allerdings muss auch hier beachtet werden, dass das Mergen (Zusammenführen zweier verschiedener Dateiversionen)</w:t>
+        <w:t>Für unser Projekt verwendeten wir GIT als ver</w:t>
+      </w:r>
+      <w:r>
+        <w:t xml:space="preserve">teiltes Versionskontrollsystem. Als Server benutzten wir </w:t>
+      </w:r>
+      <w:proofErr w:type="spellStart"/>
+      <w:r>
+        <w:t>github</w:t>
+      </w:r>
+      <w:proofErr w:type="spellEnd"/>
+      <w:r>
+        <w:t xml:space="preserve"> welches für </w:t>
+      </w:r>
+      <w:proofErr w:type="spellStart"/>
+      <w:r>
+        <w:t>opensource</w:t>
+      </w:r>
+      <w:proofErr w:type="spellEnd"/>
+      <w:r>
+        <w:t xml:space="preserve"> Projekte gratis zur Verfügung steht. </w:t>
+      </w:r>
+      <w:r>
+        <w:t>Wir haben festgestellt, dass das System sehr gut funktioniert.</w:t>
+      </w:r>
+      <w:r>
+        <w:t xml:space="preserve"> Auf die Webseite kann einfach mit dem Browser zugegriffen werden und auch den Quellcode anschauen ohne diesen auschecken zu müssen. </w:t>
+      </w:r>
+      <w:r>
+        <w:t xml:space="preserve">Das ein- und auschecken ist einfach und erfüllt seinen Zweck. Allerdings muss auch hier beachtet werden, dass das </w:t>
+      </w:r>
+      <w:proofErr w:type="spellStart"/>
+      <w:r>
+        <w:t>Mergen</w:t>
+      </w:r>
+      <w:proofErr w:type="spellEnd"/>
+      <w:r>
+        <w:t xml:space="preserve"> (Zusammenführen zweier verschiedener Dateiversionen)</w:t>
       </w:r>
       <w:r>
         <w:t xml:space="preserve"> unpraktisch ist und zu Fehlern führt. Deshalb haben wir darauf geachtet, dass nicht zwei Personen gleichzeitig an einer Datei arbeiten.</w:t>
+      </w:r>
+      <w:r>
+        <w:t xml:space="preserve"> </w:t>
+      </w:r>
+      <w:proofErr w:type="spellStart"/>
+      <w:r>
+        <w:t>Github</w:t>
+      </w:r>
+      <w:proofErr w:type="spellEnd"/>
+      <w:r>
+        <w:t xml:space="preserve"> stellt noch viele Zusatzfunktionen zur </w:t>
+      </w:r>
+      <w:r>
+        <w:br/>
+        <w:t xml:space="preserve">Verfügung, wie z.B. </w:t>
+      </w:r>
+      <w:proofErr w:type="spellStart"/>
+      <w:r>
+        <w:t>Issues</w:t>
+      </w:r>
+      <w:proofErr w:type="spellEnd"/>
+      <w:r>
+        <w:t xml:space="preserve"> verwalten mit denen wir unsere Sprints anfänglich definiert haben. Zusätzlich sind einige Grafische Darstellungen der Entwicklung des Programmes möglich sowie ein Wiki welches sich sehr gut </w:t>
+      </w:r>
+      <w:r>
+        <w:lastRenderedPageBreak/>
+        <w:t>für die Dokumentation eignen würde. Aufgrund des Zeitdruckes konnten wird jedoch letzteres nicht nutzen da uns</w:t>
+      </w:r>
+      <w:r>
+        <w:t xml:space="preserve"> auch die Zeit für die E</w:t>
+      </w:r>
+      <w:r>
+        <w:t>inarbeitung fehlte.</w:t>
       </w:r>
     </w:p>
     <w:p>
       <w:pPr>
         <w:pStyle w:val="berschrift2"/>
       </w:pPr>
+      <w:bookmarkStart w:id="0" w:name="_Ref452887601"/>
       <w:r>
         <w:t>FXML</w:t>
       </w:r>
-    </w:p>
-    <w:p>
-      <w:r>
-        <w:t>Zur Darstellung der Benutzeroberfläche verwendeten wir FXML. Diese Erweiterung von Java ermöglicht die komplette Abtrennung des GUI’s von der Funktionalität.</w:t>
-      </w:r>
-    </w:p>
-    <w:p>
-      <w:r>
-        <w:lastRenderedPageBreak/>
-        <w:t>Leider haben wir festgestellt, dass beim Einlesen der XML Datei, welche die Oberfläche beschreibt, starke Geschwindigkeitseinbussen auftreten. Daher haben wir den kritischen Teil in unseren Code eingebettet. Die Beschreibung erfolgt aber in der gleichen Art wie in der XML Datei.</w:t>
-      </w:r>
-      <w:bookmarkStart w:id="0" w:name="_GoBack"/>
       <w:bookmarkEnd w:id="0"/>
+    </w:p>
+    <w:p>
+      <w:proofErr w:type="spellStart"/>
+      <w:r>
+        <w:t>JavaFX</w:t>
+      </w:r>
+      <w:proofErr w:type="spellEnd"/>
+      <w:r>
+        <w:t xml:space="preserve"> kann wie schon erwähnt als normaler Java-Code ähnlich wie Swing programmiert werden oder </w:t>
+      </w:r>
+      <w:r>
+        <w:t xml:space="preserve">als FXML. FXML ist eine in XML aufgebaute Oberflächenbeschreibung. Die </w:t>
+      </w:r>
+      <w:r>
+        <w:t xml:space="preserve">Oberfläche </w:t>
+      </w:r>
+      <w:r>
+        <w:t xml:space="preserve">wird ähnlich von HTML beschrieben ohne Funktionalität welche sich dahinter befindet. Dies erlaubt eine komplette Trennung der Oberfläche von der Logik welche sich dahinter befindet.  </w:t>
+      </w:r>
+      <w:r>
+        <w:t xml:space="preserve">Mit dem sogenannten </w:t>
+      </w:r>
+      <w:proofErr w:type="spellStart"/>
+      <w:r>
+        <w:t>SceenBuilder</w:t>
+      </w:r>
+      <w:proofErr w:type="spellEnd"/>
+      <w:r>
+        <w:t xml:space="preserve"> können Oberfläche einfach mit wenigen Klicks erstellt werden und das ganze FXML-File wird im Hintergrund für einen erstellt. Somit sind keine FXML-Kenntnisse vorausgesetzt.</w:t>
+      </w:r>
+    </w:p>
+    <w:p>
+      <w:r>
+        <w:t xml:space="preserve">Leider haben wir festgestellt, dass beim Einlesen der </w:t>
+      </w:r>
+      <w:r>
+        <w:t>F</w:t>
+      </w:r>
+      <w:r>
+        <w:t xml:space="preserve">XML Datei, welche die Oberfläche beschreibt, starke Geschwindigkeitseinbussen auftreten. </w:t>
+      </w:r>
+      <w:r>
+        <w:t xml:space="preserve">Nach jedem Schritt wird die Oberfläche neu gezeichnet, damit verbunden ist das laden aller Brücken und Felder und </w:t>
+      </w:r>
+      <w:r>
+        <w:t>Darstellung</w:t>
+      </w:r>
+      <w:r>
+        <w:t xml:space="preserve"> am Bildschirm.</w:t>
+      </w:r>
+      <w:r>
+        <w:t xml:space="preserve"> </w:t>
+      </w:r>
+      <w:r>
+        <w:t>Daher haben wir den kritischen Teil in unseren Code eingebettet. Die Beschreibung erfolgt aber in der gleichen Art wie in der XML Datei.</w:t>
+      </w:r>
+    </w:p>
+    <w:p>
+      <w:r>
+        <w:t xml:space="preserve">Ein grosser Vorteil ist, das bei FXML die ganze Optik des Programmes mit einem eigenen Stylesheet realisiert werden kann. Dieses geschieht mit einem </w:t>
+      </w:r>
+      <w:proofErr w:type="spellStart"/>
+      <w:r>
+        <w:t>css</w:t>
+      </w:r>
+      <w:proofErr w:type="spellEnd"/>
+      <w:r>
+        <w:t xml:space="preserve">-File welches </w:t>
+      </w:r>
+      <w:r>
+        <w:t>aus der Webprogrammierung bekannt ist. Ein weitere</w:t>
+      </w:r>
+      <w:r>
+        <w:t>r</w:t>
+      </w:r>
+      <w:r>
+        <w:t xml:space="preserve"> Vorteil ist die Portierung von </w:t>
+      </w:r>
+      <w:proofErr w:type="spellStart"/>
+      <w:r>
+        <w:t>JavaFX</w:t>
+      </w:r>
+      <w:proofErr w:type="spellEnd"/>
+      <w:r>
+        <w:t xml:space="preserve"> Oberflächen. So könnte das Programm einfach auf Android oder iOS portiert werden. </w:t>
+      </w:r>
+      <w:r>
+        <w:t>Ebenfalls lass</w:t>
+      </w:r>
+      <w:r>
+        <w:t xml:space="preserve">en sich </w:t>
+      </w:r>
+      <w:proofErr w:type="spellStart"/>
+      <w:r>
+        <w:t>JavaFX</w:t>
+      </w:r>
+      <w:proofErr w:type="spellEnd"/>
+      <w:r>
+        <w:t xml:space="preserve"> Programme auch ohne grossen Aufwand in einem </w:t>
+      </w:r>
+      <w:r>
+        <w:t>Browser darstellen und somit auf einem Server betreiben wodurch der User das Programm mit einem Browser spielt.</w:t>
+      </w:r>
+      <w:bookmarkStart w:id="1" w:name="_GoBack"/>
+      <w:bookmarkEnd w:id="1"/>
     </w:p>
     <w:p>
       <w:pPr>
@@ -757,14 +1498,43 @@
       </w:r>
     </w:p>
     <w:p>
-      <w:r>
-        <w:t>Scrum bietet viele Vorteile wie einfache Regeln, wenige Rollen, Selbstorganisation und Eigenverantwortung in Teams und ist speziell geeignet für hochkomplexe Projekte mit unklaren Anforderungen. Die Projekte werden in mehreren Inkrementen entwickelt. Das macht Scrum sehr flexibel.</w:t>
+      <w:proofErr w:type="spellStart"/>
+      <w:r>
+        <w:t>Scrum</w:t>
+      </w:r>
+      <w:proofErr w:type="spellEnd"/>
+      <w:r>
+        <w:t xml:space="preserve"> bietet viele Vorteile wie einfache Regeln, wenige Rollen, Selbstorganisation und Eigenverantwortung in Teams und ist speziell geeignet für hochkomplexe Projekte mit unklaren Anforderungen. Die Projekte werden in mehreren Inkrementen entwickelt. Das macht </w:t>
+      </w:r>
+      <w:proofErr w:type="spellStart"/>
+      <w:r>
+        <w:t>Scrum</w:t>
+      </w:r>
+      <w:proofErr w:type="spellEnd"/>
+      <w:r>
+        <w:t xml:space="preserve"> sehr flexibel.</w:t>
       </w:r>
       <w:r>
         <w:br/>
       </w:r>
       <w:r>
-        <w:t>Im Vergleich zu anderen Prozessmodellen, wird bei Scrum auf einen Grossteil der Planung verzichtet. Es wurden keine Use-Cases, Systemsequenzdiagramme, Sequenzdiagramme, usw. erstellt. Das minimiert den Planungsaufwand enorm</w:t>
+        <w:t xml:space="preserve">Im Vergleich zu anderen Prozessmodellen, wird bei </w:t>
+      </w:r>
+      <w:proofErr w:type="spellStart"/>
+      <w:r>
+        <w:t>Scrum</w:t>
+      </w:r>
+      <w:proofErr w:type="spellEnd"/>
+      <w:r>
+        <w:t xml:space="preserve"> auf einen Grossteil der Planung verzichtet. Es wurden keine </w:t>
+      </w:r>
+      <w:proofErr w:type="spellStart"/>
+      <w:r>
+        <w:t>Use</w:t>
+      </w:r>
+      <w:proofErr w:type="spellEnd"/>
+      <w:r>
+        <w:t>-Cases, Systemsequenzdiagramme, Sequenzdiagramme, usw. erstellt. Das minimiert den Planungsaufwand enorm</w:t>
       </w:r>
       <w:r>
         <w:t xml:space="preserve">. Das </w:t>
@@ -787,7 +1557,15 @@
       </w:r>
       <w:r>
         <w:br/>
-        <w:t>Abschliessend können wir sagen, dass die Projektabwicklung mit Scrum, bis auf einige Kleinigkeiten, erfolgreich war.</w:t>
+        <w:t xml:space="preserve">Abschliessend können wir sagen, dass die Projektabwicklung mit </w:t>
+      </w:r>
+      <w:proofErr w:type="spellStart"/>
+      <w:r>
+        <w:t>Scrum</w:t>
+      </w:r>
+      <w:proofErr w:type="spellEnd"/>
+      <w:r>
+        <w:t>, bis auf einige Kleinigkeiten, erfolgreich war.</w:t>
       </w:r>
     </w:p>
     <w:p>
@@ -829,10 +1607,42 @@
         <w:t>werden</w:t>
       </w:r>
       <w:r>
-        <w:t xml:space="preserve"> in einer geordneten Liste, dem Product Backlog </w:t>
-      </w:r>
-      <w:r>
-        <w:t xml:space="preserve">abgelegt. Die Einträge werden Anfangs aus den User Stories abgeleitet und hinsichtlich ihrer Priorität bewertet. Der Product Backlog ist niemals vollständig. Er entwickelt sich ständig weiter. </w:t>
+        <w:t xml:space="preserve"> in einer geordneten Liste, dem </w:t>
+      </w:r>
+      <w:proofErr w:type="spellStart"/>
+      <w:r>
+        <w:t>Product</w:t>
+      </w:r>
+      <w:proofErr w:type="spellEnd"/>
+      <w:r>
+        <w:t xml:space="preserve"> </w:t>
+      </w:r>
+      <w:proofErr w:type="spellStart"/>
+      <w:r>
+        <w:t>Backlog</w:t>
+      </w:r>
+      <w:proofErr w:type="spellEnd"/>
+      <w:r>
+        <w:t xml:space="preserve"> </w:t>
+      </w:r>
+      <w:r>
+        <w:t xml:space="preserve">abgelegt. Die Einträge werden Anfangs aus den User Stories abgeleitet und hinsichtlich ihrer Priorität bewertet. Der </w:t>
+      </w:r>
+      <w:proofErr w:type="spellStart"/>
+      <w:r>
+        <w:t>Product</w:t>
+      </w:r>
+      <w:proofErr w:type="spellEnd"/>
+      <w:r>
+        <w:t xml:space="preserve"> </w:t>
+      </w:r>
+      <w:proofErr w:type="spellStart"/>
+      <w:r>
+        <w:t>Backlog</w:t>
+      </w:r>
+      <w:proofErr w:type="spellEnd"/>
+      <w:r>
+        <w:t xml:space="preserve"> ist niemals vollständig. Er entwickelt sich ständig weiter. </w:t>
       </w:r>
     </w:p>
     <w:p>
@@ -840,7 +1650,21 @@
         <w:rPr>
           <w:highlight w:val="yellow"/>
         </w:rPr>
-        <w:t>Screenshot ProductBacklog einfügen</w:t>
+        <w:t xml:space="preserve">Screenshot </w:t>
+      </w:r>
+      <w:proofErr w:type="spellStart"/>
+      <w:r>
+        <w:rPr>
+          <w:highlight w:val="yellow"/>
+        </w:rPr>
+        <w:t>ProductBacklog</w:t>
+      </w:r>
+      <w:proofErr w:type="spellEnd"/>
+      <w:r>
+        <w:rPr>
+          <w:highlight w:val="yellow"/>
+        </w:rPr>
+        <w:t xml:space="preserve"> einfügen</w:t>
       </w:r>
     </w:p>
     <w:p>
@@ -853,17 +1677,53 @@
     </w:p>
     <w:p>
       <w:r>
-        <w:t>Vom Entwicklungsteam werden Einträge aus dem Product Backlog ausgewählt, welche im nächsten Sprint umgesetzt werden sollen. Diese werden im Sprint Backlog abgelegt.</w:t>
+        <w:t xml:space="preserve">Vom Entwicklungsteam werden Einträge aus dem </w:t>
+      </w:r>
+      <w:proofErr w:type="spellStart"/>
+      <w:r>
+        <w:t>Product</w:t>
+      </w:r>
+      <w:proofErr w:type="spellEnd"/>
+      <w:r>
+        <w:t xml:space="preserve"> </w:t>
+      </w:r>
+      <w:proofErr w:type="spellStart"/>
+      <w:r>
+        <w:t>Backlog</w:t>
+      </w:r>
+      <w:proofErr w:type="spellEnd"/>
+      <w:r>
+        <w:t xml:space="preserve"> ausgewählt, welche im nächsten Sprint umgesetzt werden sollen. Diese werden im Sprint </w:t>
+      </w:r>
+      <w:proofErr w:type="spellStart"/>
+      <w:r>
+        <w:t>Backlog</w:t>
+      </w:r>
+      <w:proofErr w:type="spellEnd"/>
+      <w:r>
+        <w:t xml:space="preserve"> abgelegt.</w:t>
       </w:r>
       <w:r>
         <w:br/>
-        <w:t>Die Sprintdauer haben wir am Projektanfang auf eine Woche festgelegt, da wir zur Umsetzung des Projektes nur ca. 2 Monate zur Verfügung hatten. Dabei kam es aber einige Male vor, dass gewisse Einträge</w:t>
+        <w:t xml:space="preserve">Die Sprintdauer haben wir am Projektanfang auf eine Woche festgelegt, da wir zur Umsetzung des Projektes </w:t>
+      </w:r>
+      <w:r>
+        <w:lastRenderedPageBreak/>
+        <w:t>nur ca. 2 Monate zur Verfügung hatten. Dabei kam es aber einige Male vor, dass gewisse Einträge</w:t>
       </w:r>
       <w:r>
         <w:t>/Funktionalitäten</w:t>
       </w:r>
       <w:r>
-        <w:t xml:space="preserve"> im Sprint Backlog nach einer Woche nicht fertig </w:t>
+        <w:t xml:space="preserve"> im Sprint </w:t>
+      </w:r>
+      <w:proofErr w:type="spellStart"/>
+      <w:r>
+        <w:t>Backlog</w:t>
+      </w:r>
+      <w:proofErr w:type="spellEnd"/>
+      <w:r>
+        <w:t xml:space="preserve"> nach einer Woche nicht fertig </w:t>
       </w:r>
       <w:r>
         <w:t>implementiert</w:t>
@@ -1031,7 +1891,7 @@
         <w:noProof/>
         <w:lang w:val="de-DE"/>
       </w:rPr>
-      <w:t>5</w:t>
+      <w:t>6</w:t>
     </w:r>
     <w:r>
       <w:rPr>
@@ -1128,7 +1988,15 @@
       <w:ptab w:relativeTo="margin" w:alignment="right" w:leader="none"/>
     </w:r>
     <w:r>
-      <w:t>Dokumentation Hashi | Team SG</w:t>
+      <w:t xml:space="preserve">Dokumentation </w:t>
+    </w:r>
+    <w:proofErr w:type="spellStart"/>
+    <w:r>
+      <w:t>Hashi</w:t>
+    </w:r>
+    <w:proofErr w:type="spellEnd"/>
+    <w:r>
+      <w:t xml:space="preserve"> | Team SG</w:t>
     </w:r>
   </w:p>
 </w:hdr>
@@ -2532,7 +3400,7 @@
 </file>
 
 <file path=customXml/itemProps1.xml><?xml version="1.0" encoding="utf-8"?>
-<ds:datastoreItem xmlns:ds="http://schemas.openxmlformats.org/officeDocument/2006/customXml" ds:itemID="{9450B35F-E844-41F1-BC1F-3248C91CF5C6}">
+<ds:datastoreItem xmlns:ds="http://schemas.openxmlformats.org/officeDocument/2006/customXml" ds:itemID="{350F7C26-79E5-4356-A92D-CEE249029282}">
   <ds:schemaRefs>
     <ds:schemaRef ds:uri="http://schemas.openxmlformats.org/officeDocument/2006/bibliography"/>
   </ds:schemaRefs>

</xml_diff>

<commit_message>
Dokumentation erweitert, Screenshots eingefuegt
</commit_message>
<xml_diff>
--- a/documentation/Dokumentation_Hashi_TeamSG.docx
+++ b/documentation/Dokumentation_Hashi_TeamSG.docx
@@ -1553,8 +1553,6 @@
       <w:r>
         <w:t>. Das Spiel kann dann bequem vom User über den Browser gespielt werden.</w:t>
       </w:r>
-      <w:bookmarkStart w:id="1" w:name="_GoBack"/>
-      <w:bookmarkEnd w:id="1"/>
     </w:p>
     <w:p>
       <w:pPr>
@@ -1648,97 +1646,134 @@
         <w:pStyle w:val="berschrift2"/>
       </w:pPr>
       <w:r>
-        <w:t>Product Backlog</w:t>
-      </w:r>
-    </w:p>
-    <w:p>
-      <w:r>
-        <w:t>Anforderungen und Funktionalitäten welche</w:t>
-      </w:r>
-      <w:r>
-        <w:t xml:space="preserve"> in </w:t>
-      </w:r>
-      <w:r>
-        <w:t>einem</w:t>
-      </w:r>
-      <w:r>
-        <w:t xml:space="preserve"> Produkt enthalten sein </w:t>
-      </w:r>
-      <w:r>
-        <w:t>können</w:t>
-      </w:r>
-      <w:r>
-        <w:t xml:space="preserve">, </w:t>
-      </w:r>
-      <w:r>
-        <w:t>werden</w:t>
-      </w:r>
-      <w:r>
-        <w:t xml:space="preserve"> in einer geordneten Liste, dem </w:t>
-      </w:r>
-      <w:proofErr w:type="spellStart"/>
-      <w:r>
-        <w:t>Product</w:t>
-      </w:r>
-      <w:proofErr w:type="spellEnd"/>
-      <w:r>
-        <w:t xml:space="preserve"> </w:t>
-      </w:r>
-      <w:proofErr w:type="spellStart"/>
-      <w:r>
-        <w:t>Backlog</w:t>
-      </w:r>
-      <w:proofErr w:type="spellEnd"/>
-      <w:r>
-        <w:t xml:space="preserve"> </w:t>
-      </w:r>
-      <w:r>
-        <w:t xml:space="preserve">abgelegt. Die Einträge werden Anfangs aus den User Stories abgeleitet und hinsichtlich ihrer Priorität bewertet. Der </w:t>
-      </w:r>
-      <w:proofErr w:type="spellStart"/>
-      <w:r>
-        <w:t>Product</w:t>
-      </w:r>
-      <w:proofErr w:type="spellEnd"/>
-      <w:r>
-        <w:t xml:space="preserve"> </w:t>
-      </w:r>
-      <w:proofErr w:type="spellStart"/>
-      <w:r>
-        <w:t>Backlog</w:t>
-      </w:r>
-      <w:proofErr w:type="spellEnd"/>
-      <w:r>
-        <w:t xml:space="preserve"> ist niemals vollständig. Er entwickelt sich ständig weiter. </w:t>
-      </w:r>
-    </w:p>
-    <w:p>
-      <w:r>
-        <w:rPr>
-          <w:highlight w:val="yellow"/>
-        </w:rPr>
-        <w:t xml:space="preserve">Screenshot </w:t>
-      </w:r>
-      <w:proofErr w:type="spellStart"/>
-      <w:r>
-        <w:rPr>
-          <w:highlight w:val="yellow"/>
-        </w:rPr>
-        <w:t>ProductBacklog</w:t>
-      </w:r>
-      <w:proofErr w:type="spellEnd"/>
-      <w:r>
-        <w:rPr>
-          <w:highlight w:val="yellow"/>
-        </w:rPr>
-        <w:t xml:space="preserve"> einfügen</w:t>
-      </w:r>
-    </w:p>
+        <w:t>User Stories</w:t>
+      </w:r>
+    </w:p>
+    <w:p/>
     <w:p>
       <w:pPr>
         <w:pStyle w:val="berschrift2"/>
       </w:pPr>
       <w:r>
+        <w:t>Product Backlog</w:t>
+      </w:r>
+    </w:p>
+    <w:p>
+      <w:r>
+        <w:t>Anforderungen und Funktionalitäten welche</w:t>
+      </w:r>
+      <w:r>
+        <w:t xml:space="preserve"> in </w:t>
+      </w:r>
+      <w:r>
+        <w:t>einem</w:t>
+      </w:r>
+      <w:r>
+        <w:t xml:space="preserve"> Produkt enthalten sein </w:t>
+      </w:r>
+      <w:r>
+        <w:t>können</w:t>
+      </w:r>
+      <w:r>
+        <w:t xml:space="preserve">, </w:t>
+      </w:r>
+      <w:r>
+        <w:t>werden</w:t>
+      </w:r>
+      <w:r>
+        <w:t xml:space="preserve"> in einer geordneten Liste, dem </w:t>
+      </w:r>
+      <w:proofErr w:type="spellStart"/>
+      <w:r>
+        <w:t>Product</w:t>
+      </w:r>
+      <w:proofErr w:type="spellEnd"/>
+      <w:r>
+        <w:t xml:space="preserve"> </w:t>
+      </w:r>
+      <w:proofErr w:type="spellStart"/>
+      <w:r>
+        <w:t>Backlog</w:t>
+      </w:r>
+      <w:proofErr w:type="spellEnd"/>
+      <w:r>
+        <w:t xml:space="preserve"> </w:t>
+      </w:r>
+      <w:r>
+        <w:t xml:space="preserve">abgelegt. Die Einträge werden Anfangs aus den User Stories abgeleitet und hinsichtlich ihrer Priorität bewertet. Der </w:t>
+      </w:r>
+      <w:proofErr w:type="spellStart"/>
+      <w:r>
+        <w:t>Product</w:t>
+      </w:r>
+      <w:proofErr w:type="spellEnd"/>
+      <w:r>
+        <w:t xml:space="preserve"> </w:t>
+      </w:r>
+      <w:proofErr w:type="spellStart"/>
+      <w:r>
+        <w:t>Backlog</w:t>
+      </w:r>
+      <w:proofErr w:type="spellEnd"/>
+      <w:r>
+        <w:t xml:space="preserve"> ist niemals vollständig. Er entwickelt sich ständig weiter. </w:t>
+      </w:r>
+    </w:p>
+    <w:p>
+      <w:r>
+        <w:rPr>
+          <w:noProof/>
+          <w:lang w:eastAsia="de-CH"/>
+        </w:rPr>
+        <w:lastRenderedPageBreak/>
+        <w:drawing>
+          <wp:inline distT="0" distB="0" distL="0" distR="0" wp14:anchorId="6DB00370" wp14:editId="1681DC7D">
+            <wp:extent cx="5760720" cy="3060700"/>
+            <wp:effectExtent l="0" t="0" r="0" b="6350"/>
+            <wp:docPr id="5" name="Grafik 5"/>
+            <wp:cNvGraphicFramePr>
+              <a:graphicFrameLocks xmlns:a="http://schemas.openxmlformats.org/drawingml/2006/main" noChangeAspect="1"/>
+            </wp:cNvGraphicFramePr>
+            <a:graphic xmlns:a="http://schemas.openxmlformats.org/drawingml/2006/main">
+              <a:graphicData uri="http://schemas.openxmlformats.org/drawingml/2006/picture">
+                <pic:pic xmlns:pic="http://schemas.openxmlformats.org/drawingml/2006/picture">
+                  <pic:nvPicPr>
+                    <pic:cNvPr id="5" name="backLog.jpg"/>
+                    <pic:cNvPicPr/>
+                  </pic:nvPicPr>
+                  <pic:blipFill>
+                    <a:blip r:embed="rId11" cstate="print">
+                      <a:extLst>
+                        <a:ext uri="{28A0092B-C50C-407E-A947-70E740481C1C}">
+                          <a14:useLocalDpi xmlns:a14="http://schemas.microsoft.com/office/drawing/2010/main" val="0"/>
+                        </a:ext>
+                      </a:extLst>
+                    </a:blip>
+                    <a:stretch>
+                      <a:fillRect/>
+                    </a:stretch>
+                  </pic:blipFill>
+                  <pic:spPr>
+                    <a:xfrm>
+                      <a:off x="0" y="0"/>
+                      <a:ext cx="5760720" cy="3060700"/>
+                    </a:xfrm>
+                    <a:prstGeom prst="rect">
+                      <a:avLst/>
+                    </a:prstGeom>
+                  </pic:spPr>
+                </pic:pic>
+              </a:graphicData>
+            </a:graphic>
+          </wp:inline>
+        </w:drawing>
+      </w:r>
+    </w:p>
+    <w:p>
+      <w:pPr>
+        <w:pStyle w:val="berschrift2"/>
+      </w:pPr>
+      <w:r>
         <w:t>Sprint Backlog</w:t>
       </w:r>
     </w:p>
@@ -1772,9 +1807,6 @@
       </w:r>
       <w:r>
         <w:br/>
-      </w:r>
-      <w:r>
-        <w:lastRenderedPageBreak/>
         <w:t>Die Sprintdauer haben wir am Projektanfang auf eine Woche festgelegt, da wir zur Umsetzung des Projektes nur ca. 2 Monate zur Verfügung hatten. Dabei kam es aber einige Male vor, dass gewisse Einträge</w:t>
       </w:r>
       <w:r>
@@ -1827,10 +1859,72 @@
     </w:p>
     <w:p>
       <w:r>
+        <w:t xml:space="preserve">Beispiel Sprint Woche 1: (Alle Sprints sind auf GitHub.com unter </w:t>
+      </w:r>
+      <w:proofErr w:type="spellStart"/>
+      <w:r>
+        <w:t>documentation</w:t>
+      </w:r>
+      <w:proofErr w:type="spellEnd"/>
+      <w:r>
+        <w:t xml:space="preserve">: </w:t>
+      </w:r>
+      <w:r>
+        <w:t>Product_Sprint_Backlog_Hashi_TeamSG</w:t>
+      </w:r>
+      <w:r>
+        <w:t>.xlsx zu finden)</w:t>
+      </w:r>
+      <w:bookmarkStart w:id="1" w:name="_GoBack"/>
+      <w:bookmarkEnd w:id="1"/>
+    </w:p>
+    <w:p>
+      <w:r>
         <w:rPr>
-          <w:highlight w:val="yellow"/>
+          <w:noProof/>
+          <w:lang w:eastAsia="de-CH"/>
         </w:rPr>
-        <w:t>Screenshots der Sprints einfügen</w:t>
+        <w:drawing>
+          <wp:inline distT="0" distB="0" distL="0" distR="0" wp14:anchorId="0CA8716B" wp14:editId="201835AD">
+            <wp:extent cx="5760720" cy="3153410"/>
+            <wp:effectExtent l="0" t="0" r="0" b="8890"/>
+            <wp:docPr id="6" name="Grafik 6"/>
+            <wp:cNvGraphicFramePr>
+              <a:graphicFrameLocks xmlns:a="http://schemas.openxmlformats.org/drawingml/2006/main" noChangeAspect="1"/>
+            </wp:cNvGraphicFramePr>
+            <a:graphic xmlns:a="http://schemas.openxmlformats.org/drawingml/2006/main">
+              <a:graphicData uri="http://schemas.openxmlformats.org/drawingml/2006/picture">
+                <pic:pic xmlns:pic="http://schemas.openxmlformats.org/drawingml/2006/picture">
+                  <pic:nvPicPr>
+                    <pic:cNvPr id="6" name="sprintBL1.jpg"/>
+                    <pic:cNvPicPr/>
+                  </pic:nvPicPr>
+                  <pic:blipFill>
+                    <a:blip r:embed="rId12" cstate="print">
+                      <a:extLst>
+                        <a:ext uri="{28A0092B-C50C-407E-A947-70E740481C1C}">
+                          <a14:useLocalDpi xmlns:a14="http://schemas.microsoft.com/office/drawing/2010/main" val="0"/>
+                        </a:ext>
+                      </a:extLst>
+                    </a:blip>
+                    <a:stretch>
+                      <a:fillRect/>
+                    </a:stretch>
+                  </pic:blipFill>
+                  <pic:spPr>
+                    <a:xfrm>
+                      <a:off x="0" y="0"/>
+                      <a:ext cx="5760720" cy="3153410"/>
+                    </a:xfrm>
+                    <a:prstGeom prst="rect">
+                      <a:avLst/>
+                    </a:prstGeom>
+                  </pic:spPr>
+                </pic:pic>
+              </a:graphicData>
+            </a:graphic>
+          </wp:inline>
+        </w:drawing>
       </w:r>
     </w:p>
     <w:p>
@@ -1838,6 +1932,7 @@
         <w:pStyle w:val="berschrift1"/>
       </w:pPr>
       <w:r>
+        <w:lastRenderedPageBreak/>
         <w:t>Literaturverzeichnis</w:t>
       </w:r>
     </w:p>
@@ -1846,7 +1941,7 @@
     <w:p/>
     <w:p/>
     <w:p>
-      <w:hyperlink r:id="rId11" w:anchor="zoom=100" w:history="1">
+      <w:hyperlink r:id="rId13" w:anchor="zoom=100" w:history="1">
         <w:r>
           <w:rPr>
             <w:rStyle w:val="Hyperlink"/>
@@ -1856,7 +1951,7 @@
       </w:hyperlink>
     </w:p>
     <w:p>
-      <w:hyperlink r:id="rId12" w:history="1">
+      <w:hyperlink r:id="rId14" w:history="1">
         <w:r>
           <w:rPr>
             <w:rStyle w:val="Hyperlink"/>
@@ -1869,8 +1964,8 @@
     <w:p/>
     <w:p/>
     <w:sectPr>
-      <w:headerReference w:type="default" r:id="rId13"/>
-      <w:footerReference w:type="default" r:id="rId14"/>
+      <w:headerReference w:type="default" r:id="rId15"/>
+      <w:footerReference w:type="default" r:id="rId16"/>
       <w:pgSz w:w="11906" w:h="16838"/>
       <w:pgMar w:top="1417" w:right="1417" w:bottom="1134" w:left="1417" w:header="708" w:footer="708" w:gutter="0"/>
       <w:cols w:space="708"/>
@@ -1957,7 +2052,7 @@
         <w:noProof/>
         <w:lang w:val="de-DE"/>
       </w:rPr>
-      <w:t>6</w:t>
+      <w:t>3</w:t>
     </w:r>
     <w:r>
       <w:rPr>
@@ -2000,7 +2095,7 @@
         <w:noProof/>
         <w:lang w:val="de-DE"/>
       </w:rPr>
-      <w:t>6</w:t>
+      <w:t>7</w:t>
     </w:r>
     <w:r>
       <w:rPr>
@@ -3466,7 +3561,7 @@
 </file>
 
 <file path=customXml/itemProps1.xml><?xml version="1.0" encoding="utf-8"?>
-<ds:datastoreItem xmlns:ds="http://schemas.openxmlformats.org/officeDocument/2006/customXml" ds:itemID="{AF73EF65-3D3B-48B7-8401-D91F45F74DA2}">
+<ds:datastoreItem xmlns:ds="http://schemas.openxmlformats.org/officeDocument/2006/customXml" ds:itemID="{9ACDE9DC-7ABB-44D1-A102-BEF040A37585}">
   <ds:schemaRefs>
     <ds:schemaRef ds:uri="http://schemas.openxmlformats.org/officeDocument/2006/bibliography"/>
   </ds:schemaRefs>

</xml_diff>

<commit_message>
Dokumentation um Test und Metriken ergaenzt
</commit_message>
<xml_diff>
--- a/documentation/Dokumentation_Hashi_TeamSG.docx
+++ b/documentation/Dokumentation_Hashi_TeamSG.docx
@@ -1,6 +1,6 @@
 
 <file path=word/document.xml><?xml version="1.0" encoding="utf-8"?>
-<w:document xmlns:wpc="http://schemas.microsoft.com/office/word/2010/wordprocessingCanvas" xmlns:mc="http://schemas.openxmlformats.org/markup-compatibility/2006" xmlns:o="urn:schemas-microsoft-com:office:office" xmlns:r="http://schemas.openxmlformats.org/officeDocument/2006/relationships" xmlns:m="http://schemas.openxmlformats.org/officeDocument/2006/math" xmlns:v="urn:schemas-microsoft-com:vml" xmlns:wp14="http://schemas.microsoft.com/office/word/2010/wordprocessingDrawing" xmlns:wp="http://schemas.openxmlformats.org/drawingml/2006/wordprocessingDrawing" xmlns:w10="urn:schemas-microsoft-com:office:word" xmlns:w="http://schemas.openxmlformats.org/wordprocessingml/2006/main" xmlns:w14="http://schemas.microsoft.com/office/word/2010/wordml" xmlns:w15="http://schemas.microsoft.com/office/word/2012/wordml" xmlns:wpg="http://schemas.microsoft.com/office/word/2010/wordprocessingGroup" xmlns:wpi="http://schemas.microsoft.com/office/word/2010/wordprocessingInk" xmlns:wne="http://schemas.microsoft.com/office/word/2006/wordml" xmlns:wps="http://schemas.microsoft.com/office/word/2010/wordprocessingShape" mc:Ignorable="w14 w15 wp14">
+<w:document xmlns:wpc="http://schemas.microsoft.com/office/word/2010/wordprocessingCanvas" xmlns:cx="http://schemas.microsoft.com/office/drawing/2014/chartex" xmlns:cx1="http://schemas.microsoft.com/office/drawing/2015/9/8/chartex" xmlns:cx2="http://schemas.microsoft.com/office/drawing/2015/10/21/chartex" xmlns:mc="http://schemas.openxmlformats.org/markup-compatibility/2006" xmlns:o="urn:schemas-microsoft-com:office:office" xmlns:r="http://schemas.openxmlformats.org/officeDocument/2006/relationships" xmlns:m="http://schemas.openxmlformats.org/officeDocument/2006/math" xmlns:v="urn:schemas-microsoft-com:vml" xmlns:wp14="http://schemas.microsoft.com/office/word/2010/wordprocessingDrawing" xmlns:wp="http://schemas.openxmlformats.org/drawingml/2006/wordprocessingDrawing" xmlns:w10="urn:schemas-microsoft-com:office:word" xmlns:w="http://schemas.openxmlformats.org/wordprocessingml/2006/main" xmlns:w14="http://schemas.microsoft.com/office/word/2010/wordml" xmlns:w15="http://schemas.microsoft.com/office/word/2012/wordml" xmlns:w16se="http://schemas.microsoft.com/office/word/2015/wordml/symex" xmlns:wpg="http://schemas.microsoft.com/office/word/2010/wordprocessingGroup" xmlns:wpi="http://schemas.microsoft.com/office/word/2010/wordprocessingInk" xmlns:wne="http://schemas.microsoft.com/office/word/2006/wordml" xmlns:wps="http://schemas.microsoft.com/office/word/2010/wordprocessingShape" mc:Ignorable="w14 w15 w16se wp14">
   <w:body>
     <w:p/>
     <w:tbl>
@@ -124,6 +124,7 @@
                 <w:calendar w:val="gregorian"/>
               </w:date>
             </w:sdtPr>
+            <w:sdtEndPr/>
             <w:sdtContent>
               <w:p>
                 <w:pPr>
@@ -167,6 +168,7 @@
           <w:docPartUnique/>
         </w:docPartObj>
       </w:sdtPr>
+      <w:sdtEndPr/>
       <w:sdtContent>
         <w:p/>
         <w:tbl>
@@ -201,6 +203,7 @@
                 <w:dataBinding w:prefixMappings="xmlns:ns0='http://schemas.openxmlformats.org/officeDocument/2006/extended-properties'" w:xpath="/ns0:Properties[1]/ns0:Company[1]" w:storeItemID="{6668398D-A668-4E3E-A5EB-62B293D839F1}"/>
                 <w:text/>
               </w:sdtPr>
+              <w:sdtEndPr/>
               <w:sdtContent>
                 <w:tc>
                   <w:tcPr>
@@ -254,6 +257,7 @@
                   <w:dataBinding w:prefixMappings="xmlns:ns0='http://schemas.openxmlformats.org/package/2006/metadata/core-properties' xmlns:ns1='http://purl.org/dc/elements/1.1/'" w:xpath="/ns0:coreProperties[1]/ns1:title[1]" w:storeItemID="{6C3C8BC8-F283-45AE-878A-BAB7291924A1}"/>
                   <w:text/>
                 </w:sdtPr>
+                <w:sdtEndPr/>
                 <w:sdtContent>
                   <w:p>
                     <w:pPr>
@@ -296,6 +300,7 @@
                 <w:dataBinding w:prefixMappings="xmlns:ns0='http://schemas.openxmlformats.org/package/2006/metadata/core-properties' xmlns:ns1='http://purl.org/dc/elements/1.1/'" w:xpath="/ns0:coreProperties[1]/ns1:subject[1]" w:storeItemID="{6C3C8BC8-F283-45AE-878A-BAB7291924A1}"/>
                 <w:text/>
               </w:sdtPr>
+              <w:sdtEndPr/>
               <w:sdtContent>
                 <w:tc>
                   <w:tcPr>
@@ -349,6 +354,11 @@
     <w:sdt>
       <w:sdtPr>
         <w:rPr>
+          <w:caps w:val="0"/>
+          <w:color w:val="auto"/>
+          <w:spacing w:val="0"/>
+          <w:sz w:val="20"/>
+          <w:szCs w:val="20"/>
           <w:lang w:val="de-DE"/>
         </w:rPr>
         <w:id w:val="-1339535659"/>
@@ -361,11 +371,6 @@
         <w:rPr>
           <w:b/>
           <w:bCs/>
-          <w:caps w:val="0"/>
-          <w:color w:val="auto"/>
-          <w:spacing w:val="0"/>
-          <w:sz w:val="20"/>
-          <w:szCs w:val="20"/>
         </w:rPr>
       </w:sdtEndPr>
       <w:sdtContent>
@@ -2538,18 +2543,31 @@
       <w:pPr>
         <w:pStyle w:val="Beschriftung"/>
       </w:pPr>
-      <w:bookmarkStart w:id="5" w:name="_Toc452922769"/>
+      <w:bookmarkStart w:id="5" w:name="_Toc452964465"/>
       <w:r>
         <w:t xml:space="preserve">Abbildung </w:t>
       </w:r>
-      <w:fldSimple w:instr=" SEQ Abbildung \* ARABIC ">
-        <w:r>
-          <w:rPr>
-            <w:noProof/>
-          </w:rPr>
-          <w:t>1</w:t>
-        </w:r>
-      </w:fldSimple>
+      <w:r>
+        <w:fldChar w:fldCharType="begin"/>
+      </w:r>
+      <w:r>
+        <w:instrText xml:space="preserve"> SEQ Abbildung \* ARABIC </w:instrText>
+      </w:r>
+      <w:r>
+        <w:fldChar w:fldCharType="separate"/>
+      </w:r>
+      <w:r>
+        <w:rPr>
+          <w:noProof/>
+        </w:rPr>
+        <w:t>1</w:t>
+      </w:r>
+      <w:r>
+        <w:rPr>
+          <w:noProof/>
+        </w:rPr>
+        <w:fldChar w:fldCharType="end"/>
+      </w:r>
       <w:r>
         <w:t>: Klassenstruktur Software</w:t>
       </w:r>
@@ -2562,6 +2580,7 @@
       </w:pPr>
       <w:bookmarkStart w:id="6" w:name="_Toc452922447"/>
       <w:r>
+        <w:lastRenderedPageBreak/>
         <w:t>Klassendiagramm Model</w:t>
       </w:r>
       <w:bookmarkEnd w:id="6"/>
@@ -2575,7 +2594,6 @@
           <w:noProof/>
           <w:lang w:eastAsia="de-CH"/>
         </w:rPr>
-        <w:lastRenderedPageBreak/>
         <w:drawing>
           <wp:inline distT="0" distB="0" distL="0" distR="0" wp14:anchorId="1B5CC349" wp14:editId="512665F9">
             <wp:extent cx="2918946" cy="1457864"/>
@@ -2623,18 +2641,31 @@
       <w:pPr>
         <w:pStyle w:val="Beschriftung"/>
       </w:pPr>
-      <w:bookmarkStart w:id="7" w:name="_Toc452922770"/>
+      <w:bookmarkStart w:id="7" w:name="_Toc452964466"/>
       <w:r>
         <w:t xml:space="preserve">Abbildung </w:t>
       </w:r>
-      <w:fldSimple w:instr=" SEQ Abbildung \* ARABIC ">
-        <w:r>
-          <w:rPr>
-            <w:noProof/>
-          </w:rPr>
-          <w:t>2</w:t>
-        </w:r>
-      </w:fldSimple>
+      <w:r>
+        <w:fldChar w:fldCharType="begin"/>
+      </w:r>
+      <w:r>
+        <w:instrText xml:space="preserve"> SEQ Abbildung \* ARABIC </w:instrText>
+      </w:r>
+      <w:r>
+        <w:fldChar w:fldCharType="separate"/>
+      </w:r>
+      <w:r>
+        <w:rPr>
+          <w:noProof/>
+        </w:rPr>
+        <w:t>2</w:t>
+      </w:r>
+      <w:r>
+        <w:rPr>
+          <w:noProof/>
+        </w:rPr>
+        <w:fldChar w:fldCharType="end"/>
+      </w:r>
       <w:r>
         <w:t>: Klassendiagramm Model</w:t>
       </w:r>
@@ -2706,18 +2737,31 @@
       <w:pPr>
         <w:pStyle w:val="Beschriftung"/>
       </w:pPr>
-      <w:bookmarkStart w:id="9" w:name="_Toc452922771"/>
+      <w:bookmarkStart w:id="9" w:name="_Toc452964467"/>
       <w:r>
         <w:t xml:space="preserve">Abbildung </w:t>
       </w:r>
-      <w:fldSimple w:instr=" SEQ Abbildung \* ARABIC ">
-        <w:r>
-          <w:rPr>
-            <w:noProof/>
-          </w:rPr>
-          <w:t>3</w:t>
-        </w:r>
-      </w:fldSimple>
+      <w:r>
+        <w:fldChar w:fldCharType="begin"/>
+      </w:r>
+      <w:r>
+        <w:instrText xml:space="preserve"> SEQ Abbildung \* ARABIC </w:instrText>
+      </w:r>
+      <w:r>
+        <w:fldChar w:fldCharType="separate"/>
+      </w:r>
+      <w:r>
+        <w:rPr>
+          <w:noProof/>
+        </w:rPr>
+        <w:t>3</w:t>
+      </w:r>
+      <w:r>
+        <w:rPr>
+          <w:noProof/>
+        </w:rPr>
+        <w:fldChar w:fldCharType="end"/>
+      </w:r>
       <w:r>
         <w:t>: Klassendiagramm Graph</w:t>
       </w:r>
@@ -2729,7 +2773,6 @@
       </w:pPr>
       <w:bookmarkStart w:id="10" w:name="_Toc452922449"/>
       <w:r>
-        <w:lastRenderedPageBreak/>
         <w:t>Klassendiagramm Controller</w:t>
       </w:r>
       <w:bookmarkEnd w:id="10"/>
@@ -2790,7 +2833,336 @@
       <w:pPr>
         <w:pStyle w:val="Beschriftung"/>
       </w:pPr>
-      <w:bookmarkStart w:id="11" w:name="_Toc452922772"/>
+      <w:bookmarkStart w:id="11" w:name="_Toc452964468"/>
+      <w:r>
+        <w:t xml:space="preserve">Abbildung </w:t>
+      </w:r>
+      <w:r>
+        <w:fldChar w:fldCharType="begin"/>
+      </w:r>
+      <w:r>
+        <w:instrText xml:space="preserve"> SEQ Abbildung \* ARABIC </w:instrText>
+      </w:r>
+      <w:r>
+        <w:fldChar w:fldCharType="separate"/>
+      </w:r>
+      <w:r>
+        <w:rPr>
+          <w:noProof/>
+        </w:rPr>
+        <w:t>4</w:t>
+      </w:r>
+      <w:r>
+        <w:rPr>
+          <w:noProof/>
+        </w:rPr>
+        <w:fldChar w:fldCharType="end"/>
+      </w:r>
+      <w:r>
+        <w:t>: Klassendiagramm Controller</w:t>
+      </w:r>
+      <w:bookmarkEnd w:id="11"/>
+    </w:p>
+    <w:p>
+      <w:bookmarkStart w:id="12" w:name="_Toc452922450"/>
+    </w:p>
+    <w:p>
+      <w:r>
+        <w:br w:type="page"/>
+      </w:r>
+    </w:p>
+    <w:p>
+      <w:pPr>
+        <w:pStyle w:val="berschrift2"/>
+      </w:pPr>
+      <w:r>
+        <w:lastRenderedPageBreak/>
+        <w:t>Verwendete Patterns</w:t>
+      </w:r>
+      <w:bookmarkEnd w:id="12"/>
+    </w:p>
+    <w:p>
+      <w:pPr>
+        <w:pStyle w:val="berschrift3"/>
+      </w:pPr>
+      <w:bookmarkStart w:id="13" w:name="_Toc452922451"/>
+      <w:r>
+        <w:t>MVC (Model-View-Controller)</w:t>
+      </w:r>
+      <w:bookmarkEnd w:id="13"/>
+    </w:p>
+    <w:p>
+      <w:r>
+        <w:t>Das MVC-Pattern trennt das Game in die Komponenten Model (Verarbeitung/Datenhaltung), View (Anzeige Spielfeld) und Controller (Eingaben im Spielfeld).</w:t>
+      </w:r>
+      <w:r>
+        <w:t xml:space="preserve"> Dies repräsentiert sich auch im strukturellen Aufbau der Packages im Projekt: </w:t>
+      </w:r>
+      <w:r>
+        <w:t xml:space="preserve">Controller </w:t>
+      </w:r>
+      <w:r>
+        <w:t>und Model.</w:t>
+      </w:r>
+      <w:r>
+        <w:t xml:space="preserve"> Für die </w:t>
+      </w:r>
+      <w:r>
+        <w:t>A</w:t>
+      </w:r>
+      <w:r>
+        <w:t>nzeige, das View im MV</w:t>
+      </w:r>
+      <w:r>
+        <w:t xml:space="preserve">C, haben wir JavaFX benutzt. </w:t>
+      </w:r>
+      <w:r>
+        <w:t xml:space="preserve">Die Oberfläche kann als </w:t>
+      </w:r>
+      <w:r>
+        <w:t>Java-Klasse programmiert werden, j</w:t>
+      </w:r>
+      <w:r>
+        <w:t>edoch ist es als FXML-File</w:t>
+      </w:r>
+      <w:r>
+        <w:t xml:space="preserve"> gespeichert</w:t>
+      </w:r>
+      <w:r>
+        <w:t xml:space="preserve"> und einiges einfacher</w:t>
+      </w:r>
+      <w:r>
+        <w:t xml:space="preserve">, siehe </w:t>
+      </w:r>
+      <w:r>
+        <w:fldChar w:fldCharType="begin"/>
+      </w:r>
+      <w:r>
+        <w:instrText xml:space="preserve"> REF _Ref452887601 \h </w:instrText>
+      </w:r>
+      <w:r>
+        <w:fldChar w:fldCharType="separate"/>
+      </w:r>
+      <w:r>
+        <w:t>FXML</w:t>
+      </w:r>
+      <w:r>
+        <w:fldChar w:fldCharType="end"/>
+      </w:r>
+      <w:r>
+        <w:t>. FXML-Files werden nicht in Packages zugeordnet</w:t>
+      </w:r>
+      <w:r>
+        <w:t xml:space="preserve">, weshalb </w:t>
+      </w:r>
+      <w:r>
+        <w:t>auch ein entsprechendes Package fehlt. Alle Views sind jedoch in einem eigenen Ordner abgelegt.</w:t>
+      </w:r>
+    </w:p>
+    <w:p>
+      <w:pPr>
+        <w:pStyle w:val="berschrift3"/>
+      </w:pPr>
+      <w:bookmarkStart w:id="14" w:name="_Toc452922452"/>
+      <w:r>
+        <w:t>Decorator</w:t>
+      </w:r>
+      <w:bookmarkEnd w:id="14"/>
+    </w:p>
+    <w:p>
+      <w:r>
+        <w:t>Das Decorator-Pattern wird für die Undo/Redo Funktion verwendet.</w:t>
+      </w:r>
+      <w:r>
+        <w:t xml:space="preserve"> Die Klasse «VersionedGraphDas» erweitert die Klasse «BaseGraphDas» um die Undo/Redo Funktionalität.</w:t>
+      </w:r>
+    </w:p>
+    <w:p>
+      <w:pPr>
+        <w:pStyle w:val="berschrift3"/>
+      </w:pPr>
+      <w:bookmarkStart w:id="15" w:name="_Toc452922453"/>
+      <w:r>
+        <w:t>Command</w:t>
+      </w:r>
+      <w:bookmarkEnd w:id="15"/>
+    </w:p>
+    <w:p>
+      <w:r>
+        <w:t>Die Klassen «AddBridgeOperation», «RemoveBridgeOperation», «AddSolutionBridgeOperation» und «RemoveSolutionBridgeOperation»</w:t>
+      </w:r>
+      <w:r>
+        <w:t xml:space="preserve"> sind Kommandos und implementieren jeweils eine undo() und redo() Methode. Die ausgeführten Kommandos werden dann in der Klasse «VersionedGraphDas» in zwei separaten Stacks gespeichert</w:t>
+      </w:r>
+      <w:r>
+        <w:t>. Ein Stack beinhaltet alle Undo-Kommandos, der Andere alle Redo-Kommandos</w:t>
+      </w:r>
+      <w:r>
+        <w:t>. Wird nach dem undo eine andere Brücke gezeichnet, kann einfach der redo-Stack geleert werden</w:t>
+      </w:r>
+      <w:r>
+        <w:t>. Ob undo und redo Funktionen überhaupt möglich sind, lässt sich einfach durch Abfrage der isEmpty()-Funktion klären</w:t>
+      </w:r>
+      <w:r>
+        <w:t>.</w:t>
+      </w:r>
+    </w:p>
+    <w:p>
+      <w:pPr>
+        <w:pStyle w:val="berschrift3"/>
+      </w:pPr>
+      <w:bookmarkStart w:id="16" w:name="_Toc452922454"/>
+      <w:r>
+        <w:t>Factory</w:t>
+      </w:r>
+      <w:bookmarkEnd w:id="16"/>
+    </w:p>
+    <w:p>
+      <w:r>
+        <w:t>Für die Klasse «GraphDas» benötigten wir eine Factory «GraphDasFactory». Diese gibt beim Aufruf der Methode «getGraphDas» eine Instanz von GraphDas, sofern eine existiert, zurück. Gibt es noch keine Instanz, wird eine erstellt. Dies stellt sicher, dass nur eine GraphDas-Instanz existiert, die das Datensystem des aktuellen Spielfelds repräsentiert. Zudem kann</w:t>
+      </w:r>
+      <w:r>
+        <w:t xml:space="preserve"> über die Factory auch die aktuelle Instanz beendet, und eine Neue erzeugt werden. Diese Funktion wird beim Erstellen einer neuen Spielvorlage gebraucht.</w:t>
+      </w:r>
+    </w:p>
+    <w:p>
+      <w:pPr>
+        <w:pStyle w:val="berschrift3"/>
+      </w:pPr>
+      <w:bookmarkStart w:id="17" w:name="_Toc452922455"/>
+      <w:r>
+        <w:t>Template</w:t>
+      </w:r>
+      <w:bookmarkEnd w:id="17"/>
+    </w:p>
+    <w:p>
+      <w:r>
+        <w:t>Die abstrakte Klasse «GameFieldController» hat zwei abstrakte Methoden «removeBridge» und «addBridge». Diese zwei Methoden werden von den erbenden Klassen «GameFieldPlayController» und «GameFieldDesignerController» überschrieben. Dadurch ist ein dynamisches Wechseln der Implementation der beiden Methoden möglich.</w:t>
+      </w:r>
+    </w:p>
+    <w:p>
+      <w:pPr>
+        <w:pStyle w:val="berschrift2"/>
+      </w:pPr>
+      <w:bookmarkStart w:id="18" w:name="_Toc452922456"/>
+      <w:r>
+        <w:t>Spiel speichern/laden</w:t>
+      </w:r>
+      <w:bookmarkEnd w:id="18"/>
+    </w:p>
+    <w:p>
+      <w:r>
+        <w:rPr>
+          <w:highlight w:val="yellow"/>
+        </w:rPr>
+        <w:t>Funktion gegeben durch GraphDas-Bibliothek</w:t>
+      </w:r>
+    </w:p>
+    <w:p/>
+    <w:p>
+      <w:pPr>
+        <w:pStyle w:val="berschrift1"/>
+      </w:pPr>
+      <w:r>
+        <w:t>Metriken und Tests</w:t>
+      </w:r>
+    </w:p>
+    <w:p>
+      <w:pPr>
+        <w:pStyle w:val="berschrift2"/>
+      </w:pPr>
+      <w:r>
+        <w:t>Tests</w:t>
+      </w:r>
+    </w:p>
+    <w:p>
+      <w:r>
+        <w:t xml:space="preserve">Zum Testen der Software haben wir das JUnit-Testframework benutzt. Dabei werden Methoden mit vordefinierten </w:t>
+      </w:r>
+      <w:r>
+        <w:t xml:space="preserve">Parametern aufgerufen und die Rückgabewerte auf Richtigkeit überprüft. Aus Zeitgründen haben wir nur die für die Funktion des Spieles wichtigen Komponenten überprüft. Zudem stellte sich die </w:t>
+      </w:r>
+      <w:r>
+        <w:lastRenderedPageBreak/>
+        <w:t>Prüfung des GUI’s als Herausforderung dar. Diese Aspekte spiegeln sich auch im Code-Coverage Test wider: Beim Testlauf werden die Controller-Klassen sehr viel schlechter abgedeckt als die Model-Klassen. Beim Testen der Software sind keine gravierenden Fehler aufgetreten. Allerdings konnten wir mit Hilfe der Tests den Code besser strukturieren und teils nicht benötigte Methoden aufräumen.</w:t>
+      </w:r>
+    </w:p>
+    <w:p>
+      <w:pPr>
+        <w:pStyle w:val="berschrift2"/>
+      </w:pPr>
+      <w:r>
+        <w:t>Metriken</w:t>
+      </w:r>
+    </w:p>
+    <w:p>
+      <w:r>
+        <w:t xml:space="preserve">Die Metriken haben wir mit dem Software-Tool «Borland Together» überprüft. Der erste Testlauf sah schon ziemlich akzeptabel aus. </w:t>
+      </w:r>
+      <w:r>
+        <w:t>Einzig d</w:t>
+      </w:r>
+      <w:r>
+        <w:t xml:space="preserve">ie Werte CBO (Coupling Between Objects) und DOIH (Depth of Inheritance Hierarchy) waren im roten Bereich. </w:t>
+      </w:r>
+    </w:p>
+    <w:p>
+      <w:pPr>
+        <w:keepNext/>
+      </w:pPr>
+      <w:r>
+        <w:rPr>
+          <w:noProof/>
+          <w:lang w:eastAsia="de-CH"/>
+        </w:rPr>
+        <w:drawing>
+          <wp:inline distT="0" distB="0" distL="0" distR="0" wp14:anchorId="7A1F4F5B" wp14:editId="082660E8">
+            <wp:extent cx="5760720" cy="704215"/>
+            <wp:effectExtent l="0" t="0" r="0" b="635"/>
+            <wp:docPr id="5" name="Grafik 5"/>
+            <wp:cNvGraphicFramePr>
+              <a:graphicFrameLocks xmlns:a="http://schemas.openxmlformats.org/drawingml/2006/main" noChangeAspect="1"/>
+            </wp:cNvGraphicFramePr>
+            <a:graphic xmlns:a="http://schemas.openxmlformats.org/drawingml/2006/main">
+              <a:graphicData uri="http://schemas.openxmlformats.org/drawingml/2006/picture">
+                <pic:pic xmlns:pic="http://schemas.openxmlformats.org/drawingml/2006/picture">
+                  <pic:nvPicPr>
+                    <pic:cNvPr id="5" name="metricTest0406.jpg"/>
+                    <pic:cNvPicPr/>
+                  </pic:nvPicPr>
+                  <pic:blipFill>
+                    <a:blip r:embed="rId12" cstate="print">
+                      <a:extLst>
+                        <a:ext uri="{28A0092B-C50C-407E-A947-70E740481C1C}">
+                          <a14:useLocalDpi xmlns:a14="http://schemas.microsoft.com/office/drawing/2010/main" val="0"/>
+                        </a:ext>
+                      </a:extLst>
+                    </a:blip>
+                    <a:stretch>
+                      <a:fillRect/>
+                    </a:stretch>
+                  </pic:blipFill>
+                  <pic:spPr>
+                    <a:xfrm>
+                      <a:off x="0" y="0"/>
+                      <a:ext cx="5760720" cy="704215"/>
+                    </a:xfrm>
+                    <a:prstGeom prst="rect">
+                      <a:avLst/>
+                    </a:prstGeom>
+                  </pic:spPr>
+                </pic:pic>
+              </a:graphicData>
+            </a:graphic>
+          </wp:inline>
+        </w:drawing>
+      </w:r>
+    </w:p>
+    <w:p>
+      <w:pPr>
+        <w:pStyle w:val="Beschriftung"/>
+      </w:pPr>
+      <w:bookmarkStart w:id="19" w:name="_Toc452964469"/>
       <w:r>
         <w:t xml:space="preserve">Abbildung </w:t>
       </w:r>
@@ -2799,603 +3171,412 @@
           <w:rPr>
             <w:noProof/>
           </w:rPr>
-          <w:t>4</w:t>
+          <w:t>5</w:t>
         </w:r>
       </w:fldSimple>
       <w:r>
-        <w:t>: Klassendiagramm Controller</w:t>
-      </w:r>
-      <w:bookmarkEnd w:id="11"/>
-    </w:p>
-    <w:p>
-      <w:bookmarkStart w:id="12" w:name="_Toc452922450"/>
-    </w:p>
-    <w:p>
-      <w:r>
-        <w:br w:type="page"/>
-      </w:r>
+        <w:t xml:space="preserve"> Ausschnitt aus metricTests/</w:t>
+      </w:r>
+      <w:r>
+        <w:t>metricTest-04062016</w:t>
+      </w:r>
+      <w:r>
+        <w:t>.html</w:t>
+      </w:r>
+      <w:bookmarkEnd w:id="19"/>
+    </w:p>
+    <w:p>
+      <w:r>
+        <w:t>Aufgrund dieser zwei Werte haben wir die Klassen nochmals ein wenig umstrukturiert. Allerdings mussten wir feststellen, dass sich nicht grossartig was geändert hatte. Die hohen Werte konnten wir aber akzeptieren, da sie aus folgenden Gründen auftreten: Der hohe CBO Wert kommt von der Klasse «MainWindowController» die die als zentraler Punkt im Programm fungiert. Sie erbt von der JavaFX-Klasse «AnchorPane», welche für diese hohe Kopplung verantwortlich ist. Der hohe DOIH Wert kommt auch von den Controller Klassen, welche jeweils von JavaFX Elementen mit hoher Hierarchie erben.</w:t>
+      </w:r>
+      <w:r>
+        <w:t xml:space="preserve"> Das Schlussresultat sah wie folgt aus:</w:t>
+      </w:r>
+    </w:p>
+    <w:p>
+      <w:bookmarkStart w:id="20" w:name="_GoBack"/>
+      <w:bookmarkEnd w:id="20"/>
+    </w:p>
+    <w:p>
+      <w:pPr>
+        <w:pStyle w:val="berschrift1"/>
+      </w:pPr>
+      <w:bookmarkStart w:id="21" w:name="_Toc452922457"/>
+      <w:r>
+        <w:t>Erfahrungen</w:t>
+      </w:r>
+      <w:bookmarkEnd w:id="21"/>
     </w:p>
     <w:p>
       <w:pPr>
         <w:pStyle w:val="berschrift2"/>
       </w:pPr>
-      <w:r>
-        <w:t>Verwendete Patterns</w:t>
-      </w:r>
-      <w:bookmarkEnd w:id="12"/>
-    </w:p>
-    <w:p>
-      <w:pPr>
-        <w:pStyle w:val="berschrift3"/>
-      </w:pPr>
-      <w:bookmarkStart w:id="13" w:name="_Toc452922451"/>
-      <w:r>
-        <w:t>MVC (Model-View-Controller)</w:t>
-      </w:r>
-      <w:bookmarkEnd w:id="13"/>
-    </w:p>
-    <w:p>
-      <w:r>
-        <w:t>Das MVC-Pattern trennt das Game in die Komponenten Model (Verarbeitung/Datenhaltung), View (Anzeige Spielfeld) und Controller (Eingaben im Spielfeld).</w:t>
-      </w:r>
-      <w:r>
-        <w:t xml:space="preserve"> Dies repräsentiert sich auch im strukturellen Aufbau der Packages im Projekt: </w:t>
-      </w:r>
-      <w:r>
-        <w:t xml:space="preserve">Controller </w:t>
-      </w:r>
-      <w:r>
-        <w:t>und Model.</w:t>
-      </w:r>
-      <w:r>
-        <w:t xml:space="preserve"> Für die </w:t>
-      </w:r>
-      <w:r>
-        <w:t>A</w:t>
-      </w:r>
-      <w:r>
-        <w:t>nzeige, das View im MV</w:t>
-      </w:r>
-      <w:r>
-        <w:t xml:space="preserve">C, haben wir JavaFX benutzt. </w:t>
-      </w:r>
-      <w:r>
-        <w:t xml:space="preserve">Die Oberfläche kann als </w:t>
-      </w:r>
-      <w:r>
-        <w:t>Java-Klasse programmiert werden, j</w:t>
-      </w:r>
-      <w:r>
-        <w:t>edoch ist es als FXML-File</w:t>
-      </w:r>
-      <w:r>
-        <w:t xml:space="preserve"> gespeichert</w:t>
-      </w:r>
-      <w:r>
-        <w:t xml:space="preserve"> und einiges einfacher</w:t>
-      </w:r>
-      <w:r>
-        <w:t xml:space="preserve">, siehe </w:t>
-      </w:r>
-      <w:r>
-        <w:fldChar w:fldCharType="begin"/>
-      </w:r>
-      <w:r>
-        <w:instrText xml:space="preserve"> REF _Ref452887601 \h </w:instrText>
-      </w:r>
-      <w:r>
-        <w:fldChar w:fldCharType="separate"/>
-      </w:r>
-      <w:r>
-        <w:t>FXML</w:t>
-      </w:r>
-      <w:r>
-        <w:fldChar w:fldCharType="end"/>
-      </w:r>
-      <w:r>
-        <w:t>. FXML-Files werden nicht in Packages zugeordnet</w:t>
-      </w:r>
-      <w:r>
-        <w:t xml:space="preserve">, weshalb </w:t>
-      </w:r>
-      <w:r>
-        <w:t>auch ein entsprechendes Package fehlt. Alle Views sind jedoch in einem eigenen Ordner abgelegt.</w:t>
-      </w:r>
-    </w:p>
-    <w:p>
-      <w:pPr>
-        <w:pStyle w:val="berschrift3"/>
-      </w:pPr>
-      <w:bookmarkStart w:id="14" w:name="_Toc452922452"/>
-      <w:r>
-        <w:t>Decorator</w:t>
-      </w:r>
-      <w:bookmarkEnd w:id="14"/>
-    </w:p>
-    <w:p>
-      <w:r>
-        <w:t>Das Decorator-Pattern wird für die Undo/Redo Funktion verwendet.</w:t>
-      </w:r>
-      <w:r>
-        <w:t xml:space="preserve"> Die Klasse «VersionedGraphDas» erweitert die Klasse «BaseGraphDas» um die Undo/Redo Funktionalität.</w:t>
-      </w:r>
-    </w:p>
-    <w:p>
-      <w:pPr>
-        <w:pStyle w:val="berschrift3"/>
-      </w:pPr>
-      <w:bookmarkStart w:id="15" w:name="_Toc452922453"/>
-      <w:r>
-        <w:t>Command</w:t>
-      </w:r>
-      <w:bookmarkEnd w:id="15"/>
-    </w:p>
-    <w:p>
-      <w:r>
-        <w:t>Die Klassen «AddBridgeOperation», «RemoveBridgeOperation», «AddSolutionBridgeOperation» und «RemoveSolutionBridgeOperation»</w:t>
-      </w:r>
-      <w:r>
-        <w:t xml:space="preserve"> sind Kommandos und implementieren jeweils eine undo() und redo() Methode. Die ausgeführten Kommandos werden dann in der Klasse «VersionedGraphDas» in zwei separaten Stacks gespeichert</w:t>
-      </w:r>
-      <w:r>
-        <w:t>. Ein Stack beinhaltet alle Undo-Kommandos, der Andere alle Redo-Kommandos</w:t>
-      </w:r>
-      <w:r>
-        <w:t>. Wird nach dem undo eine andere Brücke gezeichnet, kann einfach der redo-Stack geleert werden</w:t>
-      </w:r>
-      <w:r>
-        <w:t>. Ob undo und redo Funktionen überhaupt möglich sind, lässt sich einfach durch Abfrage der isEmpty()-Funktion klären</w:t>
-      </w:r>
-      <w:r>
-        <w:t>.</w:t>
-      </w:r>
-    </w:p>
-    <w:p>
-      <w:pPr>
-        <w:pStyle w:val="berschrift3"/>
-      </w:pPr>
-      <w:bookmarkStart w:id="16" w:name="_Toc452922454"/>
-      <w:r>
-        <w:t>Factory</w:t>
-      </w:r>
-      <w:bookmarkEnd w:id="16"/>
-    </w:p>
-    <w:p>
-      <w:r>
-        <w:t>Für die Klasse «GraphDas» benötigten wir eine Factory «GraphDasFactory». Diese gibt beim Aufruf der Methode «getGraphDas» eine Instanz von GraphDas, sofern eine existiert, zurück. Gibt es noch keine Instanz, wird eine erstellt. Dies stellt sicher, dass nur eine GraphDas-Instanz existiert, die das Datensystem des aktuellen Spielfelds repräsentiert. Zudem kann</w:t>
-      </w:r>
-      <w:r>
-        <w:t xml:space="preserve"> über die Factory auch die aktuelle Instanz beendet, und eine Neue erzeugt werden. Diese Funktion wird beim Erstellen einer neuen Spielvorlage gebraucht.</w:t>
-      </w:r>
-    </w:p>
-    <w:p>
-      <w:pPr>
-        <w:pStyle w:val="berschrift3"/>
-      </w:pPr>
-      <w:bookmarkStart w:id="17" w:name="_Toc452922455"/>
-      <w:r>
-        <w:t>Template</w:t>
-      </w:r>
-      <w:bookmarkEnd w:id="17"/>
+      <w:bookmarkStart w:id="22" w:name="_Toc452922458"/>
+      <w:r>
+        <w:t>Scrum</w:t>
+      </w:r>
+      <w:bookmarkEnd w:id="22"/>
+    </w:p>
+    <w:p>
+      <w:r>
+        <w:t xml:space="preserve">Aller Anfang ist schwer. Das haben wir auch bei der </w:t>
+      </w:r>
+      <w:r>
+        <w:t>Abwicklung des Hashi-Projektes mit dem Scrum-Prozessmodell erfahren. Was sich in der Theorie simple anhört</w:t>
+      </w:r>
+      <w:r>
+        <w:t>e</w:t>
+      </w:r>
+      <w:r>
+        <w:t>, war bei der Umsetzung zum Teil schwierig. Trotzdem konnten wir einige Eindrücke und Erfahrungen sammeln, welche uns im späteren Berufsleben vielleicht wieder weiterhelfen können.</w:t>
+      </w:r>
+    </w:p>
+    <w:p>
+      <w:r>
+        <w:t xml:space="preserve">Obwohl man bei der Realisierung eines Projektes mit Scrum relativ frei ist, war eine </w:t>
+      </w:r>
+      <w:r>
+        <w:t>grobe</w:t>
+      </w:r>
+      <w:r>
+        <w:t xml:space="preserve"> Grundplanung unverzichtbar. Nachdem die User Stories definiert wurden, sassen wir zusammen um die Grundstruktur der Software zu planen. </w:t>
+      </w:r>
+      <w:r>
+        <w:t>Wir erstellten ein Domänenmodell und leiteten daraus ein Klassendiagramm ab. Dadurch war der Aufbau der Software von Anfang an klar. G</w:t>
+      </w:r>
+      <w:r>
+        <w:t>ewisse Unklarheiten und Meinungsverschi</w:t>
+      </w:r>
+      <w:r>
+        <w:t>edenheiten</w:t>
+      </w:r>
+      <w:r>
+        <w:t xml:space="preserve"> wurden somit</w:t>
+      </w:r>
+      <w:r>
+        <w:t xml:space="preserve"> aus dem Weg geräumt.</w:t>
+      </w:r>
+      <w:r>
+        <w:t xml:space="preserve"> Nach mehreren Diskussionen, wie wir </w:t>
+      </w:r>
+      <w:r>
+        <w:t>die ganze Spiellogik programmieren möchten, ging es flott zur Sache. Das Entwicklerteam verstand sich super und arbeitete effizient zusammen. Jeder konnte seine Stärken und Fähigkeiten gezielt einsetzen, was auch den Lerneffekt unter den Teammitgliedern fördert</w:t>
+      </w:r>
+      <w:r>
+        <w:t>e</w:t>
+      </w:r>
+      <w:r>
+        <w:t>. Hier sehen wir einen klaren Vorteil v</w:t>
+      </w:r>
+      <w:r>
+        <w:t>on Scrum.</w:t>
+      </w:r>
+      <w:r>
+        <w:br/>
+        <w:t xml:space="preserve">Etwas unklar war die Erstellung des Product und Sprint Backlogs. </w:t>
+      </w:r>
+      <w:r>
+        <w:t>Wir wussten nicht genau, wie exakt die verschiedenen Items ausgearbeitet werden müssen, somit waren sie anfangs recht schwammig definiert. Dadurch konnten die ersten Sprints nicht ganz fertig abgearbeitet werden. Diese Items haben wir dann feiner unterteilt. Der Product Backlog hat sich dadurch stetig vergrössert.</w:t>
+      </w:r>
+      <w:r>
+        <w:br/>
+        <w:t xml:space="preserve">Wenn man Scrum konsequent anwenden würde, hätte man jeden Tag das sogenannte «Daily Scrum Meeting», in dem das Entwicklerteam seine Aktivitäten synchronisiert und an der Planung für die nächsten 24 Stunden arbeitet. </w:t>
+      </w:r>
+      <w:r>
+        <w:t xml:space="preserve">Da wir nicht täglich an unserem Projekt arbeiteten und unser Team </w:t>
+      </w:r>
+      <w:r>
+        <w:t>aus Vollzeit und Teilzeit Studenten</w:t>
+      </w:r>
+      <w:r>
+        <w:t xml:space="preserve"> bestand</w:t>
+      </w:r>
+      <w:r>
+        <w:t xml:space="preserve">, </w:t>
+      </w:r>
+      <w:r>
+        <w:t>führten wir nicht täglich ein Meeting durch.</w:t>
+      </w:r>
     </w:p>
     <w:p>
       <w:r>
         <w:lastRenderedPageBreak/>
-        <w:t>Die abstrakte Klasse «GameFieldController» hat zwei abstrakte Methoden «removeBridge» und «addBridge». Diese zwei Methoden werden von den erbenden Klassen «GameFieldPlayController» und «GameFieldDesignerController» überschrieben. Dadurch ist ein dynamisches Wechseln der Implementation der beiden Methoden möglich.</w:t>
+        <w:t>Rückblickend war d</w:t>
+      </w:r>
+      <w:r>
+        <w:t xml:space="preserve">ie Projektabwicklung mit Scrum </w:t>
+      </w:r>
+      <w:r>
+        <w:t>sehr interessant. Wir denken, dass die Projektentwicklung mit Scrum noch verbessert werden kann, wenn man intensiv geschult wird und das erlernte auch tagtäglich im Berufsleben anwenden kann.</w:t>
       </w:r>
     </w:p>
     <w:p>
       <w:pPr>
         <w:pStyle w:val="berschrift2"/>
       </w:pPr>
-      <w:bookmarkStart w:id="18" w:name="_Toc452922456"/>
-      <w:r>
-        <w:t>Spiel speichern/laden</w:t>
-      </w:r>
-      <w:bookmarkEnd w:id="18"/>
-    </w:p>
-    <w:p>
-      <w:r>
-        <w:rPr>
-          <w:highlight w:val="yellow"/>
-        </w:rPr>
-        <w:t>Funktion gegeben durch GraphDas-Bibliothek</w:t>
-      </w:r>
-    </w:p>
-    <w:p/>
+      <w:bookmarkStart w:id="23" w:name="_Toc452922459"/>
+      <w:r>
+        <w:t>Git</w:t>
+      </w:r>
+      <w:bookmarkEnd w:id="23"/>
+    </w:p>
+    <w:p>
+      <w:r>
+        <w:t>Für unser Projekt verwendeten wir GIT als ver</w:t>
+      </w:r>
+      <w:r>
+        <w:t xml:space="preserve">teiltes Versionskontrollsystem. </w:t>
+      </w:r>
+      <w:r>
+        <w:t xml:space="preserve">Als Server benutzten wir github.com, </w:t>
+      </w:r>
+      <w:r>
+        <w:t xml:space="preserve">welches für opensource Projekte gratis zur Verfügung steht. </w:t>
+      </w:r>
+      <w:r>
+        <w:t>Wir haben festgestellt, dass das System sehr gut funktioniert.</w:t>
+      </w:r>
+      <w:r>
+        <w:t xml:space="preserve"> Auf die Webseite kann einfach mit dem Browser zugegriffen werden</w:t>
+      </w:r>
+      <w:r>
+        <w:t>. Den Quellcode kann man daher auch ansehen, ohne Ihn auschecken zu müssen.</w:t>
+      </w:r>
+      <w:r>
+        <w:t xml:space="preserve"> </w:t>
+      </w:r>
+      <w:r>
+        <w:t>Das ein- und auschecken ist einfach und erfüllt seinen Zweck. Allerdings muss auch hier beachtet werden, dass das Mergen (Zusammenführen zweier verschiedener Dateiversionen)</w:t>
+      </w:r>
+      <w:r>
+        <w:t xml:space="preserve"> unpraktisch ist und zu Fehlern führt. Deshalb haben wir darauf geachtet, dass nicht zwei Personen gleichzeitig an einer Datei arbeiten.</w:t>
+      </w:r>
+      <w:r>
+        <w:t xml:space="preserve"> Github stellt noch viele Zusatzfunktionen zur </w:t>
+      </w:r>
+      <w:r>
+        <w:br/>
+        <w:t>Verfügung, wie z.B. Issues verwalten mit denen wir unsere Sprints anfänglich definiert haben. Zusätzlich sind einige Grafische Darstellungen der Entwicklung des Programmes möglich sowie ein Wiki</w:t>
+      </w:r>
+      <w:r>
+        <w:t>,</w:t>
+      </w:r>
+      <w:r>
+        <w:t xml:space="preserve"> welches sich sehr gut für die Dokumentation eignen würde. Aufgrund des Zeitdruckes konnten wird jedoch letzteres nicht nutzen</w:t>
+      </w:r>
+      <w:r>
+        <w:t>,</w:t>
+      </w:r>
+      <w:r>
+        <w:t xml:space="preserve"> da uns</w:t>
+      </w:r>
+      <w:r>
+        <w:t xml:space="preserve"> die Zeit für die E</w:t>
+      </w:r>
+      <w:r>
+        <w:t>inarbeitung fehlte.</w:t>
+      </w:r>
+    </w:p>
+    <w:p>
+      <w:pPr>
+        <w:pStyle w:val="berschrift2"/>
+      </w:pPr>
+      <w:bookmarkStart w:id="24" w:name="_Ref452887601"/>
+      <w:bookmarkStart w:id="25" w:name="_Toc452922460"/>
+      <w:r>
+        <w:t>FXML</w:t>
+      </w:r>
+      <w:bookmarkEnd w:id="24"/>
+      <w:bookmarkEnd w:id="25"/>
+    </w:p>
+    <w:p>
+      <w:r>
+        <w:t xml:space="preserve">JavaFX kann wie schon erwähnt als normaler Java-Code ähnlich wie Swing programmiert werden oder </w:t>
+      </w:r>
+      <w:r>
+        <w:t xml:space="preserve">als FXML. FXML ist eine in XML aufgebaute Oberflächenbeschreibung. Die Oberfläche wird ähnlich </w:t>
+      </w:r>
+      <w:r>
+        <w:t>wie</w:t>
+      </w:r>
+      <w:r>
+        <w:t xml:space="preserve"> HTML beschrieben</w:t>
+      </w:r>
+      <w:r>
+        <w:t>,</w:t>
+      </w:r>
+      <w:r>
+        <w:t xml:space="preserve"> ohne</w:t>
+      </w:r>
+      <w:r>
+        <w:t xml:space="preserve"> die</w:t>
+      </w:r>
+      <w:r>
+        <w:t xml:space="preserve"> Funktionalität</w:t>
+      </w:r>
+      <w:r>
+        <w:t xml:space="preserve"> zu implementieren</w:t>
+      </w:r>
+      <w:r>
+        <w:t xml:space="preserve">. Dies erlaubt eine komplette Trennung der Oberfläche von der Logik welche sich dahinter befindet.  </w:t>
+      </w:r>
+      <w:r>
+        <w:t xml:space="preserve">Mit dem sogenannten SceenBuilder können Oberfläche einfach mit wenigen Klicks erstellt werden und das ganze FXML-File wird im Hintergrund </w:t>
+      </w:r>
+      <w:r>
+        <w:t>automatisch</w:t>
+      </w:r>
+      <w:r>
+        <w:t xml:space="preserve"> erstellt. Somit sind keine FXML-Kenntnisse vorausgesetzt.</w:t>
+      </w:r>
+    </w:p>
+    <w:p>
+      <w:r>
+        <w:t xml:space="preserve">Leider haben wir festgestellt, dass beim Einlesen der </w:t>
+      </w:r>
+      <w:r>
+        <w:t>F</w:t>
+      </w:r>
+      <w:r>
+        <w:t xml:space="preserve">XML Datei, welche die Oberfläche beschreibt, starke Geschwindigkeitseinbussen auftreten. </w:t>
+      </w:r>
+      <w:r>
+        <w:t xml:space="preserve">Nach jedem Schritt wird die Oberfläche neu gezeichnet, damit verbunden ist das </w:t>
+      </w:r>
+      <w:r>
+        <w:t xml:space="preserve">Laden aller Brücken, </w:t>
+      </w:r>
+      <w:r>
+        <w:t xml:space="preserve">Felder und </w:t>
+      </w:r>
+      <w:r>
+        <w:t xml:space="preserve">die </w:t>
+      </w:r>
+      <w:r>
+        <w:t>Darstellung</w:t>
+      </w:r>
+      <w:r>
+        <w:t xml:space="preserve"> am Bildschirm.</w:t>
+      </w:r>
+      <w:r>
+        <w:t xml:space="preserve"> </w:t>
+      </w:r>
+      <w:r>
+        <w:t>Daher haben wir den kritischen Teil in unseren Code eingebettet. Die Beschreibung erfolgt aber in der gleichen Art wie in der XML Datei.</w:t>
+      </w:r>
+    </w:p>
+    <w:p>
+      <w:r>
+        <w:t xml:space="preserve">Ein grosser Vorteil ist, das bei FXML die ganze Optik des Programmes mit einem eigenen Stylesheet realisiert werden kann. Dieses geschieht mit einem css-File welches </w:t>
+      </w:r>
+      <w:r>
+        <w:t>aus der Webprogrammierung bekannt ist. Ein weitere</w:t>
+      </w:r>
+      <w:r>
+        <w:t>r</w:t>
+      </w:r>
+      <w:r>
+        <w:t xml:space="preserve"> Vorteil ist die Portierung von JavaFX Oberflächen. So könnte das Programm einfach auf Android oder iOS portiert werden. </w:t>
+      </w:r>
+      <w:r>
+        <w:t>Ebenfalls lass</w:t>
+      </w:r>
+      <w:r>
+        <w:t xml:space="preserve">en sich JavaFX Programme auch ohne grossen Aufwand in einem </w:t>
+      </w:r>
+      <w:r>
+        <w:t>Browser darstellen und somit auf einem Server betreiben</w:t>
+      </w:r>
+      <w:r>
+        <w:t>. Das Spiel kann dann bequem vom User über den Browser gespielt werden.</w:t>
+      </w:r>
+    </w:p>
     <w:p>
       <w:pPr>
         <w:pStyle w:val="berschrift1"/>
       </w:pPr>
-      <w:r>
-        <w:t>Metriken und Tests??????</w:t>
-      </w:r>
-      <w:bookmarkStart w:id="19" w:name="_GoBack"/>
-      <w:bookmarkEnd w:id="19"/>
-    </w:p>
-    <w:p/>
+      <w:bookmarkStart w:id="26" w:name="_Toc452922461"/>
+      <w:r>
+        <w:t>Vergleich der Prozesse</w:t>
+      </w:r>
+      <w:bookmarkEnd w:id="26"/>
+    </w:p>
+    <w:p>
+      <w:r>
+        <w:t>Scrum bietet viele Vorteile wie einfache Regeln, wenige Rollen, Selbstorganisation und Eigenverantwortung in Teams und ist speziell geeignet für hochkomplexe Projekte mit unklaren Anforderungen. Die Projekte werden in mehreren Inkrementen entwickelt. Das macht Scrum sehr flexibel.</w:t>
+      </w:r>
+      <w:r>
+        <w:br/>
+      </w:r>
+      <w:r>
+        <w:t>Im Vergleich zu anderen Prozessmodellen, wird bei Scrum auf einen Grossteil der Planung verzichtet. Es wurden keine Use-Cases, Systemsequenzdiagramme, Sequenzdiagramme, usw. erstellt. Das minimiert den Planungsaufwand enorm</w:t>
+      </w:r>
+      <w:r>
+        <w:t xml:space="preserve">. Das </w:t>
+      </w:r>
+      <w:r>
+        <w:t xml:space="preserve">könnte aber in grösseren Projekten auch zum Verhängnis werden. </w:t>
+      </w:r>
+      <w:r>
+        <w:br/>
+        <w:t>Da unser Projekt relativ klein war</w:t>
+      </w:r>
+      <w:r>
+        <w:t>, sahen wir es als ausreichend an, nur ein Klassendiagramm zu erstellen</w:t>
+      </w:r>
+      <w:r>
+        <w:t>. Viele Funktionalitäten</w:t>
+      </w:r>
+      <w:r>
+        <w:t xml:space="preserve"> und Ideen zur Umsetzung der Software, folgten aus Diskussionen unter Teammitgliedern.</w:t>
+      </w:r>
+      <w:r>
+        <w:br/>
+        <w:t>Abschliessend können wir sagen, dass die Projektabwicklung mit Scrum, bis auf einige Kleinigkeiten, erfolgreich war.</w:t>
+      </w:r>
+    </w:p>
     <w:p>
       <w:pPr>
         <w:pStyle w:val="berschrift1"/>
       </w:pPr>
-      <w:bookmarkStart w:id="20" w:name="_Toc452922457"/>
-      <w:r>
-        <w:t>Erfahrungen</w:t>
-      </w:r>
-      <w:bookmarkEnd w:id="20"/>
+      <w:bookmarkStart w:id="27" w:name="_Toc452922462"/>
+      <w:r>
+        <w:lastRenderedPageBreak/>
+        <w:t>Entwicklungsschritte</w:t>
+      </w:r>
+      <w:bookmarkEnd w:id="27"/>
     </w:p>
     <w:p>
       <w:pPr>
         <w:pStyle w:val="berschrift2"/>
       </w:pPr>
-      <w:bookmarkStart w:id="21" w:name="_Toc452922458"/>
-      <w:r>
-        <w:t>Scrum</w:t>
-      </w:r>
-      <w:bookmarkEnd w:id="21"/>
-    </w:p>
-    <w:p>
-      <w:r>
-        <w:t xml:space="preserve">Aller Anfang ist schwer. Das haben wir auch bei der </w:t>
-      </w:r>
-      <w:r>
-        <w:t>Abwicklung des Hashi-Projektes mit dem Scrum-Prozessmodell erfahren. Was sich in der Theorie simple anhört</w:t>
-      </w:r>
-      <w:r>
-        <w:t>e</w:t>
-      </w:r>
-      <w:r>
-        <w:t>, war bei der Umsetzung zum Teil schwierig. Trotzdem konnten wir einige Eindrücke und Erfahrungen sammeln, welche uns im späteren Berufsleben vielleicht wieder weiterhelfen können.</w:t>
-      </w:r>
-    </w:p>
-    <w:p>
-      <w:r>
-        <w:t xml:space="preserve">Obwohl man bei der Realisierung eines Projektes mit Scrum relativ frei ist, war eine </w:t>
-      </w:r>
-      <w:r>
-        <w:t>grobe</w:t>
-      </w:r>
-      <w:r>
-        <w:t xml:space="preserve"> Grundplanung unverzichtbar. Nachdem die User Stories definiert wurden, sassen wir zusammen um die Grundstruktur der Software zu planen. </w:t>
-      </w:r>
-      <w:r>
-        <w:t>Wir erstellten ein Domänenmodell und leiteten daraus ein Klassendiagramm ab. Dadurch war der Aufbau der Software von Anfang an klar. G</w:t>
-      </w:r>
-      <w:r>
-        <w:t>ewisse Unklarheiten und Meinungsverschi</w:t>
-      </w:r>
-      <w:r>
-        <w:t>edenheiten</w:t>
-      </w:r>
-      <w:r>
-        <w:t xml:space="preserve"> wurden somit</w:t>
-      </w:r>
-      <w:r>
-        <w:t xml:space="preserve"> aus dem Weg geräumt.</w:t>
-      </w:r>
-      <w:r>
-        <w:t xml:space="preserve"> Nach mehreren Diskussionen, wie wir </w:t>
-      </w:r>
-      <w:r>
-        <w:t>die ganze Spiellogik programmieren möchten, ging es flott zur Sache. Das Entwicklerteam verstand sich super und arbeitete effizient zusammen. Jeder konnte seine Stärken und Fähigkeiten gezielt einsetzen, was auch den Lerneffekt unter den Teammitgliedern fördert</w:t>
-      </w:r>
-      <w:r>
-        <w:t>e</w:t>
-      </w:r>
-      <w:r>
-        <w:t>. Hier sehen wir einen klaren Vorteil v</w:t>
-      </w:r>
-      <w:r>
-        <w:t>on Scrum.</w:t>
+      <w:bookmarkStart w:id="28" w:name="_Toc452922463"/>
+      <w:r>
+        <w:t>User Stories</w:t>
+      </w:r>
+      <w:bookmarkEnd w:id="28"/>
+    </w:p>
+    <w:p>
+      <w:r>
+        <w:t>Eine User Story beschreibt Anforderungen und Eigenschaften, welche ein Kunde an sein Produkt stellt. Mit Hilfe der User Stories werden die im Product Backlog verwendeten Einträge formuliert.</w:t>
       </w:r>
       <w:r>
         <w:br/>
-        <w:t xml:space="preserve">Etwas unklar war die Erstellung des Product und Sprint Backlogs. </w:t>
-      </w:r>
-      <w:r>
-        <w:t>Wir wussten nicht genau, wie exakt die verschiedenen Items ausgearbeitet werden müssen, somit waren sie anfangs recht schwammig definiert. Dadurch konnten die ersten Sprints nicht ganz fertig abgearbeitet werden. Diese Items haben wir dann feiner unterteilt. Der Product Backlog hat sich dadurch stetig vergrössert.</w:t>
-      </w:r>
-      <w:r>
-        <w:br/>
-        <w:t xml:space="preserve">Wenn man Scrum konsequent anwenden würde, hätte man jeden Tag das sogenannte «Daily Scrum Meeting», in dem das Entwicklerteam seine Aktivitäten synchronisiert und an der Planung für die nächsten 24 Stunden arbeitet. </w:t>
-      </w:r>
-      <w:r>
-        <w:t xml:space="preserve">Da wir nicht täglich an unserem Projekt arbeiteten und unser Team </w:t>
-      </w:r>
-      <w:r>
-        <w:t>aus Vollzeit und Teilzeit Studenten</w:t>
-      </w:r>
-      <w:r>
-        <w:t xml:space="preserve"> bestand</w:t>
-      </w:r>
-      <w:r>
-        <w:t xml:space="preserve">, </w:t>
-      </w:r>
-      <w:r>
-        <w:t>führten wir nicht täglich ein Meeting durch.</w:t>
-      </w:r>
-    </w:p>
-    <w:p>
-      <w:r>
-        <w:t>Rückblickend war d</w:t>
-      </w:r>
-      <w:r>
-        <w:t xml:space="preserve">ie Projektabwicklung mit Scrum </w:t>
-      </w:r>
-      <w:r>
-        <w:t>sehr interessant. Wir denken, dass die Projektentwicklung mit Scrum noch verbessert werden kann, wenn man intensiv geschult wird und das erlernte auch tagtäglich im Berufsleben anwenden kann.</w:t>
+        <w:t xml:space="preserve">Die User Stories werden vom Product Owner </w:t>
+      </w:r>
+      <w:r>
+        <w:t>festgelegt. Wird eine User Story umgeschrieben oder ergänzt, werden diese Änderungen auch Product Backlog festgehalten</w:t>
       </w:r>
     </w:p>
     <w:p>
       <w:pPr>
         <w:pStyle w:val="berschrift2"/>
       </w:pPr>
-      <w:bookmarkStart w:id="22" w:name="_Toc452922459"/>
-      <w:r>
-        <w:t>Git</w:t>
-      </w:r>
-      <w:bookmarkEnd w:id="22"/>
-    </w:p>
-    <w:p>
-      <w:r>
-        <w:t>Für unser Projekt verwendeten wir GIT als ver</w:t>
-      </w:r>
-      <w:r>
-        <w:t xml:space="preserve">teiltes Versionskontrollsystem. </w:t>
-      </w:r>
-      <w:r>
-        <w:t xml:space="preserve">Als Server benutzten wir github.com, </w:t>
-      </w:r>
-      <w:r>
-        <w:t xml:space="preserve">welches für opensource Projekte gratis zur Verfügung steht. </w:t>
-      </w:r>
-      <w:r>
-        <w:t>Wir haben festgestellt, dass das System sehr gut funktioniert.</w:t>
-      </w:r>
-      <w:r>
-        <w:t xml:space="preserve"> Auf die Webseite kann einfach mit dem Browser zugegriffen werden</w:t>
-      </w:r>
-      <w:r>
-        <w:t>. Den Quellcode kann man daher auch ansehen, ohne Ihn auschecken zu müssen.</w:t>
-      </w:r>
-      <w:r>
-        <w:t xml:space="preserve"> </w:t>
-      </w:r>
-      <w:r>
-        <w:t>Das ein- und auschecken ist einfach und erfüllt seinen Zweck. Allerdings muss auch hier beachtet werden, dass das Mergen (Zusammenführen zweier verschiedener Dateiversionen)</w:t>
-      </w:r>
-      <w:r>
-        <w:t xml:space="preserve"> unpraktisch ist und zu Fehlern führt. Deshalb haben wir darauf geachtet, dass nicht zwei Personen gleichzeitig an einer Datei arbeiten.</w:t>
-      </w:r>
-      <w:r>
-        <w:t xml:space="preserve"> Github stellt noch viele Zusatzfunktionen zur </w:t>
-      </w:r>
-      <w:r>
-        <w:br/>
-        <w:t>Verfügung, wie z.B. Issues verwalten mit denen wir unsere Sprints anfänglich definiert haben. Zusätzlich sind einige Grafische Darstellungen der Entwicklung des Programmes möglich sowie ein Wiki</w:t>
-      </w:r>
-      <w:r>
-        <w:t>,</w:t>
-      </w:r>
-      <w:r>
-        <w:t xml:space="preserve"> welches sich sehr gut </w:t>
-      </w:r>
-      <w:r>
-        <w:lastRenderedPageBreak/>
-        <w:t>für die Dokumentation eignen würde. Aufgrund des Zeitdruckes konnten wird jedoch letzteres nicht nutzen</w:t>
-      </w:r>
-      <w:r>
-        <w:t>,</w:t>
-      </w:r>
-      <w:r>
-        <w:t xml:space="preserve"> da uns</w:t>
-      </w:r>
-      <w:r>
-        <w:t xml:space="preserve"> die Zeit für die E</w:t>
-      </w:r>
-      <w:r>
-        <w:t>inarbeitung fehlte.</w:t>
-      </w:r>
-    </w:p>
-    <w:p>
-      <w:pPr>
-        <w:pStyle w:val="berschrift2"/>
-      </w:pPr>
-      <w:bookmarkStart w:id="23" w:name="_Ref452887601"/>
-      <w:bookmarkStart w:id="24" w:name="_Toc452922460"/>
-      <w:r>
-        <w:t>FXML</w:t>
-      </w:r>
-      <w:bookmarkEnd w:id="23"/>
-      <w:bookmarkEnd w:id="24"/>
-    </w:p>
-    <w:p>
-      <w:r>
-        <w:t xml:space="preserve">JavaFX kann wie schon erwähnt als normaler Java-Code ähnlich wie Swing programmiert werden oder </w:t>
-      </w:r>
-      <w:r>
-        <w:t xml:space="preserve">als FXML. FXML ist eine in XML aufgebaute Oberflächenbeschreibung. Die Oberfläche wird ähnlich </w:t>
-      </w:r>
-      <w:r>
-        <w:t>wie</w:t>
-      </w:r>
-      <w:r>
-        <w:t xml:space="preserve"> HTML beschrieben</w:t>
-      </w:r>
-      <w:r>
-        <w:t>,</w:t>
-      </w:r>
-      <w:r>
-        <w:t xml:space="preserve"> ohne</w:t>
-      </w:r>
-      <w:r>
-        <w:t xml:space="preserve"> die</w:t>
-      </w:r>
-      <w:r>
-        <w:t xml:space="preserve"> Funktionalität</w:t>
-      </w:r>
-      <w:r>
-        <w:t xml:space="preserve"> zu implementieren</w:t>
-      </w:r>
-      <w:r>
-        <w:t xml:space="preserve">. Dies erlaubt eine komplette Trennung der Oberfläche von der Logik welche sich dahinter befindet.  </w:t>
-      </w:r>
-      <w:r>
-        <w:t xml:space="preserve">Mit dem sogenannten SceenBuilder können Oberfläche einfach mit wenigen Klicks erstellt werden und das ganze FXML-File wird im Hintergrund </w:t>
-      </w:r>
-      <w:r>
-        <w:t>automatisch</w:t>
-      </w:r>
-      <w:r>
-        <w:t xml:space="preserve"> erstellt. Somit sind keine FXML-Kenntnisse vorausgesetzt.</w:t>
-      </w:r>
-    </w:p>
-    <w:p>
-      <w:r>
-        <w:t xml:space="preserve">Leider haben wir festgestellt, dass beim Einlesen der </w:t>
-      </w:r>
-      <w:r>
-        <w:t>F</w:t>
-      </w:r>
-      <w:r>
-        <w:t xml:space="preserve">XML Datei, welche die Oberfläche beschreibt, starke Geschwindigkeitseinbussen auftreten. </w:t>
-      </w:r>
-      <w:r>
-        <w:t xml:space="preserve">Nach jedem Schritt wird die Oberfläche neu gezeichnet, damit verbunden ist das </w:t>
-      </w:r>
-      <w:r>
-        <w:t xml:space="preserve">Laden aller Brücken, </w:t>
-      </w:r>
-      <w:r>
-        <w:t xml:space="preserve">Felder und </w:t>
-      </w:r>
-      <w:r>
-        <w:t xml:space="preserve">die </w:t>
-      </w:r>
-      <w:r>
-        <w:t>Darstellung</w:t>
-      </w:r>
-      <w:r>
-        <w:t xml:space="preserve"> am Bildschirm.</w:t>
-      </w:r>
-      <w:r>
-        <w:t xml:space="preserve"> </w:t>
-      </w:r>
-      <w:r>
-        <w:t>Daher haben wir den kritischen Teil in unseren Code eingebettet. Die Beschreibung erfolgt aber in der gleichen Art wie in der XML Datei.</w:t>
-      </w:r>
-    </w:p>
-    <w:p>
-      <w:r>
-        <w:t xml:space="preserve">Ein grosser Vorteil ist, das bei FXML die ganze Optik des Programmes mit einem eigenen Stylesheet realisiert werden kann. Dieses geschieht mit einem css-File welches </w:t>
-      </w:r>
-      <w:r>
-        <w:t>aus der Webprogrammierung bekannt ist. Ein weitere</w:t>
-      </w:r>
-      <w:r>
-        <w:t>r</w:t>
-      </w:r>
-      <w:r>
-        <w:t xml:space="preserve"> Vorteil ist die Portierung von JavaFX Oberflächen. So könnte das Programm einfach auf Android oder iOS portiert werden. </w:t>
-      </w:r>
-      <w:r>
-        <w:t>Ebenfalls lass</w:t>
-      </w:r>
-      <w:r>
-        <w:t xml:space="preserve">en sich JavaFX Programme auch ohne grossen Aufwand in einem </w:t>
-      </w:r>
-      <w:r>
-        <w:t>Browser darstellen und somit auf einem Server betreiben</w:t>
-      </w:r>
-      <w:r>
-        <w:t>. Das Spiel kann dann bequem vom User über den Browser gespielt werden.</w:t>
-      </w:r>
-    </w:p>
-    <w:p>
-      <w:pPr>
-        <w:pStyle w:val="berschrift1"/>
-      </w:pPr>
-      <w:bookmarkStart w:id="25" w:name="_Toc452922461"/>
-      <w:r>
-        <w:t>Vergleich der Prozesse</w:t>
-      </w:r>
-      <w:bookmarkEnd w:id="25"/>
-    </w:p>
-    <w:p>
-      <w:r>
-        <w:t>Scrum bietet viele Vorteile wie einfache Regeln, wenige Rollen, Selbstorganisation und Eigenverantwortung in Teams und ist speziell geeignet für hochkomplexe Projekte mit unklaren Anforderungen. Die Projekte werden in mehreren Inkrementen entwickelt. Das macht Scrum sehr flexibel.</w:t>
-      </w:r>
-      <w:r>
-        <w:br/>
-      </w:r>
-      <w:r>
-        <w:t>Im Vergleich zu anderen Prozessmodellen, wird bei Scrum auf einen Grossteil der Planung verzichtet. Es wurden keine Use-Cases, Systemsequenzdiagramme, Sequenzdiagramme, usw. erstellt. Das minimiert den Planungsaufwand enorm</w:t>
-      </w:r>
-      <w:r>
-        <w:t xml:space="preserve">. Das </w:t>
-      </w:r>
-      <w:r>
-        <w:t xml:space="preserve">könnte aber in grösseren Projekten auch zum Verhängnis werden. </w:t>
-      </w:r>
-      <w:r>
-        <w:br/>
-        <w:t>Da unser Projekt relativ klein war</w:t>
-      </w:r>
-      <w:r>
-        <w:t>, sahen wir es als ausreichend an, nur ein Klassendiagramm zu erstellen</w:t>
-      </w:r>
-      <w:r>
-        <w:t>. Viele Funktionalitäten</w:t>
-      </w:r>
-      <w:r>
-        <w:t xml:space="preserve"> und Ideen zur Umsetzung der Software, folgten aus Diskussionen unter Teammitgliedern.</w:t>
-      </w:r>
-      <w:r>
-        <w:br/>
-        <w:t>Abschliessend können wir sagen, dass die Projektabwicklung mit Scrum, bis auf einige Kleinigkeiten, erfolgreich war.</w:t>
-      </w:r>
-    </w:p>
-    <w:p>
-      <w:pPr>
-        <w:pStyle w:val="berschrift1"/>
-      </w:pPr>
-      <w:bookmarkStart w:id="26" w:name="_Toc452922462"/>
-      <w:r>
-        <w:t>Entwicklungsschritte</w:t>
-      </w:r>
-      <w:bookmarkEnd w:id="26"/>
-    </w:p>
-    <w:p>
-      <w:pPr>
-        <w:pStyle w:val="berschrift2"/>
-      </w:pPr>
-      <w:bookmarkStart w:id="27" w:name="_Toc452922463"/>
-      <w:r>
-        <w:t>User Stories</w:t>
-      </w:r>
-      <w:bookmarkEnd w:id="27"/>
-    </w:p>
-    <w:p>
-      <w:r>
-        <w:t>Eine User Story beschreibt Anforderungen und Eigenschaften, welche ein Kunde an sein Produkt stellt. Mit Hilfe der User Stories werden die im Product Backlog verwendeten Einträge formuliert.</w:t>
-      </w:r>
-      <w:r>
-        <w:br/>
-        <w:t xml:space="preserve">Die User Stories werden vom Product Owner </w:t>
-      </w:r>
-      <w:r>
-        <w:t>festgelegt. Wird eine User Story umgeschrieben oder ergänzt, werden diese Änderungen auch Product Backlog festgehalten</w:t>
-      </w:r>
-    </w:p>
-    <w:p>
-      <w:pPr>
-        <w:pStyle w:val="berschrift2"/>
-      </w:pPr>
-      <w:bookmarkStart w:id="28" w:name="_Toc452922464"/>
+      <w:bookmarkStart w:id="29" w:name="_Toc452922464"/>
       <w:r>
         <w:t>Product Backlog</w:t>
       </w:r>
-      <w:bookmarkEnd w:id="28"/>
+      <w:bookmarkEnd w:id="29"/>
     </w:p>
     <w:p>
       <w:r>
@@ -3435,7 +3616,6 @@
           <w:noProof/>
           <w:lang w:eastAsia="de-CH"/>
         </w:rPr>
-        <w:lastRenderedPageBreak/>
         <w:drawing>
           <wp:inline distT="0" distB="0" distL="0" distR="0" wp14:anchorId="16A91FD2" wp14:editId="0ECA648C">
             <wp:extent cx="5760720" cy="779145"/>
@@ -3454,7 +3634,7 @@
                     </pic:cNvPicPr>
                   </pic:nvPicPr>
                   <pic:blipFill>
-                    <a:blip r:embed="rId12">
+                    <a:blip r:embed="rId13">
                       <a:extLst>
                         <a:ext uri="{28A0092B-C50C-407E-A947-70E740481C1C}">
                           <a14:useLocalDpi xmlns:a14="http://schemas.microsoft.com/office/drawing/2010/main" val="0"/>
@@ -3490,32 +3670,45 @@
       <w:pPr>
         <w:pStyle w:val="Beschriftung"/>
       </w:pPr>
-      <w:bookmarkStart w:id="29" w:name="_Toc452922773"/>
+      <w:bookmarkStart w:id="30" w:name="_Toc452964470"/>
       <w:r>
         <w:t xml:space="preserve">Abbildung </w:t>
       </w:r>
-      <w:fldSimple w:instr=" SEQ Abbildung \* ARABIC ">
-        <w:r>
-          <w:rPr>
-            <w:noProof/>
-          </w:rPr>
-          <w:t>5</w:t>
-        </w:r>
-      </w:fldSimple>
+      <w:r>
+        <w:fldChar w:fldCharType="begin"/>
+      </w:r>
+      <w:r>
+        <w:instrText xml:space="preserve"> SEQ Abbildung \* ARABIC </w:instrText>
+      </w:r>
+      <w:r>
+        <w:fldChar w:fldCharType="separate"/>
+      </w:r>
+      <w:r>
+        <w:rPr>
+          <w:noProof/>
+        </w:rPr>
+        <w:t>6</w:t>
+      </w:r>
+      <w:r>
+        <w:rPr>
+          <w:noProof/>
+        </w:rPr>
+        <w:fldChar w:fldCharType="end"/>
+      </w:r>
       <w:r>
         <w:t>: Ausschnitt aus dem Product Backlog</w:t>
       </w:r>
-      <w:bookmarkEnd w:id="29"/>
+      <w:bookmarkEnd w:id="30"/>
     </w:p>
     <w:p>
       <w:pPr>
         <w:pStyle w:val="berschrift2"/>
       </w:pPr>
-      <w:bookmarkStart w:id="30" w:name="_Toc452922465"/>
+      <w:bookmarkStart w:id="31" w:name="_Toc452922465"/>
       <w:r>
         <w:t>Sprint Backlog</w:t>
       </w:r>
-      <w:bookmarkEnd w:id="30"/>
+      <w:bookmarkEnd w:id="31"/>
     </w:p>
     <w:p>
       <w:r>
@@ -3603,7 +3796,7 @@
                     </pic:cNvPicPr>
                   </pic:nvPicPr>
                   <pic:blipFill>
-                    <a:blip r:embed="rId13">
+                    <a:blip r:embed="rId14">
                       <a:extLst>
                         <a:ext uri="{28A0092B-C50C-407E-A947-70E740481C1C}">
                           <a14:useLocalDpi xmlns:a14="http://schemas.microsoft.com/office/drawing/2010/main" val="0"/>
@@ -3639,22 +3832,35 @@
       <w:pPr>
         <w:pStyle w:val="Beschriftung"/>
       </w:pPr>
-      <w:bookmarkStart w:id="31" w:name="_Toc452922774"/>
+      <w:bookmarkStart w:id="32" w:name="_Toc452964471"/>
       <w:r>
         <w:t xml:space="preserve">Abbildung </w:t>
       </w:r>
-      <w:fldSimple w:instr=" SEQ Abbildung \* ARABIC ">
-        <w:r>
-          <w:rPr>
-            <w:noProof/>
-          </w:rPr>
-          <w:t>6</w:t>
-        </w:r>
-      </w:fldSimple>
+      <w:r>
+        <w:fldChar w:fldCharType="begin"/>
+      </w:r>
+      <w:r>
+        <w:instrText xml:space="preserve"> SEQ Abbildung \* ARABIC </w:instrText>
+      </w:r>
+      <w:r>
+        <w:fldChar w:fldCharType="separate"/>
+      </w:r>
+      <w:r>
+        <w:rPr>
+          <w:noProof/>
+        </w:rPr>
+        <w:t>7</w:t>
+      </w:r>
+      <w:r>
+        <w:rPr>
+          <w:noProof/>
+        </w:rPr>
+        <w:fldChar w:fldCharType="end"/>
+      </w:r>
       <w:r>
         <w:t>: Beispiel Sprint Backlog Woche 1</w:t>
       </w:r>
-      <w:bookmarkEnd w:id="31"/>
+      <w:bookmarkEnd w:id="32"/>
     </w:p>
     <w:p/>
     <w:p>
@@ -3673,6 +3879,9 @@
         </w:tabs>
         <w:rPr>
           <w:noProof/>
+          <w:sz w:val="22"/>
+          <w:szCs w:val="22"/>
+          <w:lang w:eastAsia="de-CH"/>
         </w:rPr>
       </w:pPr>
       <w:r>
@@ -3684,7 +3893,7 @@
       <w:r>
         <w:fldChar w:fldCharType="separate"/>
       </w:r>
-      <w:hyperlink w:anchor="_Toc452922769" w:history="1">
+      <w:hyperlink w:anchor="_Toc452964465" w:history="1">
         <w:r>
           <w:rPr>
             <w:rStyle w:val="Hyperlink"/>
@@ -3711,7 +3920,7 @@
             <w:noProof/>
             <w:webHidden/>
           </w:rPr>
-          <w:instrText xml:space="preserve"> PAGEREF _Toc452922769 \h </w:instrText>
+          <w:instrText xml:space="preserve"> PAGEREF _Toc452964465 \h </w:instrText>
         </w:r>
         <w:r>
           <w:rPr>
@@ -3750,9 +3959,12 @@
         </w:tabs>
         <w:rPr>
           <w:noProof/>
+          <w:sz w:val="22"/>
+          <w:szCs w:val="22"/>
+          <w:lang w:eastAsia="de-CH"/>
         </w:rPr>
       </w:pPr>
-      <w:hyperlink w:anchor="_Toc452922770" w:history="1">
+      <w:hyperlink w:anchor="_Toc452964466" w:history="1">
         <w:r>
           <w:rPr>
             <w:rStyle w:val="Hyperlink"/>
@@ -3779,7 +3991,7 @@
             <w:noProof/>
             <w:webHidden/>
           </w:rPr>
-          <w:instrText xml:space="preserve"> PAGEREF _Toc452922770 \h </w:instrText>
+          <w:instrText xml:space="preserve"> PAGEREF _Toc452964466 \h </w:instrText>
         </w:r>
         <w:r>
           <w:rPr>
@@ -3818,9 +4030,12 @@
         </w:tabs>
         <w:rPr>
           <w:noProof/>
+          <w:sz w:val="22"/>
+          <w:szCs w:val="22"/>
+          <w:lang w:eastAsia="de-CH"/>
         </w:rPr>
       </w:pPr>
-      <w:hyperlink w:anchor="_Toc452922771" w:history="1">
+      <w:hyperlink w:anchor="_Toc452964467" w:history="1">
         <w:r>
           <w:rPr>
             <w:rStyle w:val="Hyperlink"/>
@@ -3847,7 +4062,7 @@
             <w:noProof/>
             <w:webHidden/>
           </w:rPr>
-          <w:instrText xml:space="preserve"> PAGEREF _Toc452922771 \h </w:instrText>
+          <w:instrText xml:space="preserve"> PAGEREF _Toc452964467 \h </w:instrText>
         </w:r>
         <w:r>
           <w:rPr>
@@ -3886,9 +4101,12 @@
         </w:tabs>
         <w:rPr>
           <w:noProof/>
+          <w:sz w:val="22"/>
+          <w:szCs w:val="22"/>
+          <w:lang w:eastAsia="de-CH"/>
         </w:rPr>
       </w:pPr>
-      <w:hyperlink w:anchor="_Toc452922772" w:history="1">
+      <w:hyperlink w:anchor="_Toc452964468" w:history="1">
         <w:r>
           <w:rPr>
             <w:rStyle w:val="Hyperlink"/>
@@ -3915,7 +4133,7 @@
             <w:noProof/>
             <w:webHidden/>
           </w:rPr>
-          <w:instrText xml:space="preserve"> PAGEREF _Toc452922772 \h </w:instrText>
+          <w:instrText xml:space="preserve"> PAGEREF _Toc452964468 \h </w:instrText>
         </w:r>
         <w:r>
           <w:rPr>
@@ -3935,7 +4153,7 @@
             <w:noProof/>
             <w:webHidden/>
           </w:rPr>
-          <w:t>4</w:t>
+          <w:t>3</w:t>
         </w:r>
         <w:r>
           <w:rPr>
@@ -3954,15 +4172,18 @@
         </w:tabs>
         <w:rPr>
           <w:noProof/>
+          <w:sz w:val="22"/>
+          <w:szCs w:val="22"/>
+          <w:lang w:eastAsia="de-CH"/>
         </w:rPr>
       </w:pPr>
-      <w:hyperlink w:anchor="_Toc452922773" w:history="1">
+      <w:hyperlink w:anchor="_Toc452964469" w:history="1">
         <w:r>
           <w:rPr>
             <w:rStyle w:val="Hyperlink"/>
             <w:noProof/>
           </w:rPr>
-          <w:t>Abbildung 5: Ausschnitt aus dem Product Backlog</w:t>
+          <w:t>Abbildung 5 Ausschnitt aus metricTests/metricTest-04062016.html</w:t>
         </w:r>
         <w:r>
           <w:rPr>
@@ -3983,7 +4204,78 @@
             <w:noProof/>
             <w:webHidden/>
           </w:rPr>
-          <w:instrText xml:space="preserve"> PAGEREF _Toc452922773 \h </w:instrText>
+          <w:instrText xml:space="preserve"> PAGEREF _Toc452964469 \h </w:instrText>
+        </w:r>
+        <w:r>
+          <w:rPr>
+            <w:noProof/>
+            <w:webHidden/>
+          </w:rPr>
+        </w:r>
+        <w:r>
+          <w:rPr>
+            <w:noProof/>
+            <w:webHidden/>
+          </w:rPr>
+          <w:fldChar w:fldCharType="separate"/>
+        </w:r>
+        <w:r>
+          <w:rPr>
+            <w:noProof/>
+            <w:webHidden/>
+          </w:rPr>
+          <w:t>5</w:t>
+        </w:r>
+        <w:r>
+          <w:rPr>
+            <w:noProof/>
+            <w:webHidden/>
+          </w:rPr>
+          <w:fldChar w:fldCharType="end"/>
+        </w:r>
+      </w:hyperlink>
+    </w:p>
+    <w:p>
+      <w:pPr>
+        <w:pStyle w:val="Abbildungsverzeichnis"/>
+        <w:tabs>
+          <w:tab w:val="right" w:leader="dot" w:pos="9062"/>
+        </w:tabs>
+        <w:rPr>
+          <w:noProof/>
+          <w:sz w:val="22"/>
+          <w:szCs w:val="22"/>
+          <w:lang w:eastAsia="de-CH"/>
+        </w:rPr>
+      </w:pPr>
+      <w:hyperlink w:anchor="_Toc452964470" w:history="1">
+        <w:r>
+          <w:rPr>
+            <w:rStyle w:val="Hyperlink"/>
+            <w:noProof/>
+          </w:rPr>
+          <w:t>Abbildung 6: Ausschnitt aus dem Product Backlog</w:t>
+        </w:r>
+        <w:r>
+          <w:rPr>
+            <w:noProof/>
+            <w:webHidden/>
+          </w:rPr>
+          <w:tab/>
+        </w:r>
+        <w:r>
+          <w:rPr>
+            <w:noProof/>
+            <w:webHidden/>
+          </w:rPr>
+          <w:fldChar w:fldCharType="begin"/>
+        </w:r>
+        <w:r>
+          <w:rPr>
+            <w:noProof/>
+            <w:webHidden/>
+          </w:rPr>
+          <w:instrText xml:space="preserve"> PAGEREF _Toc452964470 \h </w:instrText>
         </w:r>
         <w:r>
           <w:rPr>
@@ -4022,15 +4314,18 @@
         </w:tabs>
         <w:rPr>
           <w:noProof/>
+          <w:sz w:val="22"/>
+          <w:szCs w:val="22"/>
+          <w:lang w:eastAsia="de-CH"/>
         </w:rPr>
       </w:pPr>
-      <w:hyperlink w:anchor="_Toc452922774" w:history="1">
+      <w:hyperlink w:anchor="_Toc452964471" w:history="1">
         <w:r>
           <w:rPr>
             <w:rStyle w:val="Hyperlink"/>
             <w:noProof/>
           </w:rPr>
-          <w:t>Abbildung 6: Beispiel Sprint Backlog Woche 1</w:t>
+          <w:t>Abbildung 7: Beispiel Sprint Backlog Woche 1</w:t>
         </w:r>
         <w:r>
           <w:rPr>
@@ -4051,7 +4346,7 @@
             <w:noProof/>
             <w:webHidden/>
           </w:rPr>
-          <w:instrText xml:space="preserve"> PAGEREF _Toc452922774 \h </w:instrText>
+          <w:instrText xml:space="preserve"> PAGEREF _Toc452964471 \h </w:instrText>
         </w:r>
         <w:r>
           <w:rPr>
@@ -4092,62 +4387,35 @@
       <w:pPr>
         <w:pStyle w:val="berschrift1"/>
       </w:pPr>
-      <w:bookmarkStart w:id="32" w:name="_Toc452922466"/>
+      <w:bookmarkStart w:id="33" w:name="_Toc452922466"/>
       <w:r>
         <w:t>Literaturverzeichnis</w:t>
       </w:r>
-      <w:bookmarkEnd w:id="32"/>
+      <w:bookmarkEnd w:id="33"/>
     </w:p>
     <w:p/>
-    <w:p/>
-    <w:p/>
-    <w:p/>
-    <w:p>
-      <w:hyperlink r:id="rId14" w:anchor="zoom=100" w:history="1">
+    <w:p>
+      <w:hyperlink r:id="rId15" w:anchor="zoom=100" w:history="1">
         <w:r>
           <w:rPr>
             <w:rStyle w:val="Hyperlink"/>
           </w:rPr>
-          <w:t>http://www.scrumguides.org/docs/scrumguide/v1</w:t>
+          <w:t>http://www.scrumguides.org/docs/scrumguide/v1/Scrum-Guide-DE.pdf#zoom=100</w:t>
         </w:r>
+      </w:hyperlink>
+    </w:p>
+    <w:p>
+      <w:hyperlink r:id="rId16" w:history="1">
         <w:r>
           <w:rPr>
             <w:rStyle w:val="Hyperlink"/>
           </w:rPr>
-          <w:t>/</w:t>
-        </w:r>
-        <w:r>
-          <w:rPr>
-            <w:rStyle w:val="Hyperlink"/>
-          </w:rPr>
-          <w:t>Scrum-Guide-DE.pdf#zoom=100</w:t>
+          <w:t>http://scrum-master.de/Scrum-Einfuehrung</w:t>
         </w:r>
       </w:hyperlink>
     </w:p>
     <w:p>
-      <w:hyperlink r:id="rId15" w:history="1">
-        <w:r>
-          <w:rPr>
-            <w:rStyle w:val="Hyperlink"/>
-          </w:rPr>
-          <w:t>http://scrum-maste</w:t>
-        </w:r>
-        <w:r>
-          <w:rPr>
-            <w:rStyle w:val="Hyperlink"/>
-          </w:rPr>
-          <w:t>r</w:t>
-        </w:r>
-        <w:r>
-          <w:rPr>
-            <w:rStyle w:val="Hyperlink"/>
-          </w:rPr>
-          <w:t>.de/Scrum-Einfuehrung</w:t>
-        </w:r>
-      </w:hyperlink>
-    </w:p>
-    <w:p>
-      <w:hyperlink r:id="rId16" w:history="1">
+      <w:hyperlink r:id="rId17" w:history="1">
         <w:r>
           <w:rPr>
             <w:rStyle w:val="Hyperlink"/>
@@ -4160,8 +4428,8 @@
     <w:p/>
     <w:p/>
     <w:sectPr>
-      <w:headerReference w:type="default" r:id="rId17"/>
-      <w:footerReference w:type="default" r:id="rId18"/>
+      <w:headerReference w:type="default" r:id="rId18"/>
+      <w:footerReference w:type="default" r:id="rId19"/>
       <w:pgSz w:w="11906" w:h="16838"/>
       <w:pgMar w:top="1417" w:right="1417" w:bottom="1134" w:left="1417" w:header="708" w:footer="708" w:gutter="0"/>
       <w:pgNumType w:start="0"/>
@@ -4174,7 +4442,7 @@
 </file>
 
 <file path=word/endnotes.xml><?xml version="1.0" encoding="utf-8"?>
-<w:endnotes xmlns:wpc="http://schemas.microsoft.com/office/word/2010/wordprocessingCanvas" xmlns:mc="http://schemas.openxmlformats.org/markup-compatibility/2006" xmlns:o="urn:schemas-microsoft-com:office:office" xmlns:r="http://schemas.openxmlformats.org/officeDocument/2006/relationships" xmlns:m="http://schemas.openxmlformats.org/officeDocument/2006/math" xmlns:v="urn:schemas-microsoft-com:vml" xmlns:wp14="http://schemas.microsoft.com/office/word/2010/wordprocessingDrawing" xmlns:wp="http://schemas.openxmlformats.org/drawingml/2006/wordprocessingDrawing" xmlns:w10="urn:schemas-microsoft-com:office:word" xmlns:w="http://schemas.openxmlformats.org/wordprocessingml/2006/main" xmlns:w14="http://schemas.microsoft.com/office/word/2010/wordml" xmlns:w15="http://schemas.microsoft.com/office/word/2012/wordml" xmlns:wpg="http://schemas.microsoft.com/office/word/2010/wordprocessingGroup" xmlns:wpi="http://schemas.microsoft.com/office/word/2010/wordprocessingInk" xmlns:wne="http://schemas.microsoft.com/office/word/2006/wordml" xmlns:wps="http://schemas.microsoft.com/office/word/2010/wordprocessingShape" mc:Ignorable="w14 w15 wp14">
+<w:endnotes xmlns:wpc="http://schemas.microsoft.com/office/word/2010/wordprocessingCanvas" xmlns:cx="http://schemas.microsoft.com/office/drawing/2014/chartex" xmlns:cx1="http://schemas.microsoft.com/office/drawing/2015/9/8/chartex" xmlns:cx2="http://schemas.microsoft.com/office/drawing/2015/10/21/chartex" xmlns:mc="http://schemas.openxmlformats.org/markup-compatibility/2006" xmlns:o="urn:schemas-microsoft-com:office:office" xmlns:r="http://schemas.openxmlformats.org/officeDocument/2006/relationships" xmlns:m="http://schemas.openxmlformats.org/officeDocument/2006/math" xmlns:v="urn:schemas-microsoft-com:vml" xmlns:wp14="http://schemas.microsoft.com/office/word/2010/wordprocessingDrawing" xmlns:wp="http://schemas.openxmlformats.org/drawingml/2006/wordprocessingDrawing" xmlns:w10="urn:schemas-microsoft-com:office:word" xmlns:w="http://schemas.openxmlformats.org/wordprocessingml/2006/main" xmlns:w14="http://schemas.microsoft.com/office/word/2010/wordml" xmlns:w15="http://schemas.microsoft.com/office/word/2012/wordml" xmlns:w16se="http://schemas.microsoft.com/office/word/2015/wordml/symex" xmlns:wpg="http://schemas.microsoft.com/office/word/2010/wordprocessingGroup" xmlns:wpi="http://schemas.microsoft.com/office/word/2010/wordprocessingInk" xmlns:wne="http://schemas.microsoft.com/office/word/2006/wordml" xmlns:wps="http://schemas.microsoft.com/office/word/2010/wordprocessingShape" mc:Ignorable="w14 w15 w16se wp14">
   <w:endnote w:type="separator" w:id="-1">
     <w:p>
       <w:pPr>
@@ -4199,7 +4467,7 @@
 </file>
 
 <file path=word/footer1.xml><?xml version="1.0" encoding="utf-8"?>
-<w:ftr xmlns:wpc="http://schemas.microsoft.com/office/word/2010/wordprocessingCanvas" xmlns:mc="http://schemas.openxmlformats.org/markup-compatibility/2006" xmlns:o="urn:schemas-microsoft-com:office:office" xmlns:r="http://schemas.openxmlformats.org/officeDocument/2006/relationships" xmlns:m="http://schemas.openxmlformats.org/officeDocument/2006/math" xmlns:v="urn:schemas-microsoft-com:vml" xmlns:wp14="http://schemas.microsoft.com/office/word/2010/wordprocessingDrawing" xmlns:wp="http://schemas.openxmlformats.org/drawingml/2006/wordprocessingDrawing" xmlns:w10="urn:schemas-microsoft-com:office:word" xmlns:w="http://schemas.openxmlformats.org/wordprocessingml/2006/main" xmlns:w14="http://schemas.microsoft.com/office/word/2010/wordml" xmlns:w15="http://schemas.microsoft.com/office/word/2012/wordml" xmlns:wpg="http://schemas.microsoft.com/office/word/2010/wordprocessingGroup" xmlns:wpi="http://schemas.microsoft.com/office/word/2010/wordprocessingInk" xmlns:wne="http://schemas.microsoft.com/office/word/2006/wordml" xmlns:wps="http://schemas.microsoft.com/office/word/2010/wordprocessingShape" mc:Ignorable="w14 w15 wp14">
+<w:ftr xmlns:wpc="http://schemas.microsoft.com/office/word/2010/wordprocessingCanvas" xmlns:cx="http://schemas.microsoft.com/office/drawing/2014/chartex" xmlns:cx1="http://schemas.microsoft.com/office/drawing/2015/9/8/chartex" xmlns:cx2="http://schemas.microsoft.com/office/drawing/2015/10/21/chartex" xmlns:mc="http://schemas.openxmlformats.org/markup-compatibility/2006" xmlns:o="urn:schemas-microsoft-com:office:office" xmlns:r="http://schemas.openxmlformats.org/officeDocument/2006/relationships" xmlns:m="http://schemas.openxmlformats.org/officeDocument/2006/math" xmlns:v="urn:schemas-microsoft-com:vml" xmlns:wp14="http://schemas.microsoft.com/office/word/2010/wordprocessingDrawing" xmlns:wp="http://schemas.openxmlformats.org/drawingml/2006/wordprocessingDrawing" xmlns:w10="urn:schemas-microsoft-com:office:word" xmlns:w="http://schemas.openxmlformats.org/wordprocessingml/2006/main" xmlns:w14="http://schemas.microsoft.com/office/word/2010/wordml" xmlns:w15="http://schemas.microsoft.com/office/word/2012/wordml" xmlns:w16se="http://schemas.microsoft.com/office/word/2015/wordml/symex" xmlns:wpg="http://schemas.microsoft.com/office/word/2010/wordprocessingGroup" xmlns:wpi="http://schemas.microsoft.com/office/word/2010/wordprocessingInk" xmlns:wne="http://schemas.microsoft.com/office/word/2006/wordml" xmlns:wps="http://schemas.microsoft.com/office/word/2010/wordprocessingShape" mc:Ignorable="w14 w15 w16se wp14">
   <w:p>
     <w:pPr>
       <w:pStyle w:val="Fuzeile"/>
@@ -4250,7 +4518,7 @@
         <w:noProof/>
         <w:lang w:val="de-DE"/>
       </w:rPr>
-      <w:t>6</w:t>
+      <w:t>5</w:t>
     </w:r>
     <w:r>
       <w:rPr>
@@ -4293,7 +4561,7 @@
         <w:noProof/>
         <w:lang w:val="de-DE"/>
       </w:rPr>
-      <w:t>7</w:t>
+      <w:t>8</w:t>
     </w:r>
     <w:r>
       <w:rPr>
@@ -4307,7 +4575,7 @@
 </file>
 
 <file path=word/footnotes.xml><?xml version="1.0" encoding="utf-8"?>
-<w:footnotes xmlns:wpc="http://schemas.microsoft.com/office/word/2010/wordprocessingCanvas" xmlns:mc="http://schemas.openxmlformats.org/markup-compatibility/2006" xmlns:o="urn:schemas-microsoft-com:office:office" xmlns:r="http://schemas.openxmlformats.org/officeDocument/2006/relationships" xmlns:m="http://schemas.openxmlformats.org/officeDocument/2006/math" xmlns:v="urn:schemas-microsoft-com:vml" xmlns:wp14="http://schemas.microsoft.com/office/word/2010/wordprocessingDrawing" xmlns:wp="http://schemas.openxmlformats.org/drawingml/2006/wordprocessingDrawing" xmlns:w10="urn:schemas-microsoft-com:office:word" xmlns:w="http://schemas.openxmlformats.org/wordprocessingml/2006/main" xmlns:w14="http://schemas.microsoft.com/office/word/2010/wordml" xmlns:w15="http://schemas.microsoft.com/office/word/2012/wordml" xmlns:wpg="http://schemas.microsoft.com/office/word/2010/wordprocessingGroup" xmlns:wpi="http://schemas.microsoft.com/office/word/2010/wordprocessingInk" xmlns:wne="http://schemas.microsoft.com/office/word/2006/wordml" xmlns:wps="http://schemas.microsoft.com/office/word/2010/wordprocessingShape" mc:Ignorable="w14 w15 wp14">
+<w:footnotes xmlns:wpc="http://schemas.microsoft.com/office/word/2010/wordprocessingCanvas" xmlns:cx="http://schemas.microsoft.com/office/drawing/2014/chartex" xmlns:cx1="http://schemas.microsoft.com/office/drawing/2015/9/8/chartex" xmlns:cx2="http://schemas.microsoft.com/office/drawing/2015/10/21/chartex" xmlns:mc="http://schemas.openxmlformats.org/markup-compatibility/2006" xmlns:o="urn:schemas-microsoft-com:office:office" xmlns:r="http://schemas.openxmlformats.org/officeDocument/2006/relationships" xmlns:m="http://schemas.openxmlformats.org/officeDocument/2006/math" xmlns:v="urn:schemas-microsoft-com:vml" xmlns:wp14="http://schemas.microsoft.com/office/word/2010/wordprocessingDrawing" xmlns:wp="http://schemas.openxmlformats.org/drawingml/2006/wordprocessingDrawing" xmlns:w10="urn:schemas-microsoft-com:office:word" xmlns:w="http://schemas.openxmlformats.org/wordprocessingml/2006/main" xmlns:w14="http://schemas.microsoft.com/office/word/2010/wordml" xmlns:w15="http://schemas.microsoft.com/office/word/2012/wordml" xmlns:w16se="http://schemas.microsoft.com/office/word/2015/wordml/symex" xmlns:wpg="http://schemas.microsoft.com/office/word/2010/wordprocessingGroup" xmlns:wpi="http://schemas.microsoft.com/office/word/2010/wordprocessingInk" xmlns:wne="http://schemas.microsoft.com/office/word/2006/wordml" xmlns:wps="http://schemas.microsoft.com/office/word/2010/wordprocessingShape" mc:Ignorable="w14 w15 w16se wp14">
   <w:footnote w:type="separator" w:id="-1">
     <w:p>
       <w:pPr>
@@ -4332,7 +4600,7 @@
 </file>
 
 <file path=word/header1.xml><?xml version="1.0" encoding="utf-8"?>
-<w:hdr xmlns:wpc="http://schemas.microsoft.com/office/word/2010/wordprocessingCanvas" xmlns:mc="http://schemas.openxmlformats.org/markup-compatibility/2006" xmlns:o="urn:schemas-microsoft-com:office:office" xmlns:r="http://schemas.openxmlformats.org/officeDocument/2006/relationships" xmlns:m="http://schemas.openxmlformats.org/officeDocument/2006/math" xmlns:v="urn:schemas-microsoft-com:vml" xmlns:wp14="http://schemas.microsoft.com/office/word/2010/wordprocessingDrawing" xmlns:wp="http://schemas.openxmlformats.org/drawingml/2006/wordprocessingDrawing" xmlns:w10="urn:schemas-microsoft-com:office:word" xmlns:w="http://schemas.openxmlformats.org/wordprocessingml/2006/main" xmlns:w14="http://schemas.microsoft.com/office/word/2010/wordml" xmlns:w15="http://schemas.microsoft.com/office/word/2012/wordml" xmlns:wpg="http://schemas.microsoft.com/office/word/2010/wordprocessingGroup" xmlns:wpi="http://schemas.microsoft.com/office/word/2010/wordprocessingInk" xmlns:wne="http://schemas.microsoft.com/office/word/2006/wordml" xmlns:wps="http://schemas.microsoft.com/office/word/2010/wordprocessingShape" mc:Ignorable="w14 w15 wp14">
+<w:hdr xmlns:wpc="http://schemas.microsoft.com/office/word/2010/wordprocessingCanvas" xmlns:cx="http://schemas.microsoft.com/office/drawing/2014/chartex" xmlns:cx1="http://schemas.microsoft.com/office/drawing/2015/9/8/chartex" xmlns:cx2="http://schemas.microsoft.com/office/drawing/2015/10/21/chartex" xmlns:mc="http://schemas.openxmlformats.org/markup-compatibility/2006" xmlns:o="urn:schemas-microsoft-com:office:office" xmlns:r="http://schemas.openxmlformats.org/officeDocument/2006/relationships" xmlns:m="http://schemas.openxmlformats.org/officeDocument/2006/math" xmlns:v="urn:schemas-microsoft-com:vml" xmlns:wp14="http://schemas.microsoft.com/office/word/2010/wordprocessingDrawing" xmlns:wp="http://schemas.openxmlformats.org/drawingml/2006/wordprocessingDrawing" xmlns:w10="urn:schemas-microsoft-com:office:word" xmlns:w="http://schemas.openxmlformats.org/wordprocessingml/2006/main" xmlns:w14="http://schemas.microsoft.com/office/word/2010/wordml" xmlns:w15="http://schemas.microsoft.com/office/word/2012/wordml" xmlns:w16se="http://schemas.microsoft.com/office/word/2015/wordml/symex" xmlns:wpg="http://schemas.microsoft.com/office/word/2010/wordprocessingGroup" xmlns:wpi="http://schemas.microsoft.com/office/word/2010/wordprocessingInk" xmlns:wne="http://schemas.microsoft.com/office/word/2006/wordml" xmlns:wps="http://schemas.microsoft.com/office/word/2010/wordprocessingShape" mc:Ignorable="w14 w15 w16se wp14">
   <w:p>
     <w:pPr>
       <w:pStyle w:val="Kopfzeile"/>
@@ -4354,7 +4622,7 @@
 </file>
 
 <file path=word/styles.xml><?xml version="1.0" encoding="utf-8"?>
-<w:styles xmlns:mc="http://schemas.openxmlformats.org/markup-compatibility/2006" xmlns:r="http://schemas.openxmlformats.org/officeDocument/2006/relationships" xmlns:w="http://schemas.openxmlformats.org/wordprocessingml/2006/main" xmlns:w14="http://schemas.microsoft.com/office/word/2010/wordml" xmlns:w15="http://schemas.microsoft.com/office/word/2012/wordml" mc:Ignorable="w14 w15">
+<w:styles xmlns:mc="http://schemas.openxmlformats.org/markup-compatibility/2006" xmlns:r="http://schemas.openxmlformats.org/officeDocument/2006/relationships" xmlns:w="http://schemas.openxmlformats.org/wordprocessingml/2006/main" xmlns:w14="http://schemas.microsoft.com/office/word/2010/wordml" xmlns:w15="http://schemas.microsoft.com/office/word/2012/wordml" xmlns:w16se="http://schemas.microsoft.com/office/word/2015/wordml/symex" mc:Ignorable="w14 w15 w16se">
   <w:docDefaults>
     <w:rPrDefault>
       <w:rPr>
@@ -4368,7 +4636,7 @@
       </w:pPr>
     </w:pPrDefault>
   </w:docDefaults>
-  <w:latentStyles w:defLockedState="0" w:defUIPriority="99" w:defSemiHidden="0" w:defUnhideWhenUsed="0" w:defQFormat="0" w:count="371">
+  <w:latentStyles w:defLockedState="0" w:defUIPriority="99" w:defSemiHidden="0" w:defUnhideWhenUsed="0" w:defQFormat="0" w:count="372">
     <w:lsdException w:name="Normal" w:uiPriority="0" w:qFormat="1"/>
     <w:lsdException w:name="heading 1" w:uiPriority="9" w:qFormat="1"/>
     <w:lsdException w:name="heading 2" w:semiHidden="1" w:uiPriority="9" w:unhideWhenUsed="1" w:qFormat="1"/>
@@ -4474,7 +4742,6 @@
     <w:lsdException w:name="HTML Sample" w:semiHidden="1" w:unhideWhenUsed="1"/>
     <w:lsdException w:name="HTML Typewriter" w:semiHidden="1" w:unhideWhenUsed="1"/>
     <w:lsdException w:name="HTML Variable" w:semiHidden="1" w:unhideWhenUsed="1"/>
-    <w:lsdException w:name="Normal Table" w:semiHidden="1" w:unhideWhenUsed="1"/>
     <w:lsdException w:name="annotation subject" w:semiHidden="1" w:unhideWhenUsed="1"/>
     <w:lsdException w:name="No List" w:semiHidden="1" w:unhideWhenUsed="1"/>
     <w:lsdException w:name="Outline List 1" w:semiHidden="1" w:unhideWhenUsed="1"/>
@@ -4521,10 +4788,8 @@
     <w:lsdException w:name="Table Subtle 2" w:semiHidden="1" w:unhideWhenUsed="1"/>
     <w:lsdException w:name="Table Web 1" w:semiHidden="1" w:unhideWhenUsed="1"/>
     <w:lsdException w:name="Table Web 2" w:semiHidden="1" w:unhideWhenUsed="1"/>
-    <w:lsdException w:name="Table Web 3" w:semiHidden="1" w:unhideWhenUsed="1"/>
     <w:lsdException w:name="Balloon Text" w:semiHidden="1" w:unhideWhenUsed="1"/>
     <w:lsdException w:name="Table Grid" w:uiPriority="39"/>
-    <w:lsdException w:name="Table Theme" w:semiHidden="1" w:unhideWhenUsed="1"/>
     <w:lsdException w:name="Placeholder Text" w:semiHidden="1"/>
     <w:lsdException w:name="No Spacing" w:uiPriority="1" w:qFormat="1"/>
     <w:lsdException w:name="Light Shading" w:uiPriority="60"/>
@@ -4740,6 +5005,7 @@
     <w:lsdException w:name="List Table 5 Dark Accent 6" w:uiPriority="50"/>
     <w:lsdException w:name="List Table 6 Colorful Accent 6" w:uiPriority="51"/>
     <w:lsdException w:name="List Table 7 Colorful Accent 6" w:uiPriority="52"/>
+    <w:lsdException w:name="Mention" w:semiHidden="1" w:unhideWhenUsed="1"/>
   </w:latentStyles>
   <w:style w:type="paragraph" w:default="1" w:styleId="Standard">
     <w:name w:val="Normal"/>
@@ -5660,7 +5926,7 @@
       <w:spacing w:after="0"/>
     </w:pPr>
   </w:style>
-  <w:style w:type="character" w:styleId="BesuchterHyperlink">
+  <w:style w:type="character" w:styleId="BesuchterLink">
     <w:name w:val="FollowedHyperlink"/>
     <w:basedOn w:val="Absatz-Standardschriftart"/>
     <w:uiPriority w:val="99"/>
@@ -5676,7 +5942,7 @@
 </file>
 
 <file path=word/glossary/document.xml><?xml version="1.0" encoding="utf-8"?>
-<w:glossaryDocument xmlns:wpc="http://schemas.microsoft.com/office/word/2010/wordprocessingCanvas" xmlns:mc="http://schemas.openxmlformats.org/markup-compatibility/2006" xmlns:o="urn:schemas-microsoft-com:office:office" xmlns:r="http://schemas.openxmlformats.org/officeDocument/2006/relationships" xmlns:m="http://schemas.openxmlformats.org/officeDocument/2006/math" xmlns:v="urn:schemas-microsoft-com:vml" xmlns:wp14="http://schemas.microsoft.com/office/word/2010/wordprocessingDrawing" xmlns:wp="http://schemas.openxmlformats.org/drawingml/2006/wordprocessingDrawing" xmlns:w10="urn:schemas-microsoft-com:office:word" xmlns:w="http://schemas.openxmlformats.org/wordprocessingml/2006/main" xmlns:w14="http://schemas.microsoft.com/office/word/2010/wordml" xmlns:w15="http://schemas.microsoft.com/office/word/2012/wordml" xmlns:wpg="http://schemas.microsoft.com/office/word/2010/wordprocessingGroup" xmlns:wpi="http://schemas.microsoft.com/office/word/2010/wordprocessingInk" xmlns:wne="http://schemas.microsoft.com/office/word/2006/wordml" xmlns:wps="http://schemas.microsoft.com/office/word/2010/wordprocessingShape" mc:Ignorable="w14 w15 wp14">
+<w:glossaryDocument xmlns:wpc="http://schemas.microsoft.com/office/word/2010/wordprocessingCanvas" xmlns:cx="http://schemas.microsoft.com/office/drawing/2014/chartex" xmlns:cx1="http://schemas.microsoft.com/office/drawing/2015/9/8/chartex" xmlns:cx2="http://schemas.microsoft.com/office/drawing/2015/10/21/chartex" xmlns:mc="http://schemas.openxmlformats.org/markup-compatibility/2006" xmlns:o="urn:schemas-microsoft-com:office:office" xmlns:r="http://schemas.openxmlformats.org/officeDocument/2006/relationships" xmlns:m="http://schemas.openxmlformats.org/officeDocument/2006/math" xmlns:v="urn:schemas-microsoft-com:vml" xmlns:wp14="http://schemas.microsoft.com/office/word/2010/wordprocessingDrawing" xmlns:wp="http://schemas.openxmlformats.org/drawingml/2006/wordprocessingDrawing" xmlns:w10="urn:schemas-microsoft-com:office:word" xmlns:w="http://schemas.openxmlformats.org/wordprocessingml/2006/main" xmlns:w14="http://schemas.microsoft.com/office/word/2010/wordml" xmlns:w15="http://schemas.microsoft.com/office/word/2012/wordml" xmlns:w16se="http://schemas.microsoft.com/office/word/2015/wordml/symex" xmlns:wpg="http://schemas.microsoft.com/office/word/2010/wordprocessingGroup" xmlns:wpi="http://schemas.microsoft.com/office/word/2010/wordprocessingInk" xmlns:wne="http://schemas.microsoft.com/office/word/2006/wordml" xmlns:wps="http://schemas.microsoft.com/office/word/2010/wordprocessingShape" mc:Ignorable="w14 w15 w16se wp14">
   <w:docParts>
     <w:docPart>
       <w:docPartPr>
@@ -5812,7 +6078,7 @@
 </file>
 
 <file path=word/glossary/fontTable.xml><?xml version="1.0" encoding="utf-8"?>
-<w:fonts xmlns:mc="http://schemas.openxmlformats.org/markup-compatibility/2006" xmlns:r="http://schemas.openxmlformats.org/officeDocument/2006/relationships" xmlns:w="http://schemas.openxmlformats.org/wordprocessingml/2006/main" xmlns:w14="http://schemas.microsoft.com/office/word/2010/wordml" xmlns:w15="http://schemas.microsoft.com/office/word/2012/wordml" mc:Ignorable="w14 w15">
+<w:fonts xmlns:mc="http://schemas.openxmlformats.org/markup-compatibility/2006" xmlns:r="http://schemas.openxmlformats.org/officeDocument/2006/relationships" xmlns:w="http://schemas.openxmlformats.org/wordprocessingml/2006/main" xmlns:w14="http://schemas.microsoft.com/office/word/2010/wordml" xmlns:w15="http://schemas.microsoft.com/office/word/2012/wordml" xmlns:w16se="http://schemas.microsoft.com/office/word/2015/wordml/symex" mc:Ignorable="w14 w15 w16se">
   <w:font w:name="Calibri">
     <w:panose1 w:val="020F0502020204030204"/>
     <w:charset w:val="00"/>
@@ -5838,7 +6104,7 @@
 </file>
 
 <file path=word/glossary/settings.xml><?xml version="1.0" encoding="utf-8"?>
-<w:settings xmlns:mc="http://schemas.openxmlformats.org/markup-compatibility/2006" xmlns:o="urn:schemas-microsoft-com:office:office" xmlns:r="http://schemas.openxmlformats.org/officeDocument/2006/relationships" xmlns:m="http://schemas.openxmlformats.org/officeDocument/2006/math" xmlns:v="urn:schemas-microsoft-com:vml" xmlns:w10="urn:schemas-microsoft-com:office:word" xmlns:w="http://schemas.openxmlformats.org/wordprocessingml/2006/main" xmlns:w14="http://schemas.microsoft.com/office/word/2010/wordml" xmlns:w15="http://schemas.microsoft.com/office/word/2012/wordml" xmlns:sl="http://schemas.openxmlformats.org/schemaLibrary/2006/main" mc:Ignorable="w14 w15">
+<w:settings xmlns:mc="http://schemas.openxmlformats.org/markup-compatibility/2006" xmlns:o="urn:schemas-microsoft-com:office:office" xmlns:r="http://schemas.openxmlformats.org/officeDocument/2006/relationships" xmlns:m="http://schemas.openxmlformats.org/officeDocument/2006/math" xmlns:v="urn:schemas-microsoft-com:vml" xmlns:w10="urn:schemas-microsoft-com:office:word" xmlns:w="http://schemas.openxmlformats.org/wordprocessingml/2006/main" xmlns:w14="http://schemas.microsoft.com/office/word/2010/wordml" xmlns:w15="http://schemas.microsoft.com/office/word/2012/wordml" xmlns:w16se="http://schemas.microsoft.com/office/word/2015/wordml/symex" xmlns:sl="http://schemas.openxmlformats.org/schemaLibrary/2006/main" mc:Ignorable="w14 w15 w16se">
   <w:view w:val="normal"/>
   <w:defaultTabStop w:val="708"/>
   <w:hyphenationZone w:val="425"/>
@@ -5854,6 +6120,8 @@
   <w:rsids>
     <w:rsidRoot w:val="00346085"/>
     <w:rsid w:val="00346085"/>
+    <w:rsid w:val="008923E4"/>
+    <w:rsid w:val="00D2702D"/>
   </w:rsids>
   <m:mathPr>
     <m:mathFont m:val="Cambria Math"/>
@@ -5870,14 +6138,14 @@
   </m:mathPr>
   <w:themeFontLang w:val="de-CH"/>
   <w:clrSchemeMapping w:bg1="light1" w:t1="dark1" w:bg2="light2" w:t2="dark2" w:accent1="accent1" w:accent2="accent2" w:accent3="accent3" w:accent4="accent4" w:accent5="accent5" w:accent6="accent6" w:hyperlink="hyperlink" w:followedHyperlink="followedHyperlink"/>
-  <w:decimalSymbol w:val=","/>
+  <w:decimalSymbol w:val="."/>
   <w:listSeparator w:val=";"/>
   <w15:chartTrackingRefBased/>
 </w:settings>
 </file>
 
 <file path=word/glossary/styles.xml><?xml version="1.0" encoding="utf-8"?>
-<w:styles xmlns:mc="http://schemas.openxmlformats.org/markup-compatibility/2006" xmlns:r="http://schemas.openxmlformats.org/officeDocument/2006/relationships" xmlns:w="http://schemas.openxmlformats.org/wordprocessingml/2006/main" xmlns:w14="http://schemas.microsoft.com/office/word/2010/wordml" xmlns:w15="http://schemas.microsoft.com/office/word/2012/wordml" mc:Ignorable="w14 w15">
+<w:styles xmlns:mc="http://schemas.openxmlformats.org/markup-compatibility/2006" xmlns:r="http://schemas.openxmlformats.org/officeDocument/2006/relationships" xmlns:w="http://schemas.openxmlformats.org/wordprocessingml/2006/main" xmlns:w14="http://schemas.microsoft.com/office/word/2010/wordml" xmlns:w15="http://schemas.microsoft.com/office/word/2012/wordml" xmlns:w16se="http://schemas.microsoft.com/office/word/2015/wordml/symex" mc:Ignorable="w14 w15 w16se">
   <w:docDefaults>
     <w:rPrDefault>
       <w:rPr>
@@ -5893,7 +6161,7 @@
       </w:pPr>
     </w:pPrDefault>
   </w:docDefaults>
-  <w:latentStyles w:defLockedState="0" w:defUIPriority="99" w:defSemiHidden="0" w:defUnhideWhenUsed="0" w:defQFormat="0" w:count="371">
+  <w:latentStyles w:defLockedState="0" w:defUIPriority="99" w:defSemiHidden="0" w:defUnhideWhenUsed="0" w:defQFormat="0" w:count="372">
     <w:lsdException w:name="Normal" w:uiPriority="0" w:qFormat="1"/>
     <w:lsdException w:name="heading 1" w:uiPriority="9" w:qFormat="1"/>
     <w:lsdException w:name="heading 2" w:semiHidden="1" w:uiPriority="9" w:unhideWhenUsed="1" w:qFormat="1"/>
@@ -5999,7 +6267,6 @@
     <w:lsdException w:name="HTML Sample" w:semiHidden="1" w:unhideWhenUsed="1"/>
     <w:lsdException w:name="HTML Typewriter" w:semiHidden="1" w:unhideWhenUsed="1"/>
     <w:lsdException w:name="HTML Variable" w:semiHidden="1" w:unhideWhenUsed="1"/>
-    <w:lsdException w:name="Normal Table" w:semiHidden="1" w:unhideWhenUsed="1"/>
     <w:lsdException w:name="annotation subject" w:semiHidden="1" w:unhideWhenUsed="1"/>
     <w:lsdException w:name="No List" w:semiHidden="1" w:unhideWhenUsed="1"/>
     <w:lsdException w:name="Outline List 1" w:semiHidden="1" w:unhideWhenUsed="1"/>
@@ -6046,10 +6313,8 @@
     <w:lsdException w:name="Table Subtle 2" w:semiHidden="1" w:unhideWhenUsed="1"/>
     <w:lsdException w:name="Table Web 1" w:semiHidden="1" w:unhideWhenUsed="1"/>
     <w:lsdException w:name="Table Web 2" w:semiHidden="1" w:unhideWhenUsed="1"/>
-    <w:lsdException w:name="Table Web 3" w:semiHidden="1" w:unhideWhenUsed="1"/>
     <w:lsdException w:name="Balloon Text" w:semiHidden="1" w:unhideWhenUsed="1"/>
     <w:lsdException w:name="Table Grid" w:uiPriority="39"/>
-    <w:lsdException w:name="Table Theme" w:semiHidden="1" w:unhideWhenUsed="1"/>
     <w:lsdException w:name="Placeholder Text" w:semiHidden="1"/>
     <w:lsdException w:name="No Spacing" w:uiPriority="1" w:qFormat="1"/>
     <w:lsdException w:name="Light Shading" w:uiPriority="60"/>
@@ -6265,6 +6530,7 @@
     <w:lsdException w:name="List Table 5 Dark Accent 6" w:uiPriority="50"/>
     <w:lsdException w:name="List Table 6 Colorful Accent 6" w:uiPriority="51"/>
     <w:lsdException w:name="List Table 7 Colorful Accent 6" w:uiPriority="52"/>
+    <w:lsdException w:name="Mention" w:semiHidden="1" w:unhideWhenUsed="1"/>
   </w:latentStyles>
   <w:style w:type="paragraph" w:default="1" w:styleId="Standard">
     <w:name w:val="Normal"/>
@@ -6365,7 +6631,7 @@
 </file>
 
 <file path=word/glossary/webSettings.xml><?xml version="1.0" encoding="utf-8"?>
-<w:webSettings xmlns:mc="http://schemas.openxmlformats.org/markup-compatibility/2006" xmlns:r="http://schemas.openxmlformats.org/officeDocument/2006/relationships" xmlns:w="http://schemas.openxmlformats.org/wordprocessingml/2006/main" xmlns:w14="http://schemas.microsoft.com/office/word/2010/wordml" xmlns:w15="http://schemas.microsoft.com/office/word/2012/wordml" mc:Ignorable="w14 w15">
+<w:webSettings xmlns:mc="http://schemas.openxmlformats.org/markup-compatibility/2006" xmlns:r="http://schemas.openxmlformats.org/officeDocument/2006/relationships" xmlns:w="http://schemas.openxmlformats.org/wordprocessingml/2006/main" xmlns:w14="http://schemas.microsoft.com/office/word/2010/wordml" xmlns:w15="http://schemas.microsoft.com/office/word/2012/wordml" xmlns:w16se="http://schemas.microsoft.com/office/word/2015/wordml/symex" mc:Ignorable="w14 w15 w16se">
   <w:optimizeForBrowser/>
   <w:allowPNG/>
 </w:webSettings>
@@ -6656,7 +6922,7 @@
 </file>
 
 <file path=customXml/itemProps2.xml><?xml version="1.0" encoding="utf-8"?>
-<ds:datastoreItem xmlns:ds="http://schemas.openxmlformats.org/officeDocument/2006/customXml" ds:itemID="{E1901378-1921-4FCE-8211-3BFFE02A28E1}">
+<ds:datastoreItem xmlns:ds="http://schemas.openxmlformats.org/officeDocument/2006/customXml" ds:itemID="{115935F5-FA65-4483-B307-E8E293398E75}">
   <ds:schemaRefs>
     <ds:schemaRef ds:uri="http://schemas.openxmlformats.org/officeDocument/2006/bibliography"/>
   </ds:schemaRefs>

</xml_diff>

<commit_message>
Doku erweitert (Spiel laden, speichern), reorganisiert
</commit_message>
<xml_diff>
--- a/documentation/Dokumentation_Hashi_TeamSG.docx
+++ b/documentation/Dokumentation_Hashi_TeamSG.docx
@@ -47,25 +47,59 @@
                 <w:szCs w:val="28"/>
               </w:rPr>
               <w:br/>
-              <w:t>Ghenzi Gabriel</w:t>
-            </w:r>
+            </w:r>
+            <w:proofErr w:type="spellStart"/>
             <w:r>
               <w:rPr>
                 <w:color w:val="5B9BD5" w:themeColor="accent1"/>
                 <w:sz w:val="28"/>
                 <w:szCs w:val="28"/>
               </w:rPr>
-              <w:br/>
-              <w:t>Joel Hüppi</w:t>
-            </w:r>
+              <w:t>Ghenzi</w:t>
+            </w:r>
+            <w:proofErr w:type="spellEnd"/>
             <w:r>
               <w:rPr>
                 <w:color w:val="5B9BD5" w:themeColor="accent1"/>
                 <w:sz w:val="28"/>
                 <w:szCs w:val="28"/>
               </w:rPr>
+              <w:t xml:space="preserve"> Gabriel</w:t>
+            </w:r>
+            <w:r>
+              <w:rPr>
+                <w:color w:val="5B9BD5" w:themeColor="accent1"/>
+                <w:sz w:val="28"/>
+                <w:szCs w:val="28"/>
+              </w:rPr>
               <w:br/>
-              <w:t>Mazenauer Philippe</w:t>
+              <w:t>Joel Hüppi</w:t>
+            </w:r>
+            <w:r>
+              <w:rPr>
+                <w:color w:val="5B9BD5" w:themeColor="accent1"/>
+                <w:sz w:val="28"/>
+                <w:szCs w:val="28"/>
+              </w:rPr>
+              <w:br/>
+            </w:r>
+            <w:proofErr w:type="spellStart"/>
+            <w:r>
+              <w:rPr>
+                <w:color w:val="5B9BD5" w:themeColor="accent1"/>
+                <w:sz w:val="28"/>
+                <w:szCs w:val="28"/>
+              </w:rPr>
+              <w:t>Mazenauer</w:t>
+            </w:r>
+            <w:proofErr w:type="spellEnd"/>
+            <w:r>
+              <w:rPr>
+                <w:color w:val="5B9BD5" w:themeColor="accent1"/>
+                <w:sz w:val="28"/>
+                <w:szCs w:val="28"/>
+              </w:rPr>
+              <w:t xml:space="preserve"> Philippe</w:t>
             </w:r>
             <w:r>
               <w:rPr>
@@ -124,7 +158,6 @@
                 <w:calendar w:val="gregorian"/>
               </w:date>
             </w:sdtPr>
-            <w:sdtEndPr/>
             <w:sdtContent>
               <w:p>
                 <w:pPr>
@@ -168,7 +201,6 @@
           <w:docPartUnique/>
         </w:docPartObj>
       </w:sdtPr>
-      <w:sdtEndPr/>
       <w:sdtContent>
         <w:p/>
         <w:tbl>
@@ -203,7 +235,6 @@
                 <w:dataBinding w:prefixMappings="xmlns:ns0='http://schemas.openxmlformats.org/officeDocument/2006/extended-properties'" w:xpath="/ns0:Properties[1]/ns0:Company[1]" w:storeItemID="{6668398D-A668-4E3E-A5EB-62B293D839F1}"/>
                 <w:text/>
               </w:sdtPr>
-              <w:sdtEndPr/>
               <w:sdtContent>
                 <w:tc>
                   <w:tcPr>
@@ -229,7 +260,7 @@
                         <w:sz w:val="24"/>
                         <w:szCs w:val="24"/>
                       </w:rPr>
-                      <w:t>.</w:t>
+                      <w:t>Softwareengineering Projekt, 2016</w:t>
                     </w:r>
                   </w:p>
                 </w:tc>
@@ -257,7 +288,6 @@
                   <w:dataBinding w:prefixMappings="xmlns:ns0='http://schemas.openxmlformats.org/package/2006/metadata/core-properties' xmlns:ns1='http://purl.org/dc/elements/1.1/'" w:xpath="/ns0:coreProperties[1]/ns1:title[1]" w:storeItemID="{6C3C8BC8-F283-45AE-878A-BAB7291924A1}"/>
                   <w:text/>
                 </w:sdtPr>
-                <w:sdtEndPr/>
                 <w:sdtContent>
                   <w:p>
                     <w:pPr>
@@ -270,6 +300,7 @@
                         <w:szCs w:val="88"/>
                       </w:rPr>
                     </w:pPr>
+                    <w:proofErr w:type="spellStart"/>
                     <w:r>
                       <w:rPr>
                         <w:rFonts w:asciiTheme="majorHAnsi" w:eastAsiaTheme="majorEastAsia" w:hAnsiTheme="majorHAnsi" w:cstheme="majorBidi"/>
@@ -279,6 +310,7 @@
                       </w:rPr>
                       <w:t>Hashi</w:t>
                     </w:r>
+                    <w:proofErr w:type="spellEnd"/>
                   </w:p>
                 </w:sdtContent>
               </w:sdt>
@@ -300,7 +332,6 @@
                 <w:dataBinding w:prefixMappings="xmlns:ns0='http://schemas.openxmlformats.org/package/2006/metadata/core-properties' xmlns:ns1='http://purl.org/dc/elements/1.1/'" w:xpath="/ns0:coreProperties[1]/ns1:subject[1]" w:storeItemID="{6C3C8BC8-F283-45AE-878A-BAB7291924A1}"/>
                 <w:text/>
               </w:sdtPr>
-              <w:sdtEndPr/>
               <w:sdtContent>
                 <w:tc>
                   <w:tcPr>
@@ -326,8 +357,18 @@
                         <w:sz w:val="24"/>
                         <w:szCs w:val="24"/>
                       </w:rPr>
-                      <w:t>Projektentwicklung mit Scrum</w:t>
+                      <w:t xml:space="preserve">Projektentwicklung mit </w:t>
                     </w:r>
+                    <w:proofErr w:type="spellStart"/>
+                    <w:r>
+                      <w:rPr>
+                        <w:color w:val="2E74B5" w:themeColor="accent1" w:themeShade="BF"/>
+                        <w:sz w:val="24"/>
+                        <w:szCs w:val="24"/>
+                      </w:rPr>
+                      <w:t>Scrum</w:t>
+                    </w:r>
+                    <w:proofErr w:type="spellEnd"/>
                   </w:p>
                 </w:tc>
               </w:sdtContent>
@@ -407,7 +448,7 @@
           <w:r>
             <w:fldChar w:fldCharType="separate"/>
           </w:r>
-          <w:hyperlink w:anchor="_Toc452922442" w:history="1">
+          <w:hyperlink w:anchor="_Toc452970013" w:history="1">
             <w:r>
               <w:rPr>
                 <w:rStyle w:val="Hyperlink"/>
@@ -434,7 +475,7 @@
                 <w:noProof/>
                 <w:webHidden/>
               </w:rPr>
-              <w:instrText xml:space="preserve"> PAGEREF _Toc452922442 \h </w:instrText>
+              <w:instrText xml:space="preserve"> PAGEREF _Toc452970013 \h </w:instrText>
             </w:r>
             <w:r>
               <w:rPr>
@@ -478,12 +519,154 @@
               <w:lang w:eastAsia="de-CH"/>
             </w:rPr>
           </w:pPr>
-          <w:hyperlink w:anchor="_Toc452922443" w:history="1">
+          <w:hyperlink w:anchor="_Toc452970014" w:history="1">
             <w:r>
               <w:rPr>
                 <w:rStyle w:val="Hyperlink"/>
                 <w:noProof/>
               </w:rPr>
+              <w:t>Aufgabe</w:t>
+            </w:r>
+            <w:r>
+              <w:rPr>
+                <w:noProof/>
+                <w:webHidden/>
+              </w:rPr>
+              <w:tab/>
+            </w:r>
+            <w:r>
+              <w:rPr>
+                <w:noProof/>
+                <w:webHidden/>
+              </w:rPr>
+              <w:fldChar w:fldCharType="begin"/>
+            </w:r>
+            <w:r>
+              <w:rPr>
+                <w:noProof/>
+                <w:webHidden/>
+              </w:rPr>
+              <w:instrText xml:space="preserve"> PAGEREF _Toc452970014 \h </w:instrText>
+            </w:r>
+            <w:r>
+              <w:rPr>
+                <w:noProof/>
+                <w:webHidden/>
+              </w:rPr>
+            </w:r>
+            <w:r>
+              <w:rPr>
+                <w:noProof/>
+                <w:webHidden/>
+              </w:rPr>
+              <w:fldChar w:fldCharType="separate"/>
+            </w:r>
+            <w:r>
+              <w:rPr>
+                <w:noProof/>
+                <w:webHidden/>
+              </w:rPr>
+              <w:t>2</w:t>
+            </w:r>
+            <w:r>
+              <w:rPr>
+                <w:noProof/>
+                <w:webHidden/>
+              </w:rPr>
+              <w:fldChar w:fldCharType="end"/>
+            </w:r>
+          </w:hyperlink>
+        </w:p>
+        <w:p>
+          <w:pPr>
+            <w:pStyle w:val="Verzeichnis2"/>
+            <w:tabs>
+              <w:tab w:val="right" w:leader="dot" w:pos="9062"/>
+            </w:tabs>
+            <w:rPr>
+              <w:noProof/>
+              <w:sz w:val="22"/>
+              <w:szCs w:val="22"/>
+              <w:lang w:eastAsia="de-CH"/>
+            </w:rPr>
+          </w:pPr>
+          <w:hyperlink w:anchor="_Toc452970015" w:history="1">
+            <w:r>
+              <w:rPr>
+                <w:rStyle w:val="Hyperlink"/>
+                <w:noProof/>
+              </w:rPr>
+              <w:t>Prozessmodell Scrum</w:t>
+            </w:r>
+            <w:r>
+              <w:rPr>
+                <w:noProof/>
+                <w:webHidden/>
+              </w:rPr>
+              <w:tab/>
+            </w:r>
+            <w:r>
+              <w:rPr>
+                <w:noProof/>
+                <w:webHidden/>
+              </w:rPr>
+              <w:fldChar w:fldCharType="begin"/>
+            </w:r>
+            <w:r>
+              <w:rPr>
+                <w:noProof/>
+                <w:webHidden/>
+              </w:rPr>
+              <w:instrText xml:space="preserve"> PAGEREF _Toc452970015 \h </w:instrText>
+            </w:r>
+            <w:r>
+              <w:rPr>
+                <w:noProof/>
+                <w:webHidden/>
+              </w:rPr>
+            </w:r>
+            <w:r>
+              <w:rPr>
+                <w:noProof/>
+                <w:webHidden/>
+              </w:rPr>
+              <w:fldChar w:fldCharType="separate"/>
+            </w:r>
+            <w:r>
+              <w:rPr>
+                <w:noProof/>
+                <w:webHidden/>
+              </w:rPr>
+              <w:t>2</w:t>
+            </w:r>
+            <w:r>
+              <w:rPr>
+                <w:noProof/>
+                <w:webHidden/>
+              </w:rPr>
+              <w:fldChar w:fldCharType="end"/>
+            </w:r>
+          </w:hyperlink>
+        </w:p>
+        <w:p>
+          <w:pPr>
+            <w:pStyle w:val="Verzeichnis3"/>
+            <w:tabs>
+              <w:tab w:val="right" w:leader="dot" w:pos="9062"/>
+            </w:tabs>
+            <w:rPr>
+              <w:noProof/>
+              <w:sz w:val="22"/>
+              <w:szCs w:val="22"/>
+              <w:lang w:eastAsia="de-CH"/>
+            </w:rPr>
+          </w:pPr>
+          <w:hyperlink w:anchor="_Toc452970016" w:history="1">
+            <w:r>
+              <w:rPr>
+                <w:rStyle w:val="Hyperlink"/>
+                <w:noProof/>
+              </w:rPr>
               <w:t>Scrum Rollen</w:t>
             </w:r>
             <w:r>
@@ -505,7 +688,7 @@
                 <w:noProof/>
                 <w:webHidden/>
               </w:rPr>
-              <w:instrText xml:space="preserve"> PAGEREF _Toc452922443 \h </w:instrText>
+              <w:instrText xml:space="preserve"> PAGEREF _Toc452970016 \h </w:instrText>
             </w:r>
             <w:r>
               <w:rPr>
@@ -549,7 +732,7 @@
               <w:lang w:eastAsia="de-CH"/>
             </w:rPr>
           </w:pPr>
-          <w:hyperlink w:anchor="_Toc452922444" w:history="1">
+          <w:hyperlink w:anchor="_Toc452970017" w:history="1">
             <w:r>
               <w:rPr>
                 <w:rStyle w:val="Hyperlink"/>
@@ -576,7 +759,7 @@
                 <w:noProof/>
                 <w:webHidden/>
               </w:rPr>
-              <w:instrText xml:space="preserve"> PAGEREF _Toc452922444 \h </w:instrText>
+              <w:instrText xml:space="preserve"> PAGEREF _Toc452970017 \h </w:instrText>
             </w:r>
             <w:r>
               <w:rPr>
@@ -620,7 +803,7 @@
               <w:lang w:eastAsia="de-CH"/>
             </w:rPr>
           </w:pPr>
-          <w:hyperlink w:anchor="_Toc452922445" w:history="1">
+          <w:hyperlink w:anchor="_Toc452970018" w:history="1">
             <w:r>
               <w:rPr>
                 <w:rStyle w:val="Hyperlink"/>
@@ -647,7 +830,7 @@
                 <w:noProof/>
                 <w:webHidden/>
               </w:rPr>
-              <w:instrText xml:space="preserve"> PAGEREF _Toc452922445 \h </w:instrText>
+              <w:instrText xml:space="preserve"> PAGEREF _Toc452970018 \h </w:instrText>
             </w:r>
             <w:r>
               <w:rPr>
@@ -691,7 +874,7 @@
               <w:lang w:eastAsia="de-CH"/>
             </w:rPr>
           </w:pPr>
-          <w:hyperlink w:anchor="_Toc452922446" w:history="1">
+          <w:hyperlink w:anchor="_Toc452970019" w:history="1">
             <w:r>
               <w:rPr>
                 <w:rStyle w:val="Hyperlink"/>
@@ -718,7 +901,7 @@
                 <w:noProof/>
                 <w:webHidden/>
               </w:rPr>
-              <w:instrText xml:space="preserve"> PAGEREF _Toc452922446 \h </w:instrText>
+              <w:instrText xml:space="preserve"> PAGEREF _Toc452970019 \h </w:instrText>
             </w:r>
             <w:r>
               <w:rPr>
@@ -762,7 +945,7 @@
               <w:lang w:eastAsia="de-CH"/>
             </w:rPr>
           </w:pPr>
-          <w:hyperlink w:anchor="_Toc452922447" w:history="1">
+          <w:hyperlink w:anchor="_Toc452970020" w:history="1">
             <w:r>
               <w:rPr>
                 <w:rStyle w:val="Hyperlink"/>
@@ -789,7 +972,7 @@
                 <w:noProof/>
                 <w:webHidden/>
               </w:rPr>
-              <w:instrText xml:space="preserve"> PAGEREF _Toc452922447 \h </w:instrText>
+              <w:instrText xml:space="preserve"> PAGEREF _Toc452970020 \h </w:instrText>
             </w:r>
             <w:r>
               <w:rPr>
@@ -809,7 +992,7 @@
                 <w:noProof/>
                 <w:webHidden/>
               </w:rPr>
-              <w:t>2</w:t>
+              <w:t>3</w:t>
             </w:r>
             <w:r>
               <w:rPr>
@@ -833,7 +1016,7 @@
               <w:lang w:eastAsia="de-CH"/>
             </w:rPr>
           </w:pPr>
-          <w:hyperlink w:anchor="_Toc452922448" w:history="1">
+          <w:hyperlink w:anchor="_Toc452970021" w:history="1">
             <w:r>
               <w:rPr>
                 <w:rStyle w:val="Hyperlink"/>
@@ -860,7 +1043,7 @@
                 <w:noProof/>
                 <w:webHidden/>
               </w:rPr>
-              <w:instrText xml:space="preserve"> PAGEREF _Toc452922448 \h </w:instrText>
+              <w:instrText xml:space="preserve"> PAGEREF _Toc452970021 \h </w:instrText>
             </w:r>
             <w:r>
               <w:rPr>
@@ -904,7 +1087,7 @@
               <w:lang w:eastAsia="de-CH"/>
             </w:rPr>
           </w:pPr>
-          <w:hyperlink w:anchor="_Toc452922449" w:history="1">
+          <w:hyperlink w:anchor="_Toc452970022" w:history="1">
             <w:r>
               <w:rPr>
                 <w:rStyle w:val="Hyperlink"/>
@@ -931,7 +1114,7 @@
                 <w:noProof/>
                 <w:webHidden/>
               </w:rPr>
-              <w:instrText xml:space="preserve"> PAGEREF _Toc452922449 \h </w:instrText>
+              <w:instrText xml:space="preserve"> PAGEREF _Toc452970022 \h </w:instrText>
             </w:r>
             <w:r>
               <w:rPr>
@@ -951,7 +1134,7 @@
                 <w:noProof/>
                 <w:webHidden/>
               </w:rPr>
-              <w:t>4</w:t>
+              <w:t>3</w:t>
             </w:r>
             <w:r>
               <w:rPr>
@@ -975,7 +1158,7 @@
               <w:lang w:eastAsia="de-CH"/>
             </w:rPr>
           </w:pPr>
-          <w:hyperlink w:anchor="_Toc452922450" w:history="1">
+          <w:hyperlink w:anchor="_Toc452970023" w:history="1">
             <w:r>
               <w:rPr>
                 <w:rStyle w:val="Hyperlink"/>
@@ -1002,7 +1185,7 @@
                 <w:noProof/>
                 <w:webHidden/>
               </w:rPr>
-              <w:instrText xml:space="preserve"> PAGEREF _Toc452922450 \h </w:instrText>
+              <w:instrText xml:space="preserve"> PAGEREF _Toc452970023 \h </w:instrText>
             </w:r>
             <w:r>
               <w:rPr>
@@ -1046,7 +1229,7 @@
               <w:lang w:eastAsia="de-CH"/>
             </w:rPr>
           </w:pPr>
-          <w:hyperlink w:anchor="_Toc452922451" w:history="1">
+          <w:hyperlink w:anchor="_Toc452970024" w:history="1">
             <w:r>
               <w:rPr>
                 <w:rStyle w:val="Hyperlink"/>
@@ -1073,7 +1256,7 @@
                 <w:noProof/>
                 <w:webHidden/>
               </w:rPr>
-              <w:instrText xml:space="preserve"> PAGEREF _Toc452922451 \h </w:instrText>
+              <w:instrText xml:space="preserve"> PAGEREF _Toc452970024 \h </w:instrText>
             </w:r>
             <w:r>
               <w:rPr>
@@ -1117,7 +1300,7 @@
               <w:lang w:eastAsia="de-CH"/>
             </w:rPr>
           </w:pPr>
-          <w:hyperlink w:anchor="_Toc452922452" w:history="1">
+          <w:hyperlink w:anchor="_Toc452970025" w:history="1">
             <w:r>
               <w:rPr>
                 <w:rStyle w:val="Hyperlink"/>
@@ -1144,7 +1327,7 @@
                 <w:noProof/>
                 <w:webHidden/>
               </w:rPr>
-              <w:instrText xml:space="preserve"> PAGEREF _Toc452922452 \h </w:instrText>
+              <w:instrText xml:space="preserve"> PAGEREF _Toc452970025 \h </w:instrText>
             </w:r>
             <w:r>
               <w:rPr>
@@ -1188,7 +1371,7 @@
               <w:lang w:eastAsia="de-CH"/>
             </w:rPr>
           </w:pPr>
-          <w:hyperlink w:anchor="_Toc452922453" w:history="1">
+          <w:hyperlink w:anchor="_Toc452970026" w:history="1">
             <w:r>
               <w:rPr>
                 <w:rStyle w:val="Hyperlink"/>
@@ -1215,7 +1398,7 @@
                 <w:noProof/>
                 <w:webHidden/>
               </w:rPr>
-              <w:instrText xml:space="preserve"> PAGEREF _Toc452922453 \h </w:instrText>
+              <w:instrText xml:space="preserve"> PAGEREF _Toc452970026 \h </w:instrText>
             </w:r>
             <w:r>
               <w:rPr>
@@ -1259,7 +1442,7 @@
               <w:lang w:eastAsia="de-CH"/>
             </w:rPr>
           </w:pPr>
-          <w:hyperlink w:anchor="_Toc452922454" w:history="1">
+          <w:hyperlink w:anchor="_Toc452970027" w:history="1">
             <w:r>
               <w:rPr>
                 <w:rStyle w:val="Hyperlink"/>
@@ -1286,7 +1469,7 @@
                 <w:noProof/>
                 <w:webHidden/>
               </w:rPr>
-              <w:instrText xml:space="preserve"> PAGEREF _Toc452922454 \h </w:instrText>
+              <w:instrText xml:space="preserve"> PAGEREF _Toc452970027 \h </w:instrText>
             </w:r>
             <w:r>
               <w:rPr>
@@ -1330,7 +1513,7 @@
               <w:lang w:eastAsia="de-CH"/>
             </w:rPr>
           </w:pPr>
-          <w:hyperlink w:anchor="_Toc452922455" w:history="1">
+          <w:hyperlink w:anchor="_Toc452970028" w:history="1">
             <w:r>
               <w:rPr>
                 <w:rStyle w:val="Hyperlink"/>
@@ -1357,7 +1540,7 @@
                 <w:noProof/>
                 <w:webHidden/>
               </w:rPr>
-              <w:instrText xml:space="preserve"> PAGEREF _Toc452922455 \h </w:instrText>
+              <w:instrText xml:space="preserve"> PAGEREF _Toc452970028 \h </w:instrText>
             </w:r>
             <w:r>
               <w:rPr>
@@ -1401,7 +1584,7 @@
               <w:lang w:eastAsia="de-CH"/>
             </w:rPr>
           </w:pPr>
-          <w:hyperlink w:anchor="_Toc452922456" w:history="1">
+          <w:hyperlink w:anchor="_Toc452970029" w:history="1">
             <w:r>
               <w:rPr>
                 <w:rStyle w:val="Hyperlink"/>
@@ -1428,7 +1611,7 @@
                 <w:noProof/>
                 <w:webHidden/>
               </w:rPr>
-              <w:instrText xml:space="preserve"> PAGEREF _Toc452922456 \h </w:instrText>
+              <w:instrText xml:space="preserve"> PAGEREF _Toc452970029 \h </w:instrText>
             </w:r>
             <w:r>
               <w:rPr>
@@ -1448,7 +1631,7 @@
                 <w:noProof/>
                 <w:webHidden/>
               </w:rPr>
-              <w:t>5</w:t>
+              <w:t>4</w:t>
             </w:r>
             <w:r>
               <w:rPr>
@@ -1472,13 +1655,13 @@
               <w:lang w:eastAsia="de-CH"/>
             </w:rPr>
           </w:pPr>
-          <w:hyperlink w:anchor="_Toc452922457" w:history="1">
+          <w:hyperlink w:anchor="_Toc452970030" w:history="1">
             <w:r>
               <w:rPr>
                 <w:rStyle w:val="Hyperlink"/>
                 <w:noProof/>
               </w:rPr>
-              <w:t>Erfahrungen</w:t>
+              <w:t>Metriken und Tests</w:t>
             </w:r>
             <w:r>
               <w:rPr>
@@ -1499,7 +1682,7 @@
                 <w:noProof/>
                 <w:webHidden/>
               </w:rPr>
-              <w:instrText xml:space="preserve"> PAGEREF _Toc452922457 \h </w:instrText>
+              <w:instrText xml:space="preserve"> PAGEREF _Toc452970030 \h </w:instrText>
             </w:r>
             <w:r>
               <w:rPr>
@@ -1543,13 +1726,13 @@
               <w:lang w:eastAsia="de-CH"/>
             </w:rPr>
           </w:pPr>
-          <w:hyperlink w:anchor="_Toc452922458" w:history="1">
+          <w:hyperlink w:anchor="_Toc452970031" w:history="1">
             <w:r>
               <w:rPr>
                 <w:rStyle w:val="Hyperlink"/>
                 <w:noProof/>
               </w:rPr>
-              <w:t>Scrum</w:t>
+              <w:t>Tests</w:t>
             </w:r>
             <w:r>
               <w:rPr>
@@ -1570,7 +1753,7 @@
                 <w:noProof/>
                 <w:webHidden/>
               </w:rPr>
-              <w:instrText xml:space="preserve"> PAGEREF _Toc452922458 \h </w:instrText>
+              <w:instrText xml:space="preserve"> PAGEREF _Toc452970031 \h </w:instrText>
             </w:r>
             <w:r>
               <w:rPr>
@@ -1614,13 +1797,13 @@
               <w:lang w:eastAsia="de-CH"/>
             </w:rPr>
           </w:pPr>
-          <w:hyperlink w:anchor="_Toc452922459" w:history="1">
+          <w:hyperlink w:anchor="_Toc452970032" w:history="1">
             <w:r>
               <w:rPr>
                 <w:rStyle w:val="Hyperlink"/>
                 <w:noProof/>
               </w:rPr>
-              <w:t>Git</w:t>
+              <w:t>Metriken</w:t>
             </w:r>
             <w:r>
               <w:rPr>
@@ -1641,7 +1824,78 @@
                 <w:noProof/>
                 <w:webHidden/>
               </w:rPr>
-              <w:instrText xml:space="preserve"> PAGEREF _Toc452922459 \h </w:instrText>
+              <w:instrText xml:space="preserve"> PAGEREF _Toc452970032 \h </w:instrText>
+            </w:r>
+            <w:r>
+              <w:rPr>
+                <w:noProof/>
+                <w:webHidden/>
+              </w:rPr>
+            </w:r>
+            <w:r>
+              <w:rPr>
+                <w:noProof/>
+                <w:webHidden/>
+              </w:rPr>
+              <w:fldChar w:fldCharType="separate"/>
+            </w:r>
+            <w:r>
+              <w:rPr>
+                <w:noProof/>
+                <w:webHidden/>
+              </w:rPr>
+              <w:t>5</w:t>
+            </w:r>
+            <w:r>
+              <w:rPr>
+                <w:noProof/>
+                <w:webHidden/>
+              </w:rPr>
+              <w:fldChar w:fldCharType="end"/>
+            </w:r>
+          </w:hyperlink>
+        </w:p>
+        <w:p>
+          <w:pPr>
+            <w:pStyle w:val="Verzeichnis1"/>
+            <w:tabs>
+              <w:tab w:val="right" w:leader="dot" w:pos="9062"/>
+            </w:tabs>
+            <w:rPr>
+              <w:noProof/>
+              <w:sz w:val="22"/>
+              <w:szCs w:val="22"/>
+              <w:lang w:eastAsia="de-CH"/>
+            </w:rPr>
+          </w:pPr>
+          <w:hyperlink w:anchor="_Toc452970033" w:history="1">
+            <w:r>
+              <w:rPr>
+                <w:rStyle w:val="Hyperlink"/>
+                <w:noProof/>
+              </w:rPr>
+              <w:t>Erfahrungen</w:t>
+            </w:r>
+            <w:r>
+              <w:rPr>
+                <w:noProof/>
+                <w:webHidden/>
+              </w:rPr>
+              <w:tab/>
+            </w:r>
+            <w:r>
+              <w:rPr>
+                <w:noProof/>
+                <w:webHidden/>
+              </w:rPr>
+              <w:fldChar w:fldCharType="begin"/>
+            </w:r>
+            <w:r>
+              <w:rPr>
+                <w:noProof/>
+                <w:webHidden/>
+              </w:rPr>
+              <w:instrText xml:space="preserve"> PAGEREF _Toc452970033 \h </w:instrText>
             </w:r>
             <w:r>
               <w:rPr>
@@ -1685,12 +1939,154 @@
               <w:lang w:eastAsia="de-CH"/>
             </w:rPr>
           </w:pPr>
-          <w:hyperlink w:anchor="_Toc452922460" w:history="1">
+          <w:hyperlink w:anchor="_Toc452970034" w:history="1">
             <w:r>
               <w:rPr>
                 <w:rStyle w:val="Hyperlink"/>
                 <w:noProof/>
               </w:rPr>
+              <w:t>Scrum</w:t>
+            </w:r>
+            <w:r>
+              <w:rPr>
+                <w:noProof/>
+                <w:webHidden/>
+              </w:rPr>
+              <w:tab/>
+            </w:r>
+            <w:r>
+              <w:rPr>
+                <w:noProof/>
+                <w:webHidden/>
+              </w:rPr>
+              <w:fldChar w:fldCharType="begin"/>
+            </w:r>
+            <w:r>
+              <w:rPr>
+                <w:noProof/>
+                <w:webHidden/>
+              </w:rPr>
+              <w:instrText xml:space="preserve"> PAGEREF _Toc452970034 \h </w:instrText>
+            </w:r>
+            <w:r>
+              <w:rPr>
+                <w:noProof/>
+                <w:webHidden/>
+              </w:rPr>
+            </w:r>
+            <w:r>
+              <w:rPr>
+                <w:noProof/>
+                <w:webHidden/>
+              </w:rPr>
+              <w:fldChar w:fldCharType="separate"/>
+            </w:r>
+            <w:r>
+              <w:rPr>
+                <w:noProof/>
+                <w:webHidden/>
+              </w:rPr>
+              <w:t>5</w:t>
+            </w:r>
+            <w:r>
+              <w:rPr>
+                <w:noProof/>
+                <w:webHidden/>
+              </w:rPr>
+              <w:fldChar w:fldCharType="end"/>
+            </w:r>
+          </w:hyperlink>
+        </w:p>
+        <w:p>
+          <w:pPr>
+            <w:pStyle w:val="Verzeichnis2"/>
+            <w:tabs>
+              <w:tab w:val="right" w:leader="dot" w:pos="9062"/>
+            </w:tabs>
+            <w:rPr>
+              <w:noProof/>
+              <w:sz w:val="22"/>
+              <w:szCs w:val="22"/>
+              <w:lang w:eastAsia="de-CH"/>
+            </w:rPr>
+          </w:pPr>
+          <w:hyperlink w:anchor="_Toc452970035" w:history="1">
+            <w:r>
+              <w:rPr>
+                <w:rStyle w:val="Hyperlink"/>
+                <w:noProof/>
+              </w:rPr>
+              <w:t>Git</w:t>
+            </w:r>
+            <w:r>
+              <w:rPr>
+                <w:noProof/>
+                <w:webHidden/>
+              </w:rPr>
+              <w:tab/>
+            </w:r>
+            <w:r>
+              <w:rPr>
+                <w:noProof/>
+                <w:webHidden/>
+              </w:rPr>
+              <w:fldChar w:fldCharType="begin"/>
+            </w:r>
+            <w:r>
+              <w:rPr>
+                <w:noProof/>
+                <w:webHidden/>
+              </w:rPr>
+              <w:instrText xml:space="preserve"> PAGEREF _Toc452970035 \h </w:instrText>
+            </w:r>
+            <w:r>
+              <w:rPr>
+                <w:noProof/>
+                <w:webHidden/>
+              </w:rPr>
+            </w:r>
+            <w:r>
+              <w:rPr>
+                <w:noProof/>
+                <w:webHidden/>
+              </w:rPr>
+              <w:fldChar w:fldCharType="separate"/>
+            </w:r>
+            <w:r>
+              <w:rPr>
+                <w:noProof/>
+                <w:webHidden/>
+              </w:rPr>
+              <w:t>6</w:t>
+            </w:r>
+            <w:r>
+              <w:rPr>
+                <w:noProof/>
+                <w:webHidden/>
+              </w:rPr>
+              <w:fldChar w:fldCharType="end"/>
+            </w:r>
+          </w:hyperlink>
+        </w:p>
+        <w:p>
+          <w:pPr>
+            <w:pStyle w:val="Verzeichnis2"/>
+            <w:tabs>
+              <w:tab w:val="right" w:leader="dot" w:pos="9062"/>
+            </w:tabs>
+            <w:rPr>
+              <w:noProof/>
+              <w:sz w:val="22"/>
+              <w:szCs w:val="22"/>
+              <w:lang w:eastAsia="de-CH"/>
+            </w:rPr>
+          </w:pPr>
+          <w:hyperlink w:anchor="_Toc452970036" w:history="1">
+            <w:r>
+              <w:rPr>
+                <w:rStyle w:val="Hyperlink"/>
+                <w:noProof/>
+              </w:rPr>
               <w:t>FXML</w:t>
             </w:r>
             <w:r>
@@ -1712,7 +2108,7 @@
                 <w:noProof/>
                 <w:webHidden/>
               </w:rPr>
-              <w:instrText xml:space="preserve"> PAGEREF _Toc452922460 \h </w:instrText>
+              <w:instrText xml:space="preserve"> PAGEREF _Toc452970036 \h </w:instrText>
             </w:r>
             <w:r>
               <w:rPr>
@@ -1733,6 +2129,77 @@
                 <w:webHidden/>
               </w:rPr>
               <w:t>6</w:t>
+            </w:r>
+            <w:r>
+              <w:rPr>
+                <w:noProof/>
+                <w:webHidden/>
+              </w:rPr>
+              <w:fldChar w:fldCharType="end"/>
+            </w:r>
+          </w:hyperlink>
+        </w:p>
+        <w:p>
+          <w:pPr>
+            <w:pStyle w:val="Verzeichnis2"/>
+            <w:tabs>
+              <w:tab w:val="right" w:leader="dot" w:pos="9062"/>
+            </w:tabs>
+            <w:rPr>
+              <w:noProof/>
+              <w:sz w:val="22"/>
+              <w:szCs w:val="22"/>
+              <w:lang w:eastAsia="de-CH"/>
+            </w:rPr>
+          </w:pPr>
+          <w:hyperlink w:anchor="_Toc452970037" w:history="1">
+            <w:r>
+              <w:rPr>
+                <w:rStyle w:val="Hyperlink"/>
+                <w:noProof/>
+              </w:rPr>
+              <w:t>Testing</w:t>
+            </w:r>
+            <w:r>
+              <w:rPr>
+                <w:noProof/>
+                <w:webHidden/>
+              </w:rPr>
+              <w:tab/>
+            </w:r>
+            <w:r>
+              <w:rPr>
+                <w:noProof/>
+                <w:webHidden/>
+              </w:rPr>
+              <w:fldChar w:fldCharType="begin"/>
+            </w:r>
+            <w:r>
+              <w:rPr>
+                <w:noProof/>
+                <w:webHidden/>
+              </w:rPr>
+              <w:instrText xml:space="preserve"> PAGEREF _Toc452970037 \h </w:instrText>
+            </w:r>
+            <w:r>
+              <w:rPr>
+                <w:noProof/>
+                <w:webHidden/>
+              </w:rPr>
+            </w:r>
+            <w:r>
+              <w:rPr>
+                <w:noProof/>
+                <w:webHidden/>
+              </w:rPr>
+              <w:fldChar w:fldCharType="separate"/>
+            </w:r>
+            <w:r>
+              <w:rPr>
+                <w:noProof/>
+                <w:webHidden/>
+              </w:rPr>
+              <w:t>7</w:t>
             </w:r>
             <w:r>
               <w:rPr>
@@ -1756,7 +2223,7 @@
               <w:lang w:eastAsia="de-CH"/>
             </w:rPr>
           </w:pPr>
-          <w:hyperlink w:anchor="_Toc452922461" w:history="1">
+          <w:hyperlink w:anchor="_Toc452970038" w:history="1">
             <w:r>
               <w:rPr>
                 <w:rStyle w:val="Hyperlink"/>
@@ -1783,7 +2250,7 @@
                 <w:noProof/>
                 <w:webHidden/>
               </w:rPr>
-              <w:instrText xml:space="preserve"> PAGEREF _Toc452922461 \h </w:instrText>
+              <w:instrText xml:space="preserve"> PAGEREF _Toc452970038 \h </w:instrText>
             </w:r>
             <w:r>
               <w:rPr>
@@ -1803,7 +2270,7 @@
                 <w:noProof/>
                 <w:webHidden/>
               </w:rPr>
-              <w:t>6</w:t>
+              <w:t>7</w:t>
             </w:r>
             <w:r>
               <w:rPr>
@@ -1827,7 +2294,7 @@
               <w:lang w:eastAsia="de-CH"/>
             </w:rPr>
           </w:pPr>
-          <w:hyperlink w:anchor="_Toc452922462" w:history="1">
+          <w:hyperlink w:anchor="_Toc452970039" w:history="1">
             <w:r>
               <w:rPr>
                 <w:rStyle w:val="Hyperlink"/>
@@ -1854,7 +2321,7 @@
                 <w:noProof/>
                 <w:webHidden/>
               </w:rPr>
-              <w:instrText xml:space="preserve"> PAGEREF _Toc452922462 \h </w:instrText>
+              <w:instrText xml:space="preserve"> PAGEREF _Toc452970039 \h </w:instrText>
             </w:r>
             <w:r>
               <w:rPr>
@@ -1874,7 +2341,7 @@
                 <w:noProof/>
                 <w:webHidden/>
               </w:rPr>
-              <w:t>6</w:t>
+              <w:t>7</w:t>
             </w:r>
             <w:r>
               <w:rPr>
@@ -1898,7 +2365,7 @@
               <w:lang w:eastAsia="de-CH"/>
             </w:rPr>
           </w:pPr>
-          <w:hyperlink w:anchor="_Toc452922463" w:history="1">
+          <w:hyperlink w:anchor="_Toc452970040" w:history="1">
             <w:r>
               <w:rPr>
                 <w:rStyle w:val="Hyperlink"/>
@@ -1925,7 +2392,7 @@
                 <w:noProof/>
                 <w:webHidden/>
               </w:rPr>
-              <w:instrText xml:space="preserve"> PAGEREF _Toc452922463 \h </w:instrText>
+              <w:instrText xml:space="preserve"> PAGEREF _Toc452970040 \h </w:instrText>
             </w:r>
             <w:r>
               <w:rPr>
@@ -1945,7 +2412,7 @@
                 <w:noProof/>
                 <w:webHidden/>
               </w:rPr>
-              <w:t>6</w:t>
+              <w:t>7</w:t>
             </w:r>
             <w:r>
               <w:rPr>
@@ -1969,7 +2436,7 @@
               <w:lang w:eastAsia="de-CH"/>
             </w:rPr>
           </w:pPr>
-          <w:hyperlink w:anchor="_Toc452922464" w:history="1">
+          <w:hyperlink w:anchor="_Toc452970041" w:history="1">
             <w:r>
               <w:rPr>
                 <w:rStyle w:val="Hyperlink"/>
@@ -1996,7 +2463,7 @@
                 <w:noProof/>
                 <w:webHidden/>
               </w:rPr>
-              <w:instrText xml:space="preserve"> PAGEREF _Toc452922464 \h </w:instrText>
+              <w:instrText xml:space="preserve"> PAGEREF _Toc452970041 \h </w:instrText>
             </w:r>
             <w:r>
               <w:rPr>
@@ -2016,7 +2483,7 @@
                 <w:noProof/>
                 <w:webHidden/>
               </w:rPr>
-              <w:t>6</w:t>
+              <w:t>7</w:t>
             </w:r>
             <w:r>
               <w:rPr>
@@ -2040,7 +2507,7 @@
               <w:lang w:eastAsia="de-CH"/>
             </w:rPr>
           </w:pPr>
-          <w:hyperlink w:anchor="_Toc452922465" w:history="1">
+          <w:hyperlink w:anchor="_Toc452970042" w:history="1">
             <w:r>
               <w:rPr>
                 <w:rStyle w:val="Hyperlink"/>
@@ -2067,7 +2534,7 @@
                 <w:noProof/>
                 <w:webHidden/>
               </w:rPr>
-              <w:instrText xml:space="preserve"> PAGEREF _Toc452922465 \h </w:instrText>
+              <w:instrText xml:space="preserve"> PAGEREF _Toc452970042 \h </w:instrText>
             </w:r>
             <w:r>
               <w:rPr>
@@ -2111,12 +2578,83 @@
               <w:lang w:eastAsia="de-CH"/>
             </w:rPr>
           </w:pPr>
-          <w:hyperlink w:anchor="_Toc452922466" w:history="1">
+          <w:hyperlink w:anchor="_Toc452970043" w:history="1">
             <w:r>
               <w:rPr>
                 <w:rStyle w:val="Hyperlink"/>
                 <w:noProof/>
               </w:rPr>
+              <w:t>Abbildungsverzeichnis</w:t>
+            </w:r>
+            <w:r>
+              <w:rPr>
+                <w:noProof/>
+                <w:webHidden/>
+              </w:rPr>
+              <w:tab/>
+            </w:r>
+            <w:r>
+              <w:rPr>
+                <w:noProof/>
+                <w:webHidden/>
+              </w:rPr>
+              <w:fldChar w:fldCharType="begin"/>
+            </w:r>
+            <w:r>
+              <w:rPr>
+                <w:noProof/>
+                <w:webHidden/>
+              </w:rPr>
+              <w:instrText xml:space="preserve"> PAGEREF _Toc452970043 \h </w:instrText>
+            </w:r>
+            <w:r>
+              <w:rPr>
+                <w:noProof/>
+                <w:webHidden/>
+              </w:rPr>
+            </w:r>
+            <w:r>
+              <w:rPr>
+                <w:noProof/>
+                <w:webHidden/>
+              </w:rPr>
+              <w:fldChar w:fldCharType="separate"/>
+            </w:r>
+            <w:r>
+              <w:rPr>
+                <w:noProof/>
+                <w:webHidden/>
+              </w:rPr>
+              <w:t>8</w:t>
+            </w:r>
+            <w:r>
+              <w:rPr>
+                <w:noProof/>
+                <w:webHidden/>
+              </w:rPr>
+              <w:fldChar w:fldCharType="end"/>
+            </w:r>
+          </w:hyperlink>
+        </w:p>
+        <w:p>
+          <w:pPr>
+            <w:pStyle w:val="Verzeichnis1"/>
+            <w:tabs>
+              <w:tab w:val="right" w:leader="dot" w:pos="9062"/>
+            </w:tabs>
+            <w:rPr>
+              <w:noProof/>
+              <w:sz w:val="22"/>
+              <w:szCs w:val="22"/>
+              <w:lang w:eastAsia="de-CH"/>
+            </w:rPr>
+          </w:pPr>
+          <w:hyperlink w:anchor="_Toc452970044" w:history="1">
+            <w:r>
+              <w:rPr>
+                <w:rStyle w:val="Hyperlink"/>
+                <w:noProof/>
+              </w:rPr>
               <w:t>Literaturverzeichnis</w:t>
             </w:r>
             <w:r>
@@ -2138,7 +2676,7 @@
                 <w:noProof/>
                 <w:webHidden/>
               </w:rPr>
-              <w:instrText xml:space="preserve"> PAGEREF _Toc452922466 \h </w:instrText>
+              <w:instrText xml:space="preserve"> PAGEREF _Toc452970044 \h </w:instrText>
             </w:r>
             <w:r>
               <w:rPr>
@@ -2158,7 +2696,7 @@
                 <w:noProof/>
                 <w:webHidden/>
               </w:rPr>
-              <w:t>7</w:t>
+              <w:t>8</w:t>
             </w:r>
             <w:r>
               <w:rPr>
@@ -2191,7 +2729,7 @@
       <w:pPr>
         <w:pStyle w:val="berschrift1"/>
       </w:pPr>
-      <w:bookmarkStart w:id="0" w:name="_Toc452922442"/>
+      <w:bookmarkStart w:id="0" w:name="_Toc452970013"/>
       <w:r>
         <w:lastRenderedPageBreak/>
         <w:t>Überblick</w:t>
@@ -2202,33 +2740,87 @@
       <w:pPr>
         <w:pStyle w:val="berschrift2"/>
       </w:pPr>
+      <w:bookmarkStart w:id="1" w:name="_Toc452970014"/>
       <w:r>
         <w:t>Aufgabe</w:t>
       </w:r>
-    </w:p>
-    <w:p>
-      <w:r>
-        <w:t>Das Logikrätsel Hashi soll in einer Gruppenarbeit implementiert werden. Der Ablauf des Projekts erfolgt nach dem Prozessmodell Scrum.</w:t>
+      <w:bookmarkEnd w:id="1"/>
+    </w:p>
+    <w:p>
+      <w:r>
+        <w:t xml:space="preserve">Das Logikrätsel </w:t>
+      </w:r>
+      <w:proofErr w:type="spellStart"/>
+      <w:r>
+        <w:t>Hashi</w:t>
+      </w:r>
+      <w:proofErr w:type="spellEnd"/>
+      <w:r>
+        <w:t xml:space="preserve"> soll in einer Gruppenarbeit implementiert werden. Der Ablauf des Projekts erfolgt nach dem Prozessmodell </w:t>
+      </w:r>
+      <w:proofErr w:type="spellStart"/>
+      <w:r>
+        <w:t>Scrum</w:t>
+      </w:r>
+      <w:proofErr w:type="spellEnd"/>
+      <w:r>
+        <w:t>.</w:t>
       </w:r>
     </w:p>
     <w:p>
       <w:pPr>
         <w:pStyle w:val="berschrift2"/>
       </w:pPr>
+      <w:bookmarkStart w:id="2" w:name="_Toc452970015"/>
       <w:r>
         <w:t>Prozessmodell Scrum</w:t>
       </w:r>
-    </w:p>
-    <w:p>
-      <w:r>
-        <w:t xml:space="preserve">Beim Scrum werden zuerst die Projektrollen (Product Owner, </w:t>
-      </w:r>
-      <w:r>
-        <w:t xml:space="preserve">Scrum </w:t>
-      </w:r>
-      <w:r>
-        <w:t>Team, Scrum</w:t>
-      </w:r>
+      <w:bookmarkEnd w:id="2"/>
+    </w:p>
+    <w:p>
+      <w:r>
+        <w:t xml:space="preserve">Beim </w:t>
+      </w:r>
+      <w:proofErr w:type="spellStart"/>
+      <w:r>
+        <w:t>Scrum</w:t>
+      </w:r>
+      <w:proofErr w:type="spellEnd"/>
+      <w:r>
+        <w:t xml:space="preserve"> werden zuerst die Projektrollen (</w:t>
+      </w:r>
+      <w:proofErr w:type="spellStart"/>
+      <w:r>
+        <w:t>Product</w:t>
+      </w:r>
+      <w:proofErr w:type="spellEnd"/>
+      <w:r>
+        <w:t xml:space="preserve"> </w:t>
+      </w:r>
+      <w:proofErr w:type="spellStart"/>
+      <w:r>
+        <w:t>Owner</w:t>
+      </w:r>
+      <w:proofErr w:type="spellEnd"/>
+      <w:r>
+        <w:t xml:space="preserve">, </w:t>
+      </w:r>
+      <w:proofErr w:type="spellStart"/>
+      <w:r>
+        <w:t>Scrum</w:t>
+      </w:r>
+      <w:proofErr w:type="spellEnd"/>
+      <w:r>
+        <w:t xml:space="preserve"> </w:t>
+      </w:r>
+      <w:r>
+        <w:t xml:space="preserve">Team, </w:t>
+      </w:r>
+      <w:proofErr w:type="spellStart"/>
+      <w:r>
+        <w:t>Scrum</w:t>
+      </w:r>
+      <w:proofErr w:type="spellEnd"/>
       <w:r>
         <w:t xml:space="preserve"> Master) definiert.</w:t>
       </w:r>
@@ -2236,10 +2828,74 @@
         <w:br/>
       </w:r>
       <w:r>
-        <w:t>Der Product Owner definiert die Produktanforderungen in Form von User Stories, priorisiert diese und legt sie im Produ</w:t>
-      </w:r>
-      <w:r>
-        <w:t>ct Backlog ab. In einer Sitzung, dem Sprint Planning Meeting, werden die nächsten in Angriff genommenen User Stories in den Sprint Backlog übernommen und während dem Sprint vom Team abgearbeitet. Der Product Backlog wird ständig aktuell gehalten</w:t>
+        <w:t xml:space="preserve">Der </w:t>
+      </w:r>
+      <w:proofErr w:type="spellStart"/>
+      <w:r>
+        <w:t>Product</w:t>
+      </w:r>
+      <w:proofErr w:type="spellEnd"/>
+      <w:r>
+        <w:t xml:space="preserve"> </w:t>
+      </w:r>
+      <w:proofErr w:type="spellStart"/>
+      <w:r>
+        <w:t>Owner</w:t>
+      </w:r>
+      <w:proofErr w:type="spellEnd"/>
+      <w:r>
+        <w:t xml:space="preserve"> definiert die Produktanforderungen in Form von User Stories, priorisiert diese und legt sie im </w:t>
+      </w:r>
+      <w:proofErr w:type="spellStart"/>
+      <w:r>
+        <w:t>Produ</w:t>
+      </w:r>
+      <w:r>
+        <w:t>ct</w:t>
+      </w:r>
+      <w:proofErr w:type="spellEnd"/>
+      <w:r>
+        <w:t xml:space="preserve"> </w:t>
+      </w:r>
+      <w:proofErr w:type="spellStart"/>
+      <w:r>
+        <w:t>Backlog</w:t>
+      </w:r>
+      <w:proofErr w:type="spellEnd"/>
+      <w:r>
+        <w:t xml:space="preserve"> ab. In einer Sitzung, dem Sprint </w:t>
+      </w:r>
+      <w:proofErr w:type="spellStart"/>
+      <w:r>
+        <w:t>Planning</w:t>
+      </w:r>
+      <w:proofErr w:type="spellEnd"/>
+      <w:r>
+        <w:t xml:space="preserve"> Meeting, werden die nächsten in Angriff genommenen User Stories in den Sprint </w:t>
+      </w:r>
+      <w:proofErr w:type="spellStart"/>
+      <w:r>
+        <w:t>Backlog</w:t>
+      </w:r>
+      <w:proofErr w:type="spellEnd"/>
+      <w:r>
+        <w:t xml:space="preserve"> übernommen und während dem Sprint vom Team abgearbeitet. Der </w:t>
+      </w:r>
+      <w:proofErr w:type="spellStart"/>
+      <w:r>
+        <w:t>Product</w:t>
+      </w:r>
+      <w:proofErr w:type="spellEnd"/>
+      <w:r>
+        <w:t xml:space="preserve"> </w:t>
+      </w:r>
+      <w:proofErr w:type="spellStart"/>
+      <w:r>
+        <w:t>Backlog</w:t>
+      </w:r>
+      <w:proofErr w:type="spellEnd"/>
+      <w:r>
+        <w:t xml:space="preserve"> wird ständig aktuell gehalten</w:t>
       </w:r>
       <w:r>
         <w:t xml:space="preserve"> und erweitert</w:t>
@@ -2258,7 +2914,31 @@
         <w:t>wird ein Sprint Re</w:t>
       </w:r>
       <w:r>
-        <w:t>view durchgeführt. Hier entscheidet das Scrum-Team was im Sprint erreicht wurde und als abgeschlossen gilt. Anhand des Sprint Reviews wird der Product Backlog überarbeitet und neu priorisiert</w:t>
+        <w:t xml:space="preserve">view durchgeführt. Hier entscheidet das </w:t>
+      </w:r>
+      <w:proofErr w:type="spellStart"/>
+      <w:r>
+        <w:t>Scrum</w:t>
+      </w:r>
+      <w:proofErr w:type="spellEnd"/>
+      <w:r>
+        <w:t xml:space="preserve">-Team was im Sprint erreicht wurde und als abgeschlossen gilt. Anhand des Sprint Reviews wird der </w:t>
+      </w:r>
+      <w:proofErr w:type="spellStart"/>
+      <w:r>
+        <w:t>Product</w:t>
+      </w:r>
+      <w:proofErr w:type="spellEnd"/>
+      <w:r>
+        <w:t xml:space="preserve"> </w:t>
+      </w:r>
+      <w:proofErr w:type="spellStart"/>
+      <w:r>
+        <w:t>Backlog</w:t>
+      </w:r>
+      <w:proofErr w:type="spellEnd"/>
+      <w:r>
+        <w:t xml:space="preserve"> überarbeitet und neu priorisiert</w:t>
       </w:r>
       <w:r>
         <w:t>.</w:t>
@@ -2268,18 +2948,26 @@
       </w:r>
       <w:r>
         <w:br/>
-        <w:t>Der ganze Ablauf wird während der Entwicklung stetig vom Scrum-Master kontrolliert.</w:t>
+        <w:t xml:space="preserve">Der ganze Ablauf wird während der Entwicklung stetig vom </w:t>
+      </w:r>
+      <w:proofErr w:type="spellStart"/>
+      <w:r>
+        <w:t>Scrum</w:t>
+      </w:r>
+      <w:proofErr w:type="spellEnd"/>
+      <w:r>
+        <w:t>-Master kontrolliert.</w:t>
       </w:r>
     </w:p>
     <w:p>
       <w:pPr>
         <w:pStyle w:val="berschrift3"/>
       </w:pPr>
-      <w:bookmarkStart w:id="1" w:name="_Toc452922443"/>
+      <w:bookmarkStart w:id="3" w:name="_Toc452970016"/>
       <w:r>
         <w:t>Scrum Rollen</w:t>
       </w:r>
-      <w:bookmarkEnd w:id="1"/>
+      <w:bookmarkEnd w:id="3"/>
     </w:p>
     <w:tbl>
       <w:tblPr>
@@ -2330,9 +3018,19 @@
             <w:tcW w:w="2263" w:type="dxa"/>
           </w:tcPr>
           <w:p>
-            <w:r>
-              <w:t>Product Owner</w:t>
-            </w:r>
+            <w:proofErr w:type="spellStart"/>
+            <w:r>
+              <w:t>Product</w:t>
+            </w:r>
+            <w:proofErr w:type="spellEnd"/>
+            <w:r>
+              <w:t xml:space="preserve"> </w:t>
+            </w:r>
+            <w:proofErr w:type="spellStart"/>
+            <w:r>
+              <w:t>Owner</w:t>
+            </w:r>
+            <w:proofErr w:type="spellEnd"/>
           </w:p>
         </w:tc>
         <w:tc>
@@ -2356,8 +3054,13 @@
             <w:tcW w:w="2263" w:type="dxa"/>
           </w:tcPr>
           <w:p>
-            <w:r>
-              <w:t>Scrum Master</w:t>
+            <w:proofErr w:type="spellStart"/>
+            <w:r>
+              <w:t>Scrum</w:t>
+            </w:r>
+            <w:proofErr w:type="spellEnd"/>
+            <w:r>
+              <w:t xml:space="preserve"> Master</w:t>
             </w:r>
           </w:p>
         </w:tc>
@@ -2402,8 +3105,13 @@
               <w:cnfStyle w:val="000000100000" w:firstRow="0" w:lastRow="0" w:firstColumn="0" w:lastColumn="0" w:oddVBand="0" w:evenVBand="0" w:oddHBand="1" w:evenHBand="0" w:firstRowFirstColumn="0" w:firstRowLastColumn="0" w:lastRowFirstColumn="0" w:lastRowLastColumn="0"/>
             </w:pPr>
             <w:r>
-              <w:t>Gabriel Ghenzi</w:t>
-            </w:r>
+              <w:t xml:space="preserve">Gabriel </w:t>
+            </w:r>
+            <w:proofErr w:type="spellStart"/>
+            <w:r>
+              <w:t>Ghenzi</w:t>
+            </w:r>
+            <w:proofErr w:type="spellEnd"/>
           </w:p>
           <w:p>
             <w:pPr>
@@ -2424,8 +3132,13 @@
               <w:t>pe</w:t>
             </w:r>
             <w:r>
-              <w:t xml:space="preserve"> Mazenauer</w:t>
-            </w:r>
+              <w:t xml:space="preserve"> </w:t>
+            </w:r>
+            <w:proofErr w:type="spellStart"/>
+            <w:r>
+              <w:t>Mazenauer</w:t>
+            </w:r>
+            <w:proofErr w:type="spellEnd"/>
           </w:p>
           <w:p>
             <w:pPr>
@@ -2450,31 +3163,31 @@
       <w:pPr>
         <w:pStyle w:val="berschrift1"/>
       </w:pPr>
-      <w:bookmarkStart w:id="2" w:name="_Toc452922444"/>
+      <w:bookmarkStart w:id="4" w:name="_Toc452970017"/>
       <w:r>
         <w:t>Programm</w:t>
       </w:r>
-      <w:bookmarkEnd w:id="2"/>
+      <w:bookmarkEnd w:id="4"/>
     </w:p>
     <w:p>
       <w:pPr>
         <w:pStyle w:val="berschrift2"/>
       </w:pPr>
-      <w:bookmarkStart w:id="3" w:name="_Toc452922445"/>
+      <w:bookmarkStart w:id="5" w:name="_Toc452970018"/>
       <w:r>
         <w:t>Klassendiagramme</w:t>
       </w:r>
-      <w:bookmarkEnd w:id="3"/>
+      <w:bookmarkEnd w:id="5"/>
     </w:p>
     <w:p>
       <w:pPr>
         <w:pStyle w:val="berschrift3"/>
       </w:pPr>
-      <w:bookmarkStart w:id="4" w:name="_Toc452922446"/>
+      <w:bookmarkStart w:id="6" w:name="_Toc452970019"/>
       <w:r>
         <w:t>Klassenstruktur</w:t>
       </w:r>
-      <w:bookmarkEnd w:id="4"/>
+      <w:bookmarkEnd w:id="6"/>
     </w:p>
     <w:p>
       <w:r>
@@ -2497,9 +3210,9 @@
           <w:lang w:eastAsia="de-CH"/>
         </w:rPr>
         <w:drawing>
-          <wp:inline distT="0" distB="0" distL="0" distR="0" wp14:anchorId="46B74543" wp14:editId="5018B314">
-            <wp:extent cx="3485072" cy="1565186"/>
-            <wp:effectExtent l="0" t="0" r="1270" b="0"/>
+          <wp:inline distT="0" distB="0" distL="0" distR="0" wp14:anchorId="46B74543" wp14:editId="638E19BD">
+            <wp:extent cx="2804160" cy="1757235"/>
+            <wp:effectExtent l="0" t="0" r="0" b="0"/>
             <wp:docPr id="4" name="Grafik 4"/>
             <wp:cNvGraphicFramePr>
               <a:graphicFrameLocks xmlns:a="http://schemas.openxmlformats.org/drawingml/2006/main" noChangeAspect="1"/>
@@ -2526,7 +3239,7 @@
                   <pic:spPr>
                     <a:xfrm>
                       <a:off x="0" y="0"/>
-                      <a:ext cx="3510132" cy="1576441"/>
+                      <a:ext cx="2832448" cy="1774962"/>
                     </a:xfrm>
                     <a:prstGeom prst="rect">
                       <a:avLst/>
@@ -2543,47 +3256,33 @@
       <w:pPr>
         <w:pStyle w:val="Beschriftung"/>
       </w:pPr>
-      <w:bookmarkStart w:id="5" w:name="_Toc452964465"/>
+      <w:bookmarkStart w:id="7" w:name="_Toc452970068"/>
       <w:r>
         <w:t xml:space="preserve">Abbildung </w:t>
       </w:r>
-      <w:r>
-        <w:fldChar w:fldCharType="begin"/>
-      </w:r>
-      <w:r>
-        <w:instrText xml:space="preserve"> SEQ Abbildung \* ARABIC </w:instrText>
-      </w:r>
-      <w:r>
-        <w:fldChar w:fldCharType="separate"/>
-      </w:r>
-      <w:r>
-        <w:rPr>
-          <w:noProof/>
-        </w:rPr>
-        <w:t>1</w:t>
-      </w:r>
-      <w:r>
-        <w:rPr>
-          <w:noProof/>
-        </w:rPr>
-        <w:fldChar w:fldCharType="end"/>
-      </w:r>
+      <w:fldSimple w:instr=" SEQ Abbildung \* ARABIC ">
+        <w:r>
+          <w:rPr>
+            <w:noProof/>
+          </w:rPr>
+          <w:t>1</w:t>
+        </w:r>
+      </w:fldSimple>
       <w:r>
         <w:t>: Klassenstruktur Software</w:t>
       </w:r>
-      <w:bookmarkEnd w:id="5"/>
-    </w:p>
-    <w:p/>
+      <w:bookmarkEnd w:id="7"/>
+    </w:p>
     <w:p>
       <w:pPr>
         <w:pStyle w:val="berschrift3"/>
       </w:pPr>
-      <w:bookmarkStart w:id="6" w:name="_Toc452922447"/>
+      <w:bookmarkStart w:id="8" w:name="_Toc452970020"/>
       <w:r>
         <w:lastRenderedPageBreak/>
         <w:t>Klassendiagramm Model</w:t>
       </w:r>
-      <w:bookmarkEnd w:id="6"/>
+      <w:bookmarkEnd w:id="8"/>
     </w:p>
     <w:p>
       <w:pPr>
@@ -2641,45 +3340,32 @@
       <w:pPr>
         <w:pStyle w:val="Beschriftung"/>
       </w:pPr>
-      <w:bookmarkStart w:id="7" w:name="_Toc452964466"/>
+      <w:bookmarkStart w:id="9" w:name="_Toc452970069"/>
       <w:r>
         <w:t xml:space="preserve">Abbildung </w:t>
       </w:r>
-      <w:r>
-        <w:fldChar w:fldCharType="begin"/>
-      </w:r>
-      <w:r>
-        <w:instrText xml:space="preserve"> SEQ Abbildung \* ARABIC </w:instrText>
-      </w:r>
-      <w:r>
-        <w:fldChar w:fldCharType="separate"/>
-      </w:r>
-      <w:r>
-        <w:rPr>
-          <w:noProof/>
-        </w:rPr>
-        <w:t>2</w:t>
-      </w:r>
-      <w:r>
-        <w:rPr>
-          <w:noProof/>
-        </w:rPr>
-        <w:fldChar w:fldCharType="end"/>
-      </w:r>
+      <w:fldSimple w:instr=" SEQ Abbildung \* ARABIC ">
+        <w:r>
+          <w:rPr>
+            <w:noProof/>
+          </w:rPr>
+          <w:t>2</w:t>
+        </w:r>
+      </w:fldSimple>
       <w:r>
         <w:t>: Klassendiagramm Model</w:t>
       </w:r>
-      <w:bookmarkEnd w:id="7"/>
+      <w:bookmarkEnd w:id="9"/>
     </w:p>
     <w:p>
       <w:pPr>
         <w:pStyle w:val="berschrift3"/>
       </w:pPr>
-      <w:bookmarkStart w:id="8" w:name="_Toc452922448"/>
+      <w:bookmarkStart w:id="10" w:name="_Toc452970021"/>
       <w:r>
         <w:t>Klassendiagramm Graph</w:t>
       </w:r>
-      <w:bookmarkEnd w:id="8"/>
+      <w:bookmarkEnd w:id="10"/>
     </w:p>
     <w:p>
       <w:pPr>
@@ -2691,9 +3377,9 @@
           <w:lang w:eastAsia="de-CH"/>
         </w:rPr>
         <w:drawing>
-          <wp:inline distT="0" distB="0" distL="0" distR="0" wp14:anchorId="5987AC45" wp14:editId="3FB62FFE">
-            <wp:extent cx="2984740" cy="2191198"/>
-            <wp:effectExtent l="0" t="0" r="6350" b="0"/>
+          <wp:inline distT="0" distB="0" distL="0" distR="0" wp14:anchorId="5987AC45" wp14:editId="1E01B586">
+            <wp:extent cx="2998060" cy="1603613"/>
+            <wp:effectExtent l="0" t="0" r="0" b="0"/>
             <wp:docPr id="2" name="Grafik 2"/>
             <wp:cNvGraphicFramePr>
               <a:graphicFrameLocks xmlns:a="http://schemas.openxmlformats.org/drawingml/2006/main" noChangeAspect="1"/>
@@ -2720,7 +3406,7 @@
                   <pic:spPr>
                     <a:xfrm>
                       <a:off x="0" y="0"/>
-                      <a:ext cx="2998060" cy="2200977"/>
+                      <a:ext cx="2998060" cy="1603613"/>
                     </a:xfrm>
                     <a:prstGeom prst="rect">
                       <a:avLst/>
@@ -2737,45 +3423,32 @@
       <w:pPr>
         <w:pStyle w:val="Beschriftung"/>
       </w:pPr>
-      <w:bookmarkStart w:id="9" w:name="_Toc452964467"/>
+      <w:bookmarkStart w:id="11" w:name="_Toc452970070"/>
       <w:r>
         <w:t xml:space="preserve">Abbildung </w:t>
       </w:r>
-      <w:r>
-        <w:fldChar w:fldCharType="begin"/>
-      </w:r>
-      <w:r>
-        <w:instrText xml:space="preserve"> SEQ Abbildung \* ARABIC </w:instrText>
-      </w:r>
-      <w:r>
-        <w:fldChar w:fldCharType="separate"/>
-      </w:r>
-      <w:r>
-        <w:rPr>
-          <w:noProof/>
-        </w:rPr>
-        <w:t>3</w:t>
-      </w:r>
-      <w:r>
-        <w:rPr>
-          <w:noProof/>
-        </w:rPr>
-        <w:fldChar w:fldCharType="end"/>
-      </w:r>
+      <w:fldSimple w:instr=" SEQ Abbildung \* ARABIC ">
+        <w:r>
+          <w:rPr>
+            <w:noProof/>
+          </w:rPr>
+          <w:t>3</w:t>
+        </w:r>
+      </w:fldSimple>
       <w:r>
         <w:t>: Klassendiagramm Graph</w:t>
       </w:r>
-      <w:bookmarkEnd w:id="9"/>
+      <w:bookmarkEnd w:id="11"/>
     </w:p>
     <w:p>
       <w:pPr>
         <w:pStyle w:val="berschrift3"/>
       </w:pPr>
-      <w:bookmarkStart w:id="10" w:name="_Toc452922449"/>
+      <w:bookmarkStart w:id="12" w:name="_Toc452970022"/>
       <w:r>
         <w:t>Klassendiagramm Controller</w:t>
       </w:r>
-      <w:bookmarkEnd w:id="10"/>
+      <w:bookmarkEnd w:id="12"/>
     </w:p>
     <w:p>
       <w:pPr>
@@ -2787,9 +3460,9 @@
           <w:lang w:eastAsia="de-CH"/>
         </w:rPr>
         <w:drawing>
-          <wp:inline distT="0" distB="0" distL="0" distR="0" wp14:anchorId="7E8BD2E2" wp14:editId="32E50032">
-            <wp:extent cx="3534333" cy="2631057"/>
-            <wp:effectExtent l="0" t="0" r="9525" b="0"/>
+          <wp:inline distT="0" distB="0" distL="0" distR="0" wp14:anchorId="7E8BD2E2" wp14:editId="52D3BF0E">
+            <wp:extent cx="3550711" cy="1968711"/>
+            <wp:effectExtent l="0" t="0" r="0" b="0"/>
             <wp:docPr id="1" name="Grafik 1"/>
             <wp:cNvGraphicFramePr>
               <a:graphicFrameLocks xmlns:a="http://schemas.openxmlformats.org/drawingml/2006/main" noChangeAspect="1"/>
@@ -2802,7 +3475,7 @@
                     <pic:cNvPicPr/>
                   </pic:nvPicPr>
                   <pic:blipFill>
-                    <a:blip r:embed="rId11">
+                    <a:blip r:embed="rId11" cstate="print">
                       <a:extLst>
                         <a:ext uri="{28A0092B-C50C-407E-A947-70E740481C1C}">
                           <a14:useLocalDpi xmlns:a14="http://schemas.microsoft.com/office/drawing/2010/main" val="0"/>
@@ -2816,7 +3489,7 @@
                   <pic:spPr>
                     <a:xfrm>
                       <a:off x="0" y="0"/>
-                      <a:ext cx="3550711" cy="2643249"/>
+                      <a:ext cx="3550711" cy="1968711"/>
                     </a:xfrm>
                     <a:prstGeom prst="rect">
                       <a:avLst/>
@@ -2833,39 +3506,24 @@
       <w:pPr>
         <w:pStyle w:val="Beschriftung"/>
       </w:pPr>
-      <w:bookmarkStart w:id="11" w:name="_Toc452964468"/>
+      <w:bookmarkStart w:id="13" w:name="_Toc452970071"/>
       <w:r>
         <w:t xml:space="preserve">Abbildung </w:t>
       </w:r>
-      <w:r>
-        <w:fldChar w:fldCharType="begin"/>
-      </w:r>
-      <w:r>
-        <w:instrText xml:space="preserve"> SEQ Abbildung \* ARABIC </w:instrText>
-      </w:r>
-      <w:r>
-        <w:fldChar w:fldCharType="separate"/>
-      </w:r>
-      <w:r>
-        <w:rPr>
-          <w:noProof/>
-        </w:rPr>
-        <w:t>4</w:t>
-      </w:r>
-      <w:r>
-        <w:rPr>
-          <w:noProof/>
-        </w:rPr>
-        <w:fldChar w:fldCharType="end"/>
-      </w:r>
+      <w:fldSimple w:instr=" SEQ Abbildung \* ARABIC ">
+        <w:r>
+          <w:rPr>
+            <w:noProof/>
+          </w:rPr>
+          <w:t>4</w:t>
+        </w:r>
+      </w:fldSimple>
       <w:r>
         <w:t>: Klassendiagramm Controller</w:t>
       </w:r>
-      <w:bookmarkEnd w:id="11"/>
-    </w:p>
-    <w:p>
-      <w:bookmarkStart w:id="12" w:name="_Toc452922450"/>
-    </w:p>
+      <w:bookmarkEnd w:id="13"/>
+    </w:p>
+    <w:p/>
     <w:p>
       <w:r>
         <w:br w:type="page"/>
@@ -2875,21 +3533,22 @@
       <w:pPr>
         <w:pStyle w:val="berschrift2"/>
       </w:pPr>
+      <w:bookmarkStart w:id="14" w:name="_Toc452970023"/>
       <w:r>
         <w:lastRenderedPageBreak/>
         <w:t>Verwendete Patterns</w:t>
       </w:r>
-      <w:bookmarkEnd w:id="12"/>
+      <w:bookmarkEnd w:id="14"/>
     </w:p>
     <w:p>
       <w:pPr>
         <w:pStyle w:val="berschrift3"/>
       </w:pPr>
-      <w:bookmarkStart w:id="13" w:name="_Toc452922451"/>
+      <w:bookmarkStart w:id="15" w:name="_Toc452970024"/>
       <w:r>
         <w:t>MVC (Model-View-Controller)</w:t>
       </w:r>
-      <w:bookmarkEnd w:id="13"/>
+      <w:bookmarkEnd w:id="15"/>
     </w:p>
     <w:p>
       <w:r>
@@ -2914,7 +3573,15 @@
         <w:t>nzeige, das View im MV</w:t>
       </w:r>
       <w:r>
-        <w:t xml:space="preserve">C, haben wir JavaFX benutzt. </w:t>
+        <w:t xml:space="preserve">C, haben wir </w:t>
+      </w:r>
+      <w:proofErr w:type="spellStart"/>
+      <w:r>
+        <w:t>JavaFX</w:t>
+      </w:r>
+      <w:proofErr w:type="spellEnd"/>
+      <w:r>
+        <w:t xml:space="preserve"> benutzt. </w:t>
       </w:r>
       <w:r>
         <w:t xml:space="preserve">Die Oberfläche kann als </w:t>
@@ -2963,45 +3630,223 @@
       <w:pPr>
         <w:pStyle w:val="berschrift3"/>
       </w:pPr>
-      <w:bookmarkStart w:id="14" w:name="_Toc452922452"/>
+      <w:bookmarkStart w:id="16" w:name="_Toc452970025"/>
       <w:r>
         <w:t>Decorator</w:t>
       </w:r>
-      <w:bookmarkEnd w:id="14"/>
-    </w:p>
-    <w:p>
-      <w:r>
-        <w:t>Das Decorator-Pattern wird für die Undo/Redo Funktion verwendet.</w:t>
-      </w:r>
-      <w:r>
-        <w:t xml:space="preserve"> Die Klasse «VersionedGraphDas» erweitert die Klasse «BaseGraphDas» um die Undo/Redo Funktionalität.</w:t>
+      <w:bookmarkEnd w:id="16"/>
+    </w:p>
+    <w:p>
+      <w:r>
+        <w:t xml:space="preserve">Das </w:t>
+      </w:r>
+      <w:proofErr w:type="spellStart"/>
+      <w:r>
+        <w:t>Decorator</w:t>
+      </w:r>
+      <w:proofErr w:type="spellEnd"/>
+      <w:r>
+        <w:t xml:space="preserve">-Pattern wird für die </w:t>
+      </w:r>
+      <w:proofErr w:type="spellStart"/>
+      <w:r>
+        <w:t>Undo</w:t>
+      </w:r>
+      <w:proofErr w:type="spellEnd"/>
+      <w:r>
+        <w:t>/</w:t>
+      </w:r>
+      <w:proofErr w:type="spellStart"/>
+      <w:r>
+        <w:t>Redo</w:t>
+      </w:r>
+      <w:proofErr w:type="spellEnd"/>
+      <w:r>
+        <w:t xml:space="preserve"> Funktion verwendet.</w:t>
+      </w:r>
+      <w:r>
+        <w:t xml:space="preserve"> Die Klasse «</w:t>
+      </w:r>
+      <w:proofErr w:type="spellStart"/>
+      <w:r>
+        <w:t>VersionedGraphDas</w:t>
+      </w:r>
+      <w:proofErr w:type="spellEnd"/>
+      <w:r>
+        <w:t>» erweitert die Klasse «</w:t>
+      </w:r>
+      <w:proofErr w:type="spellStart"/>
+      <w:r>
+        <w:t>BaseGraphDas</w:t>
+      </w:r>
+      <w:proofErr w:type="spellEnd"/>
+      <w:r>
+        <w:t xml:space="preserve">» um die </w:t>
+      </w:r>
+      <w:proofErr w:type="spellStart"/>
+      <w:r>
+        <w:t>Undo</w:t>
+      </w:r>
+      <w:proofErr w:type="spellEnd"/>
+      <w:r>
+        <w:t>/</w:t>
+      </w:r>
+      <w:proofErr w:type="spellStart"/>
+      <w:r>
+        <w:t>Redo</w:t>
+      </w:r>
+      <w:proofErr w:type="spellEnd"/>
+      <w:r>
+        <w:t xml:space="preserve"> Funktionalität.</w:t>
       </w:r>
     </w:p>
     <w:p>
       <w:pPr>
         <w:pStyle w:val="berschrift3"/>
       </w:pPr>
-      <w:bookmarkStart w:id="15" w:name="_Toc452922453"/>
+      <w:bookmarkStart w:id="17" w:name="_Toc452970026"/>
       <w:r>
         <w:t>Command</w:t>
       </w:r>
-      <w:bookmarkEnd w:id="15"/>
-    </w:p>
-    <w:p>
-      <w:r>
-        <w:t>Die Klassen «AddBridgeOperation», «RemoveBridgeOperation», «AddSolutionBridgeOperation» und «RemoveSolutionBridgeOperation»</w:t>
-      </w:r>
-      <w:r>
-        <w:t xml:space="preserve"> sind Kommandos und implementieren jeweils eine undo() und redo() Methode. Die ausgeführten Kommandos werden dann in der Klasse «VersionedGraphDas» in zwei separaten Stacks gespeichert</w:t>
-      </w:r>
-      <w:r>
-        <w:t>. Ein Stack beinhaltet alle Undo-Kommandos, der Andere alle Redo-Kommandos</w:t>
-      </w:r>
-      <w:r>
-        <w:t>. Wird nach dem undo eine andere Brücke gezeichnet, kann einfach der redo-Stack geleert werden</w:t>
-      </w:r>
-      <w:r>
-        <w:t>. Ob undo und redo Funktionen überhaupt möglich sind, lässt sich einfach durch Abfrage der isEmpty()-Funktion klären</w:t>
+      <w:bookmarkEnd w:id="17"/>
+    </w:p>
+    <w:p>
+      <w:r>
+        <w:t>Die Klassen «</w:t>
+      </w:r>
+      <w:proofErr w:type="spellStart"/>
+      <w:r>
+        <w:t>AddBridgeOperation</w:t>
+      </w:r>
+      <w:proofErr w:type="spellEnd"/>
+      <w:r>
+        <w:t>», «</w:t>
+      </w:r>
+      <w:proofErr w:type="spellStart"/>
+      <w:r>
+        <w:t>RemoveBridgeOperation</w:t>
+      </w:r>
+      <w:proofErr w:type="spellEnd"/>
+      <w:r>
+        <w:t>», «</w:t>
+      </w:r>
+      <w:proofErr w:type="spellStart"/>
+      <w:r>
+        <w:t>AddSolutionBridgeOperation</w:t>
+      </w:r>
+      <w:proofErr w:type="spellEnd"/>
+      <w:r>
+        <w:t>» und «</w:t>
+      </w:r>
+      <w:proofErr w:type="spellStart"/>
+      <w:r>
+        <w:t>RemoveSolutionBridgeOperation</w:t>
+      </w:r>
+      <w:proofErr w:type="spellEnd"/>
+      <w:r>
+        <w:t>»</w:t>
+      </w:r>
+      <w:r>
+        <w:t xml:space="preserve"> sind Kommandos und implementieren jeweils eine </w:t>
+      </w:r>
+      <w:proofErr w:type="spellStart"/>
+      <w:proofErr w:type="gramStart"/>
+      <w:r>
+        <w:t>undo</w:t>
+      </w:r>
+      <w:proofErr w:type="spellEnd"/>
+      <w:r>
+        <w:t>(</w:t>
+      </w:r>
+      <w:proofErr w:type="gramEnd"/>
+      <w:r>
+        <w:t xml:space="preserve">) und </w:t>
+      </w:r>
+      <w:proofErr w:type="spellStart"/>
+      <w:r>
+        <w:t>redo</w:t>
+      </w:r>
+      <w:proofErr w:type="spellEnd"/>
+      <w:r>
+        <w:t>() Methode. Die ausgeführten Kommandos werden dann in der Klasse «</w:t>
+      </w:r>
+      <w:proofErr w:type="spellStart"/>
+      <w:r>
+        <w:t>VersionedGraphDas</w:t>
+      </w:r>
+      <w:proofErr w:type="spellEnd"/>
+      <w:r>
+        <w:t>» in zwei separaten Stacks gespeichert</w:t>
+      </w:r>
+      <w:r>
+        <w:t xml:space="preserve">. Ein Stack beinhaltet alle </w:t>
+      </w:r>
+      <w:proofErr w:type="spellStart"/>
+      <w:r>
+        <w:t>Undo</w:t>
+      </w:r>
+      <w:proofErr w:type="spellEnd"/>
+      <w:r>
+        <w:t xml:space="preserve">-Kommandos, der Andere alle </w:t>
+      </w:r>
+      <w:proofErr w:type="spellStart"/>
+      <w:r>
+        <w:t>Redo</w:t>
+      </w:r>
+      <w:proofErr w:type="spellEnd"/>
+      <w:r>
+        <w:t>-Kommandos</w:t>
+      </w:r>
+      <w:r>
+        <w:t xml:space="preserve">. Wird nach dem </w:t>
+      </w:r>
+      <w:proofErr w:type="spellStart"/>
+      <w:r>
+        <w:t>undo</w:t>
+      </w:r>
+      <w:proofErr w:type="spellEnd"/>
+      <w:r>
+        <w:t xml:space="preserve"> eine andere Brücke gezeichnet, kann einfach der </w:t>
+      </w:r>
+      <w:proofErr w:type="spellStart"/>
+      <w:r>
+        <w:t>redo</w:t>
+      </w:r>
+      <w:proofErr w:type="spellEnd"/>
+      <w:r>
+        <w:t>-Stack geleert werden</w:t>
+      </w:r>
+      <w:r>
+        <w:t xml:space="preserve">. Ob </w:t>
+      </w:r>
+      <w:proofErr w:type="spellStart"/>
+      <w:r>
+        <w:t>undo</w:t>
+      </w:r>
+      <w:proofErr w:type="spellEnd"/>
+      <w:r>
+        <w:t xml:space="preserve"> und </w:t>
+      </w:r>
+      <w:proofErr w:type="spellStart"/>
+      <w:r>
+        <w:t>redo</w:t>
+      </w:r>
+      <w:proofErr w:type="spellEnd"/>
+      <w:r>
+        <w:t xml:space="preserve"> Funktionen überhaupt möglich sind, lässt sich einfach durch Abfrage der </w:t>
+      </w:r>
+      <w:proofErr w:type="spellStart"/>
+      <w:proofErr w:type="gramStart"/>
+      <w:r>
+        <w:t>isEmpty</w:t>
+      </w:r>
+      <w:proofErr w:type="spellEnd"/>
+      <w:r>
+        <w:t>(</w:t>
+      </w:r>
+      <w:proofErr w:type="gramEnd"/>
+      <w:r>
+        <w:t>)-Funktion klären</w:t>
       </w:r>
       <w:r>
         <w:t>.</w:t>
@@ -3011,15 +3856,55 @@
       <w:pPr>
         <w:pStyle w:val="berschrift3"/>
       </w:pPr>
-      <w:bookmarkStart w:id="16" w:name="_Toc452922454"/>
+      <w:bookmarkStart w:id="18" w:name="_Toc452970027"/>
       <w:r>
         <w:t>Factory</w:t>
       </w:r>
-      <w:bookmarkEnd w:id="16"/>
-    </w:p>
-    <w:p>
-      <w:r>
-        <w:t>Für die Klasse «GraphDas» benötigten wir eine Factory «GraphDasFactory». Diese gibt beim Aufruf der Methode «getGraphDas» eine Instanz von GraphDas, sofern eine existiert, zurück. Gibt es noch keine Instanz, wird eine erstellt. Dies stellt sicher, dass nur eine GraphDas-Instanz existiert, die das Datensystem des aktuellen Spielfelds repräsentiert. Zudem kann</w:t>
+      <w:bookmarkEnd w:id="18"/>
+    </w:p>
+    <w:p>
+      <w:r>
+        <w:t>Für die Klasse «</w:t>
+      </w:r>
+      <w:proofErr w:type="spellStart"/>
+      <w:r>
+        <w:t>GraphDas</w:t>
+      </w:r>
+      <w:proofErr w:type="spellEnd"/>
+      <w:r>
+        <w:t>» benötigten wir eine Factory «</w:t>
+      </w:r>
+      <w:proofErr w:type="spellStart"/>
+      <w:r>
+        <w:t>GraphDasFactory</w:t>
+      </w:r>
+      <w:proofErr w:type="spellEnd"/>
+      <w:r>
+        <w:t>». Diese gibt beim Aufruf der Methode «</w:t>
+      </w:r>
+      <w:proofErr w:type="spellStart"/>
+      <w:r>
+        <w:t>getGraphDas</w:t>
+      </w:r>
+      <w:proofErr w:type="spellEnd"/>
+      <w:r>
+        <w:t xml:space="preserve">» eine Instanz von </w:t>
+      </w:r>
+      <w:proofErr w:type="spellStart"/>
+      <w:r>
+        <w:t>GraphDas</w:t>
+      </w:r>
+      <w:proofErr w:type="spellEnd"/>
+      <w:r>
+        <w:t xml:space="preserve">, sofern eine existiert, zurück. Gibt es noch keine Instanz, wird eine erstellt. Dies stellt sicher, dass nur eine </w:t>
+      </w:r>
+      <w:proofErr w:type="spellStart"/>
+      <w:r>
+        <w:t>GraphDas</w:t>
+      </w:r>
+      <w:proofErr w:type="spellEnd"/>
+      <w:r>
+        <w:t>-Instanz existiert, die das Datensystem des aktuellen Spielfelds repräsentiert. Zudem kann</w:t>
       </w:r>
       <w:r>
         <w:t xml:space="preserve"> über die Factory auch die aktuelle Instanz beendet, und eine Neue erzeugt werden. Diese Funktion wird beim Erstellen einer neuen Spielvorlage gebraucht.</w:t>
@@ -3029,81 +3914,231 @@
       <w:pPr>
         <w:pStyle w:val="berschrift3"/>
       </w:pPr>
-      <w:bookmarkStart w:id="17" w:name="_Toc452922455"/>
+      <w:bookmarkStart w:id="19" w:name="_Toc452970028"/>
       <w:r>
         <w:t>Template</w:t>
       </w:r>
-      <w:bookmarkEnd w:id="17"/>
-    </w:p>
-    <w:p>
-      <w:r>
-        <w:t>Die abstrakte Klasse «GameFieldController» hat zwei abstrakte Methoden «removeBridge» und «addBridge». Diese zwei Methoden werden von den erbenden Klassen «GameFieldPlayController» und «GameFieldDesignerController» überschrieben. Dadurch ist ein dynamisches Wechseln der Implementation der beiden Methoden möglich.</w:t>
+      <w:bookmarkEnd w:id="19"/>
+    </w:p>
+    <w:p>
+      <w:r>
+        <w:t>Die abstrakte Klasse «</w:t>
+      </w:r>
+      <w:proofErr w:type="spellStart"/>
+      <w:r>
+        <w:t>GameFieldController</w:t>
+      </w:r>
+      <w:proofErr w:type="spellEnd"/>
+      <w:r>
+        <w:t>» hat zwei abstrakte Methoden «</w:t>
+      </w:r>
+      <w:proofErr w:type="spellStart"/>
+      <w:r>
+        <w:t>removeBridge</w:t>
+      </w:r>
+      <w:proofErr w:type="spellEnd"/>
+      <w:r>
+        <w:t>» und «</w:t>
+      </w:r>
+      <w:proofErr w:type="spellStart"/>
+      <w:r>
+        <w:t>addBridge</w:t>
+      </w:r>
+      <w:proofErr w:type="spellEnd"/>
+      <w:r>
+        <w:t>». Diese zwei Methoden werden von den erbenden Klassen «</w:t>
+      </w:r>
+      <w:proofErr w:type="spellStart"/>
+      <w:r>
+        <w:t>GameFieldPlayController</w:t>
+      </w:r>
+      <w:proofErr w:type="spellEnd"/>
+      <w:r>
+        <w:t>» und «</w:t>
+      </w:r>
+      <w:proofErr w:type="spellStart"/>
+      <w:r>
+        <w:t>GameFieldDesignerController</w:t>
+      </w:r>
+      <w:proofErr w:type="spellEnd"/>
+      <w:r>
+        <w:t>» überschrieben. Dadurch ist ein dynamisches Wechseln der Implementation der beiden Methoden möglich.</w:t>
       </w:r>
     </w:p>
     <w:p>
       <w:pPr>
         <w:pStyle w:val="berschrift2"/>
       </w:pPr>
-      <w:bookmarkStart w:id="18" w:name="_Toc452922456"/>
+      <w:bookmarkStart w:id="20" w:name="_Toc452970029"/>
       <w:r>
         <w:t>Spiel speichern/laden</w:t>
       </w:r>
-      <w:bookmarkEnd w:id="18"/>
-    </w:p>
-    <w:p>
-      <w:r>
+      <w:bookmarkEnd w:id="20"/>
+    </w:p>
+    <w:p>
+      <w:r>
+        <w:t>Das ganze Back-End des Spiels basiert auf neo4j, einer Graphischen Datenbank. Diese Bibliothek umfasst alle notwendigen Tools, um unsere Spieldaten zu verwalten.</w:t>
+      </w:r>
+    </w:p>
+    <w:p>
+      <w:r>
+        <w:t>Die Funktionen Speichern und Laden sind auch integriert. Hiermit kann die gesamte Datenbank im XML oder JSON Format abgespeichert oder wieder geladen werden.</w:t>
+      </w:r>
+    </w:p>
+    <w:p/>
+    <w:p>
+      <w:pPr>
         <w:rPr>
-          <w:highlight w:val="yellow"/>
+          <w:caps/>
+          <w:color w:val="FFFFFF" w:themeColor="background1"/>
+          <w:spacing w:val="15"/>
+          <w:sz w:val="22"/>
+          <w:szCs w:val="22"/>
         </w:rPr>
-        <w:t>Funktion gegeben durch GraphDas-Bibliothek</w:t>
-      </w:r>
-    </w:p>
-    <w:p/>
+      </w:pPr>
+      <w:r>
+        <w:br w:type="page"/>
+      </w:r>
+    </w:p>
     <w:p>
       <w:pPr>
         <w:pStyle w:val="berschrift1"/>
       </w:pPr>
-      <w:r>
+      <w:bookmarkStart w:id="21" w:name="_Toc452970030"/>
+      <w:r>
+        <w:lastRenderedPageBreak/>
         <w:t>Metriken und Tests</w:t>
       </w:r>
+      <w:bookmarkEnd w:id="21"/>
     </w:p>
     <w:p>
       <w:pPr>
         <w:pStyle w:val="berschrift2"/>
       </w:pPr>
+      <w:bookmarkStart w:id="22" w:name="_Toc452970031"/>
       <w:r>
         <w:t>Tests</w:t>
       </w:r>
-    </w:p>
-    <w:p>
-      <w:r>
-        <w:t xml:space="preserve">Zum Testen der Software haben wir das JUnit-Testframework benutzt. Dabei werden Methoden mit vordefinierten </w:t>
-      </w:r>
-      <w:r>
-        <w:t xml:space="preserve">Parametern aufgerufen und die Rückgabewerte auf Richtigkeit überprüft. Aus Zeitgründen haben wir nur die für die Funktion des Spieles wichtigen Komponenten überprüft. Zudem stellte sich die </w:t>
-      </w:r>
-      <w:r>
-        <w:lastRenderedPageBreak/>
-        <w:t>Prüfung des GUI’s als Herausforderung dar. Diese Aspekte spiegeln sich auch im Code-Coverage Test wider: Beim Testlauf werden die Controller-Klassen sehr viel schlechter abgedeckt als die Model-Klassen. Beim Testen der Software sind keine gravierenden Fehler aufgetreten. Allerdings konnten wir mit Hilfe der Tests den Code besser strukturieren und teils nicht benötigte Methoden aufräumen.</w:t>
+      <w:bookmarkEnd w:id="22"/>
+    </w:p>
+    <w:p>
+      <w:r>
+        <w:t xml:space="preserve">Zum Testen der Software haben wir das </w:t>
+      </w:r>
+      <w:proofErr w:type="spellStart"/>
+      <w:r>
+        <w:t>JUnit</w:t>
+      </w:r>
+      <w:proofErr w:type="spellEnd"/>
+      <w:r>
+        <w:t xml:space="preserve">-Testframework benutzt. Dabei werden Methoden mit vordefinierten </w:t>
+      </w:r>
+      <w:r>
+        <w:t xml:space="preserve">Parametern aufgerufen und die Rückgabewerte auf Richtigkeit überprüft. Aus Zeitgründen haben wir nur die für die Funktion des Spieles wichtigen Komponenten überprüft. Zudem stellte sich die Prüfung des </w:t>
+      </w:r>
+      <w:proofErr w:type="spellStart"/>
+      <w:r>
+        <w:t>GUI’s</w:t>
+      </w:r>
+      <w:proofErr w:type="spellEnd"/>
+      <w:r>
+        <w:t xml:space="preserve"> als Herausforderung dar. Diese Aspekte spiegeln sich auch im Code-</w:t>
+      </w:r>
+      <w:proofErr w:type="spellStart"/>
+      <w:r>
+        <w:t>Coverage</w:t>
+      </w:r>
+      <w:proofErr w:type="spellEnd"/>
+      <w:r>
+        <w:t xml:space="preserve"> Test wider: Beim Testlauf werden die Controller-Klassen sehr viel schlechter abgedeckt als die Model-Klassen. </w:t>
+      </w:r>
+    </w:p>
+    <w:p>
+      <w:r>
+        <w:t>Beim Testen der Software sind keine gravierenden Fehler aufgetreten. Allerdings konnten wir mit Hilfe der Tests den Code besser strukturieren und teils nicht benötigte Methoden</w:t>
+      </w:r>
+      <w:r>
+        <w:t xml:space="preserve"> und Klassen</w:t>
+      </w:r>
+      <w:r>
+        <w:t xml:space="preserve"> aufräumen.</w:t>
       </w:r>
     </w:p>
     <w:p>
       <w:pPr>
         <w:pStyle w:val="berschrift2"/>
       </w:pPr>
+      <w:bookmarkStart w:id="23" w:name="_Toc452970032"/>
       <w:r>
         <w:t>Metriken</w:t>
       </w:r>
-    </w:p>
-    <w:p>
-      <w:r>
-        <w:t xml:space="preserve">Die Metriken haben wir mit dem Software-Tool «Borland Together» überprüft. Der erste Testlauf sah schon ziemlich akzeptabel aus. </w:t>
+      <w:bookmarkEnd w:id="23"/>
+    </w:p>
+    <w:p>
+      <w:r>
+        <w:t xml:space="preserve">Die Metriken haben wir mit dem Software-Tool «Borland </w:t>
+      </w:r>
+      <w:proofErr w:type="spellStart"/>
+      <w:r>
+        <w:t>Together</w:t>
+      </w:r>
+      <w:proofErr w:type="spellEnd"/>
+      <w:r>
+        <w:t xml:space="preserve">» überprüft. Der erste Testlauf sah schon ziemlich akzeptabel aus. </w:t>
       </w:r>
       <w:r>
         <w:t>Einzig d</w:t>
       </w:r>
       <w:r>
-        <w:t xml:space="preserve">ie Werte CBO (Coupling Between Objects) und DOIH (Depth of Inheritance Hierarchy) waren im roten Bereich. </w:t>
+        <w:t>ie Werte CBO (</w:t>
+      </w:r>
+      <w:proofErr w:type="spellStart"/>
+      <w:r>
+        <w:t>Coupling</w:t>
+      </w:r>
+      <w:proofErr w:type="spellEnd"/>
+      <w:r>
+        <w:t xml:space="preserve"> </w:t>
+      </w:r>
+      <w:proofErr w:type="spellStart"/>
+      <w:r>
+        <w:t>Between</w:t>
+      </w:r>
+      <w:proofErr w:type="spellEnd"/>
+      <w:r>
+        <w:t xml:space="preserve"> Objects) und DOIH (</w:t>
+      </w:r>
+      <w:proofErr w:type="spellStart"/>
+      <w:r>
+        <w:t>Depth</w:t>
+      </w:r>
+      <w:proofErr w:type="spellEnd"/>
+      <w:r>
+        <w:t xml:space="preserve"> </w:t>
+      </w:r>
+      <w:proofErr w:type="spellStart"/>
+      <w:r>
+        <w:t>of</w:t>
+      </w:r>
+      <w:proofErr w:type="spellEnd"/>
+      <w:r>
+        <w:t xml:space="preserve"> </w:t>
+      </w:r>
+      <w:proofErr w:type="spellStart"/>
+      <w:r>
+        <w:t>Inheritance</w:t>
+      </w:r>
+      <w:proofErr w:type="spellEnd"/>
+      <w:r>
+        <w:t xml:space="preserve"> </w:t>
+      </w:r>
+      <w:proofErr w:type="spellStart"/>
+      <w:r>
+        <w:t>Hierarchy</w:t>
+      </w:r>
+      <w:proofErr w:type="spellEnd"/>
+      <w:r>
+        <w:t xml:space="preserve">) waren im roten Bereich. </w:t>
       </w:r>
     </w:p>
     <w:p>
@@ -3162,7 +4197,7 @@
       <w:pPr>
         <w:pStyle w:val="Beschriftung"/>
       </w:pPr>
-      <w:bookmarkStart w:id="19" w:name="_Toc452964469"/>
+      <w:bookmarkStart w:id="24" w:name="_Toc452970072"/>
       <w:r>
         <w:t xml:space="preserve">Abbildung </w:t>
       </w:r>
@@ -3175,7 +4210,15 @@
         </w:r>
       </w:fldSimple>
       <w:r>
-        <w:t xml:space="preserve"> Ausschnitt aus metricTests/</w:t>
+        <w:t xml:space="preserve"> Ausschnitt aus </w:t>
+      </w:r>
+      <w:proofErr w:type="spellStart"/>
+      <w:r>
+        <w:t>metricTests</w:t>
+      </w:r>
+      <w:proofErr w:type="spellEnd"/>
+      <w:r>
+        <w:t>/</w:t>
       </w:r>
       <w:r>
         <w:t>metricTest-04062016</w:t>
@@ -3183,46 +4226,213 @@
       <w:r>
         <w:t>.html</w:t>
       </w:r>
-      <w:bookmarkEnd w:id="19"/>
-    </w:p>
-    <w:p>
-      <w:r>
-        <w:t>Aufgrund dieser zwei Werte haben wir die Klassen nochmals ein wenig umstrukturiert. Allerdings mussten wir feststellen, dass sich nicht grossartig was geändert hatte. Die hohen Werte konnten wir aber akzeptieren, da sie aus folgenden Gründen auftreten: Der hohe CBO Wert kommt von der Klasse «MainWindowController» die die als zentraler Punkt im Programm fungiert. Sie erbt von der JavaFX-Klasse «AnchorPane», welche für diese hohe Kopplung verantwortlich ist. Der hohe DOIH Wert kommt auch von den Controller Klassen, welche jeweils von JavaFX Elementen mit hoher Hierarchie erben.</w:t>
+      <w:bookmarkEnd w:id="24"/>
+    </w:p>
+    <w:p>
+      <w:r>
+        <w:t xml:space="preserve">Aufgrund dieser zwei Werte haben wir die Klassen nochmals ein wenig umstrukturiert. Allerdings mussten wir feststellen, dass sich nicht grossartig was geändert hatte. Die hohen Werte konnten wir aber akzeptieren, da sie </w:t>
+      </w:r>
+      <w:proofErr w:type="gramStart"/>
+      <w:r>
+        <w:t>aus folgenden</w:t>
+      </w:r>
+      <w:proofErr w:type="gramEnd"/>
+      <w:r>
+        <w:t xml:space="preserve"> Gründen auftreten: Der hohe CBO Wert kommt von der Klasse «</w:t>
+      </w:r>
+      <w:proofErr w:type="spellStart"/>
+      <w:r>
+        <w:t>MainWindowController</w:t>
+      </w:r>
+      <w:proofErr w:type="spellEnd"/>
+      <w:r>
+        <w:t xml:space="preserve">» die die als zentraler Punkt im Programm fungiert. Sie erbt von der </w:t>
+      </w:r>
+      <w:proofErr w:type="spellStart"/>
+      <w:r>
+        <w:t>JavaFX</w:t>
+      </w:r>
+      <w:proofErr w:type="spellEnd"/>
+      <w:r>
+        <w:t>-Klasse «</w:t>
+      </w:r>
+      <w:proofErr w:type="spellStart"/>
+      <w:r>
+        <w:t>AnchorPane</w:t>
+      </w:r>
+      <w:proofErr w:type="spellEnd"/>
+      <w:r>
+        <w:t xml:space="preserve">», welche für diese hohe Kopplung verantwortlich ist. Der hohe DOIH Wert kommt auch von den Controller Klassen, welche jeweils von </w:t>
+      </w:r>
+      <w:proofErr w:type="spellStart"/>
+      <w:r>
+        <w:t>JavaFX</w:t>
+      </w:r>
+      <w:proofErr w:type="spellEnd"/>
+      <w:r>
+        <w:t xml:space="preserve"> Elementen mit hoher Hierarchie erben.</w:t>
       </w:r>
       <w:r>
         <w:t xml:space="preserve"> Das Schlussresultat sah wie folgt aus:</w:t>
       </w:r>
     </w:p>
     <w:p>
-      <w:bookmarkStart w:id="20" w:name="_GoBack"/>
-      <w:bookmarkEnd w:id="20"/>
+      <w:pPr>
+        <w:keepNext/>
+      </w:pPr>
+      <w:r>
+        <w:rPr>
+          <w:noProof/>
+          <w:lang w:eastAsia="de-CH"/>
+        </w:rPr>
+        <w:drawing>
+          <wp:inline distT="0" distB="0" distL="0" distR="0" wp14:anchorId="2C000503" wp14:editId="59529D4F">
+            <wp:extent cx="5760720" cy="663575"/>
+            <wp:effectExtent l="0" t="0" r="0" b="3175"/>
+            <wp:docPr id="6" name="Grafik 6"/>
+            <wp:cNvGraphicFramePr>
+              <a:graphicFrameLocks xmlns:a="http://schemas.openxmlformats.org/drawingml/2006/main" noChangeAspect="1"/>
+            </wp:cNvGraphicFramePr>
+            <a:graphic xmlns:a="http://schemas.openxmlformats.org/drawingml/2006/main">
+              <a:graphicData uri="http://schemas.openxmlformats.org/drawingml/2006/picture">
+                <pic:pic xmlns:pic="http://schemas.openxmlformats.org/drawingml/2006/picture">
+                  <pic:nvPicPr>
+                    <pic:cNvPr id="6" name="metricTest0606.jpg"/>
+                    <pic:cNvPicPr/>
+                  </pic:nvPicPr>
+                  <pic:blipFill>
+                    <a:blip r:embed="rId13" cstate="print">
+                      <a:extLst>
+                        <a:ext uri="{28A0092B-C50C-407E-A947-70E740481C1C}">
+                          <a14:useLocalDpi xmlns:a14="http://schemas.microsoft.com/office/drawing/2010/main" val="0"/>
+                        </a:ext>
+                      </a:extLst>
+                    </a:blip>
+                    <a:stretch>
+                      <a:fillRect/>
+                    </a:stretch>
+                  </pic:blipFill>
+                  <pic:spPr>
+                    <a:xfrm>
+                      <a:off x="0" y="0"/>
+                      <a:ext cx="5760720" cy="663575"/>
+                    </a:xfrm>
+                    <a:prstGeom prst="rect">
+                      <a:avLst/>
+                    </a:prstGeom>
+                  </pic:spPr>
+                </pic:pic>
+              </a:graphicData>
+            </a:graphic>
+          </wp:inline>
+        </w:drawing>
+      </w:r>
+    </w:p>
+    <w:p>
+      <w:pPr>
+        <w:pStyle w:val="Beschriftung"/>
+      </w:pPr>
+      <w:bookmarkStart w:id="25" w:name="_Toc452970073"/>
+      <w:r>
+        <w:t xml:space="preserve">Abbildung </w:t>
+      </w:r>
+      <w:fldSimple w:instr=" SEQ Abbildung \* ARABIC ">
+        <w:r>
+          <w:rPr>
+            <w:noProof/>
+          </w:rPr>
+          <w:t>6</w:t>
+        </w:r>
+      </w:fldSimple>
+      <w:r>
+        <w:t xml:space="preserve"> Ausschnitt aus </w:t>
+      </w:r>
+      <w:proofErr w:type="spellStart"/>
+      <w:r>
+        <w:t>metricTests</w:t>
+      </w:r>
+      <w:proofErr w:type="spellEnd"/>
+      <w:r>
+        <w:t>/metricTest-06062016.html</w:t>
+      </w:r>
+      <w:bookmarkEnd w:id="25"/>
+    </w:p>
+    <w:p>
+      <w:r>
+        <w:t>Hier sehen wir, dass das CBO noch schlimmer wurde. Wir haben in diesen beiden Tagen jedoch auch</w:t>
+      </w:r>
+      <w:r>
+        <w:t xml:space="preserve"> ca.</w:t>
+      </w:r>
+      <w:r>
+        <w:t xml:space="preserve"> 350 Zeilen mehr Code generiert (siehe LOC). Das CBO wurde schlimmer, weil wir aus Performance gründen einige </w:t>
+      </w:r>
+      <w:proofErr w:type="spellStart"/>
+      <w:r>
+        <w:t>JavaFX</w:t>
+      </w:r>
+      <w:proofErr w:type="spellEnd"/>
+      <w:r>
+        <w:t xml:space="preserve"> Code-Zeilen aus dem XML File direkt in die Klassen genommen haben. </w:t>
+      </w:r>
+    </w:p>
+    <w:p>
+      <w:pPr>
+        <w:rPr>
+          <w:caps/>
+          <w:color w:val="FFFFFF" w:themeColor="background1"/>
+          <w:spacing w:val="15"/>
+          <w:sz w:val="22"/>
+          <w:szCs w:val="22"/>
+        </w:rPr>
+      </w:pPr>
+      <w:bookmarkStart w:id="26" w:name="_Toc452970033"/>
+      <w:r>
+        <w:br w:type="page"/>
+      </w:r>
     </w:p>
     <w:p>
       <w:pPr>
         <w:pStyle w:val="berschrift1"/>
       </w:pPr>
-      <w:bookmarkStart w:id="21" w:name="_Toc452922457"/>
-      <w:r>
+      <w:r>
+        <w:lastRenderedPageBreak/>
         <w:t>Erfahrungen</w:t>
       </w:r>
-      <w:bookmarkEnd w:id="21"/>
+      <w:bookmarkEnd w:id="26"/>
     </w:p>
     <w:p>
       <w:pPr>
         <w:pStyle w:val="berschrift2"/>
       </w:pPr>
-      <w:bookmarkStart w:id="22" w:name="_Toc452922458"/>
+      <w:bookmarkStart w:id="27" w:name="_Toc452970034"/>
       <w:r>
         <w:t>Scrum</w:t>
       </w:r>
-      <w:bookmarkEnd w:id="22"/>
+      <w:bookmarkEnd w:id="27"/>
     </w:p>
     <w:p>
       <w:r>
         <w:t xml:space="preserve">Aller Anfang ist schwer. Das haben wir auch bei der </w:t>
       </w:r>
       <w:r>
-        <w:t>Abwicklung des Hashi-Projektes mit dem Scrum-Prozessmodell erfahren. Was sich in der Theorie simple anhört</w:t>
+        <w:t xml:space="preserve">Abwicklung des </w:t>
+      </w:r>
+      <w:proofErr w:type="spellStart"/>
+      <w:r>
+        <w:t>Hashi</w:t>
+      </w:r>
+      <w:proofErr w:type="spellEnd"/>
+      <w:r>
+        <w:t xml:space="preserve">-Projektes mit dem </w:t>
+      </w:r>
+      <w:proofErr w:type="spellStart"/>
+      <w:r>
+        <w:t>Scrum</w:t>
+      </w:r>
+      <w:proofErr w:type="spellEnd"/>
+      <w:r>
+        <w:t>-Prozessmodell erfahren. Was sich in der Theorie simple anhört</w:t>
       </w:r>
       <w:r>
         <w:t>e</w:t>
@@ -3233,7 +4443,15 @@
     </w:p>
     <w:p>
       <w:r>
-        <w:t xml:space="preserve">Obwohl man bei der Realisierung eines Projektes mit Scrum relativ frei ist, war eine </w:t>
+        <w:t xml:space="preserve">Obwohl man bei der Realisierung eines Projektes mit </w:t>
+      </w:r>
+      <w:proofErr w:type="spellStart"/>
+      <w:r>
+        <w:t>Scrum</w:t>
+      </w:r>
+      <w:proofErr w:type="spellEnd"/>
+      <w:r>
+        <w:t xml:space="preserve"> relativ frei ist, war eine </w:t>
       </w:r>
       <w:r>
         <w:t>grobe</w:t>
@@ -3269,18 +4487,74 @@
         <w:t>. Hier sehen wir einen klaren Vorteil v</w:t>
       </w:r>
       <w:r>
-        <w:t>on Scrum.</w:t>
+        <w:t xml:space="preserve">on </w:t>
+      </w:r>
+      <w:proofErr w:type="spellStart"/>
+      <w:r>
+        <w:t>Scrum</w:t>
+      </w:r>
+      <w:proofErr w:type="spellEnd"/>
+      <w:r>
+        <w:t>.</w:t>
       </w:r>
       <w:r>
         <w:br/>
-        <w:t xml:space="preserve">Etwas unklar war die Erstellung des Product und Sprint Backlogs. </w:t>
-      </w:r>
-      <w:r>
-        <w:t>Wir wussten nicht genau, wie exakt die verschiedenen Items ausgearbeitet werden müssen, somit waren sie anfangs recht schwammig definiert. Dadurch konnten die ersten Sprints nicht ganz fertig abgearbeitet werden. Diese Items haben wir dann feiner unterteilt. Der Product Backlog hat sich dadurch stetig vergrössert.</w:t>
+        <w:t xml:space="preserve">Etwas unklar war die Erstellung des </w:t>
+      </w:r>
+      <w:proofErr w:type="spellStart"/>
+      <w:r>
+        <w:t>Product</w:t>
+      </w:r>
+      <w:proofErr w:type="spellEnd"/>
+      <w:r>
+        <w:t xml:space="preserve"> und Sprint </w:t>
+      </w:r>
+      <w:proofErr w:type="spellStart"/>
+      <w:r>
+        <w:t>Backlogs</w:t>
+      </w:r>
+      <w:proofErr w:type="spellEnd"/>
+      <w:r>
+        <w:t xml:space="preserve">. </w:t>
+      </w:r>
+      <w:r>
+        <w:t xml:space="preserve">Wir wussten nicht genau, wie exakt die verschiedenen Items ausgearbeitet werden müssen, somit waren sie anfangs recht schwammig definiert. Dadurch konnten die ersten Sprints nicht ganz fertig abgearbeitet werden. Diese Items haben wir dann feiner unterteilt. Der </w:t>
+      </w:r>
+      <w:proofErr w:type="spellStart"/>
+      <w:r>
+        <w:t>Product</w:t>
+      </w:r>
+      <w:proofErr w:type="spellEnd"/>
+      <w:r>
+        <w:t xml:space="preserve"> </w:t>
+      </w:r>
+      <w:proofErr w:type="spellStart"/>
+      <w:r>
+        <w:t>Backlog</w:t>
+      </w:r>
+      <w:proofErr w:type="spellEnd"/>
+      <w:r>
+        <w:t xml:space="preserve"> hat sich dadurch stetig vergrössert.</w:t>
       </w:r>
       <w:r>
         <w:br/>
-        <w:t xml:space="preserve">Wenn man Scrum konsequent anwenden würde, hätte man jeden Tag das sogenannte «Daily Scrum Meeting», in dem das Entwicklerteam seine Aktivitäten synchronisiert und an der Planung für die nächsten 24 Stunden arbeitet. </w:t>
+        <w:t xml:space="preserve">Wenn man </w:t>
+      </w:r>
+      <w:proofErr w:type="spellStart"/>
+      <w:r>
+        <w:t>Scrum</w:t>
+      </w:r>
+      <w:proofErr w:type="spellEnd"/>
+      <w:r>
+        <w:t xml:space="preserve"> konsequent anwenden würde, hätte man jeden Tag das sogenannte «Daily </w:t>
+      </w:r>
+      <w:proofErr w:type="spellStart"/>
+      <w:r>
+        <w:t>Scrum</w:t>
+      </w:r>
+      <w:proofErr w:type="spellEnd"/>
+      <w:r>
+        <w:t xml:space="preserve"> Meeting», in dem das Entwicklerteam seine Aktivitäten synchronisiert und an der Planung für die nächsten 24 Stunden arbeitet. </w:t>
       </w:r>
       <w:r>
         <w:t xml:space="preserve">Da wir nicht täglich an unserem Projekt arbeiteten und unser Team </w:t>
@@ -3300,25 +4574,40 @@
     </w:p>
     <w:p>
       <w:r>
-        <w:lastRenderedPageBreak/>
         <w:t>Rückblickend war d</w:t>
       </w:r>
       <w:r>
-        <w:t xml:space="preserve">ie Projektabwicklung mit Scrum </w:t>
-      </w:r>
-      <w:r>
-        <w:t>sehr interessant. Wir denken, dass die Projektentwicklung mit Scrum noch verbessert werden kann, wenn man intensiv geschult wird und das erlernte auch tagtäglich im Berufsleben anwenden kann.</w:t>
+        <w:t xml:space="preserve">ie Projektabwicklung mit </w:t>
+      </w:r>
+      <w:proofErr w:type="spellStart"/>
+      <w:r>
+        <w:t>Scrum</w:t>
+      </w:r>
+      <w:proofErr w:type="spellEnd"/>
+      <w:r>
+        <w:t xml:space="preserve"> </w:t>
+      </w:r>
+      <w:r>
+        <w:t xml:space="preserve">sehr interessant. Wir denken, dass die Projektentwicklung mit </w:t>
+      </w:r>
+      <w:proofErr w:type="spellStart"/>
+      <w:r>
+        <w:t>Scrum</w:t>
+      </w:r>
+      <w:proofErr w:type="spellEnd"/>
+      <w:r>
+        <w:t xml:space="preserve"> noch verbessert werden kann, wenn man intensiv geschult wird und das erlernte auch tagtäglich im Berufsleben anwenden kann.</w:t>
       </w:r>
     </w:p>
     <w:p>
       <w:pPr>
         <w:pStyle w:val="berschrift2"/>
       </w:pPr>
-      <w:bookmarkStart w:id="23" w:name="_Toc452922459"/>
+      <w:bookmarkStart w:id="28" w:name="_Toc452970035"/>
       <w:r>
         <w:t>Git</w:t>
       </w:r>
-      <w:bookmarkEnd w:id="23"/>
+      <w:bookmarkEnd w:id="28"/>
     </w:p>
     <w:p>
       <w:r>
@@ -3331,7 +4620,15 @@
         <w:t xml:space="preserve">Als Server benutzten wir github.com, </w:t>
       </w:r>
       <w:r>
-        <w:t xml:space="preserve">welches für opensource Projekte gratis zur Verfügung steht. </w:t>
+        <w:t xml:space="preserve">welches für </w:t>
+      </w:r>
+      <w:proofErr w:type="spellStart"/>
+      <w:r>
+        <w:t>opensource</w:t>
+      </w:r>
+      <w:proofErr w:type="spellEnd"/>
+      <w:r>
+        <w:t xml:space="preserve"> Projekte gratis zur Verfügung steht. </w:t>
       </w:r>
       <w:r>
         <w:t>Wir haben festgestellt, dass das System sehr gut funktioniert.</w:t>
@@ -3346,17 +4643,41 @@
         <w:t xml:space="preserve"> </w:t>
       </w:r>
       <w:r>
-        <w:t>Das ein- und auschecken ist einfach und erfüllt seinen Zweck. Allerdings muss auch hier beachtet werden, dass das Mergen (Zusammenführen zweier verschiedener Dateiversionen)</w:t>
+        <w:t xml:space="preserve">Das ein- und auschecken ist einfach und erfüllt seinen Zweck. Allerdings muss auch hier beachtet werden, dass das </w:t>
+      </w:r>
+      <w:proofErr w:type="spellStart"/>
+      <w:r>
+        <w:t>Mergen</w:t>
+      </w:r>
+      <w:proofErr w:type="spellEnd"/>
+      <w:r>
+        <w:t xml:space="preserve"> (Zusammenführen zweier verschiedener Dateiversionen)</w:t>
       </w:r>
       <w:r>
         <w:t xml:space="preserve"> unpraktisch ist und zu Fehlern führt. Deshalb haben wir darauf geachtet, dass nicht zwei Personen gleichzeitig an einer Datei arbeiten.</w:t>
       </w:r>
       <w:r>
-        <w:t xml:space="preserve"> Github stellt noch viele Zusatzfunktionen zur </w:t>
+        <w:t xml:space="preserve"> </w:t>
+      </w:r>
+      <w:proofErr w:type="spellStart"/>
+      <w:r>
+        <w:t>Github</w:t>
+      </w:r>
+      <w:proofErr w:type="spellEnd"/>
+      <w:r>
+        <w:t xml:space="preserve"> stellt noch viele Zusatzfunktionen zur </w:t>
       </w:r>
       <w:r>
         <w:br/>
-        <w:t>Verfügung, wie z.B. Issues verwalten mit denen wir unsere Sprints anfänglich definiert haben. Zusätzlich sind einige Grafische Darstellungen der Entwicklung des Programmes möglich sowie ein Wiki</w:t>
+        <w:t xml:space="preserve">Verfügung, wie z.B. </w:t>
+      </w:r>
+      <w:proofErr w:type="spellStart"/>
+      <w:r>
+        <w:t>Issues</w:t>
+      </w:r>
+      <w:proofErr w:type="spellEnd"/>
+      <w:r>
+        <w:t xml:space="preserve"> verwalten mit denen wir unsere Sprints anfänglich definiert haben. Zusätzlich sind einige Grafische Darstellungen der Entwicklung des Programmes möglich sowie ein Wiki</w:t>
       </w:r>
       <w:r>
         <w:t>,</w:t>
@@ -3375,23 +4696,40 @@
       </w:r>
       <w:r>
         <w:t>inarbeitung fehlte.</w:t>
+      </w:r>
+    </w:p>
+    <w:p>
+      <w:pPr>
+        <w:rPr>
+          <w:caps/>
+          <w:spacing w:val="15"/>
+        </w:rPr>
+      </w:pPr>
+      <w:bookmarkStart w:id="29" w:name="_Ref452887601"/>
+      <w:bookmarkStart w:id="30" w:name="_Toc452970036"/>
+      <w:r>
+        <w:br w:type="page"/>
       </w:r>
     </w:p>
     <w:p>
       <w:pPr>
         <w:pStyle w:val="berschrift2"/>
       </w:pPr>
-      <w:bookmarkStart w:id="24" w:name="_Ref452887601"/>
-      <w:bookmarkStart w:id="25" w:name="_Toc452922460"/>
-      <w:r>
+      <w:r>
+        <w:lastRenderedPageBreak/>
         <w:t>FXML</w:t>
       </w:r>
-      <w:bookmarkEnd w:id="24"/>
-      <w:bookmarkEnd w:id="25"/>
-    </w:p>
-    <w:p>
-      <w:r>
-        <w:t xml:space="preserve">JavaFX kann wie schon erwähnt als normaler Java-Code ähnlich wie Swing programmiert werden oder </w:t>
+      <w:bookmarkEnd w:id="29"/>
+      <w:bookmarkEnd w:id="30"/>
+    </w:p>
+    <w:p>
+      <w:proofErr w:type="spellStart"/>
+      <w:r>
+        <w:t>JavaFX</w:t>
+      </w:r>
+      <w:proofErr w:type="spellEnd"/>
+      <w:r>
+        <w:t xml:space="preserve"> kann wie schon erwähnt als normaler Java-Code ähnlich wie Swing programmiert werden oder </w:t>
       </w:r>
       <w:r>
         <w:t xml:space="preserve">als FXML. FXML ist eine in XML aufgebaute Oberflächenbeschreibung. Die Oberfläche wird ähnlich </w:t>
@@ -3421,7 +4759,15 @@
         <w:t xml:space="preserve">. Dies erlaubt eine komplette Trennung der Oberfläche von der Logik welche sich dahinter befindet.  </w:t>
       </w:r>
       <w:r>
-        <w:t xml:space="preserve">Mit dem sogenannten SceenBuilder können Oberfläche einfach mit wenigen Klicks erstellt werden und das ganze FXML-File wird im Hintergrund </w:t>
+        <w:t xml:space="preserve">Mit dem sogenannten </w:t>
+      </w:r>
+      <w:proofErr w:type="spellStart"/>
+      <w:r>
+        <w:t>SceenBuilder</w:t>
+      </w:r>
+      <w:proofErr w:type="spellEnd"/>
+      <w:r>
+        <w:t xml:space="preserve"> können Oberfläche einfach mit wenigen Klicks erstellt werden und das ganze FXML-File wird im Hintergrund </w:t>
       </w:r>
       <w:r>
         <w:t>automatisch</w:t>
@@ -3467,7 +4813,15 @@
     </w:p>
     <w:p>
       <w:r>
-        <w:t xml:space="preserve">Ein grosser Vorteil ist, das bei FXML die ganze Optik des Programmes mit einem eigenen Stylesheet realisiert werden kann. Dieses geschieht mit einem css-File welches </w:t>
+        <w:t xml:space="preserve">Ein grosser Vorteil ist, das bei FXML die ganze Optik des Programmes mit einem eigenen Stylesheet realisiert werden kann. Dieses geschieht mit einem </w:t>
+      </w:r>
+      <w:proofErr w:type="spellStart"/>
+      <w:r>
+        <w:t>css</w:t>
+      </w:r>
+      <w:proofErr w:type="spellEnd"/>
+      <w:r>
+        <w:t xml:space="preserve">-File welches </w:t>
       </w:r>
       <w:r>
         <w:t>aus der Webprogrammierung bekannt ist. Ein weitere</w:t>
@@ -3476,40 +4830,108 @@
         <w:t>r</w:t>
       </w:r>
       <w:r>
-        <w:t xml:space="preserve"> Vorteil ist die Portierung von JavaFX Oberflächen. So könnte das Programm einfach auf Android oder iOS portiert werden. </w:t>
+        <w:t xml:space="preserve"> Vorteil ist die Portierung von </w:t>
+      </w:r>
+      <w:proofErr w:type="spellStart"/>
+      <w:r>
+        <w:t>JavaFX</w:t>
+      </w:r>
+      <w:proofErr w:type="spellEnd"/>
+      <w:r>
+        <w:t xml:space="preserve"> Oberflächen. So könnte das Programm einfach auf Android oder iOS portiert werden. </w:t>
       </w:r>
       <w:r>
         <w:t>Ebenfalls lass</w:t>
       </w:r>
       <w:r>
-        <w:t xml:space="preserve">en sich JavaFX Programme auch ohne grossen Aufwand in einem </w:t>
+        <w:t xml:space="preserve">en sich </w:t>
+      </w:r>
+      <w:proofErr w:type="spellStart"/>
+      <w:r>
+        <w:t>JavaFX</w:t>
+      </w:r>
+      <w:proofErr w:type="spellEnd"/>
+      <w:r>
+        <w:t xml:space="preserve"> Programme auch ohne grossen Aufwand in einem </w:t>
       </w:r>
       <w:r>
         <w:t>Browser darstellen und somit auf einem Server betreiben</w:t>
       </w:r>
       <w:r>
         <w:t>. Das Spiel kann dann bequem vom User über den Browser gespielt werden.</w:t>
+      </w:r>
+    </w:p>
+    <w:p>
+      <w:pPr>
+        <w:pStyle w:val="berschrift2"/>
+      </w:pPr>
+      <w:bookmarkStart w:id="31" w:name="_Toc452970037"/>
+      <w:r>
+        <w:t>Testing</w:t>
+      </w:r>
+      <w:bookmarkEnd w:id="31"/>
+    </w:p>
+    <w:p>
+      <w:r>
+        <w:t>Wir haben den Aufwand, Testklassen zu schreiben stark unterschätzt. Zudem haben wir erst gegen den Schluss angefangen, die Tests zu implementieren. Aus Zeitdruck haben wir dann nur die wichtigen Funktionen getestet, und erreichen somit eine eher schlechte Code-</w:t>
+      </w:r>
+      <w:proofErr w:type="spellStart"/>
+      <w:r>
+        <w:t>Coverage</w:t>
+      </w:r>
+      <w:proofErr w:type="spellEnd"/>
+      <w:r>
+        <w:t>.</w:t>
       </w:r>
     </w:p>
     <w:p>
       <w:pPr>
         <w:pStyle w:val="berschrift1"/>
       </w:pPr>
-      <w:bookmarkStart w:id="26" w:name="_Toc452922461"/>
+      <w:bookmarkStart w:id="32" w:name="_Toc452970038"/>
       <w:r>
         <w:t>Vergleich der Prozesse</w:t>
       </w:r>
-      <w:bookmarkEnd w:id="26"/>
-    </w:p>
-    <w:p>
-      <w:r>
-        <w:t>Scrum bietet viele Vorteile wie einfache Regeln, wenige Rollen, Selbstorganisation und Eigenverantwortung in Teams und ist speziell geeignet für hochkomplexe Projekte mit unklaren Anforderungen. Die Projekte werden in mehreren Inkrementen entwickelt. Das macht Scrum sehr flexibel.</w:t>
+      <w:bookmarkEnd w:id="32"/>
+    </w:p>
+    <w:p>
+      <w:proofErr w:type="spellStart"/>
+      <w:r>
+        <w:t>Scrum</w:t>
+      </w:r>
+      <w:proofErr w:type="spellEnd"/>
+      <w:r>
+        <w:t xml:space="preserve"> bietet viele Vorteile wie einfache Regeln, wenige Rollen, Selbstorganisation und Eigenverantwortung in Teams und ist speziell geeignet für hochkomplexe Projekte mit unklaren Anforderungen. Die Projekte werden in mehreren Inkrementen entwickelt. Das macht </w:t>
+      </w:r>
+      <w:proofErr w:type="spellStart"/>
+      <w:r>
+        <w:t>Scrum</w:t>
+      </w:r>
+      <w:proofErr w:type="spellEnd"/>
+      <w:r>
+        <w:t xml:space="preserve"> sehr flexibel.</w:t>
       </w:r>
       <w:r>
         <w:br/>
       </w:r>
       <w:r>
-        <w:t>Im Vergleich zu anderen Prozessmodellen, wird bei Scrum auf einen Grossteil der Planung verzichtet. Es wurden keine Use-Cases, Systemsequenzdiagramme, Sequenzdiagramme, usw. erstellt. Das minimiert den Planungsaufwand enorm</w:t>
+        <w:t xml:space="preserve">Im Vergleich zu anderen Prozessmodellen, wird bei </w:t>
+      </w:r>
+      <w:proofErr w:type="spellStart"/>
+      <w:r>
+        <w:t>Scrum</w:t>
+      </w:r>
+      <w:proofErr w:type="spellEnd"/>
+      <w:r>
+        <w:t xml:space="preserve"> auf einen Grossteil der Planung verzichtet. Es wurden keine </w:t>
+      </w:r>
+      <w:proofErr w:type="spellStart"/>
+      <w:r>
+        <w:t>Use</w:t>
+      </w:r>
+      <w:proofErr w:type="spellEnd"/>
+      <w:r>
+        <w:t>-Cases, Systemsequenzdiagramme, Sequenzdiagramme, usw. erstellt. Das minimiert den Planungsaufwand enorm</w:t>
       </w:r>
       <w:r>
         <w:t xml:space="preserve">. Das </w:t>
@@ -3532,51 +4954,121 @@
       </w:r>
       <w:r>
         <w:br/>
-        <w:t>Abschliessend können wir sagen, dass die Projektabwicklung mit Scrum, bis auf einige Kleinigkeiten, erfolgreich war.</w:t>
+        <w:t xml:space="preserve">Abschliessend können wir sagen, dass die Projektabwicklung mit </w:t>
+      </w:r>
+      <w:proofErr w:type="spellStart"/>
+      <w:r>
+        <w:t>Scrum</w:t>
+      </w:r>
+      <w:proofErr w:type="spellEnd"/>
+      <w:r>
+        <w:t>, bis auf einige Kleinigkeiten, erfolgreich war.</w:t>
+      </w:r>
+    </w:p>
+    <w:p>
+      <w:pPr>
+        <w:rPr>
+          <w:caps/>
+          <w:color w:val="FFFFFF" w:themeColor="background1"/>
+          <w:spacing w:val="15"/>
+          <w:sz w:val="22"/>
+          <w:szCs w:val="22"/>
+        </w:rPr>
+      </w:pPr>
+      <w:bookmarkStart w:id="33" w:name="_Toc452970039"/>
+      <w:r>
+        <w:br w:type="page"/>
       </w:r>
     </w:p>
     <w:p>
       <w:pPr>
         <w:pStyle w:val="berschrift1"/>
       </w:pPr>
-      <w:bookmarkStart w:id="27" w:name="_Toc452922462"/>
       <w:r>
         <w:lastRenderedPageBreak/>
         <w:t>Entwicklungsschritte</w:t>
       </w:r>
-      <w:bookmarkEnd w:id="27"/>
+      <w:bookmarkEnd w:id="33"/>
     </w:p>
     <w:p>
       <w:pPr>
         <w:pStyle w:val="berschrift2"/>
       </w:pPr>
-      <w:bookmarkStart w:id="28" w:name="_Toc452922463"/>
+      <w:bookmarkStart w:id="34" w:name="_Toc452970040"/>
       <w:r>
         <w:t>User Stories</w:t>
       </w:r>
-      <w:bookmarkEnd w:id="28"/>
-    </w:p>
-    <w:p>
-      <w:r>
-        <w:t>Eine User Story beschreibt Anforderungen und Eigenschaften, welche ein Kunde an sein Produkt stellt. Mit Hilfe der User Stories werden die im Product Backlog verwendeten Einträge formuliert.</w:t>
+      <w:bookmarkEnd w:id="34"/>
+    </w:p>
+    <w:p>
+      <w:r>
+        <w:t xml:space="preserve">Eine User Story beschreibt Anforderungen und Eigenschaften, welche ein Kunde an sein Produkt stellt. Mit Hilfe der User Stories werden die im </w:t>
+      </w:r>
+      <w:proofErr w:type="spellStart"/>
+      <w:r>
+        <w:t>Product</w:t>
+      </w:r>
+      <w:proofErr w:type="spellEnd"/>
+      <w:r>
+        <w:t xml:space="preserve"> </w:t>
+      </w:r>
+      <w:proofErr w:type="spellStart"/>
+      <w:r>
+        <w:t>Backlog</w:t>
+      </w:r>
+      <w:proofErr w:type="spellEnd"/>
+      <w:r>
+        <w:t xml:space="preserve"> verwendeten Einträge formuliert.</w:t>
       </w:r>
       <w:r>
         <w:br/>
-        <w:t xml:space="preserve">Die User Stories werden vom Product Owner </w:t>
-      </w:r>
-      <w:r>
-        <w:t>festgelegt. Wird eine User Story umgeschrieben oder ergänzt, werden diese Änderungen auch Product Backlog festgehalten</w:t>
+        <w:t xml:space="preserve">Die User Stories werden vom </w:t>
+      </w:r>
+      <w:proofErr w:type="spellStart"/>
+      <w:r>
+        <w:t>Product</w:t>
+      </w:r>
+      <w:proofErr w:type="spellEnd"/>
+      <w:r>
+        <w:t xml:space="preserve"> </w:t>
+      </w:r>
+      <w:proofErr w:type="spellStart"/>
+      <w:r>
+        <w:t>Owner</w:t>
+      </w:r>
+      <w:proofErr w:type="spellEnd"/>
+      <w:r>
+        <w:t xml:space="preserve"> </w:t>
+      </w:r>
+      <w:r>
+        <w:t xml:space="preserve">festgelegt. Wird eine User Story umgeschrieben oder ergänzt, werden diese Änderungen auch </w:t>
+      </w:r>
+      <w:proofErr w:type="spellStart"/>
+      <w:r>
+        <w:t>Product</w:t>
+      </w:r>
+      <w:proofErr w:type="spellEnd"/>
+      <w:r>
+        <w:t xml:space="preserve"> </w:t>
+      </w:r>
+      <w:proofErr w:type="spellStart"/>
+      <w:r>
+        <w:t>Backlog</w:t>
+      </w:r>
+      <w:proofErr w:type="spellEnd"/>
+      <w:r>
+        <w:t xml:space="preserve"> festgehalten</w:t>
       </w:r>
     </w:p>
     <w:p>
       <w:pPr>
         <w:pStyle w:val="berschrift2"/>
       </w:pPr>
-      <w:bookmarkStart w:id="29" w:name="_Toc452922464"/>
+      <w:bookmarkStart w:id="35" w:name="_Toc452970041"/>
       <w:r>
         <w:t>Product Backlog</w:t>
       </w:r>
-      <w:bookmarkEnd w:id="29"/>
+      <w:bookmarkEnd w:id="35"/>
     </w:p>
     <w:p>
       <w:r>
@@ -3601,10 +5093,42 @@
         <w:t>werden</w:t>
       </w:r>
       <w:r>
-        <w:t xml:space="preserve"> in einer geordneten Liste, dem Product Backlog </w:t>
-      </w:r>
-      <w:r>
-        <w:t xml:space="preserve">abgelegt. Die Einträge werden Anfangs aus den User Stories abgeleitet und hinsichtlich ihrer Priorität bewertet. Der Product Backlog ist niemals vollständig. Er entwickelt sich ständig weiter. </w:t>
+        <w:t xml:space="preserve"> in einer geordneten Liste, dem </w:t>
+      </w:r>
+      <w:proofErr w:type="spellStart"/>
+      <w:r>
+        <w:t>Product</w:t>
+      </w:r>
+      <w:proofErr w:type="spellEnd"/>
+      <w:r>
+        <w:t xml:space="preserve"> </w:t>
+      </w:r>
+      <w:proofErr w:type="spellStart"/>
+      <w:r>
+        <w:t>Backlog</w:t>
+      </w:r>
+      <w:proofErr w:type="spellEnd"/>
+      <w:r>
+        <w:t xml:space="preserve"> </w:t>
+      </w:r>
+      <w:r>
+        <w:t xml:space="preserve">abgelegt. Die Einträge werden Anfangs aus den User Stories abgeleitet und hinsichtlich ihrer Priorität bewertet. Der </w:t>
+      </w:r>
+      <w:proofErr w:type="spellStart"/>
+      <w:r>
+        <w:t>Product</w:t>
+      </w:r>
+      <w:proofErr w:type="spellEnd"/>
+      <w:r>
+        <w:t xml:space="preserve"> </w:t>
+      </w:r>
+      <w:proofErr w:type="spellStart"/>
+      <w:r>
+        <w:t>Backlog</w:t>
+      </w:r>
+      <w:proofErr w:type="spellEnd"/>
+      <w:r>
+        <w:t xml:space="preserve"> ist niemals vollständig. Er entwickelt sich ständig weiter. </w:t>
       </w:r>
     </w:p>
     <w:p>
@@ -3634,7 +5158,7 @@
                     </pic:cNvPicPr>
                   </pic:nvPicPr>
                   <pic:blipFill>
-                    <a:blip r:embed="rId13">
+                    <a:blip r:embed="rId14">
                       <a:extLst>
                         <a:ext uri="{28A0092B-C50C-407E-A947-70E740481C1C}">
                           <a14:useLocalDpi xmlns:a14="http://schemas.microsoft.com/office/drawing/2010/main" val="0"/>
@@ -3670,49 +5194,73 @@
       <w:pPr>
         <w:pStyle w:val="Beschriftung"/>
       </w:pPr>
-      <w:bookmarkStart w:id="30" w:name="_Toc452964470"/>
+      <w:bookmarkStart w:id="36" w:name="_Toc452970074"/>
       <w:r>
         <w:t xml:space="preserve">Abbildung </w:t>
       </w:r>
-      <w:r>
-        <w:fldChar w:fldCharType="begin"/>
-      </w:r>
-      <w:r>
-        <w:instrText xml:space="preserve"> SEQ Abbildung \* ARABIC </w:instrText>
-      </w:r>
-      <w:r>
-        <w:fldChar w:fldCharType="separate"/>
-      </w:r>
-      <w:r>
-        <w:rPr>
-          <w:noProof/>
-        </w:rPr>
-        <w:t>6</w:t>
-      </w:r>
-      <w:r>
-        <w:rPr>
-          <w:noProof/>
-        </w:rPr>
-        <w:fldChar w:fldCharType="end"/>
-      </w:r>
-      <w:r>
-        <w:t>: Ausschnitt aus dem Product Backlog</w:t>
-      </w:r>
-      <w:bookmarkEnd w:id="30"/>
+      <w:fldSimple w:instr=" SEQ Abbildung \* ARABIC ">
+        <w:r>
+          <w:rPr>
+            <w:noProof/>
+          </w:rPr>
+          <w:t>7</w:t>
+        </w:r>
+      </w:fldSimple>
+      <w:r>
+        <w:t xml:space="preserve">: Ausschnitt aus dem </w:t>
+      </w:r>
+      <w:proofErr w:type="spellStart"/>
+      <w:r>
+        <w:t>Product</w:t>
+      </w:r>
+      <w:proofErr w:type="spellEnd"/>
+      <w:r>
+        <w:t xml:space="preserve"> </w:t>
+      </w:r>
+      <w:proofErr w:type="spellStart"/>
+      <w:r>
+        <w:t>Backlog</w:t>
+      </w:r>
+      <w:bookmarkEnd w:id="36"/>
+      <w:proofErr w:type="spellEnd"/>
     </w:p>
     <w:p>
       <w:pPr>
         <w:pStyle w:val="berschrift2"/>
       </w:pPr>
-      <w:bookmarkStart w:id="31" w:name="_Toc452922465"/>
+      <w:bookmarkStart w:id="37" w:name="_Toc452970042"/>
       <w:r>
         <w:t>Sprint Backlog</w:t>
       </w:r>
-      <w:bookmarkEnd w:id="31"/>
-    </w:p>
-    <w:p>
-      <w:r>
-        <w:t>Vom Entwicklungsteam werden Einträge aus dem Product Backlog ausgewählt, welche im nächsten Sprint umgesetzt werden sollen. Diese werden im Sprint Backlog abgelegt.</w:t>
+      <w:bookmarkEnd w:id="37"/>
+    </w:p>
+    <w:p>
+      <w:r>
+        <w:t xml:space="preserve">Vom Entwicklungsteam werden Einträge aus dem </w:t>
+      </w:r>
+      <w:proofErr w:type="spellStart"/>
+      <w:r>
+        <w:t>Product</w:t>
+      </w:r>
+      <w:proofErr w:type="spellEnd"/>
+      <w:r>
+        <w:t xml:space="preserve"> </w:t>
+      </w:r>
+      <w:proofErr w:type="spellStart"/>
+      <w:r>
+        <w:t>Backlog</w:t>
+      </w:r>
+      <w:proofErr w:type="spellEnd"/>
+      <w:r>
+        <w:t xml:space="preserve"> ausgewählt, welche im nächsten Sprint umgesetzt werden sollen. Diese werden im Sprint </w:t>
+      </w:r>
+      <w:proofErr w:type="spellStart"/>
+      <w:r>
+        <w:t>Backlog</w:t>
+      </w:r>
+      <w:proofErr w:type="spellEnd"/>
+      <w:r>
+        <w:t xml:space="preserve"> abgelegt.</w:t>
       </w:r>
       <w:r>
         <w:br/>
@@ -3722,7 +5270,15 @@
         <w:t>/Funktionalitäten</w:t>
       </w:r>
       <w:r>
-        <w:t xml:space="preserve"> im Sprint Backlog nach einer Woche nicht fertig </w:t>
+        <w:t xml:space="preserve"> im Sprint </w:t>
+      </w:r>
+      <w:proofErr w:type="spellStart"/>
+      <w:r>
+        <w:t>Backlog</w:t>
+      </w:r>
+      <w:proofErr w:type="spellEnd"/>
+      <w:r>
+        <w:t xml:space="preserve"> nach einer Woche nicht fertig </w:t>
       </w:r>
       <w:r>
         <w:t>implementiert</w:t>
@@ -3760,7 +5316,15 @@
     </w:p>
     <w:p>
       <w:r>
-        <w:t xml:space="preserve">Beispiel Sprint Woche 1: (Alle Sprints sind auf GitHub.com unter documentation: </w:t>
+        <w:t xml:space="preserve">Beispiel Sprint Woche 1: (Alle Sprints sind auf GitHub.com unter </w:t>
+      </w:r>
+      <w:proofErr w:type="spellStart"/>
+      <w:r>
+        <w:t>documentation</w:t>
+      </w:r>
+      <w:proofErr w:type="spellEnd"/>
+      <w:r>
+        <w:t xml:space="preserve">: </w:t>
       </w:r>
       <w:r>
         <w:t>Product_Sprint_Backlog_Hashi_TeamSG</w:t>
@@ -3796,7 +5360,7 @@
                     </pic:cNvPicPr>
                   </pic:nvPicPr>
                   <pic:blipFill>
-                    <a:blip r:embed="rId14">
+                    <a:blip r:embed="rId15">
                       <a:extLst>
                         <a:ext uri="{28A0092B-C50C-407E-A947-70E740481C1C}">
                           <a14:useLocalDpi xmlns:a14="http://schemas.microsoft.com/office/drawing/2010/main" val="0"/>
@@ -3832,44 +5396,56 @@
       <w:pPr>
         <w:pStyle w:val="Beschriftung"/>
       </w:pPr>
-      <w:bookmarkStart w:id="32" w:name="_Toc452964471"/>
+      <w:bookmarkStart w:id="38" w:name="_Toc452970075"/>
       <w:r>
         <w:t xml:space="preserve">Abbildung </w:t>
       </w:r>
-      <w:r>
-        <w:fldChar w:fldCharType="begin"/>
-      </w:r>
-      <w:r>
-        <w:instrText xml:space="preserve"> SEQ Abbildung \* ARABIC </w:instrText>
-      </w:r>
-      <w:r>
-        <w:fldChar w:fldCharType="separate"/>
-      </w:r>
-      <w:r>
+      <w:fldSimple w:instr=" SEQ Abbildung \* ARABIC ">
+        <w:r>
+          <w:rPr>
+            <w:noProof/>
+          </w:rPr>
+          <w:t>8</w:t>
+        </w:r>
+      </w:fldSimple>
+      <w:r>
+        <w:t xml:space="preserve">: Beispiel Sprint </w:t>
+      </w:r>
+      <w:proofErr w:type="spellStart"/>
+      <w:r>
+        <w:t>Backlog</w:t>
+      </w:r>
+      <w:proofErr w:type="spellEnd"/>
+      <w:r>
+        <w:t xml:space="preserve"> Woche 1</w:t>
+      </w:r>
+      <w:bookmarkEnd w:id="38"/>
+    </w:p>
+    <w:p/>
+    <w:p>
+      <w:pPr>
         <w:rPr>
-          <w:noProof/>
+          <w:caps/>
+          <w:color w:val="FFFFFF" w:themeColor="background1"/>
+          <w:spacing w:val="15"/>
+          <w:sz w:val="22"/>
+          <w:szCs w:val="22"/>
         </w:rPr>
-        <w:t>7</w:t>
-      </w:r>
-      <w:r>
-        <w:rPr>
-          <w:noProof/>
-        </w:rPr>
-        <w:fldChar w:fldCharType="end"/>
-      </w:r>
-      <w:r>
-        <w:t>: Beispiel Sprint Backlog Woche 1</w:t>
-      </w:r>
-      <w:bookmarkEnd w:id="32"/>
-    </w:p>
-    <w:p/>
+      </w:pPr>
+      <w:bookmarkStart w:id="39" w:name="_Toc452970043"/>
+      <w:r>
+        <w:br w:type="page"/>
+      </w:r>
+    </w:p>
     <w:p>
       <w:pPr>
         <w:pStyle w:val="berschrift1"/>
       </w:pPr>
       <w:r>
+        <w:lastRenderedPageBreak/>
         <w:t>Abbildungsverzeichnis</w:t>
       </w:r>
+      <w:bookmarkEnd w:id="39"/>
     </w:p>
     <w:p>
       <w:pPr>
@@ -3893,7 +5469,7 @@
       <w:r>
         <w:fldChar w:fldCharType="separate"/>
       </w:r>
-      <w:hyperlink w:anchor="_Toc452964465" w:history="1">
+      <w:hyperlink w:anchor="_Toc452970068" w:history="1">
         <w:r>
           <w:rPr>
             <w:rStyle w:val="Hyperlink"/>
@@ -3920,7 +5496,7 @@
             <w:noProof/>
             <w:webHidden/>
           </w:rPr>
-          <w:instrText xml:space="preserve"> PAGEREF _Toc452964465 \h </w:instrText>
+          <w:instrText xml:space="preserve"> PAGEREF _Toc452970068 \h </w:instrText>
         </w:r>
         <w:r>
           <w:rPr>
@@ -3964,7 +5540,7 @@
           <w:lang w:eastAsia="de-CH"/>
         </w:rPr>
       </w:pPr>
-      <w:hyperlink w:anchor="_Toc452964466" w:history="1">
+      <w:hyperlink w:anchor="_Toc452970069" w:history="1">
         <w:r>
           <w:rPr>
             <w:rStyle w:val="Hyperlink"/>
@@ -3991,7 +5567,7 @@
             <w:noProof/>
             <w:webHidden/>
           </w:rPr>
-          <w:instrText xml:space="preserve"> PAGEREF _Toc452964466 \h </w:instrText>
+          <w:instrText xml:space="preserve"> PAGEREF _Toc452970069 \h </w:instrText>
         </w:r>
         <w:r>
           <w:rPr>
@@ -4035,7 +5611,7 @@
           <w:lang w:eastAsia="de-CH"/>
         </w:rPr>
       </w:pPr>
-      <w:hyperlink w:anchor="_Toc452964467" w:history="1">
+      <w:hyperlink w:anchor="_Toc452970070" w:history="1">
         <w:r>
           <w:rPr>
             <w:rStyle w:val="Hyperlink"/>
@@ -4062,7 +5638,7 @@
             <w:noProof/>
             <w:webHidden/>
           </w:rPr>
-          <w:instrText xml:space="preserve"> PAGEREF _Toc452964467 \h </w:instrText>
+          <w:instrText xml:space="preserve"> PAGEREF _Toc452970070 \h </w:instrText>
         </w:r>
         <w:r>
           <w:rPr>
@@ -4106,7 +5682,7 @@
           <w:lang w:eastAsia="de-CH"/>
         </w:rPr>
       </w:pPr>
-      <w:hyperlink w:anchor="_Toc452964468" w:history="1">
+      <w:hyperlink w:anchor="_Toc452970071" w:history="1">
         <w:r>
           <w:rPr>
             <w:rStyle w:val="Hyperlink"/>
@@ -4133,7 +5709,7 @@
             <w:noProof/>
             <w:webHidden/>
           </w:rPr>
-          <w:instrText xml:space="preserve"> PAGEREF _Toc452964468 \h </w:instrText>
+          <w:instrText xml:space="preserve"> PAGEREF _Toc452970071 \h </w:instrText>
         </w:r>
         <w:r>
           <w:rPr>
@@ -4177,7 +5753,7 @@
           <w:lang w:eastAsia="de-CH"/>
         </w:rPr>
       </w:pPr>
-      <w:hyperlink w:anchor="_Toc452964469" w:history="1">
+      <w:hyperlink w:anchor="_Toc452970072" w:history="1">
         <w:r>
           <w:rPr>
             <w:rStyle w:val="Hyperlink"/>
@@ -4204,7 +5780,7 @@
             <w:noProof/>
             <w:webHidden/>
           </w:rPr>
-          <w:instrText xml:space="preserve"> PAGEREF _Toc452964469 \h </w:instrText>
+          <w:instrText xml:space="preserve"> PAGEREF _Toc452970072 \h </w:instrText>
         </w:r>
         <w:r>
           <w:rPr>
@@ -4248,13 +5824,13 @@
           <w:lang w:eastAsia="de-CH"/>
         </w:rPr>
       </w:pPr>
-      <w:hyperlink w:anchor="_Toc452964470" w:history="1">
+      <w:hyperlink w:anchor="_Toc452970073" w:history="1">
         <w:r>
           <w:rPr>
             <w:rStyle w:val="Hyperlink"/>
             <w:noProof/>
           </w:rPr>
-          <w:t>Abbildung 6: Ausschnitt aus dem Product Backlog</w:t>
+          <w:t>Abbildung 6 Ausschnitt aus metricTests/metricTest-06062016.html</w:t>
         </w:r>
         <w:r>
           <w:rPr>
@@ -4275,7 +5851,7 @@
             <w:noProof/>
             <w:webHidden/>
           </w:rPr>
-          <w:instrText xml:space="preserve"> PAGEREF _Toc452964470 \h </w:instrText>
+          <w:instrText xml:space="preserve"> PAGEREF _Toc452970073 \h </w:instrText>
         </w:r>
         <w:r>
           <w:rPr>
@@ -4295,7 +5871,7 @@
             <w:noProof/>
             <w:webHidden/>
           </w:rPr>
-          <w:t>7</w:t>
+          <w:t>5</w:t>
         </w:r>
         <w:r>
           <w:rPr>
@@ -4319,13 +5895,13 @@
           <w:lang w:eastAsia="de-CH"/>
         </w:rPr>
       </w:pPr>
-      <w:hyperlink w:anchor="_Toc452964471" w:history="1">
+      <w:hyperlink w:anchor="_Toc452970074" w:history="1">
         <w:r>
           <w:rPr>
             <w:rStyle w:val="Hyperlink"/>
             <w:noProof/>
           </w:rPr>
-          <w:t>Abbildung 7: Beispiel Sprint Backlog Woche 1</w:t>
+          <w:t>Abbildung 7: Ausschnitt aus dem Product Backlog</w:t>
         </w:r>
         <w:r>
           <w:rPr>
@@ -4346,7 +5922,7 @@
             <w:noProof/>
             <w:webHidden/>
           </w:rPr>
-          <w:instrText xml:space="preserve"> PAGEREF _Toc452964471 \h </w:instrText>
+          <w:instrText xml:space="preserve"> PAGEREF _Toc452970074 \h </w:instrText>
         </w:r>
         <w:r>
           <w:rPr>
@@ -4366,7 +5942,7 @@
             <w:noProof/>
             <w:webHidden/>
           </w:rPr>
-          <w:t>7</w:t>
+          <w:t>8</w:t>
         </w:r>
         <w:r>
           <w:rPr>
@@ -4378,24 +5954,97 @@
       </w:hyperlink>
     </w:p>
     <w:p>
+      <w:pPr>
+        <w:pStyle w:val="Abbildungsverzeichnis"/>
+        <w:tabs>
+          <w:tab w:val="right" w:leader="dot" w:pos="9062"/>
+        </w:tabs>
+        <w:rPr>
+          <w:noProof/>
+          <w:sz w:val="22"/>
+          <w:szCs w:val="22"/>
+          <w:lang w:eastAsia="de-CH"/>
+        </w:rPr>
+      </w:pPr>
+      <w:hyperlink w:anchor="_Toc452970075" w:history="1">
+        <w:r>
+          <w:rPr>
+            <w:rStyle w:val="Hyperlink"/>
+            <w:noProof/>
+          </w:rPr>
+          <w:t>Abbildung 8: Beispiel Sprint Backlog Woche 1</w:t>
+        </w:r>
+        <w:r>
+          <w:rPr>
+            <w:noProof/>
+            <w:webHidden/>
+          </w:rPr>
+          <w:tab/>
+        </w:r>
+        <w:r>
+          <w:rPr>
+            <w:noProof/>
+            <w:webHidden/>
+          </w:rPr>
+          <w:fldChar w:fldCharType="begin"/>
+        </w:r>
+        <w:r>
+          <w:rPr>
+            <w:noProof/>
+            <w:webHidden/>
+          </w:rPr>
+          <w:instrText xml:space="preserve"> PAGEREF _Toc452970075 \h </w:instrText>
+        </w:r>
+        <w:r>
+          <w:rPr>
+            <w:noProof/>
+            <w:webHidden/>
+          </w:rPr>
+        </w:r>
+        <w:r>
+          <w:rPr>
+            <w:noProof/>
+            <w:webHidden/>
+          </w:rPr>
+          <w:fldChar w:fldCharType="separate"/>
+        </w:r>
+        <w:r>
+          <w:rPr>
+            <w:noProof/>
+            <w:webHidden/>
+          </w:rPr>
+          <w:t>8</w:t>
+        </w:r>
+        <w:r>
+          <w:rPr>
+            <w:noProof/>
+            <w:webHidden/>
+          </w:rPr>
+          <w:fldChar w:fldCharType="end"/>
+        </w:r>
+      </w:hyperlink>
+    </w:p>
+    <w:p>
       <w:r>
         <w:fldChar w:fldCharType="end"/>
       </w:r>
+      <w:bookmarkStart w:id="40" w:name="_GoBack"/>
+      <w:bookmarkEnd w:id="40"/>
     </w:p>
     <w:p/>
     <w:p>
       <w:pPr>
         <w:pStyle w:val="berschrift1"/>
       </w:pPr>
-      <w:bookmarkStart w:id="33" w:name="_Toc452922466"/>
+      <w:bookmarkStart w:id="41" w:name="_Toc452970044"/>
       <w:r>
         <w:t>Literaturverzeichnis</w:t>
       </w:r>
-      <w:bookmarkEnd w:id="33"/>
+      <w:bookmarkEnd w:id="41"/>
     </w:p>
     <w:p/>
     <w:p>
-      <w:hyperlink r:id="rId15" w:anchor="zoom=100" w:history="1">
+      <w:hyperlink r:id="rId16" w:anchor="zoom=100" w:history="1">
         <w:r>
           <w:rPr>
             <w:rStyle w:val="Hyperlink"/>
@@ -4405,7 +6054,7 @@
       </w:hyperlink>
     </w:p>
     <w:p>
-      <w:hyperlink r:id="rId16" w:history="1">
+      <w:hyperlink r:id="rId17" w:history="1">
         <w:r>
           <w:rPr>
             <w:rStyle w:val="Hyperlink"/>
@@ -4415,7 +6064,7 @@
       </w:hyperlink>
     </w:p>
     <w:p>
-      <w:hyperlink r:id="rId17" w:history="1">
+      <w:hyperlink r:id="rId18" w:history="1">
         <w:r>
           <w:rPr>
             <w:rStyle w:val="Hyperlink"/>
@@ -4428,8 +6077,8 @@
     <w:p/>
     <w:p/>
     <w:sectPr>
-      <w:headerReference w:type="default" r:id="rId18"/>
-      <w:footerReference w:type="default" r:id="rId19"/>
+      <w:headerReference w:type="default" r:id="rId19"/>
+      <w:footerReference w:type="default" r:id="rId20"/>
       <w:pgSz w:w="11906" w:h="16838"/>
       <w:pgMar w:top="1417" w:right="1417" w:bottom="1134" w:left="1417" w:header="708" w:footer="708" w:gutter="0"/>
       <w:pgNumType w:start="0"/>
@@ -4518,7 +6167,7 @@
         <w:noProof/>
         <w:lang w:val="de-DE"/>
       </w:rPr>
-      <w:t>5</w:t>
+      <w:t>9</w:t>
     </w:r>
     <w:r>
       <w:rPr>
@@ -4561,7 +6210,7 @@
         <w:noProof/>
         <w:lang w:val="de-DE"/>
       </w:rPr>
-      <w:t>8</w:t>
+      <w:t>9</w:t>
     </w:r>
     <w:r>
       <w:rPr>
@@ -4615,7 +6264,15 @@
       <w:ptab w:relativeTo="margin" w:alignment="right" w:leader="none"/>
     </w:r>
     <w:r>
-      <w:t>Dokumentation Hashi | Team SG</w:t>
+      <w:t xml:space="preserve">Dokumentation </w:t>
+    </w:r>
+    <w:proofErr w:type="spellStart"/>
+    <w:r>
+      <w:t>Hashi</w:t>
+    </w:r>
+    <w:proofErr w:type="spellEnd"/>
+    <w:r>
+      <w:t xml:space="preserve"> | Team SG</w:t>
     </w:r>
   </w:p>
 </w:hdr>
@@ -4742,6 +6399,7 @@
     <w:lsdException w:name="HTML Sample" w:semiHidden="1" w:unhideWhenUsed="1"/>
     <w:lsdException w:name="HTML Typewriter" w:semiHidden="1" w:unhideWhenUsed="1"/>
     <w:lsdException w:name="HTML Variable" w:semiHidden="1" w:unhideWhenUsed="1"/>
+    <w:lsdException w:name="Normal Table" w:semiHidden="1" w:unhideWhenUsed="1"/>
     <w:lsdException w:name="annotation subject" w:semiHidden="1" w:unhideWhenUsed="1"/>
     <w:lsdException w:name="No List" w:semiHidden="1" w:unhideWhenUsed="1"/>
     <w:lsdException w:name="Outline List 1" w:semiHidden="1" w:unhideWhenUsed="1"/>
@@ -4788,8 +6446,10 @@
     <w:lsdException w:name="Table Subtle 2" w:semiHidden="1" w:unhideWhenUsed="1"/>
     <w:lsdException w:name="Table Web 1" w:semiHidden="1" w:unhideWhenUsed="1"/>
     <w:lsdException w:name="Table Web 2" w:semiHidden="1" w:unhideWhenUsed="1"/>
+    <w:lsdException w:name="Table Web 3" w:semiHidden="1" w:unhideWhenUsed="1"/>
     <w:lsdException w:name="Balloon Text" w:semiHidden="1" w:unhideWhenUsed="1"/>
     <w:lsdException w:name="Table Grid" w:uiPriority="39"/>
+    <w:lsdException w:name="Table Theme" w:semiHidden="1" w:unhideWhenUsed="1"/>
     <w:lsdException w:name="Placeholder Text" w:semiHidden="1"/>
     <w:lsdException w:name="No Spacing" w:uiPriority="1" w:qFormat="1"/>
     <w:lsdException w:name="Light Shading" w:uiPriority="60"/>
@@ -6122,6 +7782,7 @@
     <w:rsid w:val="00346085"/>
     <w:rsid w:val="008923E4"/>
     <w:rsid w:val="00D2702D"/>
+    <w:rsid w:val="00F97809"/>
   </w:rsids>
   <m:mathPr>
     <m:mathFont m:val="Cambria Math"/>
@@ -6267,6 +7928,7 @@
     <w:lsdException w:name="HTML Sample" w:semiHidden="1" w:unhideWhenUsed="1"/>
     <w:lsdException w:name="HTML Typewriter" w:semiHidden="1" w:unhideWhenUsed="1"/>
     <w:lsdException w:name="HTML Variable" w:semiHidden="1" w:unhideWhenUsed="1"/>
+    <w:lsdException w:name="Normal Table" w:semiHidden="1" w:unhideWhenUsed="1"/>
     <w:lsdException w:name="annotation subject" w:semiHidden="1" w:unhideWhenUsed="1"/>
     <w:lsdException w:name="No List" w:semiHidden="1" w:unhideWhenUsed="1"/>
     <w:lsdException w:name="Outline List 1" w:semiHidden="1" w:unhideWhenUsed="1"/>
@@ -6313,8 +7975,10 @@
     <w:lsdException w:name="Table Subtle 2" w:semiHidden="1" w:unhideWhenUsed="1"/>
     <w:lsdException w:name="Table Web 1" w:semiHidden="1" w:unhideWhenUsed="1"/>
     <w:lsdException w:name="Table Web 2" w:semiHidden="1" w:unhideWhenUsed="1"/>
+    <w:lsdException w:name="Table Web 3" w:semiHidden="1" w:unhideWhenUsed="1"/>
     <w:lsdException w:name="Balloon Text" w:semiHidden="1" w:unhideWhenUsed="1"/>
     <w:lsdException w:name="Table Grid" w:uiPriority="39"/>
+    <w:lsdException w:name="Table Theme" w:semiHidden="1" w:unhideWhenUsed="1"/>
     <w:lsdException w:name="Placeholder Text" w:semiHidden="1"/>
     <w:lsdException w:name="No Spacing" w:uiPriority="1" w:qFormat="1"/>
     <w:lsdException w:name="Light Shading" w:uiPriority="60"/>
@@ -6922,7 +8586,7 @@
 </file>
 
 <file path=customXml/itemProps2.xml><?xml version="1.0" encoding="utf-8"?>
-<ds:datastoreItem xmlns:ds="http://schemas.openxmlformats.org/officeDocument/2006/customXml" ds:itemID="{115935F5-FA65-4483-B307-E8E293398E75}">
+<ds:datastoreItem xmlns:ds="http://schemas.openxmlformats.org/officeDocument/2006/customXml" ds:itemID="{F32AAD5D-6FC3-49CA-8A53-3B56C6851E78}">
   <ds:schemaRefs>
     <ds:schemaRef ds:uri="http://schemas.openxmlformats.org/officeDocument/2006/bibliography"/>
   </ds:schemaRefs>

</xml_diff>

<commit_message>
Dokumentation: korrekturlesen, einige Kleinigkeiten angepasst
</commit_message>
<xml_diff>
--- a/documentation/Dokumentation_Hashi_TeamSG.docx
+++ b/documentation/Dokumentation_Hashi_TeamSG.docx
@@ -47,24 +47,7 @@
                 <w:szCs w:val="28"/>
               </w:rPr>
               <w:br/>
-            </w:r>
-            <w:proofErr w:type="spellStart"/>
-            <w:r>
-              <w:rPr>
-                <w:color w:val="5B9BD5" w:themeColor="accent1"/>
-                <w:sz w:val="28"/>
-                <w:szCs w:val="28"/>
-              </w:rPr>
-              <w:t>Ghenzi</w:t>
-            </w:r>
-            <w:proofErr w:type="spellEnd"/>
-            <w:r>
-              <w:rPr>
-                <w:color w:val="5B9BD5" w:themeColor="accent1"/>
-                <w:sz w:val="28"/>
-                <w:szCs w:val="28"/>
-              </w:rPr>
-              <w:t xml:space="preserve"> Gabriel</w:t>
+              <w:t>Ghenzi Gabriel</w:t>
             </w:r>
             <w:r>
               <w:rPr>
@@ -432,6 +415,8 @@
             <w:t>Inhaltsverzeichnis</w:t>
           </w:r>
         </w:p>
+        <w:bookmarkStart w:id="0" w:name="_GoBack"/>
+        <w:bookmarkEnd w:id="0"/>
         <w:p>
           <w:pPr>
             <w:pStyle w:val="Verzeichnis1"/>
@@ -454,7 +439,7 @@
           <w:r>
             <w:fldChar w:fldCharType="separate"/>
           </w:r>
-          <w:hyperlink w:anchor="_Toc452989841" w:history="1">
+          <w:hyperlink w:anchor="_Toc453011861" w:history="1">
             <w:r>
               <w:rPr>
                 <w:rStyle w:val="Hyperlink"/>
@@ -481,7 +466,7 @@
                 <w:noProof/>
                 <w:webHidden/>
               </w:rPr>
-              <w:instrText xml:space="preserve"> PAGEREF _Toc452989841 \h </w:instrText>
+              <w:instrText xml:space="preserve"> PAGEREF _Toc453011861 \h </w:instrText>
             </w:r>
             <w:r>
               <w:rPr>
@@ -525,7 +510,7 @@
               <w:lang w:eastAsia="de-CH"/>
             </w:rPr>
           </w:pPr>
-          <w:hyperlink w:anchor="_Toc452989842" w:history="1">
+          <w:hyperlink w:anchor="_Toc453011862" w:history="1">
             <w:r>
               <w:rPr>
                 <w:rStyle w:val="Hyperlink"/>
@@ -552,7 +537,7 @@
                 <w:noProof/>
                 <w:webHidden/>
               </w:rPr>
-              <w:instrText xml:space="preserve"> PAGEREF _Toc452989842 \h </w:instrText>
+              <w:instrText xml:space="preserve"> PAGEREF _Toc453011862 \h </w:instrText>
             </w:r>
             <w:r>
               <w:rPr>
@@ -596,7 +581,7 @@
               <w:lang w:eastAsia="de-CH"/>
             </w:rPr>
           </w:pPr>
-          <w:hyperlink w:anchor="_Toc452989843" w:history="1">
+          <w:hyperlink w:anchor="_Toc453011863" w:history="1">
             <w:r>
               <w:rPr>
                 <w:rStyle w:val="Hyperlink"/>
@@ -623,7 +608,7 @@
                 <w:noProof/>
                 <w:webHidden/>
               </w:rPr>
-              <w:instrText xml:space="preserve"> PAGEREF _Toc452989843 \h </w:instrText>
+              <w:instrText xml:space="preserve"> PAGEREF _Toc453011863 \h </w:instrText>
             </w:r>
             <w:r>
               <w:rPr>
@@ -667,7 +652,7 @@
               <w:lang w:eastAsia="de-CH"/>
             </w:rPr>
           </w:pPr>
-          <w:hyperlink w:anchor="_Toc452989844" w:history="1">
+          <w:hyperlink w:anchor="_Toc453011864" w:history="1">
             <w:r>
               <w:rPr>
                 <w:rStyle w:val="Hyperlink"/>
@@ -694,7 +679,7 @@
                 <w:noProof/>
                 <w:webHidden/>
               </w:rPr>
-              <w:instrText xml:space="preserve"> PAGEREF _Toc452989844 \h </w:instrText>
+              <w:instrText xml:space="preserve"> PAGEREF _Toc453011864 \h </w:instrText>
             </w:r>
             <w:r>
               <w:rPr>
@@ -738,7 +723,7 @@
               <w:lang w:eastAsia="de-CH"/>
             </w:rPr>
           </w:pPr>
-          <w:hyperlink w:anchor="_Toc452989845" w:history="1">
+          <w:hyperlink w:anchor="_Toc453011865" w:history="1">
             <w:r>
               <w:rPr>
                 <w:rStyle w:val="Hyperlink"/>
@@ -765,7 +750,7 @@
                 <w:noProof/>
                 <w:webHidden/>
               </w:rPr>
-              <w:instrText xml:space="preserve"> PAGEREF _Toc452989845 \h </w:instrText>
+              <w:instrText xml:space="preserve"> PAGEREF _Toc453011865 \h </w:instrText>
             </w:r>
             <w:r>
               <w:rPr>
@@ -809,7 +794,7 @@
               <w:lang w:eastAsia="de-CH"/>
             </w:rPr>
           </w:pPr>
-          <w:hyperlink w:anchor="_Toc452989846" w:history="1">
+          <w:hyperlink w:anchor="_Toc453011866" w:history="1">
             <w:r>
               <w:rPr>
                 <w:rStyle w:val="Hyperlink"/>
@@ -836,7 +821,7 @@
                 <w:noProof/>
                 <w:webHidden/>
               </w:rPr>
-              <w:instrText xml:space="preserve"> PAGEREF _Toc452989846 \h </w:instrText>
+              <w:instrText xml:space="preserve"> PAGEREF _Toc453011866 \h </w:instrText>
             </w:r>
             <w:r>
               <w:rPr>
@@ -880,7 +865,7 @@
               <w:lang w:eastAsia="de-CH"/>
             </w:rPr>
           </w:pPr>
-          <w:hyperlink w:anchor="_Toc452989847" w:history="1">
+          <w:hyperlink w:anchor="_Toc453011867" w:history="1">
             <w:r>
               <w:rPr>
                 <w:rStyle w:val="Hyperlink"/>
@@ -907,7 +892,7 @@
                 <w:noProof/>
                 <w:webHidden/>
               </w:rPr>
-              <w:instrText xml:space="preserve"> PAGEREF _Toc452989847 \h </w:instrText>
+              <w:instrText xml:space="preserve"> PAGEREF _Toc453011867 \h </w:instrText>
             </w:r>
             <w:r>
               <w:rPr>
@@ -951,7 +936,7 @@
               <w:lang w:eastAsia="de-CH"/>
             </w:rPr>
           </w:pPr>
-          <w:hyperlink w:anchor="_Toc452989848" w:history="1">
+          <w:hyperlink w:anchor="_Toc453011868" w:history="1">
             <w:r>
               <w:rPr>
                 <w:rStyle w:val="Hyperlink"/>
@@ -978,7 +963,7 @@
                 <w:noProof/>
                 <w:webHidden/>
               </w:rPr>
-              <w:instrText xml:space="preserve"> PAGEREF _Toc452989848 \h </w:instrText>
+              <w:instrText xml:space="preserve"> PAGEREF _Toc453011868 \h </w:instrText>
             </w:r>
             <w:r>
               <w:rPr>
@@ -1022,7 +1007,7 @@
               <w:lang w:eastAsia="de-CH"/>
             </w:rPr>
           </w:pPr>
-          <w:hyperlink w:anchor="_Toc452989849" w:history="1">
+          <w:hyperlink w:anchor="_Toc453011869" w:history="1">
             <w:r>
               <w:rPr>
                 <w:rStyle w:val="Hyperlink"/>
@@ -1049,7 +1034,7 @@
                 <w:noProof/>
                 <w:webHidden/>
               </w:rPr>
-              <w:instrText xml:space="preserve"> PAGEREF _Toc452989849 \h </w:instrText>
+              <w:instrText xml:space="preserve"> PAGEREF _Toc453011869 \h </w:instrText>
             </w:r>
             <w:r>
               <w:rPr>
@@ -1093,7 +1078,7 @@
               <w:lang w:eastAsia="de-CH"/>
             </w:rPr>
           </w:pPr>
-          <w:hyperlink w:anchor="_Toc452989850" w:history="1">
+          <w:hyperlink w:anchor="_Toc453011870" w:history="1">
             <w:r>
               <w:rPr>
                 <w:rStyle w:val="Hyperlink"/>
@@ -1120,7 +1105,7 @@
                 <w:noProof/>
                 <w:webHidden/>
               </w:rPr>
-              <w:instrText xml:space="preserve"> PAGEREF _Toc452989850 \h </w:instrText>
+              <w:instrText xml:space="preserve"> PAGEREF _Toc453011870 \h </w:instrText>
             </w:r>
             <w:r>
               <w:rPr>
@@ -1164,13 +1149,13 @@
               <w:lang w:eastAsia="de-CH"/>
             </w:rPr>
           </w:pPr>
-          <w:hyperlink w:anchor="_Toc452989851" w:history="1">
+          <w:hyperlink w:anchor="_Toc453011871" w:history="1">
             <w:r>
               <w:rPr>
                 <w:rStyle w:val="Hyperlink"/>
                 <w:noProof/>
               </w:rPr>
-              <w:t>Klassenstruktur</w:t>
+              <w:t>Package-Struktur</w:t>
             </w:r>
             <w:r>
               <w:rPr>
@@ -1191,7 +1176,7 @@
                 <w:noProof/>
                 <w:webHidden/>
               </w:rPr>
-              <w:instrText xml:space="preserve"> PAGEREF _Toc452989851 \h </w:instrText>
+              <w:instrText xml:space="preserve"> PAGEREF _Toc453011871 \h </w:instrText>
             </w:r>
             <w:r>
               <w:rPr>
@@ -1235,13 +1220,13 @@
               <w:lang w:eastAsia="de-CH"/>
             </w:rPr>
           </w:pPr>
-          <w:hyperlink w:anchor="_Toc452989852" w:history="1">
+          <w:hyperlink w:anchor="_Toc453011872" w:history="1">
             <w:r>
               <w:rPr>
                 <w:rStyle w:val="Hyperlink"/>
                 <w:noProof/>
               </w:rPr>
-              <w:t>Klassendiagramm Model</w:t>
+              <w:t>Package Model</w:t>
             </w:r>
             <w:r>
               <w:rPr>
@@ -1262,7 +1247,7 @@
                 <w:noProof/>
                 <w:webHidden/>
               </w:rPr>
-              <w:instrText xml:space="preserve"> PAGEREF _Toc452989852 \h </w:instrText>
+              <w:instrText xml:space="preserve"> PAGEREF _Toc453011872 \h </w:instrText>
             </w:r>
             <w:r>
               <w:rPr>
@@ -1306,13 +1291,13 @@
               <w:lang w:eastAsia="de-CH"/>
             </w:rPr>
           </w:pPr>
-          <w:hyperlink w:anchor="_Toc452989853" w:history="1">
+          <w:hyperlink w:anchor="_Toc453011873" w:history="1">
             <w:r>
               <w:rPr>
                 <w:rStyle w:val="Hyperlink"/>
                 <w:noProof/>
               </w:rPr>
-              <w:t>Klassendiagramm Graph</w:t>
+              <w:t>Package Graph</w:t>
             </w:r>
             <w:r>
               <w:rPr>
@@ -1333,7 +1318,7 @@
                 <w:noProof/>
                 <w:webHidden/>
               </w:rPr>
-              <w:instrText xml:space="preserve"> PAGEREF _Toc452989853 \h </w:instrText>
+              <w:instrText xml:space="preserve"> PAGEREF _Toc453011873 \h </w:instrText>
             </w:r>
             <w:r>
               <w:rPr>
@@ -1377,13 +1362,13 @@
               <w:lang w:eastAsia="de-CH"/>
             </w:rPr>
           </w:pPr>
-          <w:hyperlink w:anchor="_Toc452989854" w:history="1">
+          <w:hyperlink w:anchor="_Toc453011874" w:history="1">
             <w:r>
               <w:rPr>
                 <w:rStyle w:val="Hyperlink"/>
                 <w:noProof/>
               </w:rPr>
-              <w:t>Klassendiagramm Controller</w:t>
+              <w:t>Package Controller</w:t>
             </w:r>
             <w:r>
               <w:rPr>
@@ -1404,7 +1389,7 @@
                 <w:noProof/>
                 <w:webHidden/>
               </w:rPr>
-              <w:instrText xml:space="preserve"> PAGEREF _Toc452989854 \h </w:instrText>
+              <w:instrText xml:space="preserve"> PAGEREF _Toc453011874 \h </w:instrText>
             </w:r>
             <w:r>
               <w:rPr>
@@ -1448,7 +1433,7 @@
               <w:lang w:eastAsia="de-CH"/>
             </w:rPr>
           </w:pPr>
-          <w:hyperlink w:anchor="_Toc452989855" w:history="1">
+          <w:hyperlink w:anchor="_Toc453011875" w:history="1">
             <w:r>
               <w:rPr>
                 <w:rStyle w:val="Hyperlink"/>
@@ -1475,7 +1460,7 @@
                 <w:noProof/>
                 <w:webHidden/>
               </w:rPr>
-              <w:instrText xml:space="preserve"> PAGEREF _Toc452989855 \h </w:instrText>
+              <w:instrText xml:space="preserve"> PAGEREF _Toc453011875 \h </w:instrText>
             </w:r>
             <w:r>
               <w:rPr>
@@ -1519,7 +1504,7 @@
               <w:lang w:eastAsia="de-CH"/>
             </w:rPr>
           </w:pPr>
-          <w:hyperlink w:anchor="_Toc452989856" w:history="1">
+          <w:hyperlink w:anchor="_Toc453011876" w:history="1">
             <w:r>
               <w:rPr>
                 <w:rStyle w:val="Hyperlink"/>
@@ -1546,7 +1531,7 @@
                 <w:noProof/>
                 <w:webHidden/>
               </w:rPr>
-              <w:instrText xml:space="preserve"> PAGEREF _Toc452989856 \h </w:instrText>
+              <w:instrText xml:space="preserve"> PAGEREF _Toc453011876 \h </w:instrText>
             </w:r>
             <w:r>
               <w:rPr>
@@ -1590,7 +1575,7 @@
               <w:lang w:eastAsia="de-CH"/>
             </w:rPr>
           </w:pPr>
-          <w:hyperlink w:anchor="_Toc452989857" w:history="1">
+          <w:hyperlink w:anchor="_Toc453011877" w:history="1">
             <w:r>
               <w:rPr>
                 <w:rStyle w:val="Hyperlink"/>
@@ -1617,7 +1602,7 @@
                 <w:noProof/>
                 <w:webHidden/>
               </w:rPr>
-              <w:instrText xml:space="preserve"> PAGEREF _Toc452989857 \h </w:instrText>
+              <w:instrText xml:space="preserve"> PAGEREF _Toc453011877 \h </w:instrText>
             </w:r>
             <w:r>
               <w:rPr>
@@ -1661,7 +1646,7 @@
               <w:lang w:eastAsia="de-CH"/>
             </w:rPr>
           </w:pPr>
-          <w:hyperlink w:anchor="_Toc452989858" w:history="1">
+          <w:hyperlink w:anchor="_Toc453011878" w:history="1">
             <w:r>
               <w:rPr>
                 <w:rStyle w:val="Hyperlink"/>
@@ -1688,7 +1673,7 @@
                 <w:noProof/>
                 <w:webHidden/>
               </w:rPr>
-              <w:instrText xml:space="preserve"> PAGEREF _Toc452989858 \h </w:instrText>
+              <w:instrText xml:space="preserve"> PAGEREF _Toc453011878 \h </w:instrText>
             </w:r>
             <w:r>
               <w:rPr>
@@ -1732,7 +1717,7 @@
               <w:lang w:eastAsia="de-CH"/>
             </w:rPr>
           </w:pPr>
-          <w:hyperlink w:anchor="_Toc452989859" w:history="1">
+          <w:hyperlink w:anchor="_Toc453011879" w:history="1">
             <w:r>
               <w:rPr>
                 <w:rStyle w:val="Hyperlink"/>
@@ -1759,7 +1744,7 @@
                 <w:noProof/>
                 <w:webHidden/>
               </w:rPr>
-              <w:instrText xml:space="preserve"> PAGEREF _Toc452989859 \h </w:instrText>
+              <w:instrText xml:space="preserve"> PAGEREF _Toc453011879 \h </w:instrText>
             </w:r>
             <w:r>
               <w:rPr>
@@ -1803,7 +1788,7 @@
               <w:lang w:eastAsia="de-CH"/>
             </w:rPr>
           </w:pPr>
-          <w:hyperlink w:anchor="_Toc452989860" w:history="1">
+          <w:hyperlink w:anchor="_Toc453011880" w:history="1">
             <w:r>
               <w:rPr>
                 <w:rStyle w:val="Hyperlink"/>
@@ -1830,7 +1815,7 @@
                 <w:noProof/>
                 <w:webHidden/>
               </w:rPr>
-              <w:instrText xml:space="preserve"> PAGEREF _Toc452989860 \h </w:instrText>
+              <w:instrText xml:space="preserve"> PAGEREF _Toc453011880 \h </w:instrText>
             </w:r>
             <w:r>
               <w:rPr>
@@ -1874,7 +1859,7 @@
               <w:lang w:eastAsia="de-CH"/>
             </w:rPr>
           </w:pPr>
-          <w:hyperlink w:anchor="_Toc452989861" w:history="1">
+          <w:hyperlink w:anchor="_Toc453011881" w:history="1">
             <w:r>
               <w:rPr>
                 <w:rStyle w:val="Hyperlink"/>
@@ -1901,7 +1886,7 @@
                 <w:noProof/>
                 <w:webHidden/>
               </w:rPr>
-              <w:instrText xml:space="preserve"> PAGEREF _Toc452989861 \h </w:instrText>
+              <w:instrText xml:space="preserve"> PAGEREF _Toc453011881 \h </w:instrText>
             </w:r>
             <w:r>
               <w:rPr>
@@ -1945,7 +1930,7 @@
               <w:lang w:eastAsia="de-CH"/>
             </w:rPr>
           </w:pPr>
-          <w:hyperlink w:anchor="_Toc452989862" w:history="1">
+          <w:hyperlink w:anchor="_Toc453011882" w:history="1">
             <w:r>
               <w:rPr>
                 <w:rStyle w:val="Hyperlink"/>
@@ -1972,7 +1957,7 @@
                 <w:noProof/>
                 <w:webHidden/>
               </w:rPr>
-              <w:instrText xml:space="preserve"> PAGEREF _Toc452989862 \h </w:instrText>
+              <w:instrText xml:space="preserve"> PAGEREF _Toc453011882 \h </w:instrText>
             </w:r>
             <w:r>
               <w:rPr>
@@ -2016,7 +2001,7 @@
               <w:lang w:eastAsia="de-CH"/>
             </w:rPr>
           </w:pPr>
-          <w:hyperlink w:anchor="_Toc452989863" w:history="1">
+          <w:hyperlink w:anchor="_Toc453011883" w:history="1">
             <w:r>
               <w:rPr>
                 <w:rStyle w:val="Hyperlink"/>
@@ -2043,7 +2028,7 @@
                 <w:noProof/>
                 <w:webHidden/>
               </w:rPr>
-              <w:instrText xml:space="preserve"> PAGEREF _Toc452989863 \h </w:instrText>
+              <w:instrText xml:space="preserve"> PAGEREF _Toc453011883 \h </w:instrText>
             </w:r>
             <w:r>
               <w:rPr>
@@ -2087,7 +2072,7 @@
               <w:lang w:eastAsia="de-CH"/>
             </w:rPr>
           </w:pPr>
-          <w:hyperlink w:anchor="_Toc452989864" w:history="1">
+          <w:hyperlink w:anchor="_Toc453011884" w:history="1">
             <w:r>
               <w:rPr>
                 <w:rStyle w:val="Hyperlink"/>
@@ -2114,7 +2099,7 @@
                 <w:noProof/>
                 <w:webHidden/>
               </w:rPr>
-              <w:instrText xml:space="preserve"> PAGEREF _Toc452989864 \h </w:instrText>
+              <w:instrText xml:space="preserve"> PAGEREF _Toc453011884 \h </w:instrText>
             </w:r>
             <w:r>
               <w:rPr>
@@ -2158,7 +2143,7 @@
               <w:lang w:eastAsia="de-CH"/>
             </w:rPr>
           </w:pPr>
-          <w:hyperlink w:anchor="_Toc452989865" w:history="1">
+          <w:hyperlink w:anchor="_Toc453011885" w:history="1">
             <w:r>
               <w:rPr>
                 <w:rStyle w:val="Hyperlink"/>
@@ -2185,7 +2170,7 @@
                 <w:noProof/>
                 <w:webHidden/>
               </w:rPr>
-              <w:instrText xml:space="preserve"> PAGEREF _Toc452989865 \h </w:instrText>
+              <w:instrText xml:space="preserve"> PAGEREF _Toc453011885 \h </w:instrText>
             </w:r>
             <w:r>
               <w:rPr>
@@ -2229,7 +2214,7 @@
               <w:lang w:eastAsia="de-CH"/>
             </w:rPr>
           </w:pPr>
-          <w:hyperlink w:anchor="_Toc452989866" w:history="1">
+          <w:hyperlink w:anchor="_Toc453011886" w:history="1">
             <w:r>
               <w:rPr>
                 <w:rStyle w:val="Hyperlink"/>
@@ -2256,7 +2241,7 @@
                 <w:noProof/>
                 <w:webHidden/>
               </w:rPr>
-              <w:instrText xml:space="preserve"> PAGEREF _Toc452989866 \h </w:instrText>
+              <w:instrText xml:space="preserve"> PAGEREF _Toc453011886 \h </w:instrText>
             </w:r>
             <w:r>
               <w:rPr>
@@ -2300,7 +2285,7 @@
               <w:lang w:eastAsia="de-CH"/>
             </w:rPr>
           </w:pPr>
-          <w:hyperlink w:anchor="_Toc452989867" w:history="1">
+          <w:hyperlink w:anchor="_Toc453011887" w:history="1">
             <w:r>
               <w:rPr>
                 <w:rStyle w:val="Hyperlink"/>
@@ -2327,7 +2312,7 @@
                 <w:noProof/>
                 <w:webHidden/>
               </w:rPr>
-              <w:instrText xml:space="preserve"> PAGEREF _Toc452989867 \h </w:instrText>
+              <w:instrText xml:space="preserve"> PAGEREF _Toc453011887 \h </w:instrText>
             </w:r>
             <w:r>
               <w:rPr>
@@ -2371,7 +2356,7 @@
               <w:lang w:eastAsia="de-CH"/>
             </w:rPr>
           </w:pPr>
-          <w:hyperlink w:anchor="_Toc452989868" w:history="1">
+          <w:hyperlink w:anchor="_Toc453011888" w:history="1">
             <w:r>
               <w:rPr>
                 <w:rStyle w:val="Hyperlink"/>
@@ -2398,7 +2383,7 @@
                 <w:noProof/>
                 <w:webHidden/>
               </w:rPr>
-              <w:instrText xml:space="preserve"> PAGEREF _Toc452989868 \h </w:instrText>
+              <w:instrText xml:space="preserve"> PAGEREF _Toc453011888 \h </w:instrText>
             </w:r>
             <w:r>
               <w:rPr>
@@ -2442,7 +2427,7 @@
               <w:lang w:eastAsia="de-CH"/>
             </w:rPr>
           </w:pPr>
-          <w:hyperlink w:anchor="_Toc452989869" w:history="1">
+          <w:hyperlink w:anchor="_Toc453011889" w:history="1">
             <w:r>
               <w:rPr>
                 <w:rStyle w:val="Hyperlink"/>
@@ -2469,7 +2454,7 @@
                 <w:noProof/>
                 <w:webHidden/>
               </w:rPr>
-              <w:instrText xml:space="preserve"> PAGEREF _Toc452989869 \h </w:instrText>
+              <w:instrText xml:space="preserve"> PAGEREF _Toc453011889 \h </w:instrText>
             </w:r>
             <w:r>
               <w:rPr>
@@ -2513,7 +2498,7 @@
               <w:lang w:eastAsia="de-CH"/>
             </w:rPr>
           </w:pPr>
-          <w:hyperlink w:anchor="_Toc452989870" w:history="1">
+          <w:hyperlink w:anchor="_Toc453011890" w:history="1">
             <w:r>
               <w:rPr>
                 <w:rStyle w:val="Hyperlink"/>
@@ -2540,7 +2525,7 @@
                 <w:noProof/>
                 <w:webHidden/>
               </w:rPr>
-              <w:instrText xml:space="preserve"> PAGEREF _Toc452989870 \h </w:instrText>
+              <w:instrText xml:space="preserve"> PAGEREF _Toc453011890 \h </w:instrText>
             </w:r>
             <w:r>
               <w:rPr>
@@ -2584,7 +2569,7 @@
               <w:lang w:eastAsia="de-CH"/>
             </w:rPr>
           </w:pPr>
-          <w:hyperlink w:anchor="_Toc452989871" w:history="1">
+          <w:hyperlink w:anchor="_Toc453011891" w:history="1">
             <w:r>
               <w:rPr>
                 <w:rStyle w:val="Hyperlink"/>
@@ -2611,7 +2596,7 @@
                 <w:noProof/>
                 <w:webHidden/>
               </w:rPr>
-              <w:instrText xml:space="preserve"> PAGEREF _Toc452989871 \h </w:instrText>
+              <w:instrText xml:space="preserve"> PAGEREF _Toc453011891 \h </w:instrText>
             </w:r>
             <w:r>
               <w:rPr>
@@ -2655,11 +2640,12 @@
               <w:lang w:eastAsia="de-CH"/>
             </w:rPr>
           </w:pPr>
-          <w:hyperlink w:anchor="_Toc452989872" w:history="1">
+          <w:hyperlink w:anchor="_Toc453011892" w:history="1">
             <w:r>
               <w:rPr>
                 <w:rStyle w:val="Hyperlink"/>
                 <w:noProof/>
+                <w:lang w:val="de-DE"/>
               </w:rPr>
               <w:t>Literaturverzeichnis</w:t>
             </w:r>
@@ -2682,7 +2668,78 @@
                 <w:noProof/>
                 <w:webHidden/>
               </w:rPr>
-              <w:instrText xml:space="preserve"> PAGEREF _Toc452989872 \h </w:instrText>
+              <w:instrText xml:space="preserve"> PAGEREF _Toc453011892 \h </w:instrText>
+            </w:r>
+            <w:r>
+              <w:rPr>
+                <w:noProof/>
+                <w:webHidden/>
+              </w:rPr>
+            </w:r>
+            <w:r>
+              <w:rPr>
+                <w:noProof/>
+                <w:webHidden/>
+              </w:rPr>
+              <w:fldChar w:fldCharType="separate"/>
+            </w:r>
+            <w:r>
+              <w:rPr>
+                <w:noProof/>
+                <w:webHidden/>
+              </w:rPr>
+              <w:t>9</w:t>
+            </w:r>
+            <w:r>
+              <w:rPr>
+                <w:noProof/>
+                <w:webHidden/>
+              </w:rPr>
+              <w:fldChar w:fldCharType="end"/>
+            </w:r>
+          </w:hyperlink>
+        </w:p>
+        <w:p>
+          <w:pPr>
+            <w:pStyle w:val="Verzeichnis1"/>
+            <w:tabs>
+              <w:tab w:val="right" w:leader="dot" w:pos="9062"/>
+            </w:tabs>
+            <w:rPr>
+              <w:noProof/>
+              <w:sz w:val="22"/>
+              <w:szCs w:val="22"/>
+              <w:lang w:eastAsia="de-CH"/>
+            </w:rPr>
+          </w:pPr>
+          <w:hyperlink w:anchor="_Toc453011893" w:history="1">
+            <w:r>
+              <w:rPr>
+                <w:rStyle w:val="Hyperlink"/>
+                <w:noProof/>
+              </w:rPr>
+              <w:t>Anhang</w:t>
+            </w:r>
+            <w:r>
+              <w:rPr>
+                <w:noProof/>
+                <w:webHidden/>
+              </w:rPr>
+              <w:tab/>
+            </w:r>
+            <w:r>
+              <w:rPr>
+                <w:noProof/>
+                <w:webHidden/>
+              </w:rPr>
+              <w:fldChar w:fldCharType="begin"/>
+            </w:r>
+            <w:r>
+              <w:rPr>
+                <w:noProof/>
+                <w:webHidden/>
+              </w:rPr>
+              <w:instrText xml:space="preserve"> PAGEREF _Toc453011893 \h </w:instrText>
             </w:r>
             <w:r>
               <w:rPr>
@@ -2727,30 +2784,25 @@
     </w:sdt>
     <w:p/>
     <w:p>
-      <w:r>
-        <w:br w:type="page"/>
-      </w:r>
-    </w:p>
-    <w:p>
       <w:pPr>
         <w:pStyle w:val="berschrift1"/>
       </w:pPr>
-      <w:bookmarkStart w:id="0" w:name="_Toc452989841"/>
+      <w:bookmarkStart w:id="1" w:name="_Toc453011861"/>
       <w:r>
         <w:lastRenderedPageBreak/>
         <w:t>Überblick</w:t>
       </w:r>
-      <w:bookmarkEnd w:id="0"/>
+      <w:bookmarkEnd w:id="1"/>
     </w:p>
     <w:p>
       <w:pPr>
         <w:pStyle w:val="berschrift2"/>
       </w:pPr>
-      <w:bookmarkStart w:id="1" w:name="_Toc452989842"/>
+      <w:bookmarkStart w:id="2" w:name="_Toc453011862"/>
       <w:r>
         <w:t>Aufgabe</w:t>
       </w:r>
-      <w:bookmarkEnd w:id="1"/>
+      <w:bookmarkEnd w:id="2"/>
     </w:p>
     <w:p>
       <w:r>
@@ -2777,15 +2829,15 @@
       <w:pPr>
         <w:pStyle w:val="berschrift2"/>
       </w:pPr>
-      <w:bookmarkStart w:id="2" w:name="_Toc452989843"/>
+      <w:bookmarkStart w:id="3" w:name="_Toc453011863"/>
       <w:r>
         <w:t>Prozessmodell Scrum</w:t>
       </w:r>
-      <w:bookmarkEnd w:id="2"/>
-    </w:p>
-    <w:p>
-      <w:r>
-        <w:t xml:space="preserve">Beim </w:t>
+      <w:bookmarkEnd w:id="3"/>
+    </w:p>
+    <w:p>
+      <w:r>
+        <w:t xml:space="preserve">Bei </w:t>
       </w:r>
       <w:proofErr w:type="spellStart"/>
       <w:r>
@@ -2797,6 +2849,20 @@
       </w:r>
       <w:proofErr w:type="spellStart"/>
       <w:r>
+        <w:t>Scrum</w:t>
+      </w:r>
+      <w:proofErr w:type="spellEnd"/>
+      <w:r>
+        <w:t xml:space="preserve"> Master</w:t>
+      </w:r>
+      <w:r>
+        <w:t>,</w:t>
+      </w:r>
+      <w:r>
+        <w:t xml:space="preserve"> </w:t>
+      </w:r>
+      <w:proofErr w:type="spellStart"/>
+      <w:r>
         <w:t>Product</w:t>
       </w:r>
       <w:proofErr w:type="spellEnd"/>
@@ -2820,15 +2886,10 @@
         <w:t xml:space="preserve"> </w:t>
       </w:r>
       <w:r>
-        <w:t xml:space="preserve">Team, </w:t>
-      </w:r>
-      <w:proofErr w:type="spellStart"/>
-      <w:r>
-        <w:t>Scrum</w:t>
-      </w:r>
-      <w:proofErr w:type="spellEnd"/>
-      <w:r>
-        <w:t xml:space="preserve"> Master) definiert.</w:t>
+        <w:t>Team</w:t>
+      </w:r>
+      <w:r>
+        <w:t>) definiert.</w:t>
       </w:r>
       <w:r>
         <w:br/>
@@ -2928,7 +2989,13 @@
       </w:r>
       <w:proofErr w:type="spellEnd"/>
       <w:r>
-        <w:t xml:space="preserve">-Team was im Sprint erreicht wurde und als abgeschlossen gilt. Anhand des Sprint Reviews wird der </w:t>
+        <w:t xml:space="preserve">-Team was im Sprint erreicht wurde und </w:t>
+      </w:r>
+      <w:r>
+        <w:t xml:space="preserve">was </w:t>
+      </w:r>
+      <w:r>
+        <w:t xml:space="preserve">als abgeschlossen gilt. Anhand des Sprint Reviews wird der </w:t>
       </w:r>
       <w:proofErr w:type="spellStart"/>
       <w:r>
@@ -2969,11 +3036,24 @@
       <w:pPr>
         <w:pStyle w:val="berschrift3"/>
       </w:pPr>
-      <w:bookmarkStart w:id="3" w:name="_Toc452989844"/>
+      <w:bookmarkStart w:id="4" w:name="_Toc453011864"/>
       <w:r>
         <w:t>Scrum Rollen</w:t>
       </w:r>
-      <w:bookmarkEnd w:id="3"/>
+      <w:bookmarkEnd w:id="4"/>
+    </w:p>
+    <w:p>
+      <w:r>
+        <w:t xml:space="preserve">Wir haben die </w:t>
+      </w:r>
+      <w:proofErr w:type="spellStart"/>
+      <w:r>
+        <w:t>Scrum</w:t>
+      </w:r>
+      <w:proofErr w:type="spellEnd"/>
+      <w:r>
+        <w:t xml:space="preserve"> Rollen wie folgt aufgeteilt:</w:t>
+      </w:r>
     </w:p>
     <w:tbl>
       <w:tblPr>
@@ -3026,17 +3106,12 @@
           <w:p>
             <w:proofErr w:type="spellStart"/>
             <w:r>
-              <w:t>Product</w:t>
+              <w:t>Scrum</w:t>
             </w:r>
             <w:proofErr w:type="spellEnd"/>
             <w:r>
-              <w:t xml:space="preserve"> </w:t>
-            </w:r>
-            <w:proofErr w:type="spellStart"/>
-            <w:r>
-              <w:t>Owner</w:t>
-            </w:r>
-            <w:proofErr w:type="spellEnd"/>
+              <w:t xml:space="preserve"> Master</w:t>
+            </w:r>
           </w:p>
         </w:tc>
         <w:tc>
@@ -3048,7 +3123,7 @@
               <w:cnfStyle w:val="000000100000" w:firstRow="0" w:lastRow="0" w:firstColumn="0" w:lastColumn="0" w:oddVBand="0" w:evenVBand="0" w:oddHBand="1" w:evenHBand="0" w:firstRowFirstColumn="0" w:firstRowLastColumn="0" w:lastRowFirstColumn="0" w:lastRowLastColumn="0"/>
             </w:pPr>
             <w:r>
-              <w:t>Joel Hüppi</w:t>
+              <w:t>Chris Müller</w:t>
             </w:r>
           </w:p>
         </w:tc>
@@ -3062,12 +3137,17 @@
           <w:p>
             <w:proofErr w:type="spellStart"/>
             <w:r>
-              <w:t>Scrum</w:t>
+              <w:t>Product</w:t>
             </w:r>
             <w:proofErr w:type="spellEnd"/>
             <w:r>
-              <w:t xml:space="preserve"> Master</w:t>
-            </w:r>
+              <w:t xml:space="preserve"> </w:t>
+            </w:r>
+            <w:proofErr w:type="spellStart"/>
+            <w:r>
+              <w:t>Owner</w:t>
+            </w:r>
+            <w:proofErr w:type="spellEnd"/>
           </w:p>
         </w:tc>
         <w:tc>
@@ -3079,7 +3159,7 @@
               <w:cnfStyle w:val="000000000000" w:firstRow="0" w:lastRow="0" w:firstColumn="0" w:lastColumn="0" w:oddVBand="0" w:evenVBand="0" w:oddHBand="0" w:evenHBand="0" w:firstRowFirstColumn="0" w:firstRowLastColumn="0" w:lastRowFirstColumn="0" w:lastRowLastColumn="0"/>
             </w:pPr>
             <w:r>
-              <w:t>Chris Müller</w:t>
+              <w:t>Joel Hüppi</w:t>
             </w:r>
           </w:p>
         </w:tc>
@@ -3095,10 +3175,7 @@
           </w:tcPr>
           <w:p>
             <w:r>
-              <w:t>Team</w:t>
-            </w:r>
-            <w:r>
-              <w:t xml:space="preserve"> (Entwickler)</w:t>
+              <w:t>Team (Entwickler)</w:t>
             </w:r>
           </w:p>
         </w:tc>
@@ -3111,13 +3188,8 @@
               <w:cnfStyle w:val="000000100000" w:firstRow="0" w:lastRow="0" w:firstColumn="0" w:lastColumn="0" w:oddVBand="0" w:evenVBand="0" w:oddHBand="1" w:evenHBand="0" w:firstRowFirstColumn="0" w:firstRowLastColumn="0" w:lastRowFirstColumn="0" w:lastRowLastColumn="0"/>
             </w:pPr>
             <w:r>
-              <w:t xml:space="preserve">Gabriel </w:t>
-            </w:r>
-            <w:proofErr w:type="spellStart"/>
-            <w:r>
-              <w:t>Ghenzi</w:t>
-            </w:r>
-            <w:proofErr w:type="spellEnd"/>
+              <w:t>Gabriel Ghenzi</w:t>
+            </w:r>
           </w:p>
           <w:p>
             <w:pPr>
@@ -3132,13 +3204,7 @@
               <w:cnfStyle w:val="000000100000" w:firstRow="0" w:lastRow="0" w:firstColumn="0" w:lastColumn="0" w:oddVBand="0" w:evenVBand="0" w:oddHBand="1" w:evenHBand="0" w:firstRowFirstColumn="0" w:firstRowLastColumn="0" w:lastRowFirstColumn="0" w:lastRowLastColumn="0"/>
             </w:pPr>
             <w:r>
-              <w:t>Philip</w:t>
-            </w:r>
-            <w:r>
-              <w:t>pe</w:t>
-            </w:r>
-            <w:r>
-              <w:t xml:space="preserve"> Mazenauer</w:t>
+              <w:t>Philippe Mazenauer</w:t>
             </w:r>
           </w:p>
           <w:p>
@@ -3161,14 +3227,10 @@
       </w:tr>
     </w:tbl>
     <w:p>
-      <w:bookmarkStart w:id="4" w:name="_GoBack"/>
-      <w:bookmarkEnd w:id="4"/>
-    </w:p>
-    <w:p>
       <w:pPr>
         <w:pStyle w:val="berschrift1"/>
       </w:pPr>
-      <w:bookmarkStart w:id="5" w:name="_Toc452989845"/>
+      <w:bookmarkStart w:id="5" w:name="_Toc453011865"/>
       <w:r>
         <w:t>Entwicklungsschritte</w:t>
       </w:r>
@@ -3178,7 +3240,7 @@
       <w:pPr>
         <w:pStyle w:val="berschrift2"/>
       </w:pPr>
-      <w:bookmarkStart w:id="6" w:name="_Toc452989846"/>
+      <w:bookmarkStart w:id="6" w:name="_Toc453011866"/>
       <w:r>
         <w:t>User Stories</w:t>
       </w:r>
@@ -3239,13 +3301,16 @@
       <w:proofErr w:type="spellEnd"/>
       <w:r>
         <w:t xml:space="preserve"> festgehalten</w:t>
+      </w:r>
+      <w:r>
+        <w:t>.</w:t>
       </w:r>
     </w:p>
     <w:p>
       <w:pPr>
         <w:pStyle w:val="berschrift2"/>
       </w:pPr>
-      <w:bookmarkStart w:id="7" w:name="_Toc452989847"/>
+      <w:bookmarkStart w:id="7" w:name="_Toc453011867"/>
       <w:r>
         <w:t>Product Backlog</w:t>
       </w:r>
@@ -3297,6 +3362,7 @@
           <w:noProof/>
           <w:lang w:eastAsia="de-CH"/>
         </w:rPr>
+        <w:lastRenderedPageBreak/>
         <w:drawing>
           <wp:inline distT="0" distB="0" distL="0" distR="0" wp14:anchorId="6884884D" wp14:editId="3F6DDB19">
             <wp:extent cx="5760720" cy="779145"/>
@@ -3351,18 +3417,31 @@
       <w:pPr>
         <w:pStyle w:val="Beschriftung"/>
       </w:pPr>
-      <w:bookmarkStart w:id="8" w:name="_Toc452994516"/>
+      <w:bookmarkStart w:id="8" w:name="_Toc453011838"/>
       <w:r>
         <w:t xml:space="preserve">Abbildung </w:t>
       </w:r>
-      <w:fldSimple w:instr=" SEQ Abbildung \* ARABIC ">
-        <w:r>
-          <w:rPr>
-            <w:noProof/>
-          </w:rPr>
-          <w:t>1</w:t>
-        </w:r>
-      </w:fldSimple>
+      <w:r>
+        <w:fldChar w:fldCharType="begin"/>
+      </w:r>
+      <w:r>
+        <w:instrText xml:space="preserve"> SEQ Abbildung \* ARABIC </w:instrText>
+      </w:r>
+      <w:r>
+        <w:fldChar w:fldCharType="separate"/>
+      </w:r>
+      <w:r>
+        <w:rPr>
+          <w:noProof/>
+        </w:rPr>
+        <w:t>1</w:t>
+      </w:r>
+      <w:r>
+        <w:rPr>
+          <w:noProof/>
+        </w:rPr>
+        <w:fldChar w:fldCharType="end"/>
+      </w:r>
       <w:r>
         <w:t xml:space="preserve">: Ausschnitt aus dem </w:t>
       </w:r>
@@ -3385,7 +3464,7 @@
       <w:pPr>
         <w:pStyle w:val="berschrift2"/>
       </w:pPr>
-      <w:bookmarkStart w:id="9" w:name="_Toc452989848"/>
+      <w:bookmarkStart w:id="9" w:name="_Toc453011868"/>
       <w:r>
         <w:t>Sprint Backlog</w:t>
       </w:r>
@@ -3430,25 +3509,6 @@
       <w:proofErr w:type="spellEnd"/>
       <w:r>
         <w:t xml:space="preserve"> nach einer Woche nicht fertig implementiert werden konnten, weil sie einfach zu aufwendig waren. Diese Einträge wurden in den nächsten Sprint übertragen. Die kurze Sprintdauer hatte allerdings auch einen positiven Aspekt, wir hatten jederzeit einen guten Überblick, wie der Entwicklungsstand des Projektes war. </w:t>
-      </w:r>
-    </w:p>
-    <w:p>
-      <w:r>
-        <w:t xml:space="preserve">Beispiel Sprint Woche 1: (Alle Sprints sind auf GitHub.com unter </w:t>
-      </w:r>
-      <w:proofErr w:type="spellStart"/>
-      <w:r>
-        <w:t>documentation</w:t>
-      </w:r>
-      <w:proofErr w:type="spellEnd"/>
-      <w:r>
-        <w:t xml:space="preserve">: </w:t>
-      </w:r>
-      <w:r>
-        <w:t>Product_Sprint_Backlog_Hashi_TeamSG</w:t>
-      </w:r>
-      <w:r>
-        <w:t>.xlsx zu finden)</w:t>
       </w:r>
     </w:p>
     <w:p>
@@ -3514,18 +3574,31 @@
       <w:pPr>
         <w:pStyle w:val="Beschriftung"/>
       </w:pPr>
-      <w:bookmarkStart w:id="10" w:name="_Toc452994517"/>
+      <w:bookmarkStart w:id="10" w:name="_Toc453011839"/>
       <w:r>
         <w:t xml:space="preserve">Abbildung </w:t>
       </w:r>
-      <w:fldSimple w:instr=" SEQ Abbildung \* ARABIC ">
-        <w:r>
-          <w:rPr>
-            <w:noProof/>
-          </w:rPr>
-          <w:t>2</w:t>
-        </w:r>
-      </w:fldSimple>
+      <w:r>
+        <w:fldChar w:fldCharType="begin"/>
+      </w:r>
+      <w:r>
+        <w:instrText xml:space="preserve"> SEQ Abbildung \* ARABIC </w:instrText>
+      </w:r>
+      <w:r>
+        <w:fldChar w:fldCharType="separate"/>
+      </w:r>
+      <w:r>
+        <w:rPr>
+          <w:noProof/>
+        </w:rPr>
+        <w:t>2</w:t>
+      </w:r>
+      <w:r>
+        <w:rPr>
+          <w:noProof/>
+        </w:rPr>
+        <w:fldChar w:fldCharType="end"/>
+      </w:r>
       <w:r>
         <w:t xml:space="preserve">: Beispiel Sprint </w:t>
       </w:r>
@@ -3543,7 +3616,7 @@
       <w:pPr>
         <w:pStyle w:val="berschrift1"/>
       </w:pPr>
-      <w:bookmarkStart w:id="11" w:name="_Toc452989849"/>
+      <w:bookmarkStart w:id="11" w:name="_Toc453011869"/>
       <w:r>
         <w:t>Software</w:t>
       </w:r>
@@ -3553,7 +3626,7 @@
       <w:pPr>
         <w:pStyle w:val="berschrift2"/>
       </w:pPr>
-      <w:bookmarkStart w:id="12" w:name="_Toc452989850"/>
+      <w:bookmarkStart w:id="12" w:name="_Toc453011870"/>
       <w:r>
         <w:t>Klassendiagramme</w:t>
       </w:r>
@@ -3563,9 +3636,9 @@
       <w:pPr>
         <w:pStyle w:val="berschrift3"/>
       </w:pPr>
-      <w:bookmarkStart w:id="13" w:name="_Toc452989851"/>
-      <w:r>
-        <w:t>Klassenstruktur</w:t>
+      <w:bookmarkStart w:id="13" w:name="_Toc453011871"/>
+      <w:r>
+        <w:t>Package-Struktur</w:t>
       </w:r>
       <w:bookmarkEnd w:id="13"/>
     </w:p>
@@ -3636,30 +3709,58 @@
       <w:pPr>
         <w:pStyle w:val="Beschriftung"/>
       </w:pPr>
-      <w:bookmarkStart w:id="14" w:name="_Toc452994518"/>
+      <w:bookmarkStart w:id="14" w:name="_Toc453011840"/>
       <w:r>
         <w:t xml:space="preserve">Abbildung </w:t>
       </w:r>
-      <w:fldSimple w:instr=" SEQ Abbildung \* ARABIC ">
-        <w:r>
-          <w:rPr>
-            <w:noProof/>
-          </w:rPr>
-          <w:t>3</w:t>
-        </w:r>
-      </w:fldSimple>
-      <w:r>
-        <w:t>: Klassenstruktur Software</w:t>
+      <w:r>
+        <w:fldChar w:fldCharType="begin"/>
+      </w:r>
+      <w:r>
+        <w:instrText xml:space="preserve"> SEQ Abbildung \* ARABIC </w:instrText>
+      </w:r>
+      <w:r>
+        <w:fldChar w:fldCharType="separate"/>
+      </w:r>
+      <w:r>
+        <w:rPr>
+          <w:noProof/>
+        </w:rPr>
+        <w:t>3</w:t>
+      </w:r>
+      <w:r>
+        <w:rPr>
+          <w:noProof/>
+        </w:rPr>
+        <w:fldChar w:fldCharType="end"/>
+      </w:r>
+      <w:r>
+        <w:t xml:space="preserve"> </w:t>
+      </w:r>
+      <w:r>
+        <w:t>Package-Struktur</w:t>
+      </w:r>
+      <w:r>
+        <w:t xml:space="preserve"> Software</w:t>
       </w:r>
       <w:bookmarkEnd w:id="14"/>
+    </w:p>
+    <w:p>
+      <w:r>
+        <w:br w:type="page"/>
+      </w:r>
     </w:p>
     <w:p>
       <w:pPr>
         <w:pStyle w:val="berschrift3"/>
       </w:pPr>
-      <w:bookmarkStart w:id="15" w:name="_Toc452989852"/>
-      <w:r>
-        <w:t>Klassendiagramm Model</w:t>
+      <w:bookmarkStart w:id="15" w:name="_Toc453011872"/>
+      <w:r>
+        <w:lastRenderedPageBreak/>
+        <w:t>Package</w:t>
+      </w:r>
+      <w:r>
+        <w:t xml:space="preserve"> Model</w:t>
       </w:r>
       <w:bookmarkEnd w:id="15"/>
     </w:p>
@@ -3719,20 +3820,36 @@
       <w:pPr>
         <w:pStyle w:val="Beschriftung"/>
       </w:pPr>
-      <w:bookmarkStart w:id="16" w:name="_Toc452994519"/>
+      <w:bookmarkStart w:id="16" w:name="_Toc453011841"/>
       <w:r>
         <w:t xml:space="preserve">Abbildung </w:t>
       </w:r>
-      <w:fldSimple w:instr=" SEQ Abbildung \* ARABIC ">
-        <w:r>
-          <w:rPr>
-            <w:noProof/>
-          </w:rPr>
-          <w:t>4</w:t>
-        </w:r>
-      </w:fldSimple>
-      <w:r>
-        <w:t>: Klassendiagramm Model</w:t>
+      <w:r>
+        <w:fldChar w:fldCharType="begin"/>
+      </w:r>
+      <w:r>
+        <w:instrText xml:space="preserve"> SEQ Abbildung \* ARABIC </w:instrText>
+      </w:r>
+      <w:r>
+        <w:fldChar w:fldCharType="separate"/>
+      </w:r>
+      <w:r>
+        <w:rPr>
+          <w:noProof/>
+        </w:rPr>
+        <w:t>4</w:t>
+      </w:r>
+      <w:r>
+        <w:rPr>
+          <w:noProof/>
+        </w:rPr>
+        <w:fldChar w:fldCharType="end"/>
+      </w:r>
+      <w:r>
+        <w:t xml:space="preserve"> Package </w:t>
+      </w:r>
+      <w:r>
+        <w:t>Model</w:t>
       </w:r>
       <w:bookmarkEnd w:id="16"/>
     </w:p>
@@ -3740,9 +3857,12 @@
       <w:pPr>
         <w:pStyle w:val="berschrift3"/>
       </w:pPr>
-      <w:bookmarkStart w:id="17" w:name="_Toc452989853"/>
-      <w:r>
-        <w:t>Klassendiagramm Graph</w:t>
+      <w:bookmarkStart w:id="17" w:name="_Toc453011873"/>
+      <w:r>
+        <w:t>Package</w:t>
+      </w:r>
+      <w:r>
+        <w:t xml:space="preserve"> Graph</w:t>
       </w:r>
       <w:bookmarkEnd w:id="17"/>
     </w:p>
@@ -3802,20 +3922,39 @@
       <w:pPr>
         <w:pStyle w:val="Beschriftung"/>
       </w:pPr>
-      <w:bookmarkStart w:id="18" w:name="_Toc452994520"/>
+      <w:bookmarkStart w:id="18" w:name="_Toc453011842"/>
       <w:r>
         <w:t xml:space="preserve">Abbildung </w:t>
       </w:r>
-      <w:fldSimple w:instr=" SEQ Abbildung \* ARABIC ">
-        <w:r>
-          <w:rPr>
-            <w:noProof/>
-          </w:rPr>
-          <w:t>5</w:t>
-        </w:r>
-      </w:fldSimple>
-      <w:r>
-        <w:t>: Klassendiagramm Graph</w:t>
+      <w:r>
+        <w:fldChar w:fldCharType="begin"/>
+      </w:r>
+      <w:r>
+        <w:instrText xml:space="preserve"> SEQ Abbildung \* ARABIC </w:instrText>
+      </w:r>
+      <w:r>
+        <w:fldChar w:fldCharType="separate"/>
+      </w:r>
+      <w:r>
+        <w:rPr>
+          <w:noProof/>
+        </w:rPr>
+        <w:t>5</w:t>
+      </w:r>
+      <w:r>
+        <w:rPr>
+          <w:noProof/>
+        </w:rPr>
+        <w:fldChar w:fldCharType="end"/>
+      </w:r>
+      <w:r>
+        <w:t xml:space="preserve"> </w:t>
+      </w:r>
+      <w:r>
+        <w:t xml:space="preserve">Package </w:t>
+      </w:r>
+      <w:r>
+        <w:t>Graph</w:t>
       </w:r>
       <w:bookmarkEnd w:id="18"/>
     </w:p>
@@ -3823,9 +3962,12 @@
       <w:pPr>
         <w:pStyle w:val="berschrift3"/>
       </w:pPr>
-      <w:bookmarkStart w:id="19" w:name="_Toc452989854"/>
-      <w:r>
-        <w:t>Klassendiagramm Controller</w:t>
+      <w:bookmarkStart w:id="19" w:name="_Toc453011874"/>
+      <w:r>
+        <w:t>Package</w:t>
+      </w:r>
+      <w:r>
+        <w:t xml:space="preserve"> Controller</w:t>
       </w:r>
       <w:bookmarkEnd w:id="19"/>
     </w:p>
@@ -3885,20 +4027,39 @@
       <w:pPr>
         <w:pStyle w:val="Beschriftung"/>
       </w:pPr>
-      <w:bookmarkStart w:id="20" w:name="_Toc452994521"/>
+      <w:bookmarkStart w:id="20" w:name="_Toc453011843"/>
       <w:r>
         <w:t xml:space="preserve">Abbildung </w:t>
       </w:r>
-      <w:fldSimple w:instr=" SEQ Abbildung \* ARABIC ">
-        <w:r>
-          <w:rPr>
-            <w:noProof/>
-          </w:rPr>
-          <w:t>6</w:t>
-        </w:r>
-      </w:fldSimple>
-      <w:r>
-        <w:t>: Klassendiagramm Controller</w:t>
+      <w:r>
+        <w:fldChar w:fldCharType="begin"/>
+      </w:r>
+      <w:r>
+        <w:instrText xml:space="preserve"> SEQ Abbildung \* ARABIC </w:instrText>
+      </w:r>
+      <w:r>
+        <w:fldChar w:fldCharType="separate"/>
+      </w:r>
+      <w:r>
+        <w:rPr>
+          <w:noProof/>
+        </w:rPr>
+        <w:t>6</w:t>
+      </w:r>
+      <w:r>
+        <w:rPr>
+          <w:noProof/>
+        </w:rPr>
+        <w:fldChar w:fldCharType="end"/>
+      </w:r>
+      <w:r>
+        <w:t xml:space="preserve"> </w:t>
+      </w:r>
+      <w:r>
+        <w:t xml:space="preserve">Package </w:t>
+      </w:r>
+      <w:r>
+        <w:t>Controller</w:t>
       </w:r>
       <w:bookmarkEnd w:id="20"/>
     </w:p>
@@ -3912,8 +4073,9 @@
       <w:pPr>
         <w:pStyle w:val="berschrift2"/>
       </w:pPr>
-      <w:bookmarkStart w:id="21" w:name="_Toc452989855"/>
-      <w:r>
+      <w:bookmarkStart w:id="21" w:name="_Toc453011875"/>
+      <w:r>
+        <w:lastRenderedPageBreak/>
         <w:t>Verwendete Patterns</w:t>
       </w:r>
       <w:bookmarkEnd w:id="21"/>
@@ -3922,7 +4084,7 @@
       <w:pPr>
         <w:pStyle w:val="berschrift3"/>
       </w:pPr>
-      <w:bookmarkStart w:id="22" w:name="_Toc452989856"/>
+      <w:bookmarkStart w:id="22" w:name="_Toc453011876"/>
       <w:r>
         <w:t>MVC (Model-View-Controller)</w:t>
       </w:r>
@@ -4008,7 +4170,7 @@
       <w:pPr>
         <w:pStyle w:val="berschrift3"/>
       </w:pPr>
-      <w:bookmarkStart w:id="23" w:name="_Toc452989857"/>
+      <w:bookmarkStart w:id="23" w:name="_Toc453011877"/>
       <w:r>
         <w:t>Decorator</w:t>
       </w:r>
@@ -4082,7 +4244,7 @@
       <w:pPr>
         <w:pStyle w:val="berschrift3"/>
       </w:pPr>
-      <w:bookmarkStart w:id="24" w:name="_Toc452989858"/>
+      <w:bookmarkStart w:id="24" w:name="_Toc453011878"/>
       <w:r>
         <w:t>Command</w:t>
       </w:r>
@@ -4224,7 +4386,7 @@
       <w:pPr>
         <w:pStyle w:val="berschrift3"/>
       </w:pPr>
-      <w:bookmarkStart w:id="25" w:name="_Toc452989859"/>
+      <w:bookmarkStart w:id="25" w:name="_Toc453011879"/>
       <w:r>
         <w:t>Factory</w:t>
       </w:r>
@@ -4275,14 +4437,14 @@
         <w:t>-Instanz existiert, die das Datensystem des aktuellen Spielfelds repräsentiert. Zudem kann</w:t>
       </w:r>
       <w:r>
-        <w:t xml:space="preserve"> über die Factory auch die aktuelle Instanz beendet, und eine Neue erzeugt werden. Diese Funktion wird beim Erstellen einer neuen Spielvorlage gebraucht.</w:t>
+        <w:t xml:space="preserve"> über die Factory auch die aktuelle Instanz beendet und eine Neue erzeugt werden. Diese Funktion wird beim Erstellen einer neuen Spielvorlage gebraucht.</w:t>
       </w:r>
     </w:p>
     <w:p>
       <w:pPr>
         <w:pStyle w:val="berschrift3"/>
       </w:pPr>
-      <w:bookmarkStart w:id="26" w:name="_Toc452989860"/>
+      <w:bookmarkStart w:id="26" w:name="_Toc453011880"/>
       <w:r>
         <w:t>Template</w:t>
       </w:r>
@@ -4337,7 +4499,7 @@
       <w:pPr>
         <w:pStyle w:val="berschrift2"/>
       </w:pPr>
-      <w:bookmarkStart w:id="27" w:name="_Toc452989861"/>
+      <w:bookmarkStart w:id="27" w:name="_Toc453011881"/>
       <w:r>
         <w:t>Spiel speichern/laden</w:t>
       </w:r>
@@ -4372,8 +4534,9 @@
       <w:pPr>
         <w:pStyle w:val="berschrift1"/>
       </w:pPr>
-      <w:bookmarkStart w:id="28" w:name="_Toc452989862"/>
-      <w:r>
+      <w:bookmarkStart w:id="28" w:name="_Toc453011882"/>
+      <w:r>
+        <w:lastRenderedPageBreak/>
         <w:t>Metriken und Tests</w:t>
       </w:r>
       <w:bookmarkEnd w:id="28"/>
@@ -4382,7 +4545,7 @@
       <w:pPr>
         <w:pStyle w:val="berschrift2"/>
       </w:pPr>
-      <w:bookmarkStart w:id="29" w:name="_Toc452989863"/>
+      <w:bookmarkStart w:id="29" w:name="_Toc453011883"/>
       <w:r>
         <w:t>Tests</w:t>
       </w:r>
@@ -4441,7 +4604,7 @@
       <w:pPr>
         <w:pStyle w:val="berschrift2"/>
       </w:pPr>
-      <w:bookmarkStart w:id="30" w:name="_Toc452989864"/>
+      <w:bookmarkStart w:id="30" w:name="_Toc453011884"/>
       <w:r>
         <w:t>Metriken</w:t>
       </w:r>
@@ -4577,18 +4740,31 @@
       <w:pPr>
         <w:pStyle w:val="Beschriftung"/>
       </w:pPr>
-      <w:bookmarkStart w:id="31" w:name="_Toc452994522"/>
+      <w:bookmarkStart w:id="31" w:name="_Toc453011844"/>
       <w:r>
         <w:t xml:space="preserve">Abbildung </w:t>
       </w:r>
-      <w:fldSimple w:instr=" SEQ Abbildung \* ARABIC ">
-        <w:r>
-          <w:rPr>
-            <w:noProof/>
-          </w:rPr>
-          <w:t>7</w:t>
-        </w:r>
-      </w:fldSimple>
+      <w:r>
+        <w:fldChar w:fldCharType="begin"/>
+      </w:r>
+      <w:r>
+        <w:instrText xml:space="preserve"> SEQ Abbildung \* ARABIC </w:instrText>
+      </w:r>
+      <w:r>
+        <w:fldChar w:fldCharType="separate"/>
+      </w:r>
+      <w:r>
+        <w:rPr>
+          <w:noProof/>
+        </w:rPr>
+        <w:t>7</w:t>
+      </w:r>
+      <w:r>
+        <w:rPr>
+          <w:noProof/>
+        </w:rPr>
+        <w:fldChar w:fldCharType="end"/>
+      </w:r>
       <w:r>
         <w:t xml:space="preserve"> Ausschnitt aus </w:t>
       </w:r>
@@ -4705,18 +4881,31 @@
       <w:pPr>
         <w:pStyle w:val="Beschriftung"/>
       </w:pPr>
-      <w:bookmarkStart w:id="32" w:name="_Toc452994523"/>
+      <w:bookmarkStart w:id="32" w:name="_Toc453011845"/>
       <w:r>
         <w:t xml:space="preserve">Abbildung </w:t>
       </w:r>
-      <w:fldSimple w:instr=" SEQ Abbildung \* ARABIC ">
-        <w:r>
-          <w:rPr>
-            <w:noProof/>
-          </w:rPr>
-          <w:t>8</w:t>
-        </w:r>
-      </w:fldSimple>
+      <w:r>
+        <w:fldChar w:fldCharType="begin"/>
+      </w:r>
+      <w:r>
+        <w:instrText xml:space="preserve"> SEQ Abbildung \* ARABIC </w:instrText>
+      </w:r>
+      <w:r>
+        <w:fldChar w:fldCharType="separate"/>
+      </w:r>
+      <w:r>
+        <w:rPr>
+          <w:noProof/>
+        </w:rPr>
+        <w:t>8</w:t>
+      </w:r>
+      <w:r>
+        <w:rPr>
+          <w:noProof/>
+        </w:rPr>
+        <w:fldChar w:fldCharType="end"/>
+      </w:r>
       <w:r>
         <w:t xml:space="preserve"> Ausschnitt aus </w:t>
       </w:r>
@@ -4767,8 +4956,9 @@
       <w:pPr>
         <w:pStyle w:val="berschrift1"/>
       </w:pPr>
-      <w:bookmarkStart w:id="33" w:name="_Toc452989865"/>
-      <w:r>
+      <w:bookmarkStart w:id="33" w:name="_Toc453011885"/>
+      <w:r>
+        <w:lastRenderedPageBreak/>
         <w:t>Erfahrungen</w:t>
       </w:r>
       <w:bookmarkEnd w:id="33"/>
@@ -4777,7 +4967,7 @@
       <w:pPr>
         <w:pStyle w:val="berschrift2"/>
       </w:pPr>
-      <w:bookmarkStart w:id="34" w:name="_Toc452989866"/>
+      <w:bookmarkStart w:id="34" w:name="_Toc453011886"/>
       <w:r>
         <w:t>Scrum</w:t>
       </w:r>
@@ -4975,7 +5165,7 @@
       <w:pPr>
         <w:pStyle w:val="berschrift2"/>
       </w:pPr>
-      <w:bookmarkStart w:id="35" w:name="_Toc452989867"/>
+      <w:bookmarkStart w:id="35" w:name="_Toc453011887"/>
       <w:r>
         <w:t>Git</w:t>
       </w:r>
@@ -5086,8 +5276,9 @@
       <w:pPr>
         <w:pStyle w:val="berschrift2"/>
       </w:pPr>
-      <w:bookmarkStart w:id="37" w:name="_Toc452989868"/>
-      <w:r>
+      <w:bookmarkStart w:id="37" w:name="_Toc453011888"/>
+      <w:r>
+        <w:lastRenderedPageBreak/>
         <w:t>FXML</w:t>
       </w:r>
       <w:bookmarkEnd w:id="36"/>
@@ -5127,18 +5318,42 @@
         <w:t xml:space="preserve"> zu implementieren</w:t>
       </w:r>
       <w:r>
-        <w:t xml:space="preserve">. Dies erlaubt eine komplette Trennung der Oberfläche von der Logik welche sich dahinter befindet.  </w:t>
+        <w:t>. Dies erlaubt eine komplette Trennung der Oberfläche von der Logik</w:t>
+      </w:r>
+      <w:r>
+        <w:t xml:space="preserve"> welche sich dahinter befindet.</w:t>
+      </w:r>
+      <w:r>
+        <w:t xml:space="preserve"> </w:t>
       </w:r>
       <w:r>
         <w:t xml:space="preserve">Mit dem sogenannten </w:t>
       </w:r>
       <w:proofErr w:type="spellStart"/>
       <w:r>
-        <w:t>SceenBuilder</w:t>
-      </w:r>
-      <w:proofErr w:type="spellEnd"/>
-      <w:r>
-        <w:t xml:space="preserve"> können Oberfläche einfach mit wenigen Klicks erstellt werden und das ganze FXML-File wird im Hintergrund </w:t>
+        <w:t>Sc</w:t>
+      </w:r>
+      <w:r>
+        <w:t>r</w:t>
+      </w:r>
+      <w:r>
+        <w:t>eenBuilder</w:t>
+      </w:r>
+      <w:proofErr w:type="spellEnd"/>
+      <w:r>
+        <w:t xml:space="preserve"> können Oberfläche</w:t>
+      </w:r>
+      <w:r>
+        <w:t>n</w:t>
+      </w:r>
+      <w:r>
+        <w:t xml:space="preserve"> einfach </w:t>
+      </w:r>
+      <w:r>
+        <w:t xml:space="preserve">und </w:t>
+      </w:r>
+      <w:r>
+        <w:t xml:space="preserve">mit wenigen Klicks erstellt werden und das ganze FXML-File wird im Hintergrund </w:t>
       </w:r>
       <w:r>
         <w:t>automatisch</w:t>
@@ -5236,7 +5451,7 @@
       <w:pPr>
         <w:pStyle w:val="berschrift2"/>
       </w:pPr>
-      <w:bookmarkStart w:id="38" w:name="_Toc452989869"/>
+      <w:bookmarkStart w:id="38" w:name="_Toc453011889"/>
       <w:r>
         <w:t>Testing</w:t>
       </w:r>
@@ -5259,7 +5474,7 @@
       <w:pPr>
         <w:pStyle w:val="berschrift1"/>
       </w:pPr>
-      <w:bookmarkStart w:id="39" w:name="_Toc452989870"/>
+      <w:bookmarkStart w:id="39" w:name="_Toc453011890"/>
       <w:r>
         <w:t>Vergleich der Prozesse</w:t>
       </w:r>
@@ -5354,8 +5569,9 @@
       <w:pPr>
         <w:pStyle w:val="berschrift1"/>
       </w:pPr>
-      <w:bookmarkStart w:id="40" w:name="_Toc452989871"/>
-      <w:r>
+      <w:bookmarkStart w:id="40" w:name="_Toc453011891"/>
+      <w:r>
+        <w:lastRenderedPageBreak/>
         <w:t>Abbildungsverzeichnis</w:t>
       </w:r>
       <w:bookmarkEnd w:id="40"/>
@@ -5382,7 +5598,7 @@
       <w:r>
         <w:fldChar w:fldCharType="separate"/>
       </w:r>
-      <w:hyperlink w:anchor="_Toc452994516" w:history="1">
+      <w:hyperlink w:anchor="_Toc453011838" w:history="1">
         <w:r>
           <w:rPr>
             <w:rStyle w:val="Hyperlink"/>
@@ -5409,7 +5625,7 @@
             <w:noProof/>
             <w:webHidden/>
           </w:rPr>
-          <w:instrText xml:space="preserve"> PAGEREF _Toc452994516 \h </w:instrText>
+          <w:instrText xml:space="preserve"> PAGEREF _Toc453011838 \h </w:instrText>
         </w:r>
         <w:r>
           <w:rPr>
@@ -5453,7 +5669,7 @@
           <w:lang w:eastAsia="de-CH"/>
         </w:rPr>
       </w:pPr>
-      <w:hyperlink w:anchor="_Toc452994517" w:history="1">
+      <w:hyperlink w:anchor="_Toc453011839" w:history="1">
         <w:r>
           <w:rPr>
             <w:rStyle w:val="Hyperlink"/>
@@ -5480,7 +5696,7 @@
             <w:noProof/>
             <w:webHidden/>
           </w:rPr>
-          <w:instrText xml:space="preserve"> PAGEREF _Toc452994517 \h </w:instrText>
+          <w:instrText xml:space="preserve"> PAGEREF _Toc453011839 \h </w:instrText>
         </w:r>
         <w:r>
           <w:rPr>
@@ -5524,13 +5740,13 @@
           <w:lang w:eastAsia="de-CH"/>
         </w:rPr>
       </w:pPr>
-      <w:hyperlink w:anchor="_Toc452994518" w:history="1">
+      <w:hyperlink w:anchor="_Toc453011840" w:history="1">
         <w:r>
           <w:rPr>
             <w:rStyle w:val="Hyperlink"/>
             <w:noProof/>
           </w:rPr>
-          <w:t>Abbildung 3: Klassenstruktur Software</w:t>
+          <w:t>Abbildung 3 Package-Struktur Software</w:t>
         </w:r>
         <w:r>
           <w:rPr>
@@ -5551,7 +5767,7 @@
             <w:noProof/>
             <w:webHidden/>
           </w:rPr>
-          <w:instrText xml:space="preserve"> PAGEREF _Toc452994518 \h </w:instrText>
+          <w:instrText xml:space="preserve"> PAGEREF _Toc453011840 \h </w:instrText>
         </w:r>
         <w:r>
           <w:rPr>
@@ -5595,13 +5811,13 @@
           <w:lang w:eastAsia="de-CH"/>
         </w:rPr>
       </w:pPr>
-      <w:hyperlink w:anchor="_Toc452994519" w:history="1">
+      <w:hyperlink w:anchor="_Toc453011841" w:history="1">
         <w:r>
           <w:rPr>
             <w:rStyle w:val="Hyperlink"/>
             <w:noProof/>
           </w:rPr>
-          <w:t>Abbildung 4: Klassendiagramm Model</w:t>
+          <w:t>Abbildung 4 Package Model</w:t>
         </w:r>
         <w:r>
           <w:rPr>
@@ -5622,7 +5838,7 @@
             <w:noProof/>
             <w:webHidden/>
           </w:rPr>
-          <w:instrText xml:space="preserve"> PAGEREF _Toc452994519 \h </w:instrText>
+          <w:instrText xml:space="preserve"> PAGEREF _Toc453011841 \h </w:instrText>
         </w:r>
         <w:r>
           <w:rPr>
@@ -5666,13 +5882,13 @@
           <w:lang w:eastAsia="de-CH"/>
         </w:rPr>
       </w:pPr>
-      <w:hyperlink w:anchor="_Toc452994520" w:history="1">
+      <w:hyperlink w:anchor="_Toc453011842" w:history="1">
         <w:r>
           <w:rPr>
             <w:rStyle w:val="Hyperlink"/>
             <w:noProof/>
           </w:rPr>
-          <w:t>Abbildung 5: Klassendiagramm Graph</w:t>
+          <w:t>Abbildung 5 Package Graph</w:t>
         </w:r>
         <w:r>
           <w:rPr>
@@ -5693,7 +5909,7 @@
             <w:noProof/>
             <w:webHidden/>
           </w:rPr>
-          <w:instrText xml:space="preserve"> PAGEREF _Toc452994520 \h </w:instrText>
+          <w:instrText xml:space="preserve"> PAGEREF _Toc453011842 \h </w:instrText>
         </w:r>
         <w:r>
           <w:rPr>
@@ -5737,13 +5953,13 @@
           <w:lang w:eastAsia="de-CH"/>
         </w:rPr>
       </w:pPr>
-      <w:hyperlink w:anchor="_Toc452994521" w:history="1">
+      <w:hyperlink w:anchor="_Toc453011843" w:history="1">
         <w:r>
           <w:rPr>
             <w:rStyle w:val="Hyperlink"/>
             <w:noProof/>
           </w:rPr>
-          <w:t>Abbildung 6: Klassendiagramm Controller</w:t>
+          <w:t>Abbildung 6 Package Controller</w:t>
         </w:r>
         <w:r>
           <w:rPr>
@@ -5764,7 +5980,7 @@
             <w:noProof/>
             <w:webHidden/>
           </w:rPr>
-          <w:instrText xml:space="preserve"> PAGEREF _Toc452994521 \h </w:instrText>
+          <w:instrText xml:space="preserve"> PAGEREF _Toc453011843 \h </w:instrText>
         </w:r>
         <w:r>
           <w:rPr>
@@ -5808,7 +6024,7 @@
           <w:lang w:eastAsia="de-CH"/>
         </w:rPr>
       </w:pPr>
-      <w:hyperlink w:anchor="_Toc452994522" w:history="1">
+      <w:hyperlink w:anchor="_Toc453011844" w:history="1">
         <w:r>
           <w:rPr>
             <w:rStyle w:val="Hyperlink"/>
@@ -5835,7 +6051,7 @@
             <w:noProof/>
             <w:webHidden/>
           </w:rPr>
-          <w:instrText xml:space="preserve"> PAGEREF _Toc452994522 \h </w:instrText>
+          <w:instrText xml:space="preserve"> PAGEREF _Toc453011844 \h </w:instrText>
         </w:r>
         <w:r>
           <w:rPr>
@@ -5879,7 +6095,7 @@
           <w:lang w:eastAsia="de-CH"/>
         </w:rPr>
       </w:pPr>
-      <w:hyperlink w:anchor="_Toc452994523" w:history="1">
+      <w:hyperlink w:anchor="_Toc453011845" w:history="1">
         <w:r>
           <w:rPr>
             <w:rStyle w:val="Hyperlink"/>
@@ -5906,7 +6122,7 @@
             <w:noProof/>
             <w:webHidden/>
           </w:rPr>
-          <w:instrText xml:space="preserve"> PAGEREF _Toc452994523 \h </w:instrText>
+          <w:instrText xml:space="preserve"> PAGEREF _Toc453011845 \h </w:instrText>
         </w:r>
         <w:r>
           <w:rPr>
@@ -5942,10 +6158,15 @@
         <w:fldChar w:fldCharType="end"/>
       </w:r>
     </w:p>
-    <w:p/>
+    <w:bookmarkStart w:id="41" w:name="_Toc453011892" w:displacedByCustomXml="next"/>
     <w:sdt>
       <w:sdtPr>
         <w:rPr>
+          <w:caps w:val="0"/>
+          <w:color w:val="auto"/>
+          <w:spacing w:val="0"/>
+          <w:sz w:val="20"/>
+          <w:szCs w:val="20"/>
           <w:lang w:val="de-DE"/>
         </w:rPr>
         <w:id w:val="-806775684"/>
@@ -5956,11 +6177,6 @@
       </w:sdtPr>
       <w:sdtEndPr>
         <w:rPr>
-          <w:caps w:val="0"/>
-          <w:color w:val="auto"/>
-          <w:spacing w:val="0"/>
-          <w:sz w:val="20"/>
-          <w:szCs w:val="20"/>
           <w:lang w:val="de-CH"/>
         </w:rPr>
       </w:sdtEndPr>
@@ -5975,6 +6191,7 @@
             </w:rPr>
             <w:t>Literaturverzeichnis</w:t>
           </w:r>
+          <w:bookmarkEnd w:id="41"/>
         </w:p>
         <w:sdt>
           <w:sdtPr>
@@ -6088,13 +6305,18 @@
       <w:pPr>
         <w:pStyle w:val="berschrift1"/>
       </w:pPr>
+      <w:bookmarkStart w:id="42" w:name="_Toc453011893"/>
       <w:r>
         <w:t>Anhang</w:t>
       </w:r>
-    </w:p>
-    <w:p>
-      <w:r>
-        <w:t xml:space="preserve">Die User Stories, der </w:t>
+      <w:bookmarkEnd w:id="42"/>
+    </w:p>
+    <w:p>
+      <w:r>
+        <w:t>Die User Stories,</w:t>
+      </w:r>
+      <w:r>
+        <w:t xml:space="preserve"> der </w:t>
       </w:r>
       <w:proofErr w:type="spellStart"/>
       <w:r>
@@ -6106,7 +6328,7 @@
       </w:r>
       <w:proofErr w:type="spellStart"/>
       <w:r>
-        <w:t>Backlogs</w:t>
+        <w:t>Backlog</w:t>
       </w:r>
       <w:proofErr w:type="spellEnd"/>
       <w:r>
@@ -6166,7 +6388,13 @@
       <w:pStyle w:val="Fuzeile"/>
     </w:pPr>
     <w:r>
-      <w:t>02.06.2016</w:t>
+      <w:t>0</w:t>
+    </w:r>
+    <w:r>
+      <w:t>6</w:t>
+    </w:r>
+    <w:r>
+      <w:t>.06.2016</w:t>
     </w:r>
     <w:r>
       <w:ptab w:relativeTo="margin" w:alignment="center" w:leader="none"/>
@@ -7802,7 +8030,7 @@
     <w:charset w:val="00"/>
     <w:family w:val="roman"/>
     <w:pitch w:val="variable"/>
-    <w:sig w:usb0="E0002AFF" w:usb1="C0007841" w:usb2="00000009" w:usb3="00000000" w:csb0="000001FF" w:csb1="00000000"/>
+    <w:sig w:usb0="E0002EFF" w:usb1="C0007843" w:usb2="00000009" w:usb3="00000000" w:csb0="000001FF" w:csb1="00000000"/>
   </w:font>
   <w:font w:name="Calibri Light">
     <w:panose1 w:val="020F0302020204030204"/>
@@ -7832,6 +8060,7 @@
     <w:rsidRoot w:val="00346085"/>
     <w:rsid w:val="000357B7"/>
     <w:rsid w:val="00346085"/>
+    <w:rsid w:val="005D54C9"/>
     <w:rsid w:val="008923E4"/>
     <w:rsid w:val="00D2702D"/>
     <w:rsid w:val="00F97809"/>
@@ -7851,7 +8080,7 @@
   </m:mathPr>
   <w:themeFontLang w:val="de-CH"/>
   <w:clrSchemeMapping w:bg1="light1" w:t1="dark1" w:bg2="light2" w:t2="dark2" w:accent1="accent1" w:accent2="accent2" w:accent3="accent3" w:accent4="accent4" w:accent5="accent5" w:accent6="accent6" w:hyperlink="hyperlink" w:followedHyperlink="followedHyperlink"/>
-  <w:decimalSymbol w:val="."/>
+  <w:decimalSymbol w:val=","/>
   <w:listSeparator w:val=";"/>
   <w15:chartTrackingRefBased/>
 </w:settings>
@@ -8665,7 +8894,7 @@
 </file>
 
 <file path=customXml/itemProps2.xml><?xml version="1.0" encoding="utf-8"?>
-<ds:datastoreItem xmlns:ds="http://schemas.openxmlformats.org/officeDocument/2006/customXml" ds:itemID="{ECEA8834-0564-4542-AB61-C365E69E9B1F}">
+<ds:datastoreItem xmlns:ds="http://schemas.openxmlformats.org/officeDocument/2006/customXml" ds:itemID="{8905BCB6-CA66-480D-AADD-8BA8DE25DE11}">
   <ds:schemaRefs>
     <ds:schemaRef ds:uri="http://schemas.openxmlformats.org/officeDocument/2006/bibliography"/>
   </ds:schemaRefs>

</xml_diff>

<commit_message>
Dokumentation um Backend und Architektur erweitert
</commit_message>
<xml_diff>
--- a/documentation/Dokumentation_Hashi_TeamSG.docx
+++ b/documentation/Dokumentation_Hashi_TeamSG.docx
@@ -147,6 +147,7 @@
                 <w:calendar w:val="gregorian"/>
               </w:date>
             </w:sdtPr>
+            <w:sdtEndPr/>
             <w:sdtContent>
               <w:p>
                 <w:pPr>
@@ -190,6 +191,7 @@
           <w:docPartUnique/>
         </w:docPartObj>
       </w:sdtPr>
+      <w:sdtEndPr/>
       <w:sdtContent>
         <w:p/>
         <w:tbl>
@@ -224,6 +226,7 @@
                 <w:dataBinding w:prefixMappings="xmlns:ns0='http://schemas.openxmlformats.org/officeDocument/2006/extended-properties'" w:xpath="/ns0:Properties[1]/ns0:Company[1]" w:storeItemID="{6668398D-A668-4E3E-A5EB-62B293D839F1}"/>
                 <w:text/>
               </w:sdtPr>
+              <w:sdtEndPr/>
               <w:sdtContent>
                 <w:tc>
                   <w:tcPr>
@@ -277,6 +280,7 @@
                   <w:dataBinding w:prefixMappings="xmlns:ns0='http://schemas.openxmlformats.org/package/2006/metadata/core-properties' xmlns:ns1='http://purl.org/dc/elements/1.1/'" w:xpath="/ns0:coreProperties[1]/ns1:title[1]" w:storeItemID="{6C3C8BC8-F283-45AE-878A-BAB7291924A1}"/>
                   <w:text/>
                 </w:sdtPr>
+                <w:sdtEndPr/>
                 <w:sdtContent>
                   <w:p>
                     <w:pPr>
@@ -289,7 +293,6 @@
                         <w:szCs w:val="88"/>
                       </w:rPr>
                     </w:pPr>
-                    <w:proofErr w:type="spellStart"/>
                     <w:r>
                       <w:rPr>
                         <w:rFonts w:asciiTheme="majorHAnsi" w:eastAsiaTheme="majorEastAsia" w:hAnsiTheme="majorHAnsi" w:cstheme="majorBidi"/>
@@ -299,7 +302,6 @@
                       </w:rPr>
                       <w:t>Hashi</w:t>
                     </w:r>
-                    <w:proofErr w:type="spellEnd"/>
                   </w:p>
                 </w:sdtContent>
               </w:sdt>
@@ -321,6 +323,7 @@
                 <w:dataBinding w:prefixMappings="xmlns:ns0='http://schemas.openxmlformats.org/package/2006/metadata/core-properties' xmlns:ns1='http://purl.org/dc/elements/1.1/'" w:xpath="/ns0:coreProperties[1]/ns1:subject[1]" w:storeItemID="{6C3C8BC8-F283-45AE-878A-BAB7291924A1}"/>
                 <w:text/>
               </w:sdtPr>
+              <w:sdtEndPr/>
               <w:sdtContent>
                 <w:tc>
                   <w:tcPr>
@@ -346,18 +349,8 @@
                         <w:sz w:val="24"/>
                         <w:szCs w:val="24"/>
                       </w:rPr>
-                      <w:t xml:space="preserve">Projektentwicklung mit </w:t>
+                      <w:t>Projektentwicklung mit Scrum</w:t>
                     </w:r>
-                    <w:proofErr w:type="spellStart"/>
-                    <w:r>
-                      <w:rPr>
-                        <w:color w:val="2E74B5" w:themeColor="accent1" w:themeShade="BF"/>
-                        <w:sz w:val="24"/>
-                        <w:szCs w:val="24"/>
-                      </w:rPr>
-                      <w:t>Scrum</w:t>
-                    </w:r>
-                    <w:proofErr w:type="spellEnd"/>
                   </w:p>
                 </w:tc>
               </w:sdtContent>
@@ -415,8 +408,6 @@
             <w:t>Inhaltsverzeichnis</w:t>
           </w:r>
         </w:p>
-        <w:bookmarkStart w:id="0" w:name="_GoBack"/>
-        <w:bookmarkEnd w:id="0"/>
         <w:p>
           <w:pPr>
             <w:pStyle w:val="Verzeichnis1"/>
@@ -2787,73 +2778,44 @@
       <w:pPr>
         <w:pStyle w:val="berschrift1"/>
       </w:pPr>
-      <w:bookmarkStart w:id="1" w:name="_Toc453011861"/>
+      <w:bookmarkStart w:id="0" w:name="_Toc453011861"/>
       <w:r>
         <w:lastRenderedPageBreak/>
         <w:t>Überblick</w:t>
       </w:r>
-      <w:bookmarkEnd w:id="1"/>
+      <w:bookmarkEnd w:id="0"/>
     </w:p>
     <w:p>
       <w:pPr>
         <w:pStyle w:val="berschrift2"/>
       </w:pPr>
-      <w:bookmarkStart w:id="2" w:name="_Toc453011862"/>
+      <w:bookmarkStart w:id="1" w:name="_Toc453011862"/>
       <w:r>
         <w:t>Aufgabe</w:t>
       </w:r>
-      <w:bookmarkEnd w:id="2"/>
-    </w:p>
-    <w:p>
-      <w:r>
-        <w:t xml:space="preserve">Das Logikrätsel </w:t>
-      </w:r>
-      <w:proofErr w:type="spellStart"/>
-      <w:r>
-        <w:t>Hashi</w:t>
-      </w:r>
-      <w:proofErr w:type="spellEnd"/>
-      <w:r>
-        <w:t xml:space="preserve"> soll in einer Gruppenarbeit implementiert werden. Der Ablauf des Projekts erfolgt nach dem Prozessmodell </w:t>
-      </w:r>
-      <w:proofErr w:type="spellStart"/>
-      <w:r>
-        <w:t>Scrum</w:t>
-      </w:r>
-      <w:proofErr w:type="spellEnd"/>
-      <w:r>
-        <w:t>.</w:t>
+      <w:bookmarkEnd w:id="1"/>
+    </w:p>
+    <w:p>
+      <w:r>
+        <w:t>Das Logikrätsel Hashi soll in einer Gruppenarbeit implementiert werden. Der Ablauf des Projekts erfolgt nach dem Prozessmodell Scrum.</w:t>
       </w:r>
     </w:p>
     <w:p>
       <w:pPr>
         <w:pStyle w:val="berschrift2"/>
       </w:pPr>
-      <w:bookmarkStart w:id="3" w:name="_Toc453011863"/>
+      <w:bookmarkStart w:id="2" w:name="_Toc453011863"/>
       <w:r>
         <w:t>Prozessmodell Scrum</w:t>
       </w:r>
-      <w:bookmarkEnd w:id="3"/>
-    </w:p>
-    <w:p>
-      <w:r>
-        <w:t xml:space="preserve">Bei </w:t>
-      </w:r>
-      <w:proofErr w:type="spellStart"/>
-      <w:r>
-        <w:t>Scrum</w:t>
-      </w:r>
-      <w:proofErr w:type="spellEnd"/>
-      <w:r>
-        <w:t xml:space="preserve"> werden zuerst die Projektrollen (</w:t>
-      </w:r>
-      <w:proofErr w:type="spellStart"/>
-      <w:r>
-        <w:t>Scrum</w:t>
-      </w:r>
-      <w:proofErr w:type="spellEnd"/>
-      <w:r>
-        <w:t xml:space="preserve"> Master</w:t>
+      <w:bookmarkEnd w:id="2"/>
+    </w:p>
+    <w:p>
+      <w:r>
+        <w:t>Bei Scrum werden zuerst die Projektrollen (</w:t>
+      </w:r>
+      <w:r>
+        <w:t>Scrum Master</w:t>
       </w:r>
       <w:r>
         <w:t>,</w:t>
@@ -2861,29 +2823,11 @@
       <w:r>
         <w:t xml:space="preserve"> </w:t>
       </w:r>
-      <w:proofErr w:type="spellStart"/>
-      <w:r>
-        <w:t>Product</w:t>
-      </w:r>
-      <w:proofErr w:type="spellEnd"/>
-      <w:r>
-        <w:t xml:space="preserve"> </w:t>
-      </w:r>
-      <w:proofErr w:type="spellStart"/>
-      <w:r>
-        <w:t>Owner</w:t>
-      </w:r>
-      <w:proofErr w:type="spellEnd"/>
-      <w:r>
-        <w:t xml:space="preserve">, </w:t>
-      </w:r>
-      <w:proofErr w:type="spellStart"/>
-      <w:r>
-        <w:t>Scrum</w:t>
-      </w:r>
-      <w:proofErr w:type="spellEnd"/>
-      <w:r>
-        <w:t xml:space="preserve"> </w:t>
+      <w:r>
+        <w:t xml:space="preserve">Product Owner, </w:t>
+      </w:r>
+      <w:r>
+        <w:t xml:space="preserve">Scrum </w:t>
       </w:r>
       <w:r>
         <w:t>Team</w:t>
@@ -2895,74 +2839,10 @@
         <w:br/>
       </w:r>
       <w:r>
-        <w:t xml:space="preserve">Der </w:t>
-      </w:r>
-      <w:proofErr w:type="spellStart"/>
-      <w:r>
-        <w:t>Product</w:t>
-      </w:r>
-      <w:proofErr w:type="spellEnd"/>
-      <w:r>
-        <w:t xml:space="preserve"> </w:t>
-      </w:r>
-      <w:proofErr w:type="spellStart"/>
-      <w:r>
-        <w:t>Owner</w:t>
-      </w:r>
-      <w:proofErr w:type="spellEnd"/>
-      <w:r>
-        <w:t xml:space="preserve"> definiert die Produktanforderungen in Form von User Stories, priorisiert diese und legt sie im </w:t>
-      </w:r>
-      <w:proofErr w:type="spellStart"/>
-      <w:r>
-        <w:t>Produ</w:t>
-      </w:r>
-      <w:r>
-        <w:t>ct</w:t>
-      </w:r>
-      <w:proofErr w:type="spellEnd"/>
-      <w:r>
-        <w:t xml:space="preserve"> </w:t>
-      </w:r>
-      <w:proofErr w:type="spellStart"/>
-      <w:r>
-        <w:t>Backlog</w:t>
-      </w:r>
-      <w:proofErr w:type="spellEnd"/>
-      <w:r>
-        <w:t xml:space="preserve"> ab. In einer Sitzung, dem Sprint </w:t>
-      </w:r>
-      <w:proofErr w:type="spellStart"/>
-      <w:r>
-        <w:t>Planning</w:t>
-      </w:r>
-      <w:proofErr w:type="spellEnd"/>
-      <w:r>
-        <w:t xml:space="preserve"> Meeting, werden die nächsten in Angriff genommenen User Stories in den Sprint </w:t>
-      </w:r>
-      <w:proofErr w:type="spellStart"/>
-      <w:r>
-        <w:t>Backlog</w:t>
-      </w:r>
-      <w:proofErr w:type="spellEnd"/>
-      <w:r>
-        <w:t xml:space="preserve"> übernommen und während dem Sprint vom Team abgearbeitet. Der </w:t>
-      </w:r>
-      <w:proofErr w:type="spellStart"/>
-      <w:r>
-        <w:t>Product</w:t>
-      </w:r>
-      <w:proofErr w:type="spellEnd"/>
-      <w:r>
-        <w:t xml:space="preserve"> </w:t>
-      </w:r>
-      <w:proofErr w:type="spellStart"/>
-      <w:r>
-        <w:t>Backlog</w:t>
-      </w:r>
-      <w:proofErr w:type="spellEnd"/>
-      <w:r>
-        <w:t xml:space="preserve"> wird ständig aktuell gehalten</w:t>
+        <w:t>Der Product Owner definiert die Produktanforderungen in Form von User Stories, priorisiert diese und legt sie im Produ</w:t>
+      </w:r>
+      <w:r>
+        <w:t>ct Backlog ab. In einer Sitzung, dem Sprint Planning Meeting, werden die nächsten in Angriff genommenen User Stories in den Sprint Backlog übernommen und während dem Sprint vom Team abgearbeitet. Der Product Backlog wird ständig aktuell gehalten</w:t>
       </w:r>
       <w:r>
         <w:t xml:space="preserve"> und erweitert</w:t>
@@ -2981,37 +2861,13 @@
         <w:t>wird ein Sprint Re</w:t>
       </w:r>
       <w:r>
-        <w:t xml:space="preserve">view durchgeführt. Hier entscheidet das </w:t>
-      </w:r>
-      <w:proofErr w:type="spellStart"/>
-      <w:r>
-        <w:t>Scrum</w:t>
-      </w:r>
-      <w:proofErr w:type="spellEnd"/>
-      <w:r>
-        <w:t xml:space="preserve">-Team was im Sprint erreicht wurde und </w:t>
+        <w:t xml:space="preserve">view durchgeführt. Hier entscheidet das Scrum-Team was im Sprint erreicht wurde und </w:t>
       </w:r>
       <w:r>
         <w:t xml:space="preserve">was </w:t>
       </w:r>
       <w:r>
-        <w:t xml:space="preserve">als abgeschlossen gilt. Anhand des Sprint Reviews wird der </w:t>
-      </w:r>
-      <w:proofErr w:type="spellStart"/>
-      <w:r>
-        <w:t>Product</w:t>
-      </w:r>
-      <w:proofErr w:type="spellEnd"/>
-      <w:r>
-        <w:t xml:space="preserve"> </w:t>
-      </w:r>
-      <w:proofErr w:type="spellStart"/>
-      <w:r>
-        <w:t>Backlog</w:t>
-      </w:r>
-      <w:proofErr w:type="spellEnd"/>
-      <w:r>
-        <w:t xml:space="preserve"> überarbeitet und neu priorisiert</w:t>
+        <w:t>als abgeschlossen gilt. Anhand des Sprint Reviews wird der Product Backlog überarbeitet und neu priorisiert</w:t>
       </w:r>
       <w:r>
         <w:t>.</w:t>
@@ -3021,38 +2877,22 @@
       </w:r>
       <w:r>
         <w:br/>
-        <w:t xml:space="preserve">Der ganze Ablauf wird während der Entwicklung stetig vom </w:t>
-      </w:r>
-      <w:proofErr w:type="spellStart"/>
-      <w:r>
-        <w:t>Scrum</w:t>
-      </w:r>
-      <w:proofErr w:type="spellEnd"/>
-      <w:r>
-        <w:t>-Master kontrolliert.</w:t>
+        <w:t>Der ganze Ablauf wird während der Entwicklung stetig vom Scrum-Master kontrolliert.</w:t>
       </w:r>
     </w:p>
     <w:p>
       <w:pPr>
         <w:pStyle w:val="berschrift3"/>
       </w:pPr>
-      <w:bookmarkStart w:id="4" w:name="_Toc453011864"/>
+      <w:bookmarkStart w:id="3" w:name="_Toc453011864"/>
       <w:r>
         <w:t>Scrum Rollen</w:t>
       </w:r>
-      <w:bookmarkEnd w:id="4"/>
-    </w:p>
-    <w:p>
-      <w:r>
-        <w:t xml:space="preserve">Wir haben die </w:t>
-      </w:r>
-      <w:proofErr w:type="spellStart"/>
-      <w:r>
-        <w:t>Scrum</w:t>
-      </w:r>
-      <w:proofErr w:type="spellEnd"/>
-      <w:r>
-        <w:t xml:space="preserve"> Rollen wie folgt aufgeteilt:</w:t>
+      <w:bookmarkEnd w:id="3"/>
+    </w:p>
+    <w:p>
+      <w:r>
+        <w:t>Wir haben die Scrum Rollen wie folgt aufgeteilt:</w:t>
       </w:r>
     </w:p>
     <w:tbl>
@@ -3104,13 +2944,8 @@
             <w:tcW w:w="2263" w:type="dxa"/>
           </w:tcPr>
           <w:p>
-            <w:proofErr w:type="spellStart"/>
-            <w:r>
-              <w:t>Scrum</w:t>
-            </w:r>
-            <w:proofErr w:type="spellEnd"/>
-            <w:r>
-              <w:t xml:space="preserve"> Master</w:t>
+            <w:r>
+              <w:t>Scrum Master</w:t>
             </w:r>
           </w:p>
         </w:tc>
@@ -3135,19 +2970,9 @@
             <w:tcW w:w="2263" w:type="dxa"/>
           </w:tcPr>
           <w:p>
-            <w:proofErr w:type="spellStart"/>
-            <w:r>
-              <w:t>Product</w:t>
-            </w:r>
-            <w:proofErr w:type="spellEnd"/>
-            <w:r>
-              <w:t xml:space="preserve"> </w:t>
-            </w:r>
-            <w:proofErr w:type="spellStart"/>
-            <w:r>
-              <w:t>Owner</w:t>
-            </w:r>
-            <w:proofErr w:type="spellEnd"/>
+            <w:r>
+              <w:t>Product Owner</w:t>
+            </w:r>
           </w:p>
         </w:tc>
         <w:tc>
@@ -3230,77 +3055,29 @@
       <w:pPr>
         <w:pStyle w:val="berschrift1"/>
       </w:pPr>
-      <w:bookmarkStart w:id="5" w:name="_Toc453011865"/>
+      <w:bookmarkStart w:id="4" w:name="_Toc453011865"/>
       <w:r>
         <w:t>Entwicklungsschritte</w:t>
       </w:r>
-      <w:bookmarkEnd w:id="5"/>
+      <w:bookmarkEnd w:id="4"/>
     </w:p>
     <w:p>
       <w:pPr>
         <w:pStyle w:val="berschrift2"/>
       </w:pPr>
-      <w:bookmarkStart w:id="6" w:name="_Toc453011866"/>
+      <w:bookmarkStart w:id="5" w:name="_Toc453011866"/>
       <w:r>
         <w:t>User Stories</w:t>
       </w:r>
-      <w:bookmarkEnd w:id="6"/>
-    </w:p>
-    <w:p>
-      <w:r>
-        <w:t xml:space="preserve">Eine User Story beschreibt Anforderungen und Eigenschaften, welche ein Kunde an sein Produkt stellt. Mit Hilfe der User Stories werden die im </w:t>
-      </w:r>
-      <w:proofErr w:type="spellStart"/>
-      <w:r>
-        <w:t>Product</w:t>
-      </w:r>
-      <w:proofErr w:type="spellEnd"/>
-      <w:r>
-        <w:t xml:space="preserve"> </w:t>
-      </w:r>
-      <w:proofErr w:type="spellStart"/>
-      <w:r>
-        <w:t>Backlog</w:t>
-      </w:r>
-      <w:proofErr w:type="spellEnd"/>
-      <w:r>
-        <w:t xml:space="preserve"> verwendeten Einträge formuliert.</w:t>
+      <w:bookmarkEnd w:id="5"/>
+    </w:p>
+    <w:p>
+      <w:r>
+        <w:t>Eine User Story beschreibt Anforderungen und Eigenschaften, welche ein Kunde an sein Produkt stellt. Mit Hilfe der User Stories werden die im Product Backlog verwendeten Einträge formuliert.</w:t>
       </w:r>
       <w:r>
         <w:br/>
-        <w:t xml:space="preserve">Die User Stories werden vom </w:t>
-      </w:r>
-      <w:proofErr w:type="spellStart"/>
-      <w:r>
-        <w:t>Product</w:t>
-      </w:r>
-      <w:proofErr w:type="spellEnd"/>
-      <w:r>
-        <w:t xml:space="preserve"> </w:t>
-      </w:r>
-      <w:proofErr w:type="spellStart"/>
-      <w:r>
-        <w:t>Owner</w:t>
-      </w:r>
-      <w:proofErr w:type="spellEnd"/>
-      <w:r>
-        <w:t xml:space="preserve"> festgelegt. Wird eine User Story umgeschrieben oder ergänzt, werden diese Änderungen auch </w:t>
-      </w:r>
-      <w:proofErr w:type="spellStart"/>
-      <w:r>
-        <w:t>Product</w:t>
-      </w:r>
-      <w:proofErr w:type="spellEnd"/>
-      <w:r>
-        <w:t xml:space="preserve"> </w:t>
-      </w:r>
-      <w:proofErr w:type="spellStart"/>
-      <w:r>
-        <w:t>Backlog</w:t>
-      </w:r>
-      <w:proofErr w:type="spellEnd"/>
-      <w:r>
-        <w:t xml:space="preserve"> festgehalten</w:t>
+        <w:t>Die User Stories werden vom Product Owner festgelegt. Wird eine User Story umgeschrieben oder ergänzt, werden diese Änderungen auch Product Backlog festgehalten</w:t>
       </w:r>
       <w:r>
         <w:t>.</w:t>
@@ -3310,47 +3087,15 @@
       <w:pPr>
         <w:pStyle w:val="berschrift2"/>
       </w:pPr>
-      <w:bookmarkStart w:id="7" w:name="_Toc453011867"/>
+      <w:bookmarkStart w:id="6" w:name="_Toc453011867"/>
       <w:r>
         <w:t>Product Backlog</w:t>
       </w:r>
-      <w:bookmarkEnd w:id="7"/>
-    </w:p>
-    <w:p>
-      <w:r>
-        <w:t xml:space="preserve">Anforderungen und Funktionalitäten welche in einem Produkt enthalten sein können, werden in einer geordneten Liste, dem </w:t>
-      </w:r>
-      <w:proofErr w:type="spellStart"/>
-      <w:r>
-        <w:t>Product</w:t>
-      </w:r>
-      <w:proofErr w:type="spellEnd"/>
-      <w:r>
-        <w:t xml:space="preserve"> </w:t>
-      </w:r>
-      <w:proofErr w:type="spellStart"/>
-      <w:r>
-        <w:t>Backlog</w:t>
-      </w:r>
-      <w:proofErr w:type="spellEnd"/>
-      <w:r>
-        <w:t xml:space="preserve"> abgelegt. Die Einträge werden Anfangs aus den User Stories abgeleitet und hinsichtlich ihrer Priorität bewertet. Der </w:t>
-      </w:r>
-      <w:proofErr w:type="spellStart"/>
-      <w:r>
-        <w:t>Product</w:t>
-      </w:r>
-      <w:proofErr w:type="spellEnd"/>
-      <w:r>
-        <w:t xml:space="preserve"> </w:t>
-      </w:r>
-      <w:proofErr w:type="spellStart"/>
-      <w:r>
-        <w:t>Backlog</w:t>
-      </w:r>
-      <w:proofErr w:type="spellEnd"/>
-      <w:r>
-        <w:t xml:space="preserve"> ist niemals vollständig. Er entwickelt sich ständig weiter. </w:t>
+      <w:bookmarkEnd w:id="6"/>
+    </w:p>
+    <w:p>
+      <w:r>
+        <w:t xml:space="preserve">Anforderungen und Funktionalitäten welche in einem Produkt enthalten sein können, werden in einer geordneten Liste, dem Product Backlog abgelegt. Die Einträge werden Anfangs aus den User Stories abgeleitet und hinsichtlich ihrer Priorität bewertet. Der Product Backlog ist niemals vollständig. Er entwickelt sich ständig weiter. </w:t>
       </w:r>
     </w:p>
     <w:p>
@@ -3417,7 +3162,7 @@
       <w:pPr>
         <w:pStyle w:val="Beschriftung"/>
       </w:pPr>
-      <w:bookmarkStart w:id="8" w:name="_Toc453011838"/>
+      <w:bookmarkStart w:id="7" w:name="_Toc453011838"/>
       <w:r>
         <w:t xml:space="preserve">Abbildung </w:t>
       </w:r>
@@ -3443,72 +3188,27 @@
         <w:fldChar w:fldCharType="end"/>
       </w:r>
       <w:r>
-        <w:t xml:space="preserve">: Ausschnitt aus dem </w:t>
-      </w:r>
-      <w:proofErr w:type="spellStart"/>
-      <w:r>
-        <w:t>Product</w:t>
-      </w:r>
-      <w:proofErr w:type="spellEnd"/>
-      <w:r>
-        <w:t xml:space="preserve"> </w:t>
-      </w:r>
-      <w:proofErr w:type="spellStart"/>
-      <w:r>
-        <w:t>Backlog</w:t>
-      </w:r>
-      <w:bookmarkEnd w:id="8"/>
-      <w:proofErr w:type="spellEnd"/>
+        <w:t>: Ausschnitt aus dem Product Backlog</w:t>
+      </w:r>
+      <w:bookmarkEnd w:id="7"/>
     </w:p>
     <w:p>
       <w:pPr>
         <w:pStyle w:val="berschrift2"/>
       </w:pPr>
-      <w:bookmarkStart w:id="9" w:name="_Toc453011868"/>
+      <w:bookmarkStart w:id="8" w:name="_Toc453011868"/>
       <w:r>
         <w:t>Sprint Backlog</w:t>
       </w:r>
-      <w:bookmarkEnd w:id="9"/>
-    </w:p>
-    <w:p>
-      <w:r>
-        <w:t xml:space="preserve">Vom Entwicklungsteam werden Einträge aus dem </w:t>
-      </w:r>
-      <w:proofErr w:type="spellStart"/>
-      <w:r>
-        <w:t>Product</w:t>
-      </w:r>
-      <w:proofErr w:type="spellEnd"/>
-      <w:r>
-        <w:t xml:space="preserve"> </w:t>
-      </w:r>
-      <w:proofErr w:type="spellStart"/>
-      <w:r>
-        <w:t>Backlog</w:t>
-      </w:r>
-      <w:proofErr w:type="spellEnd"/>
-      <w:r>
-        <w:t xml:space="preserve"> ausgewählt, welche im nächsten Sprint umgesetzt werden sollen. Diese werden im Sprint </w:t>
-      </w:r>
-      <w:proofErr w:type="spellStart"/>
-      <w:r>
-        <w:t>Backlog</w:t>
-      </w:r>
-      <w:proofErr w:type="spellEnd"/>
-      <w:r>
-        <w:t xml:space="preserve"> abgelegt.</w:t>
+      <w:bookmarkEnd w:id="8"/>
+    </w:p>
+    <w:p>
+      <w:r>
+        <w:t>Vom Entwicklungsteam werden Einträge aus dem Product Backlog ausgewählt, welche im nächsten Sprint umgesetzt werden sollen. Diese werden im Sprint Backlog abgelegt.</w:t>
       </w:r>
       <w:r>
         <w:br/>
-        <w:t xml:space="preserve">Die Sprintdauer haben wir am Projektanfang auf eine Woche festgelegt, da wir zur Umsetzung des Projektes nur ca. 2 Monate zur Verfügung hatten. Dabei kam es aber einige Male vor, dass gewisse Einträge/Funktionalitäten im Sprint </w:t>
-      </w:r>
-      <w:proofErr w:type="spellStart"/>
-      <w:r>
-        <w:t>Backlog</w:t>
-      </w:r>
-      <w:proofErr w:type="spellEnd"/>
-      <w:r>
-        <w:t xml:space="preserve"> nach einer Woche nicht fertig implementiert werden konnten, weil sie einfach zu aufwendig waren. Diese Einträge wurden in den nächsten Sprint übertragen. Die kurze Sprintdauer hatte allerdings auch einen positiven Aspekt, wir hatten jederzeit einen guten Überblick, wie der Entwicklungsstand des Projektes war. </w:t>
+        <w:t xml:space="preserve">Die Sprintdauer haben wir am Projektanfang auf eine Woche festgelegt, da wir zur Umsetzung des Projektes nur ca. 2 Monate zur Verfügung hatten. Dabei kam es aber einige Male vor, dass gewisse Einträge/Funktionalitäten im Sprint Backlog nach einer Woche nicht fertig implementiert werden konnten, weil sie einfach zu aufwendig waren. Diese Einträge wurden in den nächsten Sprint übertragen. Die kurze Sprintdauer hatte allerdings auch einen positiven Aspekt, wir hatten jederzeit einen guten Überblick, wie der Entwicklungsstand des Projektes war. </w:t>
       </w:r>
     </w:p>
     <w:p>
@@ -3574,7 +3274,7 @@
       <w:pPr>
         <w:pStyle w:val="Beschriftung"/>
       </w:pPr>
-      <w:bookmarkStart w:id="10" w:name="_Toc453011839"/>
+      <w:bookmarkStart w:id="9" w:name="_Toc453011839"/>
       <w:r>
         <w:t xml:space="preserve">Abbildung </w:t>
       </w:r>
@@ -3600,37 +3300,62 @@
         <w:fldChar w:fldCharType="end"/>
       </w:r>
       <w:r>
-        <w:t xml:space="preserve">: Beispiel Sprint </w:t>
-      </w:r>
-      <w:proofErr w:type="spellStart"/>
-      <w:r>
-        <w:t>Backlog</w:t>
-      </w:r>
-      <w:proofErr w:type="spellEnd"/>
-      <w:r>
-        <w:t xml:space="preserve"> Woche 1</w:t>
-      </w:r>
-      <w:bookmarkEnd w:id="10"/>
+        <w:t>: Beispiel Sprint Backlog Woche 1</w:t>
+      </w:r>
+      <w:bookmarkEnd w:id="9"/>
     </w:p>
     <w:p>
       <w:pPr>
         <w:pStyle w:val="berschrift1"/>
       </w:pPr>
-      <w:bookmarkStart w:id="11" w:name="_Toc453011869"/>
+      <w:bookmarkStart w:id="10" w:name="_Toc453011869"/>
       <w:r>
         <w:t>Software</w:t>
       </w:r>
-      <w:bookmarkEnd w:id="11"/>
+      <w:bookmarkEnd w:id="10"/>
     </w:p>
     <w:p>
       <w:pPr>
         <w:pStyle w:val="berschrift2"/>
       </w:pPr>
-      <w:bookmarkStart w:id="12" w:name="_Toc453011870"/>
+      <w:bookmarkStart w:id="11" w:name="_Toc453011870"/>
+      <w:r>
+        <w:t>Architektur</w:t>
+      </w:r>
+    </w:p>
+    <w:p>
+      <w:r>
+        <w:t xml:space="preserve">Die Applikation </w:t>
+      </w:r>
+      <w:r>
+        <w:t xml:space="preserve">hat eine </w:t>
+      </w:r>
+      <w:r>
+        <w:t>Drei</w:t>
+      </w:r>
+      <w:r>
+        <w:t>-Schichten Architektur. Das Frontend</w:t>
+      </w:r>
+      <w:r>
+        <w:t>, die Logik</w:t>
+      </w:r>
+      <w:r>
+        <w:t xml:space="preserve"> und das Backend sind klar getrennt. </w:t>
+      </w:r>
+      <w:r>
+        <w:t>Somit kann die Applikation einfach weiterentwickelt werden. Die Auslagerung der Logik des Backend auf einen Server, und einem dementsprechenden Multiplayermodus, wäre einfach umzusetzen.</w:t>
+      </w:r>
+      <w:bookmarkStart w:id="12" w:name="_GoBack"/>
+      <w:bookmarkEnd w:id="12"/>
+    </w:p>
+    <w:p>
+      <w:pPr>
+        <w:pStyle w:val="berschrift2"/>
+      </w:pPr>
       <w:r>
         <w:t>Klassendiagramme</w:t>
       </w:r>
-      <w:bookmarkEnd w:id="12"/>
+      <w:bookmarkEnd w:id="11"/>
     </w:p>
     <w:p>
       <w:pPr>
@@ -3662,6 +3387,7 @@
           <w:noProof/>
           <w:lang w:eastAsia="de-CH"/>
         </w:rPr>
+        <w:lastRenderedPageBreak/>
         <w:drawing>
           <wp:inline distT="0" distB="0" distL="0" distR="0" wp14:anchorId="46B74543" wp14:editId="638E19BD">
             <wp:extent cx="2804160" cy="1757235"/>
@@ -4113,15 +3839,7 @@
         <w:t>nzeige, das View im MV</w:t>
       </w:r>
       <w:r>
-        <w:t xml:space="preserve">C, haben wir </w:t>
-      </w:r>
-      <w:proofErr w:type="spellStart"/>
-      <w:r>
-        <w:t>JavaFX</w:t>
-      </w:r>
-      <w:proofErr w:type="spellEnd"/>
-      <w:r>
-        <w:t xml:space="preserve"> benutzt. </w:t>
+        <w:t xml:space="preserve">C, haben wir JavaFX benutzt. </w:t>
       </w:r>
       <w:r>
         <w:t xml:space="preserve">Die Oberfläche kann als </w:t>
@@ -4178,66 +3896,10 @@
     </w:p>
     <w:p>
       <w:r>
-        <w:t xml:space="preserve">Das </w:t>
-      </w:r>
-      <w:proofErr w:type="spellStart"/>
-      <w:r>
-        <w:t>Decorator</w:t>
-      </w:r>
-      <w:proofErr w:type="spellEnd"/>
-      <w:r>
-        <w:t xml:space="preserve">-Pattern wird für die </w:t>
-      </w:r>
-      <w:proofErr w:type="spellStart"/>
-      <w:r>
-        <w:t>Undo</w:t>
-      </w:r>
-      <w:proofErr w:type="spellEnd"/>
-      <w:r>
-        <w:t>/</w:t>
-      </w:r>
-      <w:proofErr w:type="spellStart"/>
-      <w:r>
-        <w:t>Redo</w:t>
-      </w:r>
-      <w:proofErr w:type="spellEnd"/>
-      <w:r>
-        <w:t xml:space="preserve"> Funktion verwendet.</w:t>
-      </w:r>
-      <w:r>
-        <w:t xml:space="preserve"> Die Klasse «</w:t>
-      </w:r>
-      <w:proofErr w:type="spellStart"/>
-      <w:r>
-        <w:t>VersionedGraphDas</w:t>
-      </w:r>
-      <w:proofErr w:type="spellEnd"/>
-      <w:r>
-        <w:t>» erweitert die Klasse «</w:t>
-      </w:r>
-      <w:proofErr w:type="spellStart"/>
-      <w:r>
-        <w:t>BaseGraphDas</w:t>
-      </w:r>
-      <w:proofErr w:type="spellEnd"/>
-      <w:r>
-        <w:t xml:space="preserve">» um die </w:t>
-      </w:r>
-      <w:proofErr w:type="spellStart"/>
-      <w:r>
-        <w:t>Undo</w:t>
-      </w:r>
-      <w:proofErr w:type="spellEnd"/>
-      <w:r>
-        <w:t>/</w:t>
-      </w:r>
-      <w:proofErr w:type="spellStart"/>
-      <w:r>
-        <w:t>Redo</w:t>
-      </w:r>
-      <w:proofErr w:type="spellEnd"/>
-      <w:r>
-        <w:t xml:space="preserve"> Funktionalität.</w:t>
+        <w:t>Das Decorator-Pattern wird für die Undo/Redo Funktion verwendet.</w:t>
+      </w:r>
+      <w:r>
+        <w:t xml:space="preserve"> Die Klasse «VersionedGraphDas» erweitert die Klasse «BaseGraphDas» um die Undo/Redo Funktionalität.</w:t>
       </w:r>
     </w:p>
     <w:p>
@@ -4252,131 +3914,19 @@
     </w:p>
     <w:p>
       <w:r>
-        <w:t>Die Klassen «</w:t>
-      </w:r>
-      <w:proofErr w:type="spellStart"/>
-      <w:r>
-        <w:t>AddBridgeOperation</w:t>
-      </w:r>
-      <w:proofErr w:type="spellEnd"/>
-      <w:r>
-        <w:t>», «</w:t>
-      </w:r>
-      <w:proofErr w:type="spellStart"/>
-      <w:r>
-        <w:t>RemoveBridgeOperation</w:t>
-      </w:r>
-      <w:proofErr w:type="spellEnd"/>
-      <w:r>
-        <w:t>», «</w:t>
-      </w:r>
-      <w:proofErr w:type="spellStart"/>
-      <w:r>
-        <w:t>AddSolutionBridgeOperation</w:t>
-      </w:r>
-      <w:proofErr w:type="spellEnd"/>
-      <w:r>
-        <w:t>» und «</w:t>
-      </w:r>
-      <w:proofErr w:type="spellStart"/>
-      <w:r>
-        <w:t>RemoveSolutionBridgeOperation</w:t>
-      </w:r>
-      <w:proofErr w:type="spellEnd"/>
-      <w:r>
-        <w:t>»</w:t>
-      </w:r>
-      <w:r>
-        <w:t xml:space="preserve"> sind Kommandos und implementieren jeweils eine </w:t>
-      </w:r>
-      <w:proofErr w:type="spellStart"/>
-      <w:r>
-        <w:t>undo</w:t>
-      </w:r>
-      <w:proofErr w:type="spellEnd"/>
-      <w:r>
-        <w:t xml:space="preserve">() und </w:t>
-      </w:r>
-      <w:proofErr w:type="spellStart"/>
-      <w:r>
-        <w:t>redo</w:t>
-      </w:r>
-      <w:proofErr w:type="spellEnd"/>
-      <w:r>
-        <w:t>() Methode. Die ausgeführten Kommandos werden dann in der Klasse «</w:t>
-      </w:r>
-      <w:proofErr w:type="spellStart"/>
-      <w:r>
-        <w:t>VersionedGraphDas</w:t>
-      </w:r>
-      <w:proofErr w:type="spellEnd"/>
-      <w:r>
-        <w:t>» in zwei separaten Stacks gespeichert</w:t>
-      </w:r>
-      <w:r>
-        <w:t xml:space="preserve">. Ein Stack beinhaltet alle </w:t>
-      </w:r>
-      <w:proofErr w:type="spellStart"/>
-      <w:r>
-        <w:t>Undo</w:t>
-      </w:r>
-      <w:proofErr w:type="spellEnd"/>
-      <w:r>
-        <w:t xml:space="preserve">-Kommandos, der Andere alle </w:t>
-      </w:r>
-      <w:proofErr w:type="spellStart"/>
-      <w:r>
-        <w:t>Redo</w:t>
-      </w:r>
-      <w:proofErr w:type="spellEnd"/>
-      <w:r>
-        <w:t>-Kommandos</w:t>
-      </w:r>
-      <w:r>
-        <w:t xml:space="preserve">. Wird nach dem </w:t>
-      </w:r>
-      <w:proofErr w:type="spellStart"/>
-      <w:r>
-        <w:t>undo</w:t>
-      </w:r>
-      <w:proofErr w:type="spellEnd"/>
-      <w:r>
-        <w:t xml:space="preserve"> eine andere Brücke gezeichnet, kann einfach der </w:t>
-      </w:r>
-      <w:proofErr w:type="spellStart"/>
-      <w:r>
-        <w:t>redo</w:t>
-      </w:r>
-      <w:proofErr w:type="spellEnd"/>
-      <w:r>
-        <w:t>-Stack geleert werden</w:t>
-      </w:r>
-      <w:r>
-        <w:t xml:space="preserve">. Ob </w:t>
-      </w:r>
-      <w:proofErr w:type="spellStart"/>
-      <w:r>
-        <w:t>undo</w:t>
-      </w:r>
-      <w:proofErr w:type="spellEnd"/>
-      <w:r>
-        <w:t xml:space="preserve"> und </w:t>
-      </w:r>
-      <w:proofErr w:type="spellStart"/>
-      <w:r>
-        <w:t>redo</w:t>
-      </w:r>
-      <w:proofErr w:type="spellEnd"/>
-      <w:r>
-        <w:t xml:space="preserve"> Funktionen überhaupt möglich sind, lässt sich einfach durch Abfrage der </w:t>
-      </w:r>
-      <w:proofErr w:type="spellStart"/>
-      <w:r>
-        <w:t>isEmpty</w:t>
-      </w:r>
-      <w:proofErr w:type="spellEnd"/>
-      <w:r>
-        <w:t>()-Funktion klären</w:t>
+        <w:t>Die Klassen «AddBridgeOperation», «RemoveBridgeOperation», «AddSolutionBridgeOperation» und «RemoveSolutionBridgeOperation»</w:t>
+      </w:r>
+      <w:r>
+        <w:t xml:space="preserve"> sind Kommandos und implementieren jeweils eine undo() und redo() Methode. Die ausgeführten Kommandos werden dann in der Klasse «VersionedGraphDas» in zwei separaten Stacks gespeichert</w:t>
+      </w:r>
+      <w:r>
+        <w:t>. Ein Stack beinhaltet alle Undo-Kommandos, der Andere alle Redo-Kommandos</w:t>
+      </w:r>
+      <w:r>
+        <w:t>. Wird nach dem undo eine andere Brücke gezeichnet, kann einfach der redo-Stack geleert werden</w:t>
+      </w:r>
+      <w:r>
+        <w:t>. Ob undo und redo Funktionen überhaupt möglich sind, lässt sich einfach durch Abfrage der isEmpty()-Funktion klären</w:t>
       </w:r>
       <w:r>
         <w:t>.</w:t>
@@ -4394,47 +3944,7 @@
     </w:p>
     <w:p>
       <w:r>
-        <w:t>Für die Klasse «</w:t>
-      </w:r>
-      <w:proofErr w:type="spellStart"/>
-      <w:r>
-        <w:t>GraphDas</w:t>
-      </w:r>
-      <w:proofErr w:type="spellEnd"/>
-      <w:r>
-        <w:t>» benötigten wir eine Factory «</w:t>
-      </w:r>
-      <w:proofErr w:type="spellStart"/>
-      <w:r>
-        <w:t>GraphDasFactory</w:t>
-      </w:r>
-      <w:proofErr w:type="spellEnd"/>
-      <w:r>
-        <w:t>». Diese gibt beim Aufruf der Methode «</w:t>
-      </w:r>
-      <w:proofErr w:type="spellStart"/>
-      <w:r>
-        <w:t>getGraphDas</w:t>
-      </w:r>
-      <w:proofErr w:type="spellEnd"/>
-      <w:r>
-        <w:t xml:space="preserve">» eine Instanz von </w:t>
-      </w:r>
-      <w:proofErr w:type="spellStart"/>
-      <w:r>
-        <w:t>GraphDas</w:t>
-      </w:r>
-      <w:proofErr w:type="spellEnd"/>
-      <w:r>
-        <w:t xml:space="preserve">, sofern eine existiert, zurück. Gibt es noch keine Instanz, wird eine erstellt. Dies stellt sicher, dass nur eine </w:t>
-      </w:r>
-      <w:proofErr w:type="spellStart"/>
-      <w:r>
-        <w:t>GraphDas</w:t>
-      </w:r>
-      <w:proofErr w:type="spellEnd"/>
-      <w:r>
-        <w:t>-Instanz existiert, die das Datensystem des aktuellen Spielfelds repräsentiert. Zudem kann</w:t>
+        <w:t>Für die Klasse «GraphDas» benötigten wir eine Factory «GraphDasFactory». Diese gibt beim Aufruf der Methode «getGraphDas» eine Instanz von GraphDas, sofern eine existiert, zurück. Gibt es noch keine Instanz, wird eine erstellt. Dies stellt sicher, dass nur eine GraphDas-Instanz existiert, die das Datensystem des aktuellen Spielfelds repräsentiert. Zudem kann</w:t>
       </w:r>
       <w:r>
         <w:t xml:space="preserve"> über die Factory auch die aktuelle Instanz beendet und eine Neue erzeugt werden. Diese Funktion wird beim Erstellen einer neuen Spielvorlage gebraucht.</w:t>
@@ -4452,47 +3962,7 @@
     </w:p>
     <w:p>
       <w:r>
-        <w:t>Die abstrakte Klasse «</w:t>
-      </w:r>
-      <w:proofErr w:type="spellStart"/>
-      <w:r>
-        <w:t>GameFieldController</w:t>
-      </w:r>
-      <w:proofErr w:type="spellEnd"/>
-      <w:r>
-        <w:t>» hat zwei abstrakte Methoden «</w:t>
-      </w:r>
-      <w:proofErr w:type="spellStart"/>
-      <w:r>
-        <w:t>removeBridge</w:t>
-      </w:r>
-      <w:proofErr w:type="spellEnd"/>
-      <w:r>
-        <w:t>» und «</w:t>
-      </w:r>
-      <w:proofErr w:type="spellStart"/>
-      <w:r>
-        <w:t>addBridge</w:t>
-      </w:r>
-      <w:proofErr w:type="spellEnd"/>
-      <w:r>
-        <w:t>». Diese zwei Methoden werden von den erbenden Klassen «</w:t>
-      </w:r>
-      <w:proofErr w:type="spellStart"/>
-      <w:r>
-        <w:t>GameFieldPlayController</w:t>
-      </w:r>
-      <w:proofErr w:type="spellEnd"/>
-      <w:r>
-        <w:t>» und «</w:t>
-      </w:r>
-      <w:proofErr w:type="spellStart"/>
-      <w:r>
-        <w:t>GameFieldDesignerController</w:t>
-      </w:r>
-      <w:proofErr w:type="spellEnd"/>
-      <w:r>
-        <w:t>» überschrieben. Dadurch ist ein dynamisches Wechseln der Implementation der beiden Methoden möglich.</w:t>
+        <w:t>Die abstrakte Klasse «GameFieldController» hat zwei abstrakte Methoden «removeBridge» und «addBridge». Diese zwei Methoden werden von den erbenden Klassen «GameFieldPlayController» und «GameFieldDesignerController» überschrieben. Dadurch ist ein dynamisches Wechseln der Implementation der beiden Methoden möglich.</w:t>
       </w:r>
     </w:p>
     <w:p>
@@ -4507,7 +3977,31 @@
     </w:p>
     <w:p>
       <w:r>
-        <w:t>Das ganze Back-End des Spiels basiert auf neo4j, einer Graphischen Datenbank. Diese Bibliothek umfasst alle notwendigen Tools, um unsere Spieldaten zu verwalten.</w:t>
+        <w:t xml:space="preserve">Das ganze Back-End des Spiels basiert auf </w:t>
+      </w:r>
+      <w:r>
+        <w:t>Tinkerpop</w:t>
+      </w:r>
+      <w:r>
+        <w:t xml:space="preserve">, einer </w:t>
+      </w:r>
+      <w:r>
+        <w:t>API für das Ansprechen von Graphdatenbanken</w:t>
+      </w:r>
+      <w:r>
+        <w:t xml:space="preserve">. Diese </w:t>
+      </w:r>
+      <w:r>
+        <w:t>API</w:t>
+      </w:r>
+      <w:r>
+        <w:t xml:space="preserve"> umfasst alle notwendigen </w:t>
+      </w:r>
+      <w:r>
+        <w:t>Methoden</w:t>
+      </w:r>
+      <w:r>
+        <w:t>, um unsere Spieldaten zu verwalten.</w:t>
       </w:r>
     </w:p>
     <w:p>
@@ -4515,7 +4009,6 @@
         <w:t>Die Funktionen Speichern und Laden sind auch integriert. Hiermit kann die gesamte Datenbank im XML oder JSON Format abgespeichert oder wieder geladen werden.</w:t>
       </w:r>
     </w:p>
-    <w:p/>
     <w:p>
       <w:pPr>
         <w:rPr>
@@ -4553,34 +4046,10 @@
     </w:p>
     <w:p>
       <w:r>
-        <w:t xml:space="preserve">Zum Testen der Software haben wir das </w:t>
-      </w:r>
-      <w:proofErr w:type="spellStart"/>
-      <w:r>
-        <w:t>JUnit</w:t>
-      </w:r>
-      <w:proofErr w:type="spellEnd"/>
-      <w:r>
-        <w:t xml:space="preserve">-Testframework benutzt. Dabei werden Methoden mit vordefinierten </w:t>
-      </w:r>
-      <w:r>
-        <w:t xml:space="preserve">Parametern aufgerufen und die Rückgabewerte auf Richtigkeit überprüft. Aus Zeitgründen haben wir nur die für die Funktion des Spieles wichtigen Komponenten überprüft. Zudem stellte sich die Prüfung des </w:t>
-      </w:r>
-      <w:proofErr w:type="spellStart"/>
-      <w:r>
-        <w:t>GUI’s</w:t>
-      </w:r>
-      <w:proofErr w:type="spellEnd"/>
-      <w:r>
-        <w:t xml:space="preserve"> als Herausforderung dar. Diese Aspekte spiegeln sich auch im Code-</w:t>
-      </w:r>
-      <w:proofErr w:type="spellStart"/>
-      <w:r>
-        <w:t>Coverage</w:t>
-      </w:r>
-      <w:proofErr w:type="spellEnd"/>
-      <w:r>
-        <w:t xml:space="preserve"> Test wi</w:t>
+        <w:t xml:space="preserve">Zum Testen der Software haben wir das JUnit-Testframework benutzt. Dabei werden Methoden mit vordefinierten </w:t>
+      </w:r>
+      <w:r>
+        <w:t>Parametern aufgerufen und die Rückgabewerte auf Richtigkeit überprüft. Aus Zeitgründen haben wir nur die für die Funktion des Spieles wichtigen Komponenten überprüft. Zudem stellte sich die Prüfung des GUI’s als Herausforderung dar. Diese Aspekte spiegeln sich auch im Code-Coverage Test wi</w:t>
       </w:r>
       <w:r>
         <w:t>e</w:t>
@@ -4612,69 +4081,13 @@
     </w:p>
     <w:p>
       <w:r>
-        <w:t xml:space="preserve">Die Metriken haben wir mit dem Software-Tool «Borland </w:t>
-      </w:r>
-      <w:proofErr w:type="spellStart"/>
-      <w:r>
-        <w:t>Together</w:t>
-      </w:r>
-      <w:proofErr w:type="spellEnd"/>
-      <w:r>
-        <w:t xml:space="preserve">» überprüft. Der erste Testlauf sah schon ziemlich akzeptabel aus. </w:t>
+        <w:t xml:space="preserve">Die Metriken haben wir mit dem Software-Tool «Borland Together» überprüft. Der erste Testlauf sah schon ziemlich akzeptabel aus. </w:t>
       </w:r>
       <w:r>
         <w:t>Einzig d</w:t>
       </w:r>
       <w:r>
-        <w:t>ie Werte CBO (</w:t>
-      </w:r>
-      <w:proofErr w:type="spellStart"/>
-      <w:r>
-        <w:t>Coupling</w:t>
-      </w:r>
-      <w:proofErr w:type="spellEnd"/>
-      <w:r>
-        <w:t xml:space="preserve"> </w:t>
-      </w:r>
-      <w:proofErr w:type="spellStart"/>
-      <w:r>
-        <w:t>Between</w:t>
-      </w:r>
-      <w:proofErr w:type="spellEnd"/>
-      <w:r>
-        <w:t xml:space="preserve"> Objects) und DOIH (</w:t>
-      </w:r>
-      <w:proofErr w:type="spellStart"/>
-      <w:r>
-        <w:t>Depth</w:t>
-      </w:r>
-      <w:proofErr w:type="spellEnd"/>
-      <w:r>
-        <w:t xml:space="preserve"> </w:t>
-      </w:r>
-      <w:proofErr w:type="spellStart"/>
-      <w:r>
-        <w:t>of</w:t>
-      </w:r>
-      <w:proofErr w:type="spellEnd"/>
-      <w:r>
-        <w:t xml:space="preserve"> </w:t>
-      </w:r>
-      <w:proofErr w:type="spellStart"/>
-      <w:r>
-        <w:t>Inheritance</w:t>
-      </w:r>
-      <w:proofErr w:type="spellEnd"/>
-      <w:r>
-        <w:t xml:space="preserve"> </w:t>
-      </w:r>
-      <w:proofErr w:type="spellStart"/>
-      <w:r>
-        <w:t>Hierarchy</w:t>
-      </w:r>
-      <w:proofErr w:type="spellEnd"/>
-      <w:r>
-        <w:t xml:space="preserve">) waren im roten Bereich. </w:t>
+        <w:t xml:space="preserve">ie Werte CBO (Coupling Between Objects) und DOIH (Depth of Inheritance Hierarchy) waren im roten Bereich. </w:t>
       </w:r>
     </w:p>
     <w:p>
@@ -4766,53 +4179,13 @@
         <w:fldChar w:fldCharType="end"/>
       </w:r>
       <w:r>
-        <w:t xml:space="preserve"> Ausschnitt aus </w:t>
-      </w:r>
-      <w:proofErr w:type="spellStart"/>
-      <w:r>
-        <w:t>metricTests</w:t>
-      </w:r>
-      <w:proofErr w:type="spellEnd"/>
-      <w:r>
-        <w:t>/metricTest-04062016.html</w:t>
+        <w:t xml:space="preserve"> Ausschnitt aus metricTests/metricTest-04062016.html</w:t>
       </w:r>
       <w:bookmarkEnd w:id="31"/>
     </w:p>
     <w:p>
       <w:r>
-        <w:t>Aufgrund dieser zwei Werte haben wir die Klassen nochmals ein wenig umstrukturiert. Allerdings mussten wir feststellen, dass sich nicht grossartig was geändert hatte. Die hohen Werte konnten wir aber akzeptieren, da sie aus folgenden Gründen auftreten: Der hohe CBO Wert kommt von der Klasse «</w:t>
-      </w:r>
-      <w:proofErr w:type="spellStart"/>
-      <w:r>
-        <w:t>MainWindowController</w:t>
-      </w:r>
-      <w:proofErr w:type="spellEnd"/>
-      <w:r>
-        <w:t xml:space="preserve">» die als zentraler Punkt im Programm fungiert. Sie erbt von der </w:t>
-      </w:r>
-      <w:proofErr w:type="spellStart"/>
-      <w:r>
-        <w:t>JavaFX</w:t>
-      </w:r>
-      <w:proofErr w:type="spellEnd"/>
-      <w:r>
-        <w:t>-Klasse «</w:t>
-      </w:r>
-      <w:proofErr w:type="spellStart"/>
-      <w:r>
-        <w:t>AnchorPane</w:t>
-      </w:r>
-      <w:proofErr w:type="spellEnd"/>
-      <w:r>
-        <w:t xml:space="preserve">», welche für diese hohe Kopplung verantwortlich ist. Der hohe DOIH Wert kommt auch von den Controller Klassen, welche jeweils von </w:t>
-      </w:r>
-      <w:proofErr w:type="spellStart"/>
-      <w:r>
-        <w:t>JavaFX</w:t>
-      </w:r>
-      <w:proofErr w:type="spellEnd"/>
-      <w:r>
-        <w:t xml:space="preserve"> Elementen mit hoher Hierarchie erben.</w:t>
+        <w:t>Aufgrund dieser zwei Werte haben wir die Klassen nochmals ein wenig umstrukturiert. Allerdings mussten wir feststellen, dass sich nicht grossartig was geändert hatte. Die hohen Werte konnten wir aber akzeptieren, da sie aus folgenden Gründen auftreten: Der hohe CBO Wert kommt von der Klasse «MainWindowController» die als zentraler Punkt im Programm fungiert. Sie erbt von der JavaFX-Klasse «AnchorPane», welche für diese hohe Kopplung verantwortlich ist. Der hohe DOIH Wert kommt auch von den Controller Klassen, welche jeweils von JavaFX Elementen mit hoher Hierarchie erben.</w:t>
       </w:r>
       <w:r>
         <w:t xml:space="preserve"> Das Schlussresultat sah wie folgt aus:</w:t>
@@ -4907,15 +4280,7 @@
         <w:fldChar w:fldCharType="end"/>
       </w:r>
       <w:r>
-        <w:t xml:space="preserve"> Ausschnitt aus </w:t>
-      </w:r>
-      <w:proofErr w:type="spellStart"/>
-      <w:r>
-        <w:t>metricTests</w:t>
-      </w:r>
-      <w:proofErr w:type="spellEnd"/>
-      <w:r>
-        <w:t>/metricTest-06062016.html</w:t>
+        <w:t xml:space="preserve"> Ausschnitt aus metricTests/metricTest-06062016.html</w:t>
       </w:r>
       <w:bookmarkEnd w:id="32"/>
     </w:p>
@@ -4927,15 +4292,7 @@
         <w:t xml:space="preserve"> ca.</w:t>
       </w:r>
       <w:r>
-        <w:t xml:space="preserve"> 350 Zeilen mehr Code generiert (siehe LOC). Das CBO wurde schlimmer, weil wir aus Performance gründen einige </w:t>
-      </w:r>
-      <w:proofErr w:type="spellStart"/>
-      <w:r>
-        <w:t>JavaFX</w:t>
-      </w:r>
-      <w:proofErr w:type="spellEnd"/>
-      <w:r>
-        <w:t xml:space="preserve"> Code-Zeilen aus dem XML File direkt in die Klassen genommen haben. </w:t>
+        <w:t xml:space="preserve"> 350 Zeilen mehr Code generiert (siehe LOC). Das CBO wurde schlimmer, weil wir aus Performance gründen einige JavaFX Code-Zeilen aus dem XML File direkt in die Klassen genommen haben. </w:t>
       </w:r>
     </w:p>
     <w:p>
@@ -4978,23 +4335,7 @@
         <w:t xml:space="preserve">Aller Anfang ist schwer. Das haben wir auch bei der </w:t>
       </w:r>
       <w:r>
-        <w:t xml:space="preserve">Abwicklung des </w:t>
-      </w:r>
-      <w:proofErr w:type="spellStart"/>
-      <w:r>
-        <w:t>Hashi</w:t>
-      </w:r>
-      <w:proofErr w:type="spellEnd"/>
-      <w:r>
-        <w:t xml:space="preserve">-Projektes mit dem </w:t>
-      </w:r>
-      <w:proofErr w:type="spellStart"/>
-      <w:r>
-        <w:t>Scrum</w:t>
-      </w:r>
-      <w:proofErr w:type="spellEnd"/>
-      <w:r>
-        <w:t>-Prozessmodell erfahren. Was sich in der Theorie simple anhört</w:t>
+        <w:t>Abwicklung des Hashi-Projektes mit dem Scrum-Prozessmodell erfahren. Was sich in der Theorie simple anhört</w:t>
       </w:r>
       <w:r>
         <w:t>e</w:t>
@@ -5005,15 +4346,7 @@
     </w:p>
     <w:p>
       <w:r>
-        <w:t xml:space="preserve">Obwohl man bei der Realisierung eines Projektes mit </w:t>
-      </w:r>
-      <w:proofErr w:type="spellStart"/>
-      <w:r>
-        <w:t>Scrum</w:t>
-      </w:r>
-      <w:proofErr w:type="spellEnd"/>
-      <w:r>
-        <w:t xml:space="preserve"> relativ frei ist, war eine </w:t>
+        <w:t xml:space="preserve">Obwohl man bei der Realisierung eines Projektes mit Scrum relativ frei ist, war eine </w:t>
       </w:r>
       <w:r>
         <w:t>grobe</w:t>
@@ -5049,74 +4382,18 @@
         <w:t>. Hier sehen wir einen klaren Vorteil v</w:t>
       </w:r>
       <w:r>
-        <w:t xml:space="preserve">on </w:t>
-      </w:r>
-      <w:proofErr w:type="spellStart"/>
-      <w:r>
-        <w:t>Scrum</w:t>
-      </w:r>
-      <w:proofErr w:type="spellEnd"/>
-      <w:r>
-        <w:t>.</w:t>
+        <w:t>on Scrum.</w:t>
       </w:r>
       <w:r>
         <w:br/>
-        <w:t xml:space="preserve">Etwas unklar war die Erstellung des </w:t>
-      </w:r>
-      <w:proofErr w:type="spellStart"/>
-      <w:r>
-        <w:t>Product</w:t>
-      </w:r>
-      <w:proofErr w:type="spellEnd"/>
-      <w:r>
-        <w:t xml:space="preserve"> und Sprint </w:t>
-      </w:r>
-      <w:proofErr w:type="spellStart"/>
-      <w:r>
-        <w:t>Backlogs</w:t>
-      </w:r>
-      <w:proofErr w:type="spellEnd"/>
-      <w:r>
-        <w:t xml:space="preserve">. </w:t>
-      </w:r>
-      <w:r>
-        <w:t xml:space="preserve">Wir wussten nicht genau, wie exakt die verschiedenen Items ausgearbeitet werden müssen, somit waren sie anfangs recht schwammig definiert. Dadurch konnten die ersten Sprints nicht ganz fertig abgearbeitet werden. Diese Items haben wir dann feiner unterteilt. Der </w:t>
-      </w:r>
-      <w:proofErr w:type="spellStart"/>
-      <w:r>
-        <w:t>Product</w:t>
-      </w:r>
-      <w:proofErr w:type="spellEnd"/>
-      <w:r>
-        <w:t xml:space="preserve"> </w:t>
-      </w:r>
-      <w:proofErr w:type="spellStart"/>
-      <w:r>
-        <w:t>Backlog</w:t>
-      </w:r>
-      <w:proofErr w:type="spellEnd"/>
-      <w:r>
-        <w:t xml:space="preserve"> hat sich dadurch stetig vergrössert.</w:t>
+        <w:t xml:space="preserve">Etwas unklar war die Erstellung des Product und Sprint Backlogs. </w:t>
+      </w:r>
+      <w:r>
+        <w:t>Wir wussten nicht genau, wie exakt die verschiedenen Items ausgearbeitet werden müssen, somit waren sie anfangs recht schwammig definiert. Dadurch konnten die ersten Sprints nicht ganz fertig abgearbeitet werden. Diese Items haben wir dann feiner unterteilt. Der Product Backlog hat sich dadurch stetig vergrössert.</w:t>
       </w:r>
       <w:r>
         <w:br/>
-        <w:t xml:space="preserve">Wenn man </w:t>
-      </w:r>
-      <w:proofErr w:type="spellStart"/>
-      <w:r>
-        <w:t>Scrum</w:t>
-      </w:r>
-      <w:proofErr w:type="spellEnd"/>
-      <w:r>
-        <w:t xml:space="preserve"> konsequent anwenden würde, hätte man jeden Tag das sogenannte «Daily </w:t>
-      </w:r>
-      <w:proofErr w:type="spellStart"/>
-      <w:r>
-        <w:t>Scrum</w:t>
-      </w:r>
-      <w:proofErr w:type="spellEnd"/>
-      <w:r>
-        <w:t xml:space="preserve"> Meeting», in dem das Entwicklerteam seine Aktivitäten synchronisiert und an der Planung für die nächsten 24 Stunden arbeitet. </w:t>
+        <w:t xml:space="preserve">Wenn man Scrum konsequent anwenden würde, hätte man jeden Tag das sogenannte «Daily Scrum Meeting», in dem das Entwicklerteam seine Aktivitäten synchronisiert und an der Planung für die nächsten 24 Stunden arbeitet. </w:t>
       </w:r>
       <w:r>
         <w:t xml:space="preserve">Da wir nicht täglich an unserem Projekt arbeiteten und unser Team </w:t>
@@ -5139,26 +4416,10 @@
         <w:t>Rückblickend war d</w:t>
       </w:r>
       <w:r>
-        <w:t xml:space="preserve">ie Projektabwicklung mit </w:t>
-      </w:r>
-      <w:proofErr w:type="spellStart"/>
-      <w:r>
-        <w:t>Scrum</w:t>
-      </w:r>
-      <w:proofErr w:type="spellEnd"/>
-      <w:r>
-        <w:t xml:space="preserve"> </w:t>
-      </w:r>
-      <w:r>
-        <w:t xml:space="preserve">sehr interessant. Wir denken, dass die Projektentwicklung mit </w:t>
-      </w:r>
-      <w:proofErr w:type="spellStart"/>
-      <w:r>
-        <w:t>Scrum</w:t>
-      </w:r>
-      <w:proofErr w:type="spellEnd"/>
-      <w:r>
-        <w:t xml:space="preserve"> noch verbessert werden kann, wenn man intensiv geschult wird und das erlernte auch tagtäglich im Berufsleben anwenden kann.</w:t>
+        <w:t xml:space="preserve">ie Projektabwicklung mit Scrum </w:t>
+      </w:r>
+      <w:r>
+        <w:t>sehr interessant. Wir denken, dass die Projektentwicklung mit Scrum noch verbessert werden kann, wenn man intensiv geschult wird und das erlernte auch tagtäglich im Berufsleben anwenden kann.</w:t>
       </w:r>
     </w:p>
     <w:p>
@@ -5182,15 +4443,7 @@
         <w:t xml:space="preserve">Als Server benutzten wir github.com, </w:t>
       </w:r>
       <w:r>
-        <w:t xml:space="preserve">welches für </w:t>
-      </w:r>
-      <w:proofErr w:type="spellStart"/>
-      <w:r>
-        <w:t>opensource</w:t>
-      </w:r>
-      <w:proofErr w:type="spellEnd"/>
-      <w:r>
-        <w:t xml:space="preserve"> Projekte gratis zur Verfügung steht. </w:t>
+        <w:t xml:space="preserve">welches für opensource Projekte gratis zur Verfügung steht. </w:t>
       </w:r>
       <w:r>
         <w:t>Wir haben festgestellt, dass das System sehr gut funktioniert.</w:t>
@@ -5205,41 +4458,17 @@
         <w:t xml:space="preserve"> </w:t>
       </w:r>
       <w:r>
-        <w:t xml:space="preserve">Das ein- und auschecken ist einfach und erfüllt seinen Zweck. Allerdings muss auch hier beachtet werden, dass das </w:t>
-      </w:r>
-      <w:proofErr w:type="spellStart"/>
-      <w:r>
-        <w:t>Mergen</w:t>
-      </w:r>
-      <w:proofErr w:type="spellEnd"/>
-      <w:r>
-        <w:t xml:space="preserve"> (Zusammenführen zweier verschiedener Dateiversionen)</w:t>
+        <w:t>Das ein- und auschecken ist einfach und erfüllt seinen Zweck. Allerdings muss auch hier beachtet werden, dass das Mergen (Zusammenführen zweier verschiedener Dateiversionen)</w:t>
       </w:r>
       <w:r>
         <w:t xml:space="preserve"> unpraktisch ist und zu Fehlern führt. Deshalb haben wir darauf geachtet, dass nicht zwei Personen gleichzeitig an einer Datei arbeiten.</w:t>
       </w:r>
       <w:r>
-        <w:t xml:space="preserve"> </w:t>
-      </w:r>
-      <w:proofErr w:type="spellStart"/>
-      <w:r>
-        <w:t>Github</w:t>
-      </w:r>
-      <w:proofErr w:type="spellEnd"/>
-      <w:r>
-        <w:t xml:space="preserve"> stellt noch viele Zusatzfunktionen zur </w:t>
+        <w:t xml:space="preserve"> Github stellt noch viele Zusatzfunktionen zur </w:t>
       </w:r>
       <w:r>
         <w:br/>
-        <w:t xml:space="preserve">Verfügung, wie z.B. </w:t>
-      </w:r>
-      <w:proofErr w:type="spellStart"/>
-      <w:r>
-        <w:t>Issues</w:t>
-      </w:r>
-      <w:proofErr w:type="spellEnd"/>
-      <w:r>
-        <w:t xml:space="preserve"> verwalten mit denen wir unsere Sprints anfänglich definiert haben. Zusätzlich sind einige Grafische Darstellungen der Entwicklung des Programmes möglich sowie ein Wiki</w:t>
+        <w:t>Verfügung, wie z.B. Issues verwalten mit denen wir unsere Sprints anfänglich definiert haben. Zusätzlich sind einige Grafische Darstellungen der Entwicklung des Programmes möglich sowie ein Wiki</w:t>
       </w:r>
       <w:r>
         <w:t>,</w:t>
@@ -5285,13 +4514,8 @@
       <w:bookmarkEnd w:id="37"/>
     </w:p>
     <w:p>
-      <w:proofErr w:type="spellStart"/>
-      <w:r>
-        <w:t>JavaFX</w:t>
-      </w:r>
-      <w:proofErr w:type="spellEnd"/>
-      <w:r>
-        <w:t xml:space="preserve"> kann wie schon erwähnt als normaler Java-Code ähnlich wie Swing programmiert werden oder </w:t>
+      <w:r>
+        <w:t xml:space="preserve">JavaFX kann wie schon erwähnt als normaler Java-Code ähnlich wie Swing programmiert werden oder </w:t>
       </w:r>
       <w:r>
         <w:t xml:space="preserve">als FXML. FXML ist eine in XML aufgebaute Oberflächenbeschreibung. Die Oberfläche wird ähnlich </w:t>
@@ -5327,21 +4551,13 @@
         <w:t xml:space="preserve"> </w:t>
       </w:r>
       <w:r>
-        <w:t xml:space="preserve">Mit dem sogenannten </w:t>
-      </w:r>
-      <w:proofErr w:type="spellStart"/>
-      <w:r>
-        <w:t>Sc</w:t>
+        <w:t>Mit dem sogenannten Sc</w:t>
       </w:r>
       <w:r>
         <w:t>r</w:t>
       </w:r>
       <w:r>
-        <w:t>eenBuilder</w:t>
-      </w:r>
-      <w:proofErr w:type="spellEnd"/>
-      <w:r>
-        <w:t xml:space="preserve"> können Oberfläche</w:t>
+        <w:t>eenBuilder können Oberfläche</w:t>
       </w:r>
       <w:r>
         <w:t>n</w:t>
@@ -5399,15 +4615,7 @@
     </w:p>
     <w:p>
       <w:r>
-        <w:t xml:space="preserve">Ein grosser Vorteil ist, das bei FXML die ganze Optik des Programmes mit einem eigenen Stylesheet realisiert werden kann. Dieses geschieht mit einem </w:t>
-      </w:r>
-      <w:proofErr w:type="spellStart"/>
-      <w:r>
-        <w:t>css</w:t>
-      </w:r>
-      <w:proofErr w:type="spellEnd"/>
-      <w:r>
-        <w:t xml:space="preserve">-File welches </w:t>
+        <w:t xml:space="preserve">Ein grosser Vorteil ist, das bei FXML die ganze Optik des Programmes mit einem eigenen Stylesheet realisiert werden kann. Dieses geschieht mit einem css-File welches </w:t>
       </w:r>
       <w:r>
         <w:t>aus der Webprogrammierung bekannt ist. Ein weitere</w:t>
@@ -5416,35 +4624,37 @@
         <w:t>r</w:t>
       </w:r>
       <w:r>
-        <w:t xml:space="preserve"> Vorteil ist die Portierung von </w:t>
-      </w:r>
-      <w:proofErr w:type="spellStart"/>
-      <w:r>
-        <w:t>JavaFX</w:t>
-      </w:r>
-      <w:proofErr w:type="spellEnd"/>
-      <w:r>
-        <w:t xml:space="preserve"> Oberflächen. So könnte das Programm einfach auf Android oder iOS portiert werden. </w:t>
+        <w:t xml:space="preserve"> Vorteil ist die Portierung von JavaFX Oberflächen. So könnte das Programm einfach auf Android oder iOS portiert werden. </w:t>
       </w:r>
       <w:r>
         <w:t>Ebenfalls lass</w:t>
       </w:r>
       <w:r>
-        <w:t xml:space="preserve">en sich </w:t>
-      </w:r>
-      <w:proofErr w:type="spellStart"/>
-      <w:r>
-        <w:t>JavaFX</w:t>
-      </w:r>
-      <w:proofErr w:type="spellEnd"/>
-      <w:r>
-        <w:t xml:space="preserve"> Programme auch ohne grossen Aufwand in einem </w:t>
+        <w:t xml:space="preserve">en sich JavaFX Programme auch ohne grossen Aufwand in einem </w:t>
       </w:r>
       <w:r>
         <w:t>Browser darstellen und somit auf einem Server betreiben</w:t>
       </w:r>
       <w:r>
         <w:t>. Das Spiel kann dann bequem vom User über den Browser gespielt werden.</w:t>
+      </w:r>
+    </w:p>
+    <w:p>
+      <w:pPr>
+        <w:pStyle w:val="berschrift2"/>
+      </w:pPr>
+      <w:r>
+        <w:t>Tinkerpop</w:t>
+      </w:r>
+    </w:p>
+    <w:p>
+      <w:r>
+        <w:t>Mittels Tinkerpop konnte das Spielfeld auf eine sehr einfache Art abgebildet werden. Auch konnte durch die API, für welche es mehrere Implementationen gibt, sehr einfach das Backend ausgetauscht werden. Die Implementation von Standardanforderungen, z.B. ETL wie Speichern/Laden, entfiel und man konnte sich auf die Implementation der Spielmechaniken konzentrieren.</w:t>
+      </w:r>
+    </w:p>
+    <w:p>
+      <w:r>
+        <w:t>Die teils komplexen Anforderungen, z.B. dass nur noch eine Brücke eingezeichnet werden kann, wenn sie sich nicht mit einer bestehenden schneidet, konnten auf eine der Problematik nahen Art implementiert werden.</w:t>
       </w:r>
     </w:p>
     <w:p>
@@ -5459,15 +4669,7 @@
     </w:p>
     <w:p>
       <w:r>
-        <w:t>Wir haben den Aufwand, Testklassen zu schreiben stark unterschätzt. Zudem haben wir erst gegen den Schluss angefangen, die Tests zu implementieren. Aus Zeitdruck haben wir dann nur die wichtigen Funktionen getestet, und erreichen somit eine eher schlechte Code-</w:t>
-      </w:r>
-      <w:proofErr w:type="spellStart"/>
-      <w:r>
-        <w:t>Coverage</w:t>
-      </w:r>
-      <w:proofErr w:type="spellEnd"/>
-      <w:r>
-        <w:t>.</w:t>
+        <w:t>Wir haben den Aufwand, Testklassen zu schreiben stark unterschätzt. Zudem haben wir erst gegen den Schluss angefangen, die Tests zu implementieren. Aus Zeitdruck haben wir dann nur die wichtigen Funktionen getestet, und erreichen somit eine eher schlechte Code-Coverage.</w:t>
       </w:r>
     </w:p>
     <w:p>
@@ -5481,43 +4683,14 @@
       <w:bookmarkEnd w:id="39"/>
     </w:p>
     <w:p>
-      <w:proofErr w:type="spellStart"/>
-      <w:r>
-        <w:t>Scrum</w:t>
-      </w:r>
-      <w:proofErr w:type="spellEnd"/>
-      <w:r>
-        <w:t xml:space="preserve"> bietet viele Vorteile wie einfache Regeln, wenige Rollen, Selbstorganisation und Eigenverantwortung in Teams und ist speziell geeignet für hochkomplexe Projekte mit unklaren Anforderungen. Die Projekte werden in mehreren Inkrementen entwickelt. Das macht </w:t>
-      </w:r>
-      <w:proofErr w:type="spellStart"/>
-      <w:r>
-        <w:t>Scrum</w:t>
-      </w:r>
-      <w:proofErr w:type="spellEnd"/>
-      <w:r>
-        <w:t xml:space="preserve"> sehr flexibel.</w:t>
+      <w:r>
+        <w:t>Scrum bietet viele Vorteile wie einfache Regeln, wenige Rollen, Selbstorganisation und Eigenverantwortung in Teams und ist speziell geeignet für hochkomplexe Projekte mit unklaren Anforderungen. Die Projekte werden in mehreren Inkrementen entwickelt. Das macht Scrum sehr flexibel.</w:t>
       </w:r>
       <w:r>
         <w:br/>
       </w:r>
       <w:r>
-        <w:t xml:space="preserve">Im Vergleich zu anderen Prozessmodellen, wird bei </w:t>
-      </w:r>
-      <w:proofErr w:type="spellStart"/>
-      <w:r>
-        <w:t>Scrum</w:t>
-      </w:r>
-      <w:proofErr w:type="spellEnd"/>
-      <w:r>
-        <w:t xml:space="preserve"> auf einen Grossteil der Planung verzichtet. Es wurden keine </w:t>
-      </w:r>
-      <w:proofErr w:type="spellStart"/>
-      <w:r>
-        <w:t>Use</w:t>
-      </w:r>
-      <w:proofErr w:type="spellEnd"/>
-      <w:r>
-        <w:t>-Cases, Systemsequenzdiagramme, Sequenzdiagramme, usw. erstellt. Das minimiert den Planungsaufwand enorm</w:t>
+        <w:t>Im Vergleich zu anderen Prozessmodellen, wird bei Scrum auf einen Grossteil der Planung verzichtet. Es wurden keine Use-Cases, Systemsequenzdiagramme, Sequenzdiagramme, usw. erstellt. Das minimiert den Planungsaufwand enorm</w:t>
       </w:r>
       <w:r>
         <w:t xml:space="preserve">. Das </w:t>
@@ -5540,15 +4713,7 @@
       </w:r>
       <w:r>
         <w:br/>
-        <w:t xml:space="preserve">Abschliessend können wir sagen, dass die Projektabwicklung mit </w:t>
-      </w:r>
-      <w:proofErr w:type="spellStart"/>
-      <w:r>
-        <w:t>Scrum</w:t>
-      </w:r>
-      <w:proofErr w:type="spellEnd"/>
-      <w:r>
-        <w:t>, bis auf einige Kleinigkeiten, erfolgreich war.</w:t>
+        <w:t>Abschliessend können wir sagen, dass die Projektabwicklung mit Scrum, bis auf einige Kleinigkeiten, erfolgreich war.</w:t>
       </w:r>
     </w:p>
     <w:p>
@@ -6198,6 +5363,7 @@
             <w:id w:val="111145805"/>
             <w:bibliography/>
           </w:sdtPr>
+          <w:sdtEndPr/>
           <w:sdtContent>
             <w:p>
               <w:pPr>
@@ -6316,21 +5482,8 @@
         <w:t>Die User Stories,</w:t>
       </w:r>
       <w:r>
-        <w:t xml:space="preserve"> der </w:t>
-      </w:r>
-      <w:proofErr w:type="spellStart"/>
-      <w:r>
-        <w:t>Product</w:t>
-      </w:r>
-      <w:proofErr w:type="spellEnd"/>
-      <w:r>
-        <w:t xml:space="preserve"> und Sprint </w:t>
-      </w:r>
-      <w:proofErr w:type="spellStart"/>
-      <w:r>
-        <w:t>Backlog</w:t>
-      </w:r>
-      <w:proofErr w:type="spellEnd"/>
+        <w:t xml:space="preserve"> der Product und Sprint Backlog</w:t>
+      </w:r>
       <w:r>
         <w:t xml:space="preserve"> sind im File </w:t>
       </w:r>
@@ -6439,7 +5592,7 @@
         <w:noProof/>
         <w:lang w:val="de-DE"/>
       </w:rPr>
-      <w:t>9</w:t>
+      <w:t>10</w:t>
     </w:r>
     <w:r>
       <w:rPr>
@@ -6482,7 +5635,7 @@
         <w:noProof/>
         <w:lang w:val="de-DE"/>
       </w:rPr>
-      <w:t>9</w:t>
+      <w:t>10</w:t>
     </w:r>
     <w:r>
       <w:rPr>
@@ -6536,15 +5689,7 @@
       <w:ptab w:relativeTo="margin" w:alignment="right" w:leader="none"/>
     </w:r>
     <w:r>
-      <w:t xml:space="preserve">Dokumentation </w:t>
-    </w:r>
-    <w:proofErr w:type="spellStart"/>
-    <w:r>
-      <w:t>Hashi</w:t>
-    </w:r>
-    <w:proofErr w:type="spellEnd"/>
-    <w:r>
-      <w:t xml:space="preserve"> | Team SG</w:t>
+      <w:t>Dokumentation Hashi | Team SG</w:t>
     </w:r>
   </w:p>
 </w:hdr>
@@ -8030,7 +7175,7 @@
     <w:charset w:val="00"/>
     <w:family w:val="roman"/>
     <w:pitch w:val="variable"/>
-    <w:sig w:usb0="E0002EFF" w:usb1="C0007843" w:usb2="00000009" w:usb3="00000000" w:csb0="000001FF" w:csb1="00000000"/>
+    <w:sig w:usb0="E0002AFF" w:usb1="C0007841" w:usb2="00000009" w:usb3="00000000" w:csb0="000001FF" w:csb1="00000000"/>
   </w:font>
   <w:font w:name="Calibri Light">
     <w:panose1 w:val="020F0302020204030204"/>
@@ -8061,6 +7206,7 @@
     <w:rsid w:val="000357B7"/>
     <w:rsid w:val="00346085"/>
     <w:rsid w:val="005D54C9"/>
+    <w:rsid w:val="006B747E"/>
     <w:rsid w:val="008923E4"/>
     <w:rsid w:val="00D2702D"/>
     <w:rsid w:val="00F97809"/>
@@ -8080,7 +7226,7 @@
   </m:mathPr>
   <w:themeFontLang w:val="de-CH"/>
   <w:clrSchemeMapping w:bg1="light1" w:t1="dark1" w:bg2="light2" w:t2="dark2" w:accent1="accent1" w:accent2="accent2" w:accent3="accent3" w:accent4="accent4" w:accent5="accent5" w:accent6="accent6" w:hyperlink="hyperlink" w:followedHyperlink="followedHyperlink"/>
-  <w:decimalSymbol w:val=","/>
+  <w:decimalSymbol w:val="."/>
   <w:listSeparator w:val=";"/>
   <w15:chartTrackingRefBased/>
 </w:settings>
@@ -8894,7 +8040,7 @@
 </file>
 
 <file path=customXml/itemProps2.xml><?xml version="1.0" encoding="utf-8"?>
-<ds:datastoreItem xmlns:ds="http://schemas.openxmlformats.org/officeDocument/2006/customXml" ds:itemID="{8905BCB6-CA66-480D-AADD-8BA8DE25DE11}">
+<ds:datastoreItem xmlns:ds="http://schemas.openxmlformats.org/officeDocument/2006/customXml" ds:itemID="{60AFE3A4-5172-43A4-8878-EEA5F95570A9}">
   <ds:schemaRefs>
     <ds:schemaRef ds:uri="http://schemas.openxmlformats.org/officeDocument/2006/bibliography"/>
   </ds:schemaRefs>

</xml_diff>